<commit_message>
Minor updates to presentation and demo script.
</commit_message>
<xml_diff>
--- a/Demo Script.docx
+++ b/Demo Script.docx
@@ -215,6 +215,44 @@
     <w:p>
       <w:pPr>
         <w:pStyle w:val="ListParagraph"/>
+        <w:numPr>
+          <w:ilvl w:val="0"/>
+          <w:numId w:val="13"/>
+        </w:numPr>
+        <w:rPr>
+          <w:rFonts w:cstheme="minorHAnsi"/>
+        </w:rPr>
+      </w:pPr>
+      <w:r>
+        <w:rPr>
+          <w:rFonts w:cstheme="minorHAnsi"/>
+        </w:rPr>
+        <w:t>Launch PowerShell</w:t>
+      </w:r>
+    </w:p>
+    <w:p>
+      <w:pPr>
+        <w:pStyle w:val="ListParagraph"/>
+        <w:numPr>
+          <w:ilvl w:val="0"/>
+          <w:numId w:val="13"/>
+        </w:numPr>
+        <w:rPr>
+          <w:rFonts w:cstheme="minorHAnsi"/>
+        </w:rPr>
+      </w:pPr>
+      <w:r>
+        <w:rPr>
+          <w:rFonts w:cstheme="minorHAnsi"/>
+        </w:rPr>
+        <w:t>Launch PowerShell ISE</w:t>
+      </w:r>
+      <w:bookmarkStart w:id="0" w:name="_GoBack"/>
+      <w:bookmarkEnd w:id="0"/>
+    </w:p>
+    <w:p>
+      <w:pPr>
+        <w:pStyle w:val="ListParagraph"/>
         <w:ind w:left="360"/>
         <w:rPr>
           <w:rFonts w:cstheme="minorHAnsi"/>
@@ -579,6 +617,55 @@
           <w:b/>
         </w:rPr>
         <w:t>iis</w:t>
+      </w:r>
+      <w:proofErr w:type="spellEnd"/>
+    </w:p>
+    <w:p>
+      <w:pPr>
+        <w:rPr>
+          <w:rFonts w:ascii="Consolas" w:hAnsi="Consolas"/>
+          <w:b/>
+        </w:rPr>
+      </w:pPr>
+      <w:proofErr w:type="spellStart"/>
+      <w:r>
+        <w:rPr>
+          <w:rFonts w:ascii="Consolas" w:hAnsi="Consolas"/>
+          <w:b/>
+        </w:rPr>
+        <w:t>docker</w:t>
+      </w:r>
+      <w:proofErr w:type="spellEnd"/>
+      <w:r>
+        <w:rPr>
+          <w:rFonts w:ascii="Consolas" w:hAnsi="Consolas"/>
+          <w:b/>
+        </w:rPr>
+        <w:t xml:space="preserve"> pull </w:t>
+      </w:r>
+      <w:proofErr w:type="spellStart"/>
+      <w:r>
+        <w:rPr>
+          <w:rFonts w:ascii="Consolas" w:hAnsi="Consolas"/>
+          <w:b/>
+        </w:rPr>
+        <w:t>microsoft</w:t>
+      </w:r>
+      <w:proofErr w:type="spellEnd"/>
+      <w:r>
+        <w:rPr>
+          <w:rFonts w:ascii="Consolas" w:hAnsi="Consolas"/>
+          <w:b/>
+        </w:rPr>
+        <w:t>/</w:t>
+      </w:r>
+      <w:proofErr w:type="spellStart"/>
+      <w:r>
+        <w:rPr>
+          <w:rFonts w:ascii="Consolas" w:hAnsi="Consolas"/>
+          <w:b/>
+        </w:rPr>
+        <w:t>aspnet</w:t>
       </w:r>
       <w:proofErr w:type="spellEnd"/>
     </w:p>
@@ -732,6 +819,7 @@
           </w:p>
           <w:p>
             <w:r>
+              <w:lastRenderedPageBreak/>
               <w:t xml:space="preserve">Show the Server </w:t>
             </w:r>
             <w:r>
@@ -765,6 +853,7 @@
                 <w:rFonts w:ascii="Consolas" w:hAnsi="Consolas"/>
                 <w:b/>
               </w:rPr>
+              <w:lastRenderedPageBreak/>
               <w:t>&amp; 'C:\Program Files\Docker\Docker\DockerCli.exe' -</w:t>
             </w:r>
             <w:proofErr w:type="spellStart"/>
@@ -804,7 +893,6 @@
                 <w:b/>
                 <w:color w:val="000000"/>
               </w:rPr>
-              <w:lastRenderedPageBreak/>
               <w:t>docker</w:t>
             </w:r>
             <w:proofErr w:type="spellEnd"/>
@@ -2027,6 +2115,7 @@
           <w:p/>
           <w:p>
             <w:r>
+              <w:lastRenderedPageBreak/>
               <w:t>The base image contains a minimal installation of Windows Server 2016, .NET Framework 4.6.2 and serves as the base OS image for Windows Containers.</w:t>
             </w:r>
           </w:p>
@@ -2038,7 +2127,6 @@
           </w:p>
           <w:p>
             <w:r>
-              <w:lastRenderedPageBreak/>
               <w:t>There is a post-build event added to the project to copy the necessary files.</w:t>
             </w:r>
           </w:p>
@@ -2643,11 +2731,9 @@
       </w:r>
     </w:p>
     <w:p>
-      <w:proofErr w:type="spellStart"/>
-      <w:r>
-        <w:t>Todo</w:t>
-      </w:r>
-      <w:proofErr w:type="spellEnd"/>
+      <w:r>
+        <w:t>In this example, we’ll look at a basic ASP.NET Core site and how the Visual Studio Tools for Docker can help us to quickly convert it to a Docker image, run, debug running inside the container.</w:t>
+      </w:r>
     </w:p>
     <w:tbl>
       <w:tblPr>
@@ -2667,21 +2753,150 @@
           <w:p>
             <w:pPr>
               <w:rPr>
-                <w:rFonts w:cstheme="minorHAnsi"/>
+                <w:rFonts w:ascii="Consolas" w:hAnsi="Consolas" w:cstheme="minorHAnsi"/>
+                <w:b/>
                 <w:color w:val="000000"/>
                 <w:sz w:val="20"/>
                 <w:szCs w:val="20"/>
               </w:rPr>
             </w:pPr>
-            <w:bookmarkStart w:id="0" w:name="_GoBack"/>
-            <w:bookmarkEnd w:id="0"/>
+            <w:r>
+              <w:rPr>
+                <w:rFonts w:ascii="Consolas" w:hAnsi="Consolas" w:cstheme="minorHAnsi"/>
+                <w:b/>
+                <w:color w:val="000000"/>
+                <w:szCs w:val="20"/>
+              </w:rPr>
+              <w:t>In VS2017 RC, open ‘</w:t>
+            </w:r>
+            <w:proofErr w:type="spellStart"/>
+            <w:r>
+              <w:rPr>
+                <w:rFonts w:ascii="Consolas" w:hAnsi="Consolas" w:cstheme="minorHAnsi"/>
+                <w:b/>
+                <w:color w:val="000000"/>
+                <w:szCs w:val="20"/>
+              </w:rPr>
+              <w:t>HelloWorldWeb</w:t>
+            </w:r>
+            <w:proofErr w:type="spellEnd"/>
+            <w:r>
+              <w:rPr>
+                <w:rFonts w:ascii="Consolas" w:hAnsi="Consolas" w:cstheme="minorHAnsi"/>
+                <w:b/>
+                <w:color w:val="000000"/>
+                <w:szCs w:val="20"/>
+              </w:rPr>
+              <w:t>’ sample applicatio</w:t>
+            </w:r>
+            <w:r>
+              <w:rPr>
+                <w:rFonts w:ascii="Consolas" w:hAnsi="Consolas" w:cstheme="minorHAnsi"/>
+                <w:b/>
+                <w:color w:val="000000"/>
+                <w:szCs w:val="20"/>
+              </w:rPr>
+              <w:t>n.</w:t>
+            </w:r>
           </w:p>
         </w:tc>
         <w:tc>
           <w:tcPr>
             <w:tcW w:w="5220" w:type="dxa"/>
           </w:tcPr>
-          <w:p/>
+          <w:p>
+            <w:pPr>
+              <w:rPr>
+                <w:rFonts w:cstheme="minorHAnsi"/>
+                <w:color w:val="000000"/>
+                <w:szCs w:val="20"/>
+              </w:rPr>
+            </w:pPr>
+            <w:r>
+              <w:rPr>
+                <w:rFonts w:cstheme="minorHAnsi"/>
+                <w:color w:val="000000"/>
+                <w:szCs w:val="20"/>
+              </w:rPr>
+              <w:t xml:space="preserve">"C:\Projects\CodeMash2017\Containers for Windows </w:t>
+            </w:r>
+            <w:proofErr w:type="spellStart"/>
+            <w:r>
+              <w:rPr>
+                <w:rFonts w:cstheme="minorHAnsi"/>
+                <w:color w:val="000000"/>
+                <w:szCs w:val="20"/>
+              </w:rPr>
+              <w:t>Devs</w:t>
+            </w:r>
+            <w:proofErr w:type="spellEnd"/>
+            <w:r>
+              <w:rPr>
+                <w:rFonts w:cstheme="minorHAnsi"/>
+                <w:color w:val="000000"/>
+                <w:szCs w:val="20"/>
+              </w:rPr>
+              <w:t>\</w:t>
+            </w:r>
+            <w:proofErr w:type="spellStart"/>
+            <w:r>
+              <w:rPr>
+                <w:rFonts w:cstheme="minorHAnsi"/>
+                <w:color w:val="000000"/>
+                <w:szCs w:val="20"/>
+              </w:rPr>
+              <w:t>HelloWorldWeb</w:t>
+            </w:r>
+            <w:proofErr w:type="spellEnd"/>
+            <w:r>
+              <w:rPr>
+                <w:rFonts w:cstheme="minorHAnsi"/>
+                <w:color w:val="000000"/>
+                <w:szCs w:val="20"/>
+              </w:rPr>
+              <w:t>\HelloWorldWeb.sln"</w:t>
+            </w:r>
+          </w:p>
+          <w:p>
+            <w:pPr>
+              <w:rPr>
+                <w:rFonts w:cstheme="minorHAnsi"/>
+                <w:color w:val="000000"/>
+                <w:szCs w:val="20"/>
+              </w:rPr>
+            </w:pPr>
+          </w:p>
+          <w:p>
+            <w:pPr>
+              <w:rPr>
+                <w:rFonts w:cstheme="minorHAnsi"/>
+              </w:rPr>
+            </w:pPr>
+            <w:r>
+              <w:rPr>
+                <w:rFonts w:cstheme="minorHAnsi"/>
+              </w:rPr>
+              <w:t xml:space="preserve">Run application. Show basic ASP.NET </w:t>
+            </w:r>
+            <w:r>
+              <w:rPr>
+                <w:rFonts w:cstheme="minorHAnsi"/>
+              </w:rPr>
+              <w:t>MVC</w:t>
+            </w:r>
+            <w:r>
+              <w:rPr>
+                <w:rFonts w:cstheme="minorHAnsi"/>
+              </w:rPr>
+              <w:t xml:space="preserve"> </w:t>
+            </w:r>
+            <w:r>
+              <w:rPr>
+                <w:rFonts w:cstheme="minorHAnsi"/>
+              </w:rPr>
+              <w:t>application.</w:t>
+            </w:r>
+          </w:p>
         </w:tc>
       </w:tr>
       <w:tr>
@@ -2703,12 +2918,819 @@
             <w:tcW w:w="5220" w:type="dxa"/>
           </w:tcPr>
           <w:p/>
+        </w:tc>
+      </w:tr>
+      <w:tr>
+        <w:tc>
+          <w:tcPr>
+            <w:tcW w:w="5485" w:type="dxa"/>
+          </w:tcPr>
+          <w:p>
+            <w:pPr>
+              <w:rPr>
+                <w:rFonts w:ascii="Consolas" w:hAnsi="Consolas"/>
+                <w:b/>
+              </w:rPr>
+            </w:pPr>
+            <w:r>
+              <w:rPr>
+                <w:rFonts w:ascii="Consolas" w:hAnsi="Consolas"/>
+                <w:b/>
+              </w:rPr>
+              <w:t xml:space="preserve">Right click on </w:t>
+            </w:r>
+            <w:proofErr w:type="spellStart"/>
+            <w:r>
+              <w:rPr>
+                <w:rFonts w:ascii="Consolas" w:hAnsi="Consolas"/>
+                <w:b/>
+              </w:rPr>
+              <w:t>HelloWorldWeb</w:t>
+            </w:r>
+            <w:proofErr w:type="spellEnd"/>
+            <w:r>
+              <w:rPr>
+                <w:rFonts w:ascii="Consolas" w:hAnsi="Consolas"/>
+                <w:b/>
+              </w:rPr>
+              <w:t xml:space="preserve"> project -&gt; Add -&gt; Docker </w:t>
+            </w:r>
+            <w:r>
+              <w:rPr>
+                <w:rFonts w:ascii="Consolas" w:hAnsi="Consolas"/>
+                <w:b/>
+              </w:rPr>
+              <w:t>Project</w:t>
+            </w:r>
+            <w:r>
+              <w:rPr>
+                <w:rFonts w:ascii="Consolas" w:hAnsi="Consolas"/>
+                <w:b/>
+              </w:rPr>
+              <w:t xml:space="preserve"> Support</w:t>
+            </w:r>
+          </w:p>
+        </w:tc>
+        <w:tc>
+          <w:tcPr>
+            <w:tcW w:w="5220" w:type="dxa"/>
+          </w:tcPr>
+          <w:p>
+            <w:r>
+              <w:t>Adds several</w:t>
+            </w:r>
+            <w:r>
+              <w:t xml:space="preserve"> project</w:t>
+            </w:r>
+            <w:r>
+              <w:t xml:space="preserve"> files to support Docker:</w:t>
+            </w:r>
+          </w:p>
+          <w:p>
+            <w:pPr>
+              <w:pStyle w:val="ListParagraph"/>
+              <w:numPr>
+                <w:ilvl w:val="0"/>
+                <w:numId w:val="13"/>
+              </w:numPr>
+            </w:pPr>
+            <w:proofErr w:type="spellStart"/>
+            <w:r>
+              <w:t>d</w:t>
+            </w:r>
+            <w:r>
+              <w:t>ocker-compose.yml</w:t>
+            </w:r>
+            <w:proofErr w:type="spellEnd"/>
+          </w:p>
+          <w:p>
+            <w:pPr>
+              <w:pStyle w:val="ListParagraph"/>
+              <w:numPr>
+                <w:ilvl w:val="1"/>
+                <w:numId w:val="13"/>
+              </w:numPr>
+            </w:pPr>
+            <w:proofErr w:type="spellStart"/>
+            <w:r>
+              <w:t>docker-compose.override.yml</w:t>
+            </w:r>
+            <w:proofErr w:type="spellEnd"/>
+          </w:p>
+          <w:p>
+            <w:pPr>
+              <w:pStyle w:val="ListParagraph"/>
+              <w:numPr>
+                <w:ilvl w:val="1"/>
+                <w:numId w:val="13"/>
+              </w:numPr>
+            </w:pPr>
+            <w:proofErr w:type="spellStart"/>
+            <w:r>
+              <w:t>docker-compose.vs.debug.yml</w:t>
+            </w:r>
+            <w:proofErr w:type="spellEnd"/>
+          </w:p>
+          <w:p>
+            <w:pPr>
+              <w:pStyle w:val="ListParagraph"/>
+              <w:numPr>
+                <w:ilvl w:val="1"/>
+                <w:numId w:val="13"/>
+              </w:numPr>
+            </w:pPr>
+            <w:proofErr w:type="spellStart"/>
+            <w:r>
+              <w:t>docker-compose.vs.release.yml</w:t>
+            </w:r>
+            <w:proofErr w:type="spellEnd"/>
+          </w:p>
+          <w:p>
+            <w:pPr>
+              <w:pStyle w:val="ListParagraph"/>
+              <w:numPr>
+                <w:ilvl w:val="0"/>
+                <w:numId w:val="13"/>
+              </w:numPr>
+            </w:pPr>
+            <w:proofErr w:type="spellStart"/>
+            <w:r>
+              <w:t>Dockerfile</w:t>
+            </w:r>
+            <w:proofErr w:type="spellEnd"/>
+          </w:p>
+        </w:tc>
+      </w:tr>
+      <w:tr>
+        <w:tc>
+          <w:tcPr>
+            <w:tcW w:w="5485" w:type="dxa"/>
+          </w:tcPr>
+          <w:p>
+            <w:pPr>
+              <w:rPr>
+                <w:rFonts w:ascii="Consolas" w:hAnsi="Consolas"/>
+                <w:b/>
+              </w:rPr>
+            </w:pPr>
+          </w:p>
+        </w:tc>
+        <w:tc>
+          <w:tcPr>
+            <w:tcW w:w="5220" w:type="dxa"/>
+          </w:tcPr>
+          <w:p/>
+        </w:tc>
+      </w:tr>
+      <w:tr>
+        <w:tc>
+          <w:tcPr>
+            <w:tcW w:w="5485" w:type="dxa"/>
+          </w:tcPr>
+          <w:p>
+            <w:pPr>
+              <w:rPr>
+                <w:rFonts w:ascii="Consolas" w:hAnsi="Consolas"/>
+                <w:b/>
+              </w:rPr>
+            </w:pPr>
+            <w:r>
+              <w:rPr>
+                <w:rFonts w:ascii="Consolas" w:hAnsi="Consolas"/>
+                <w:b/>
+              </w:rPr>
+              <w:t xml:space="preserve">Show </w:t>
+            </w:r>
+            <w:proofErr w:type="spellStart"/>
+            <w:r>
+              <w:rPr>
+                <w:rFonts w:ascii="Consolas" w:hAnsi="Consolas"/>
+                <w:b/>
+              </w:rPr>
+              <w:t>Dockerfile</w:t>
+            </w:r>
+            <w:proofErr w:type="spellEnd"/>
+          </w:p>
+        </w:tc>
+        <w:tc>
+          <w:tcPr>
+            <w:tcW w:w="5220" w:type="dxa"/>
+          </w:tcPr>
+          <w:p>
+            <w:r>
+              <w:t>Starts with ‘</w:t>
+            </w:r>
+            <w:proofErr w:type="spellStart"/>
+            <w:r>
+              <w:t>microsoft</w:t>
+            </w:r>
+            <w:proofErr w:type="spellEnd"/>
+            <w:r>
+              <w:t>/</w:t>
+            </w:r>
+            <w:proofErr w:type="spellStart"/>
+            <w:r>
+              <w:t>aspnet</w:t>
+            </w:r>
+            <w:proofErr w:type="spellEnd"/>
+            <w:r>
+              <w:t>’ as base image. This images</w:t>
+            </w:r>
+            <w:r>
+              <w:t xml:space="preserve"> contains:</w:t>
+            </w:r>
+          </w:p>
+          <w:p>
+            <w:pPr>
+              <w:pStyle w:val="ListParagraph"/>
+              <w:numPr>
+                <w:ilvl w:val="0"/>
+                <w:numId w:val="14"/>
+              </w:numPr>
+            </w:pPr>
+            <w:r>
+              <w:t>Windows Server Core as the base OS</w:t>
+            </w:r>
+          </w:p>
+          <w:p>
+            <w:pPr>
+              <w:pStyle w:val="ListParagraph"/>
+              <w:numPr>
+                <w:ilvl w:val="0"/>
+                <w:numId w:val="14"/>
+              </w:numPr>
+            </w:pPr>
+            <w:r>
+              <w:t>IIS 10 as Web Server</w:t>
+            </w:r>
+          </w:p>
+          <w:p>
+            <w:pPr>
+              <w:pStyle w:val="ListParagraph"/>
+              <w:numPr>
+                <w:ilvl w:val="0"/>
+                <w:numId w:val="14"/>
+              </w:numPr>
+            </w:pPr>
+            <w:r>
+              <w:t>.NET Framework 4.6.2 (or 3.5)</w:t>
+            </w:r>
+          </w:p>
+          <w:p>
+            <w:pPr>
+              <w:pStyle w:val="ListParagraph"/>
+              <w:numPr>
+                <w:ilvl w:val="0"/>
+                <w:numId w:val="14"/>
+              </w:numPr>
+            </w:pPr>
+            <w:r>
+              <w:t>.NET Extensibility for IIS</w:t>
+            </w:r>
+          </w:p>
+          <w:p/>
+          <w:p>
+            <w:hyperlink r:id="rId10" w:history="1">
+              <w:r>
+                <w:rPr>
+                  <w:rStyle w:val="Hyperlink"/>
+                </w:rPr>
+                <w:t>https://hub.docker.com/r/microsoft/aspnet/</w:t>
+              </w:r>
+            </w:hyperlink>
+            <w:r>
+              <w:t xml:space="preserve"> </w:t>
+            </w:r>
+          </w:p>
+        </w:tc>
+      </w:tr>
+      <w:tr>
+        <w:tc>
+          <w:tcPr>
+            <w:tcW w:w="5485" w:type="dxa"/>
+          </w:tcPr>
+          <w:p>
+            <w:pPr>
+              <w:rPr>
+                <w:rFonts w:ascii="Consolas" w:hAnsi="Consolas"/>
+                <w:b/>
+              </w:rPr>
+            </w:pPr>
+          </w:p>
+        </w:tc>
+        <w:tc>
+          <w:tcPr>
+            <w:tcW w:w="5220" w:type="dxa"/>
+          </w:tcPr>
+          <w:p/>
+        </w:tc>
+      </w:tr>
+      <w:tr>
+        <w:tc>
+          <w:tcPr>
+            <w:tcW w:w="5485" w:type="dxa"/>
+          </w:tcPr>
+          <w:p>
+            <w:pPr>
+              <w:rPr>
+                <w:rFonts w:ascii="Consolas" w:hAnsi="Consolas"/>
+                <w:b/>
+              </w:rPr>
+            </w:pPr>
+            <w:r>
+              <w:rPr>
+                <w:rFonts w:ascii="Consolas" w:hAnsi="Consolas"/>
+                <w:b/>
+              </w:rPr>
+              <w:t>Change all</w:t>
+            </w:r>
+            <w:r>
+              <w:rPr>
+                <w:rFonts w:ascii="Consolas" w:hAnsi="Consolas"/>
+                <w:b/>
+              </w:rPr>
+              <w:t xml:space="preserve"> </w:t>
+            </w:r>
+            <w:r>
+              <w:rPr>
+                <w:rFonts w:ascii="Consolas" w:hAnsi="Consolas"/>
+                <w:b/>
+              </w:rPr>
+              <w:t>.</w:t>
+            </w:r>
+            <w:proofErr w:type="spellStart"/>
+            <w:r>
+              <w:rPr>
+                <w:rFonts w:ascii="Consolas" w:hAnsi="Consolas"/>
+                <w:b/>
+              </w:rPr>
+              <w:t>yml</w:t>
+            </w:r>
+            <w:proofErr w:type="spellEnd"/>
+            <w:r>
+              <w:rPr>
+                <w:rFonts w:ascii="Consolas" w:hAnsi="Consolas"/>
+                <w:b/>
+              </w:rPr>
+              <w:t xml:space="preserve"> files to use version 2.1</w:t>
+            </w:r>
+          </w:p>
+        </w:tc>
+        <w:tc>
+          <w:tcPr>
+            <w:tcW w:w="5220" w:type="dxa"/>
+          </w:tcPr>
+          <w:p>
+            <w:r>
+              <w:t xml:space="preserve">Problem with </w:t>
+            </w:r>
+            <w:r>
+              <w:t>recent updates to Docker for Windows beta.</w:t>
+            </w:r>
+          </w:p>
+        </w:tc>
+      </w:tr>
+      <w:tr>
+        <w:tc>
+          <w:tcPr>
+            <w:tcW w:w="5485" w:type="dxa"/>
+          </w:tcPr>
+          <w:p>
+            <w:pPr>
+              <w:rPr>
+                <w:rFonts w:ascii="Consolas" w:hAnsi="Consolas"/>
+                <w:b/>
+              </w:rPr>
+            </w:pPr>
+          </w:p>
+        </w:tc>
+        <w:tc>
+          <w:tcPr>
+            <w:tcW w:w="5220" w:type="dxa"/>
+          </w:tcPr>
+          <w:p/>
+        </w:tc>
+      </w:tr>
+      <w:tr>
+        <w:tc>
+          <w:tcPr>
+            <w:tcW w:w="5485" w:type="dxa"/>
+          </w:tcPr>
+          <w:p>
+            <w:pPr>
+              <w:rPr>
+                <w:rFonts w:ascii="Consolas" w:hAnsi="Consolas"/>
+                <w:b/>
+              </w:rPr>
+            </w:pPr>
+            <w:r>
+              <w:rPr>
+                <w:rFonts w:ascii="Consolas" w:hAnsi="Consolas"/>
+                <w:b/>
+              </w:rPr>
+              <w:t>Place debug point in a controller (e.g. /Controllers/</w:t>
+            </w:r>
+            <w:proofErr w:type="spellStart"/>
+            <w:r>
+              <w:rPr>
+                <w:rFonts w:ascii="Consolas" w:hAnsi="Consolas"/>
+                <w:b/>
+              </w:rPr>
+              <w:t>HomeController</w:t>
+            </w:r>
+            <w:proofErr w:type="spellEnd"/>
+            <w:r>
+              <w:rPr>
+                <w:rFonts w:ascii="Consolas" w:hAnsi="Consolas"/>
+                <w:b/>
+              </w:rPr>
+              <w:t>/About</w:t>
+            </w:r>
+            <w:r>
+              <w:rPr>
+                <w:rFonts w:ascii="Consolas" w:hAnsi="Consolas"/>
+                <w:b/>
+              </w:rPr>
+              <w:t>)</w:t>
+            </w:r>
+          </w:p>
+        </w:tc>
+        <w:tc>
+          <w:tcPr>
+            <w:tcW w:w="5220" w:type="dxa"/>
+          </w:tcPr>
+          <w:p/>
+        </w:tc>
+      </w:tr>
+      <w:tr>
+        <w:tc>
+          <w:tcPr>
+            <w:tcW w:w="5485" w:type="dxa"/>
+          </w:tcPr>
+          <w:p>
+            <w:pPr>
+              <w:rPr>
+                <w:rFonts w:ascii="Consolas" w:hAnsi="Consolas"/>
+                <w:b/>
+              </w:rPr>
+            </w:pPr>
+          </w:p>
+        </w:tc>
+        <w:tc>
+          <w:tcPr>
+            <w:tcW w:w="5220" w:type="dxa"/>
+          </w:tcPr>
+          <w:p/>
+        </w:tc>
+      </w:tr>
+      <w:tr>
+        <w:tc>
+          <w:tcPr>
+            <w:tcW w:w="5485" w:type="dxa"/>
+          </w:tcPr>
+          <w:p>
+            <w:pPr>
+              <w:rPr>
+                <w:rFonts w:ascii="Consolas" w:hAnsi="Consolas"/>
+                <w:b/>
+              </w:rPr>
+            </w:pPr>
+            <w:r>
+              <w:rPr>
+                <w:rFonts w:ascii="Consolas" w:hAnsi="Consolas"/>
+                <w:b/>
+              </w:rPr>
+              <w:t>Debug the CONTAINER (</w:t>
+            </w:r>
+            <w:proofErr w:type="spellStart"/>
+            <w:r>
+              <w:rPr>
+                <w:rFonts w:ascii="Consolas" w:hAnsi="Consolas"/>
+                <w:b/>
+              </w:rPr>
+              <w:t>Docker:Debug</w:t>
+            </w:r>
+            <w:proofErr w:type="spellEnd"/>
+            <w:r>
+              <w:rPr>
+                <w:rFonts w:ascii="Consolas" w:hAnsi="Consolas"/>
+                <w:b/>
+              </w:rPr>
+              <w:t xml:space="preserve"> Project)</w:t>
+            </w:r>
+          </w:p>
+        </w:tc>
+        <w:tc>
+          <w:tcPr>
+            <w:tcW w:w="5220" w:type="dxa"/>
+          </w:tcPr>
+          <w:p>
+            <w:r>
+              <w:t>Show the build output and how layers are being built, along with the image.</w:t>
+            </w:r>
+          </w:p>
+          <w:p/>
+          <w:p>
+            <w:r>
+              <w:t>Show the command VS2017 runs to get the IP address for the Windows container:</w:t>
+            </w:r>
+          </w:p>
+          <w:p/>
+          <w:p>
+            <w:pPr>
+              <w:rPr>
+                <w:rFonts w:ascii="Consolas" w:hAnsi="Consolas"/>
+              </w:rPr>
+            </w:pPr>
+            <w:proofErr w:type="spellStart"/>
+            <w:r>
+              <w:rPr>
+                <w:rFonts w:ascii="Consolas" w:hAnsi="Consolas"/>
+              </w:rPr>
+              <w:t>docker</w:t>
+            </w:r>
+            <w:proofErr w:type="spellEnd"/>
+            <w:r>
+              <w:rPr>
+                <w:rFonts w:ascii="Consolas" w:hAnsi="Consolas"/>
+              </w:rPr>
+              <w:t xml:space="preserve"> inspect -f "{{ .</w:t>
+            </w:r>
+            <w:proofErr w:type="spellStart"/>
+            <w:r>
+              <w:rPr>
+                <w:rFonts w:ascii="Consolas" w:hAnsi="Consolas"/>
+              </w:rPr>
+              <w:t>NetworkSettings.Networks.nat.IPAddress</w:t>
+            </w:r>
+            <w:proofErr w:type="spellEnd"/>
+            <w:r>
+              <w:rPr>
+                <w:rFonts w:ascii="Consolas" w:hAnsi="Consolas"/>
+              </w:rPr>
+              <w:t xml:space="preserve"> }}"</w:t>
+            </w:r>
+            <w:r>
+              <w:rPr>
+                <w:rFonts w:ascii="Consolas" w:hAnsi="Consolas"/>
+              </w:rPr>
+              <w:t xml:space="preserve"> &lt;</w:t>
+            </w:r>
+            <w:proofErr w:type="spellStart"/>
+            <w:r>
+              <w:rPr>
+                <w:rFonts w:ascii="Consolas" w:hAnsi="Consolas"/>
+              </w:rPr>
+              <w:t>containerId</w:t>
+            </w:r>
+            <w:proofErr w:type="spellEnd"/>
+            <w:r>
+              <w:rPr>
+                <w:rFonts w:ascii="Consolas" w:hAnsi="Consolas"/>
+              </w:rPr>
+              <w:t>&gt;</w:t>
+            </w:r>
+          </w:p>
+        </w:tc>
+      </w:tr>
+      <w:tr>
+        <w:tc>
+          <w:tcPr>
+            <w:tcW w:w="5485" w:type="dxa"/>
+          </w:tcPr>
+          <w:p>
+            <w:pPr>
+              <w:rPr>
+                <w:rFonts w:ascii="Consolas" w:hAnsi="Consolas"/>
+                <w:b/>
+              </w:rPr>
+            </w:pPr>
+          </w:p>
+        </w:tc>
+        <w:tc>
+          <w:tcPr>
+            <w:tcW w:w="5220" w:type="dxa"/>
+          </w:tcPr>
+          <w:p/>
+        </w:tc>
+      </w:tr>
+      <w:tr>
+        <w:tc>
+          <w:tcPr>
+            <w:tcW w:w="5485" w:type="dxa"/>
+          </w:tcPr>
+          <w:p>
+            <w:pPr>
+              <w:rPr>
+                <w:rFonts w:ascii="Consolas" w:hAnsi="Consolas"/>
+                <w:b/>
+              </w:rPr>
+            </w:pPr>
+            <w:r>
+              <w:rPr>
+                <w:rFonts w:ascii="Consolas" w:hAnsi="Consolas"/>
+                <w:b/>
+              </w:rPr>
+              <w:t>Change text on Index view</w:t>
+            </w:r>
+          </w:p>
+        </w:tc>
+        <w:tc>
+          <w:tcPr>
+            <w:tcW w:w="5220" w:type="dxa"/>
+          </w:tcPr>
+          <w:p>
+            <w:r>
+              <w:t xml:space="preserve">Refresh browser. </w:t>
+            </w:r>
+          </w:p>
+          <w:p/>
+          <w:p>
+            <w:r>
+              <w:t xml:space="preserve">Show the change is reflected immediately. The </w:t>
+            </w:r>
+            <w:proofErr w:type="spellStart"/>
+            <w:r>
+              <w:t>docker-compose.</w:t>
+            </w:r>
+            <w:r>
+              <w:t>vs.debug.</w:t>
+            </w:r>
+            <w:r>
+              <w:t>yml</w:t>
+            </w:r>
+            <w:proofErr w:type="spellEnd"/>
+            <w:r>
+              <w:t xml:space="preserve"> file maps </w:t>
+            </w:r>
+            <w:r>
+              <w:t xml:space="preserve">the local directory to c:\inetpub\wwwroot in the container. </w:t>
+            </w:r>
+          </w:p>
+          <w:p/>
+          <w:p>
+            <w:r>
+              <w:t xml:space="preserve">Look at </w:t>
+            </w:r>
+            <w:proofErr w:type="spellStart"/>
+            <w:r>
+              <w:t>docker-compose.vs.release.yml</w:t>
+            </w:r>
+            <w:proofErr w:type="spellEnd"/>
+            <w:r>
+              <w:t xml:space="preserve"> and notice the mapping to c:\inetpub\wwwroot is not present.</w:t>
+            </w:r>
+          </w:p>
+        </w:tc>
+      </w:tr>
+      <w:tr>
+        <w:tc>
+          <w:tcPr>
+            <w:tcW w:w="5485" w:type="dxa"/>
+          </w:tcPr>
+          <w:p>
+            <w:pPr>
+              <w:rPr>
+                <w:rFonts w:ascii="Consolas" w:hAnsi="Consolas"/>
+                <w:b/>
+              </w:rPr>
+            </w:pPr>
+          </w:p>
+        </w:tc>
+        <w:tc>
+          <w:tcPr>
+            <w:tcW w:w="5220" w:type="dxa"/>
+          </w:tcPr>
+          <w:p/>
+        </w:tc>
+      </w:tr>
+      <w:tr>
+        <w:tc>
+          <w:tcPr>
+            <w:tcW w:w="5485" w:type="dxa"/>
+          </w:tcPr>
+          <w:p>
+            <w:pPr>
+              <w:rPr>
+                <w:rFonts w:ascii="Consolas" w:hAnsi="Consolas"/>
+                <w:b/>
+              </w:rPr>
+            </w:pPr>
+            <w:proofErr w:type="spellStart"/>
+            <w:r>
+              <w:rPr>
+                <w:rFonts w:ascii="Consolas" w:hAnsi="Consolas"/>
+                <w:b/>
+              </w:rPr>
+              <w:t>docker</w:t>
+            </w:r>
+            <w:proofErr w:type="spellEnd"/>
+            <w:r>
+              <w:rPr>
+                <w:rFonts w:ascii="Consolas" w:hAnsi="Consolas"/>
+                <w:b/>
+              </w:rPr>
+              <w:t xml:space="preserve"> images</w:t>
+            </w:r>
+          </w:p>
+        </w:tc>
+        <w:tc>
+          <w:tcPr>
+            <w:tcW w:w="5220" w:type="dxa"/>
+          </w:tcPr>
+          <w:p>
+            <w:r>
+              <w:t>Show that the ‘</w:t>
+            </w:r>
+            <w:proofErr w:type="spellStart"/>
+            <w:r>
+              <w:t>helloworldweb:dev</w:t>
+            </w:r>
+            <w:proofErr w:type="spellEnd"/>
+            <w:r>
+              <w:t>’ image is present</w:t>
+            </w:r>
+          </w:p>
+        </w:tc>
+      </w:tr>
+      <w:tr>
+        <w:tc>
+          <w:tcPr>
+            <w:tcW w:w="5485" w:type="dxa"/>
+          </w:tcPr>
+          <w:p>
+            <w:pPr>
+              <w:rPr>
+                <w:rFonts w:ascii="Consolas" w:hAnsi="Consolas"/>
+                <w:b/>
+              </w:rPr>
+            </w:pPr>
+          </w:p>
+        </w:tc>
+        <w:tc>
+          <w:tcPr>
+            <w:tcW w:w="5220" w:type="dxa"/>
+          </w:tcPr>
+          <w:p/>
+        </w:tc>
+      </w:tr>
+      <w:tr>
+        <w:tc>
+          <w:tcPr>
+            <w:tcW w:w="5485" w:type="dxa"/>
+          </w:tcPr>
+          <w:p>
+            <w:pPr>
+              <w:rPr>
+                <w:rFonts w:ascii="Consolas" w:hAnsi="Consolas"/>
+                <w:b/>
+              </w:rPr>
+            </w:pPr>
+            <w:proofErr w:type="spellStart"/>
+            <w:r>
+              <w:rPr>
+                <w:rFonts w:ascii="Consolas" w:hAnsi="Consolas"/>
+                <w:b/>
+              </w:rPr>
+              <w:t>docker</w:t>
+            </w:r>
+            <w:proofErr w:type="spellEnd"/>
+            <w:r>
+              <w:rPr>
+                <w:rFonts w:ascii="Consolas" w:hAnsi="Consolas"/>
+                <w:b/>
+              </w:rPr>
+              <w:t xml:space="preserve"> </w:t>
+            </w:r>
+            <w:proofErr w:type="spellStart"/>
+            <w:r>
+              <w:rPr>
+                <w:rFonts w:ascii="Consolas" w:hAnsi="Consolas"/>
+                <w:b/>
+              </w:rPr>
+              <w:t>ps</w:t>
+            </w:r>
+            <w:proofErr w:type="spellEnd"/>
+          </w:p>
+        </w:tc>
+        <w:tc>
+          <w:tcPr>
+            <w:tcW w:w="5220" w:type="dxa"/>
+          </w:tcPr>
+          <w:p>
+            <w:r>
+              <w:t>Show the container is still running even after exiting the Visual Studio debugger.</w:t>
+            </w:r>
+            <w:r>
+              <w:t xml:space="preserve"> Subsequent debug iterations are much faster.</w:t>
+            </w:r>
+          </w:p>
         </w:tc>
       </w:tr>
     </w:tbl>
     <w:p/>
     <w:sectPr>
-      <w:footerReference w:type="default" r:id="rId10"/>
+      <w:footerReference w:type="default" r:id="rId11"/>
       <w:pgSz w:w="12240" w:h="15840"/>
       <w:pgMar w:top="720" w:right="720" w:bottom="720" w:left="720" w:header="720" w:footer="720" w:gutter="0"/>
       <w:cols w:space="720"/>
@@ -2883,7 +3905,7 @@
         <w:sz w:val="20"/>
         <w:szCs w:val="20"/>
       </w:rPr>
-      <w:t>2</w:t>
+      <w:t>4</w:t>
     </w:r>
     <w:r>
       <w:rPr>
@@ -2929,7 +3951,7 @@
   <w:abstractNum w:abstractNumId="0" w15:restartNumberingAfterBreak="0">
     <w:nsid w:val="082641B1"/>
     <w:multiLevelType w:val="hybridMultilevel"/>
-    <w:tmpl w:val="877E81B2"/>
+    <w:tmpl w:val="56B25304"/>
     <w:lvl w:ilvl="0" w:tplc="04090001">
       <w:start w:val="1"/>
       <w:numFmt w:val="bullet"/>
@@ -3691,6 +4713,119 @@
     </w:lvl>
   </w:abstractNum>
   <w:abstractNum w:abstractNumId="7" w15:restartNumberingAfterBreak="0">
+    <w:nsid w:val="42EF1101"/>
+    <w:multiLevelType w:val="hybridMultilevel"/>
+    <w:tmpl w:val="271E04A0"/>
+    <w:lvl w:ilvl="0" w:tplc="04090001">
+      <w:start w:val="1"/>
+      <w:numFmt w:val="bullet"/>
+      <w:lvlText w:val=""/>
+      <w:lvlJc w:val="left"/>
+      <w:pPr>
+        <w:ind w:left="360" w:hanging="360"/>
+      </w:pPr>
+      <w:rPr>
+        <w:rFonts w:ascii="Symbol" w:hAnsi="Symbol" w:hint="default"/>
+      </w:rPr>
+    </w:lvl>
+    <w:lvl w:ilvl="1" w:tplc="04090003" w:tentative="1">
+      <w:start w:val="1"/>
+      <w:numFmt w:val="bullet"/>
+      <w:lvlText w:val="o"/>
+      <w:lvlJc w:val="left"/>
+      <w:pPr>
+        <w:ind w:left="1080" w:hanging="360"/>
+      </w:pPr>
+      <w:rPr>
+        <w:rFonts w:ascii="Courier New" w:hAnsi="Courier New" w:cs="Courier New" w:hint="default"/>
+      </w:rPr>
+    </w:lvl>
+    <w:lvl w:ilvl="2" w:tplc="04090005" w:tentative="1">
+      <w:start w:val="1"/>
+      <w:numFmt w:val="bullet"/>
+      <w:lvlText w:val=""/>
+      <w:lvlJc w:val="left"/>
+      <w:pPr>
+        <w:ind w:left="1800" w:hanging="360"/>
+      </w:pPr>
+      <w:rPr>
+        <w:rFonts w:ascii="Wingdings" w:hAnsi="Wingdings" w:hint="default"/>
+      </w:rPr>
+    </w:lvl>
+    <w:lvl w:ilvl="3" w:tplc="04090001" w:tentative="1">
+      <w:start w:val="1"/>
+      <w:numFmt w:val="bullet"/>
+      <w:lvlText w:val=""/>
+      <w:lvlJc w:val="left"/>
+      <w:pPr>
+        <w:ind w:left="2520" w:hanging="360"/>
+      </w:pPr>
+      <w:rPr>
+        <w:rFonts w:ascii="Symbol" w:hAnsi="Symbol" w:hint="default"/>
+      </w:rPr>
+    </w:lvl>
+    <w:lvl w:ilvl="4" w:tplc="04090003" w:tentative="1">
+      <w:start w:val="1"/>
+      <w:numFmt w:val="bullet"/>
+      <w:lvlText w:val="o"/>
+      <w:lvlJc w:val="left"/>
+      <w:pPr>
+        <w:ind w:left="3240" w:hanging="360"/>
+      </w:pPr>
+      <w:rPr>
+        <w:rFonts w:ascii="Courier New" w:hAnsi="Courier New" w:cs="Courier New" w:hint="default"/>
+      </w:rPr>
+    </w:lvl>
+    <w:lvl w:ilvl="5" w:tplc="04090005" w:tentative="1">
+      <w:start w:val="1"/>
+      <w:numFmt w:val="bullet"/>
+      <w:lvlText w:val=""/>
+      <w:lvlJc w:val="left"/>
+      <w:pPr>
+        <w:ind w:left="3960" w:hanging="360"/>
+      </w:pPr>
+      <w:rPr>
+        <w:rFonts w:ascii="Wingdings" w:hAnsi="Wingdings" w:hint="default"/>
+      </w:rPr>
+    </w:lvl>
+    <w:lvl w:ilvl="6" w:tplc="04090001" w:tentative="1">
+      <w:start w:val="1"/>
+      <w:numFmt w:val="bullet"/>
+      <w:lvlText w:val=""/>
+      <w:lvlJc w:val="left"/>
+      <w:pPr>
+        <w:ind w:left="4680" w:hanging="360"/>
+      </w:pPr>
+      <w:rPr>
+        <w:rFonts w:ascii="Symbol" w:hAnsi="Symbol" w:hint="default"/>
+      </w:rPr>
+    </w:lvl>
+    <w:lvl w:ilvl="7" w:tplc="04090003" w:tentative="1">
+      <w:start w:val="1"/>
+      <w:numFmt w:val="bullet"/>
+      <w:lvlText w:val="o"/>
+      <w:lvlJc w:val="left"/>
+      <w:pPr>
+        <w:ind w:left="5400" w:hanging="360"/>
+      </w:pPr>
+      <w:rPr>
+        <w:rFonts w:ascii="Courier New" w:hAnsi="Courier New" w:cs="Courier New" w:hint="default"/>
+      </w:rPr>
+    </w:lvl>
+    <w:lvl w:ilvl="8" w:tplc="04090005" w:tentative="1">
+      <w:start w:val="1"/>
+      <w:numFmt w:val="bullet"/>
+      <w:lvlText w:val=""/>
+      <w:lvlJc w:val="left"/>
+      <w:pPr>
+        <w:ind w:left="6120" w:hanging="360"/>
+      </w:pPr>
+      <w:rPr>
+        <w:rFonts w:ascii="Wingdings" w:hAnsi="Wingdings" w:hint="default"/>
+      </w:rPr>
+    </w:lvl>
+  </w:abstractNum>
+  <w:abstractNum w:abstractNumId="8" w15:restartNumberingAfterBreak="0">
     <w:nsid w:val="570C32B2"/>
     <w:multiLevelType w:val="hybridMultilevel"/>
     <w:tmpl w:val="1A14E8FC"/>
@@ -3803,7 +4938,7 @@
       </w:rPr>
     </w:lvl>
   </w:abstractNum>
-  <w:abstractNum w:abstractNumId="8" w15:restartNumberingAfterBreak="0">
+  <w:abstractNum w:abstractNumId="9" w15:restartNumberingAfterBreak="0">
     <w:nsid w:val="5A6E67C1"/>
     <w:multiLevelType w:val="hybridMultilevel"/>
     <w:tmpl w:val="3348ADE4"/>
@@ -3916,7 +5051,7 @@
       </w:rPr>
     </w:lvl>
   </w:abstractNum>
-  <w:abstractNum w:abstractNumId="9" w15:restartNumberingAfterBreak="0">
+  <w:abstractNum w:abstractNumId="10" w15:restartNumberingAfterBreak="0">
     <w:nsid w:val="62D72AD5"/>
     <w:multiLevelType w:val="hybridMultilevel"/>
     <w:tmpl w:val="D5D4E7D4"/>
@@ -4029,7 +5164,7 @@
       </w:rPr>
     </w:lvl>
   </w:abstractNum>
-  <w:abstractNum w:abstractNumId="10" w15:restartNumberingAfterBreak="0">
+  <w:abstractNum w:abstractNumId="11" w15:restartNumberingAfterBreak="0">
     <w:nsid w:val="644A2548"/>
     <w:multiLevelType w:val="hybridMultilevel"/>
     <w:tmpl w:val="FF66A910"/>
@@ -4142,7 +5277,7 @@
       </w:rPr>
     </w:lvl>
   </w:abstractNum>
-  <w:abstractNum w:abstractNumId="11" w15:restartNumberingAfterBreak="0">
+  <w:abstractNum w:abstractNumId="12" w15:restartNumberingAfterBreak="0">
     <w:nsid w:val="67EA572F"/>
     <w:multiLevelType w:val="hybridMultilevel"/>
     <w:tmpl w:val="EDC07528"/>
@@ -4255,7 +5390,7 @@
       </w:rPr>
     </w:lvl>
   </w:abstractNum>
-  <w:abstractNum w:abstractNumId="12" w15:restartNumberingAfterBreak="0">
+  <w:abstractNum w:abstractNumId="13" w15:restartNumberingAfterBreak="0">
     <w:nsid w:val="79C259BA"/>
     <w:multiLevelType w:val="hybridMultilevel"/>
     <w:tmpl w:val="0CF2F148"/>
@@ -4372,13 +5507,13 @@
     <w:abstractNumId w:val="4"/>
   </w:num>
   <w:num w:numId="2">
-    <w:abstractNumId w:val="8"/>
+    <w:abstractNumId w:val="9"/>
   </w:num>
   <w:num w:numId="3">
     <w:abstractNumId w:val="2"/>
   </w:num>
   <w:num w:numId="4">
-    <w:abstractNumId w:val="7"/>
+    <w:abstractNumId w:val="8"/>
   </w:num>
   <w:num w:numId="5">
     <w:abstractNumId w:val="5"/>
@@ -4387,25 +5522,28 @@
     <w:abstractNumId w:val="1"/>
   </w:num>
   <w:num w:numId="7">
+    <w:abstractNumId w:val="11"/>
+  </w:num>
+  <w:num w:numId="8">
     <w:abstractNumId w:val="10"/>
   </w:num>
-  <w:num w:numId="8">
-    <w:abstractNumId w:val="9"/>
-  </w:num>
   <w:num w:numId="9">
-    <w:abstractNumId w:val="11"/>
+    <w:abstractNumId w:val="12"/>
   </w:num>
   <w:num w:numId="10">
     <w:abstractNumId w:val="3"/>
   </w:num>
   <w:num w:numId="11">
-    <w:abstractNumId w:val="12"/>
+    <w:abstractNumId w:val="13"/>
   </w:num>
   <w:num w:numId="12">
     <w:abstractNumId w:val="6"/>
   </w:num>
   <w:num w:numId="13">
     <w:abstractNumId w:val="0"/>
+  </w:num>
+  <w:num w:numId="14">
+    <w:abstractNumId w:val="7"/>
   </w:num>
 </w:numbering>
 </file>
@@ -5535,7 +6673,7 @@
 </file>
 
 <file path=customXml/itemProps1.xml><?xml version="1.0" encoding="utf-8"?>
-<ds:datastoreItem xmlns:ds="http://schemas.openxmlformats.org/officeDocument/2006/customXml" ds:itemID="{7D95B84B-26D8-4BDF-949C-5B304AF10CB5}">
+<ds:datastoreItem xmlns:ds="http://schemas.openxmlformats.org/officeDocument/2006/customXml" ds:itemID="{5A8F9538-B64D-4F09-8BE6-2F683730AEF5}">
   <ds:schemaRefs>
     <ds:schemaRef ds:uri="http://schemas.openxmlformats.org/officeDocument/2006/bibliography"/>
   </ds:schemaRefs>

</xml_diff>

<commit_message>
Removed some slides from the main deck and comibined demos.
</commit_message>
<xml_diff>
--- a/Demo Script.docx
+++ b/Demo Script.docx
@@ -63,7 +63,18 @@
     </w:p>
     <w:p>
       <w:r>
-        <w:t>[insert path]</w:t>
+        <w:t xml:space="preserve">C:\Projects\CodeMash2017\Containers for Windows </w:t>
+      </w:r>
+      <w:proofErr w:type="spellStart"/>
+      <w:r>
+        <w:t>De</w:t>
+      </w:r>
+      <w:r>
+        <w:t>vs</w:t>
+      </w:r>
+      <w:proofErr w:type="spellEnd"/>
+      <w:r>
+        <w:t>\ContainersForWindowsDev.pptx</w:t>
       </w:r>
     </w:p>
     <w:p>
@@ -229,6 +240,12 @@
         </w:rPr>
         <w:t>Launch PowerShell</w:t>
       </w:r>
+      <w:r>
+        <w:rPr>
+          <w:rFonts w:cstheme="minorHAnsi"/>
+        </w:rPr>
+        <w:t xml:space="preserve"> (set font size to 24)</w:t>
+      </w:r>
     </w:p>
     <w:p>
       <w:pPr>
@@ -247,8 +264,24 @@
         </w:rPr>
         <w:t>Launch PowerShell ISE</w:t>
       </w:r>
-      <w:bookmarkStart w:id="0" w:name="_GoBack"/>
-      <w:bookmarkEnd w:id="0"/>
+    </w:p>
+    <w:p>
+      <w:pPr>
+        <w:pStyle w:val="ListParagraph"/>
+        <w:numPr>
+          <w:ilvl w:val="0"/>
+          <w:numId w:val="13"/>
+        </w:numPr>
+        <w:rPr>
+          <w:rFonts w:cstheme="minorHAnsi"/>
+        </w:rPr>
+      </w:pPr>
+      <w:r>
+        <w:rPr>
+          <w:rFonts w:cstheme="minorHAnsi"/>
+        </w:rPr>
+        <w:t>Launch Azure Portal – view Azure Container Registry key</w:t>
+      </w:r>
     </w:p>
     <w:p>
       <w:pPr>
@@ -1003,14 +1036,10 @@
         </w:tc>
       </w:tr>
     </w:tbl>
-    <w:p/>
     <w:p>
       <w:pPr>
         <w:pStyle w:val="Heading2"/>
       </w:pPr>
-      <w:r>
-        <w:t>#2 – Manage Images</w:t>
-      </w:r>
     </w:p>
     <w:p>
       <w:r>
@@ -1310,7 +1339,10 @@
         <w:pStyle w:val="Heading2"/>
       </w:pPr>
       <w:r>
-        <w:t xml:space="preserve">#3 – </w:t>
+        <w:t>#2</w:t>
+      </w:r>
+      <w:r>
+        <w:t xml:space="preserve"> – </w:t>
       </w:r>
       <w:r>
         <w:t>Manage Containers</w:t>
@@ -1614,91 +1646,6 @@
                 <w:rFonts w:ascii="Consolas" w:hAnsi="Consolas"/>
                 <w:b/>
               </w:rPr>
-              <w:t xml:space="preserve"> stop &lt;</w:t>
-            </w:r>
-            <w:proofErr w:type="spellStart"/>
-            <w:r>
-              <w:rPr>
-                <w:rFonts w:ascii="Consolas" w:hAnsi="Consolas"/>
-                <w:b/>
-              </w:rPr>
-              <w:t>container</w:t>
-            </w:r>
-            <w:r>
-              <w:rPr>
-                <w:rFonts w:ascii="Consolas" w:hAnsi="Consolas"/>
-                <w:b/>
-              </w:rPr>
-              <w:t>_id</w:t>
-            </w:r>
-            <w:proofErr w:type="spellEnd"/>
-            <w:r>
-              <w:rPr>
-                <w:rFonts w:ascii="Consolas" w:hAnsi="Consolas"/>
-                <w:b/>
-              </w:rPr>
-              <w:t>&gt;</w:t>
-            </w:r>
-          </w:p>
-        </w:tc>
-        <w:tc>
-          <w:tcPr>
-            <w:tcW w:w="5220" w:type="dxa"/>
-          </w:tcPr>
-          <w:p>
-            <w:r>
-              <w:t>Stop the container</w:t>
-            </w:r>
-          </w:p>
-        </w:tc>
-      </w:tr>
-      <w:tr>
-        <w:tc>
-          <w:tcPr>
-            <w:tcW w:w="5485" w:type="dxa"/>
-          </w:tcPr>
-          <w:p>
-            <w:pPr>
-              <w:rPr>
-                <w:rFonts w:ascii="Consolas" w:hAnsi="Consolas"/>
-                <w:b/>
-              </w:rPr>
-            </w:pPr>
-          </w:p>
-        </w:tc>
-        <w:tc>
-          <w:tcPr>
-            <w:tcW w:w="5220" w:type="dxa"/>
-          </w:tcPr>
-          <w:p/>
-        </w:tc>
-      </w:tr>
-      <w:tr>
-        <w:tc>
-          <w:tcPr>
-            <w:tcW w:w="5485" w:type="dxa"/>
-          </w:tcPr>
-          <w:p>
-            <w:pPr>
-              <w:rPr>
-                <w:rFonts w:ascii="Consolas" w:hAnsi="Consolas"/>
-                <w:b/>
-              </w:rPr>
-            </w:pPr>
-            <w:proofErr w:type="spellStart"/>
-            <w:r>
-              <w:rPr>
-                <w:rFonts w:ascii="Consolas" w:hAnsi="Consolas"/>
-                <w:b/>
-              </w:rPr>
-              <w:t>docker</w:t>
-            </w:r>
-            <w:proofErr w:type="spellEnd"/>
-            <w:r>
-              <w:rPr>
-                <w:rFonts w:ascii="Consolas" w:hAnsi="Consolas"/>
-                <w:b/>
-              </w:rPr>
               <w:t xml:space="preserve"> start -</w:t>
             </w:r>
             <w:proofErr w:type="spellStart"/>
@@ -1774,7 +1721,10 @@
         <w:pStyle w:val="Heading2"/>
       </w:pPr>
       <w:r>
-        <w:t xml:space="preserve">#4 </w:t>
+        <w:t>#3</w:t>
+      </w:r>
+      <w:r>
+        <w:t xml:space="preserve"> </w:t>
       </w:r>
       <w:r>
         <w:t>–</w:t>
@@ -2115,31 +2065,29 @@
           <w:p/>
           <w:p>
             <w:r>
+              <w:t>The base image contains a minimal installation of Windows Server 2016, .NET Framework 4.6.2 and serves as the base OS image for Windows Containers.</w:t>
+            </w:r>
+          </w:p>
+          <w:p/>
+          <w:p>
+            <w:r>
+              <w:t>Add the content in the ‘publish/’ directory.</w:t>
+            </w:r>
+          </w:p>
+          <w:p>
+            <w:r>
               <w:lastRenderedPageBreak/>
-              <w:t>The base image contains a minimal installation of Windows Server 2016, .NET Framework 4.6.2 and serves as the base OS image for Windows Containers.</w:t>
+              <w:t>There is a post-build event added to the project to copy the necessary files.</w:t>
             </w:r>
           </w:p>
           <w:p/>
           <w:p>
             <w:r>
-              <w:t>Add the content in the ‘publish/’ directory.</w:t>
-            </w:r>
-          </w:p>
-          <w:p>
-            <w:r>
-              <w:t>There is a post-build event added to the project to copy the necessary files.</w:t>
-            </w:r>
-          </w:p>
-          <w:p/>
-          <w:p>
-            <w:r>
               <w:t xml:space="preserve">The </w:t>
             </w:r>
-            <w:proofErr w:type="spellStart"/>
-            <w:r>
-              <w:t>Entrypoint</w:t>
-            </w:r>
-            <w:proofErr w:type="spellEnd"/>
+            <w:r>
+              <w:t>ENTRYPOINT</w:t>
+            </w:r>
             <w:r>
               <w:t xml:space="preserve"> for the </w:t>
             </w:r>
@@ -2574,7 +2522,10 @@
         <w:pStyle w:val="Heading2"/>
       </w:pPr>
       <w:r>
-        <w:t>#5 – SQL Server</w:t>
+        <w:t>#4</w:t>
+      </w:r>
+      <w:r>
+        <w:t xml:space="preserve"> – SQL Server</w:t>
       </w:r>
       <w:r>
         <w:t xml:space="preserve"> </w:t>
@@ -2727,12 +2678,21 @@
         <w:pStyle w:val="Heading2"/>
       </w:pPr>
       <w:r>
-        <w:t>#6 – Visual Studio 2017 (Docker Tools)</w:t>
+        <w:t>#5</w:t>
+      </w:r>
+      <w:r>
+        <w:t xml:space="preserve"> – Visual Studio 2017 (Docker Tools)</w:t>
       </w:r>
     </w:p>
     <w:p>
       <w:r>
-        <w:t>In this example, we’ll look at a basic ASP.NET Core site and how the Visual Studio Tools for Docker can help us to quickly convert it to a Docker image, run, debug running inside the container.</w:t>
+        <w:t xml:space="preserve">In this example, we’ll look at a basic ASP.NET </w:t>
+      </w:r>
+      <w:r>
+        <w:t>MVC</w:t>
+      </w:r>
+      <w:r>
+        <w:t xml:space="preserve"> site and how the Visual Studio Tools for Docker can help us to quickly convert it to a Docker image, run, debug running inside the container.</w:t>
       </w:r>
     </w:p>
     <w:tbl>
@@ -3173,6 +3133,7 @@
               </w:numPr>
             </w:pPr>
             <w:r>
+              <w:lastRenderedPageBreak/>
               <w:t>.NET Framework 4.6.2 (or 3.5)</w:t>
             </w:r>
           </w:p>
@@ -3725,6 +3686,477 @@
               <w:t xml:space="preserve"> Subsequent debug iterations are much faster.</w:t>
             </w:r>
           </w:p>
+        </w:tc>
+      </w:tr>
+    </w:tbl>
+    <w:p/>
+    <w:p>
+      <w:pPr>
+        <w:pStyle w:val="Heading2"/>
+      </w:pPr>
+      <w:r>
+        <w:t>#</w:t>
+      </w:r>
+      <w:r>
+        <w:t>6 – Docker Compose w/ ASP.NET MVC and SQL Server</w:t>
+      </w:r>
+    </w:p>
+    <w:p>
+      <w:r>
+        <w:t>In thi</w:t>
+      </w:r>
+      <w:r>
+        <w:t>s example, we’ll combine two recent examples, both ASP.NET MVC and SQL Server in containers, into one solution</w:t>
+      </w:r>
+      <w:r>
+        <w:t>! We’ll use Docker Compose to manage both containers and allow to work together.</w:t>
+      </w:r>
+    </w:p>
+    <w:tbl>
+      <w:tblPr>
+        <w:tblStyle w:val="TableGrid"/>
+        <w:tblW w:w="0" w:type="auto"/>
+        <w:tblLook w:val="04A0" w:firstRow="1" w:lastRow="0" w:firstColumn="1" w:lastColumn="0" w:noHBand="0" w:noVBand="1"/>
+      </w:tblPr>
+      <w:tblGrid>
+        <w:gridCol w:w="5485"/>
+        <w:gridCol w:w="5220"/>
+      </w:tblGrid>
+      <w:tr>
+        <w:tc>
+          <w:tcPr>
+            <w:tcW w:w="5485" w:type="dxa"/>
+          </w:tcPr>
+          <w:p>
+            <w:pPr>
+              <w:rPr>
+                <w:rFonts w:ascii="Consolas" w:hAnsi="Consolas" w:cstheme="minorHAnsi"/>
+                <w:b/>
+                <w:color w:val="000000"/>
+                <w:sz w:val="20"/>
+                <w:szCs w:val="20"/>
+              </w:rPr>
+            </w:pPr>
+            <w:r>
+              <w:rPr>
+                <w:rFonts w:ascii="Consolas" w:hAnsi="Consolas" w:cstheme="minorHAnsi"/>
+                <w:b/>
+                <w:color w:val="000000"/>
+                <w:szCs w:val="20"/>
+              </w:rPr>
+              <w:t>In VS2017 RC, open ‘</w:t>
+            </w:r>
+            <w:proofErr w:type="spellStart"/>
+            <w:r>
+              <w:rPr>
+                <w:rFonts w:ascii="Consolas" w:hAnsi="Consolas" w:cstheme="minorHAnsi"/>
+                <w:b/>
+                <w:color w:val="000000"/>
+                <w:szCs w:val="20"/>
+              </w:rPr>
+              <w:t>HelloWorldWeb</w:t>
+            </w:r>
+            <w:proofErr w:type="spellEnd"/>
+            <w:r>
+              <w:rPr>
+                <w:rFonts w:ascii="Consolas" w:hAnsi="Consolas" w:cstheme="minorHAnsi"/>
+                <w:b/>
+                <w:color w:val="000000"/>
+                <w:szCs w:val="20"/>
+              </w:rPr>
+              <w:t>’ sample applicatio</w:t>
+            </w:r>
+            <w:r>
+              <w:rPr>
+                <w:rFonts w:ascii="Consolas" w:hAnsi="Consolas" w:cstheme="minorHAnsi"/>
+                <w:b/>
+                <w:color w:val="000000"/>
+                <w:szCs w:val="20"/>
+              </w:rPr>
+              <w:t>n.</w:t>
+            </w:r>
+          </w:p>
+        </w:tc>
+        <w:tc>
+          <w:tcPr>
+            <w:tcW w:w="5220" w:type="dxa"/>
+          </w:tcPr>
+          <w:p>
+            <w:pPr>
+              <w:rPr>
+                <w:rFonts w:cstheme="minorHAnsi"/>
+                <w:color w:val="000000"/>
+                <w:szCs w:val="20"/>
+              </w:rPr>
+            </w:pPr>
+            <w:r>
+              <w:rPr>
+                <w:rFonts w:cstheme="minorHAnsi"/>
+                <w:color w:val="000000"/>
+                <w:szCs w:val="20"/>
+              </w:rPr>
+              <w:t>"</w:t>
+            </w:r>
+            <w:r>
+              <w:rPr>
+                <w:rFonts w:cstheme="minorHAnsi"/>
+                <w:color w:val="000000"/>
+                <w:szCs w:val="20"/>
+              </w:rPr>
+              <w:t xml:space="preserve">"C:\Projects\CodeMash2017\Containers for Windows </w:t>
+            </w:r>
+            <w:proofErr w:type="spellStart"/>
+            <w:r>
+              <w:rPr>
+                <w:rFonts w:cstheme="minorHAnsi"/>
+                <w:color w:val="000000"/>
+                <w:szCs w:val="20"/>
+              </w:rPr>
+              <w:t>Devs</w:t>
+            </w:r>
+            <w:proofErr w:type="spellEnd"/>
+            <w:r>
+              <w:rPr>
+                <w:rFonts w:cstheme="minorHAnsi"/>
+                <w:color w:val="000000"/>
+                <w:szCs w:val="20"/>
+              </w:rPr>
+              <w:t>\</w:t>
+            </w:r>
+            <w:proofErr w:type="spellStart"/>
+            <w:r>
+              <w:rPr>
+                <w:rFonts w:cstheme="minorHAnsi"/>
+                <w:b/>
+                <w:color w:val="000000"/>
+                <w:szCs w:val="20"/>
+              </w:rPr>
+              <w:t>HelloWorldWebdb</w:t>
+            </w:r>
+            <w:proofErr w:type="spellEnd"/>
+            <w:r>
+              <w:rPr>
+                <w:rFonts w:cstheme="minorHAnsi"/>
+                <w:color w:val="000000"/>
+                <w:szCs w:val="20"/>
+              </w:rPr>
+              <w:t>\HelloWorldWeb.sln"</w:t>
+            </w:r>
+            <w:r>
+              <w:rPr>
+                <w:rFonts w:cstheme="minorHAnsi"/>
+                <w:color w:val="000000"/>
+                <w:szCs w:val="20"/>
+              </w:rPr>
+              <w:t>"</w:t>
+            </w:r>
+          </w:p>
+          <w:p>
+            <w:pPr>
+              <w:rPr>
+                <w:rFonts w:cstheme="minorHAnsi"/>
+                <w:color w:val="000000"/>
+                <w:szCs w:val="20"/>
+              </w:rPr>
+            </w:pPr>
+          </w:p>
+          <w:p>
+            <w:pPr>
+              <w:rPr>
+                <w:rFonts w:cstheme="minorHAnsi"/>
+              </w:rPr>
+            </w:pPr>
+            <w:r>
+              <w:rPr>
+                <w:rFonts w:cstheme="minorHAnsi"/>
+              </w:rPr>
+              <w:t xml:space="preserve">Run application. Show basic ASP.NET </w:t>
+            </w:r>
+            <w:r>
+              <w:rPr>
+                <w:rFonts w:cstheme="minorHAnsi"/>
+              </w:rPr>
+              <w:t>MVC</w:t>
+            </w:r>
+            <w:r>
+              <w:rPr>
+                <w:rFonts w:cstheme="minorHAnsi"/>
+              </w:rPr>
+              <w:t xml:space="preserve"> </w:t>
+            </w:r>
+            <w:r>
+              <w:rPr>
+                <w:rFonts w:cstheme="minorHAnsi"/>
+              </w:rPr>
+              <w:t>application.</w:t>
+            </w:r>
+          </w:p>
+        </w:tc>
+      </w:tr>
+      <w:tr>
+        <w:tc>
+          <w:tcPr>
+            <w:tcW w:w="5485" w:type="dxa"/>
+          </w:tcPr>
+          <w:p>
+            <w:pPr>
+              <w:rPr>
+                <w:rFonts w:ascii="Consolas" w:hAnsi="Consolas"/>
+                <w:b/>
+              </w:rPr>
+            </w:pPr>
+          </w:p>
+        </w:tc>
+        <w:tc>
+          <w:tcPr>
+            <w:tcW w:w="5220" w:type="dxa"/>
+          </w:tcPr>
+          <w:p/>
+        </w:tc>
+      </w:tr>
+      <w:tr>
+        <w:tc>
+          <w:tcPr>
+            <w:tcW w:w="5485" w:type="dxa"/>
+          </w:tcPr>
+          <w:p>
+            <w:pPr>
+              <w:rPr>
+                <w:rFonts w:ascii="Consolas" w:hAnsi="Consolas"/>
+                <w:b/>
+              </w:rPr>
+            </w:pPr>
+            <w:proofErr w:type="spellStart"/>
+            <w:r>
+              <w:rPr>
+                <w:rFonts w:ascii="Consolas" w:hAnsi="Consolas"/>
+                <w:b/>
+              </w:rPr>
+              <w:t>docker-compose.yml</w:t>
+            </w:r>
+            <w:proofErr w:type="spellEnd"/>
+          </w:p>
+        </w:tc>
+        <w:tc>
+          <w:tcPr>
+            <w:tcW w:w="5220" w:type="dxa"/>
+          </w:tcPr>
+          <w:p>
+            <w:r>
+              <w:t>Same as before with ASP.NET example, but this includes a reference to the ‘</w:t>
+            </w:r>
+            <w:proofErr w:type="spellStart"/>
+            <w:r>
+              <w:t>db</w:t>
+            </w:r>
+            <w:proofErr w:type="spellEnd"/>
+            <w:r>
+              <w:t>’ service – SQL Server.</w:t>
+            </w:r>
+          </w:p>
+          <w:p/>
+          <w:p>
+            <w:r>
+              <w:t>Note the dependency on the “</w:t>
+            </w:r>
+            <w:proofErr w:type="spellStart"/>
+            <w:r>
+              <w:t>db</w:t>
+            </w:r>
+            <w:proofErr w:type="spellEnd"/>
+            <w:r>
+              <w:t>” service.</w:t>
+            </w:r>
+          </w:p>
+        </w:tc>
+      </w:tr>
+      <w:tr>
+        <w:tc>
+          <w:tcPr>
+            <w:tcW w:w="5485" w:type="dxa"/>
+          </w:tcPr>
+          <w:p>
+            <w:pPr>
+              <w:rPr>
+                <w:rFonts w:ascii="Consolas" w:hAnsi="Consolas"/>
+                <w:b/>
+              </w:rPr>
+            </w:pPr>
+          </w:p>
+        </w:tc>
+        <w:tc>
+          <w:tcPr>
+            <w:tcW w:w="5220" w:type="dxa"/>
+          </w:tcPr>
+          <w:p/>
+        </w:tc>
+      </w:tr>
+      <w:tr>
+        <w:tc>
+          <w:tcPr>
+            <w:tcW w:w="5485" w:type="dxa"/>
+          </w:tcPr>
+          <w:p>
+            <w:pPr>
+              <w:rPr>
+                <w:rFonts w:ascii="Consolas" w:hAnsi="Consolas"/>
+                <w:b/>
+              </w:rPr>
+            </w:pPr>
+            <w:proofErr w:type="spellStart"/>
+            <w:r>
+              <w:rPr>
+                <w:rFonts w:ascii="Consolas" w:hAnsi="Consolas"/>
+                <w:b/>
+              </w:rPr>
+              <w:lastRenderedPageBreak/>
+              <w:t>db</w:t>
+            </w:r>
+            <w:proofErr w:type="spellEnd"/>
+            <w:r>
+              <w:rPr>
+                <w:rFonts w:ascii="Consolas" w:hAnsi="Consolas"/>
+                <w:b/>
+              </w:rPr>
+              <w:t>\</w:t>
+            </w:r>
+            <w:proofErr w:type="spellStart"/>
+            <w:r>
+              <w:rPr>
+                <w:rFonts w:ascii="Consolas" w:hAnsi="Consolas"/>
+                <w:b/>
+              </w:rPr>
+              <w:t>Dockerfile</w:t>
+            </w:r>
+            <w:proofErr w:type="spellEnd"/>
+          </w:p>
+        </w:tc>
+        <w:tc>
+          <w:tcPr>
+            <w:tcW w:w="5220" w:type="dxa"/>
+          </w:tcPr>
+          <w:p>
+            <w:r>
+              <w:t xml:space="preserve">This </w:t>
+            </w:r>
+            <w:proofErr w:type="spellStart"/>
+            <w:r>
+              <w:t>Dockerfile</w:t>
+            </w:r>
+            <w:proofErr w:type="spellEnd"/>
+            <w:r>
+              <w:t xml:space="preserve"> is used to build the SQL Server container. It’s very similar to what we executed previously from the </w:t>
+            </w:r>
+            <w:proofErr w:type="spellStart"/>
+            <w:r>
+              <w:t>docker</w:t>
+            </w:r>
+            <w:proofErr w:type="spellEnd"/>
+            <w:r>
+              <w:t xml:space="preserve"> command line.</w:t>
+            </w:r>
+          </w:p>
+          <w:p/>
+          <w:p>
+            <w:r>
+              <w:t>Have a SQL file to create the database and insert some data.</w:t>
+            </w:r>
+          </w:p>
+        </w:tc>
+      </w:tr>
+      <w:tr>
+        <w:tc>
+          <w:tcPr>
+            <w:tcW w:w="5485" w:type="dxa"/>
+          </w:tcPr>
+          <w:p>
+            <w:pPr>
+              <w:rPr>
+                <w:rFonts w:ascii="Consolas" w:hAnsi="Consolas"/>
+                <w:b/>
+              </w:rPr>
+            </w:pPr>
+          </w:p>
+        </w:tc>
+        <w:tc>
+          <w:tcPr>
+            <w:tcW w:w="5220" w:type="dxa"/>
+          </w:tcPr>
+          <w:p/>
+        </w:tc>
+      </w:tr>
+      <w:tr>
+        <w:tc>
+          <w:tcPr>
+            <w:tcW w:w="5485" w:type="dxa"/>
+          </w:tcPr>
+          <w:p>
+            <w:pPr>
+              <w:rPr>
+                <w:rFonts w:ascii="Consolas" w:hAnsi="Consolas"/>
+                <w:b/>
+              </w:rPr>
+            </w:pPr>
+            <w:r>
+              <w:rPr>
+                <w:rFonts w:ascii="Consolas" w:hAnsi="Consolas"/>
+                <w:b/>
+              </w:rPr>
+              <w:t>Debug the Docker project</w:t>
+            </w:r>
+          </w:p>
+        </w:tc>
+        <w:tc>
+          <w:tcPr>
+            <w:tcW w:w="5220" w:type="dxa"/>
+          </w:tcPr>
+          <w:p>
+            <w:r>
+              <w:t xml:space="preserve">Show the </w:t>
+            </w:r>
+            <w:proofErr w:type="spellStart"/>
+            <w:r>
+              <w:t>HomeController</w:t>
+            </w:r>
+            <w:proofErr w:type="spellEnd"/>
+            <w:r>
+              <w:t>\</w:t>
+            </w:r>
+            <w:proofErr w:type="spellStart"/>
+            <w:r>
+              <w:t>AboutAsync</w:t>
+            </w:r>
+            <w:proofErr w:type="spellEnd"/>
+            <w:r>
+              <w:t xml:space="preserve"> method</w:t>
+            </w:r>
+            <w:r>
+              <w:t>.</w:t>
+            </w:r>
+            <w:bookmarkStart w:id="0" w:name="_GoBack"/>
+            <w:bookmarkEnd w:id="0"/>
+          </w:p>
+        </w:tc>
+      </w:tr>
+      <w:tr>
+        <w:tc>
+          <w:tcPr>
+            <w:tcW w:w="5485" w:type="dxa"/>
+          </w:tcPr>
+          <w:p>
+            <w:pPr>
+              <w:rPr>
+                <w:rFonts w:ascii="Consolas" w:hAnsi="Consolas"/>
+                <w:b/>
+              </w:rPr>
+            </w:pPr>
+          </w:p>
+        </w:tc>
+        <w:tc>
+          <w:tcPr>
+            <w:tcW w:w="5220" w:type="dxa"/>
+          </w:tcPr>
+          <w:p/>
         </w:tc>
       </w:tr>
     </w:tbl>
@@ -3905,7 +4337,7 @@
         <w:sz w:val="20"/>
         <w:szCs w:val="20"/>
       </w:rPr>
-      <w:t>4</w:t>
+      <w:t>5</w:t>
     </w:r>
     <w:r>
       <w:rPr>
@@ -6673,7 +7105,7 @@
 </file>
 
 <file path=customXml/itemProps1.xml><?xml version="1.0" encoding="utf-8"?>
-<ds:datastoreItem xmlns:ds="http://schemas.openxmlformats.org/officeDocument/2006/customXml" ds:itemID="{5A8F9538-B64D-4F09-8BE6-2F683730AEF5}">
+<ds:datastoreItem xmlns:ds="http://schemas.openxmlformats.org/officeDocument/2006/customXml" ds:itemID="{68CAB2D7-7E7C-4354-8944-3DD448B943A6}">
   <ds:schemaRefs>
     <ds:schemaRef ds:uri="http://schemas.openxmlformats.org/officeDocument/2006/bibliography"/>
   </ds:schemaRefs>

</xml_diff>

<commit_message>
minor updates to deck and demo scripts.
</commit_message>
<xml_diff>
--- a/Demo Script.docx
+++ b/Demo Script.docx
@@ -207,6 +207,109 @@
     </w:p>
     <w:p>
       <w:pPr>
+        <w:ind w:left="720"/>
+        <w:rPr>
+          <w:rFonts w:ascii="Consolas" w:hAnsi="Consolas"/>
+          <w:b/>
+        </w:rPr>
+      </w:pPr>
+      <w:r>
+        <w:rPr>
+          <w:rFonts w:ascii="Consolas" w:hAnsi="Consolas"/>
+          <w:b/>
+        </w:rPr>
+        <w:t xml:space="preserve">C:\Projects\CodeMash2017\Containers for Windows </w:t>
+      </w:r>
+      <w:proofErr w:type="spellStart"/>
+      <w:r>
+        <w:rPr>
+          <w:rFonts w:ascii="Consolas" w:hAnsi="Consolas"/>
+          <w:b/>
+        </w:rPr>
+        <w:t>Devs</w:t>
+      </w:r>
+      <w:proofErr w:type="spellEnd"/>
+      <w:r>
+        <w:rPr>
+          <w:rFonts w:ascii="Consolas" w:hAnsi="Consolas"/>
+          <w:b/>
+        </w:rPr>
+        <w:t>\</w:t>
+      </w:r>
+      <w:proofErr w:type="spellStart"/>
+      <w:r>
+        <w:rPr>
+          <w:rFonts w:ascii="Consolas" w:hAnsi="Consolas"/>
+          <w:b/>
+        </w:rPr>
+        <w:t>HelloWorldWeb</w:t>
+      </w:r>
+      <w:proofErr w:type="spellEnd"/>
+      <w:r>
+        <w:rPr>
+          <w:rFonts w:ascii="Consolas" w:hAnsi="Consolas"/>
+          <w:b/>
+        </w:rPr>
+        <w:t>\HelloWorldWeb.sln</w:t>
+      </w:r>
+    </w:p>
+    <w:p>
+      <w:pPr>
+        <w:ind w:left="720"/>
+        <w:rPr>
+          <w:rFonts w:ascii="Consolas" w:hAnsi="Consolas"/>
+          <w:b/>
+        </w:rPr>
+      </w:pPr>
+      <w:r>
+        <w:rPr>
+          <w:rFonts w:ascii="Consolas" w:hAnsi="Consolas"/>
+          <w:b/>
+        </w:rPr>
+        <w:t xml:space="preserve">C:\Projects\CodeMash2017\Containers for Windows </w:t>
+      </w:r>
+      <w:proofErr w:type="spellStart"/>
+      <w:r>
+        <w:rPr>
+          <w:rFonts w:ascii="Consolas" w:hAnsi="Consolas"/>
+          <w:b/>
+        </w:rPr>
+        <w:t>Devs</w:t>
+      </w:r>
+      <w:proofErr w:type="spellEnd"/>
+      <w:r>
+        <w:rPr>
+          <w:rFonts w:ascii="Consolas" w:hAnsi="Consolas"/>
+          <w:b/>
+        </w:rPr>
+        <w:t>\</w:t>
+      </w:r>
+      <w:proofErr w:type="spellStart"/>
+      <w:r>
+        <w:rPr>
+          <w:rFonts w:ascii="Consolas" w:hAnsi="Consolas"/>
+          <w:b/>
+        </w:rPr>
+        <w:t>He</w:t>
+      </w:r>
+      <w:r>
+        <w:rPr>
+          <w:rFonts w:ascii="Consolas" w:hAnsi="Consolas"/>
+          <w:b/>
+        </w:rPr>
+        <w:t>lloWorldWebdb</w:t>
+      </w:r>
+      <w:proofErr w:type="spellEnd"/>
+      <w:r>
+        <w:rPr>
+          <w:rFonts w:ascii="Consolas" w:hAnsi="Consolas"/>
+          <w:b/>
+        </w:rPr>
+        <w:t>\HelloWorldWeb.sln</w:t>
+      </w:r>
+    </w:p>
+    <w:p>
+      <w:pPr>
         <w:pStyle w:val="ListParagraph"/>
         <w:numPr>
           <w:ilvl w:val="0"/>
@@ -268,6 +371,109 @@
     <w:p>
       <w:pPr>
         <w:pStyle w:val="ListParagraph"/>
+        <w:ind w:left="360"/>
+        <w:rPr>
+          <w:rFonts w:ascii="Consolas" w:hAnsi="Consolas" w:cstheme="minorHAnsi"/>
+          <w:b/>
+        </w:rPr>
+      </w:pPr>
+    </w:p>
+    <w:p>
+      <w:pPr>
+        <w:pStyle w:val="ListParagraph"/>
+        <w:ind w:left="360"/>
+        <w:rPr>
+          <w:rFonts w:ascii="Consolas" w:hAnsi="Consolas" w:cstheme="minorHAnsi"/>
+          <w:b/>
+        </w:rPr>
+      </w:pPr>
+      <w:r>
+        <w:rPr>
+          <w:rFonts w:ascii="Consolas" w:hAnsi="Consolas" w:cstheme="minorHAnsi"/>
+          <w:b/>
+        </w:rPr>
+        <w:t xml:space="preserve">C:\Projects\CodeMash2017\Containers for Windows </w:t>
+      </w:r>
+      <w:proofErr w:type="spellStart"/>
+      <w:r>
+        <w:rPr>
+          <w:rFonts w:ascii="Consolas" w:hAnsi="Consolas" w:cstheme="minorHAnsi"/>
+          <w:b/>
+        </w:rPr>
+        <w:t>Devs</w:t>
+      </w:r>
+      <w:proofErr w:type="spellEnd"/>
+      <w:r>
+        <w:rPr>
+          <w:rFonts w:ascii="Consolas" w:hAnsi="Consolas" w:cstheme="minorHAnsi"/>
+          <w:b/>
+        </w:rPr>
+        <w:t xml:space="preserve">\SQL </w:t>
+      </w:r>
+      <w:proofErr w:type="spellStart"/>
+      <w:r>
+        <w:rPr>
+          <w:rFonts w:ascii="Consolas" w:hAnsi="Consolas" w:cstheme="minorHAnsi"/>
+          <w:b/>
+        </w:rPr>
+        <w:t>vNext</w:t>
+      </w:r>
+      <w:proofErr w:type="spellEnd"/>
+      <w:r>
+        <w:rPr>
+          <w:rFonts w:ascii="Consolas" w:hAnsi="Consolas" w:cstheme="minorHAnsi"/>
+          <w:b/>
+        </w:rPr>
+        <w:t xml:space="preserve"> Containers Demo.ps1</w:t>
+      </w:r>
+    </w:p>
+    <w:p>
+      <w:pPr>
+        <w:pStyle w:val="ListParagraph"/>
+        <w:ind w:left="360"/>
+        <w:rPr>
+          <w:rFonts w:ascii="Consolas" w:hAnsi="Consolas" w:cstheme="minorHAnsi"/>
+          <w:b/>
+        </w:rPr>
+      </w:pPr>
+      <w:bookmarkStart w:id="0" w:name="_GoBack"/>
+      <w:bookmarkEnd w:id="0"/>
+      <w:r>
+        <w:rPr>
+          <w:rFonts w:ascii="Consolas" w:hAnsi="Consolas" w:cstheme="minorHAnsi"/>
+          <w:b/>
+        </w:rPr>
+        <w:t xml:space="preserve">C:\Projects\CodeMash2017\Containers for Windows </w:t>
+      </w:r>
+      <w:proofErr w:type="spellStart"/>
+      <w:r>
+        <w:rPr>
+          <w:rFonts w:ascii="Consolas" w:hAnsi="Consolas" w:cstheme="minorHAnsi"/>
+          <w:b/>
+        </w:rPr>
+        <w:t>Devs</w:t>
+      </w:r>
+      <w:proofErr w:type="spellEnd"/>
+      <w:r>
+        <w:rPr>
+          <w:rFonts w:ascii="Consolas" w:hAnsi="Consolas" w:cstheme="minorHAnsi"/>
+          <w:b/>
+        </w:rPr>
+        <w:t>\demo-script.ps1</w:t>
+      </w:r>
+    </w:p>
+    <w:p>
+      <w:pPr>
+        <w:pStyle w:val="ListParagraph"/>
+        <w:ind w:left="360"/>
+        <w:rPr>
+          <w:rFonts w:cstheme="minorHAnsi"/>
+        </w:rPr>
+      </w:pPr>
+    </w:p>
+    <w:p>
+      <w:pPr>
+        <w:pStyle w:val="ListParagraph"/>
         <w:numPr>
           <w:ilvl w:val="0"/>
           <w:numId w:val="13"/>
@@ -285,15 +491,6 @@
     </w:p>
     <w:p>
       <w:pPr>
-        <w:pStyle w:val="ListParagraph"/>
-        <w:ind w:left="360"/>
-        <w:rPr>
-          <w:rFonts w:cstheme="minorHAnsi"/>
-        </w:rPr>
-      </w:pPr>
-    </w:p>
-    <w:p>
-      <w:pPr>
         <w:pStyle w:val="Heading1"/>
       </w:pPr>
       <w:r>
@@ -763,6 +960,7 @@
         <w:pStyle w:val="Heading1"/>
       </w:pPr>
       <w:r>
+        <w:lastRenderedPageBreak/>
         <w:t>Demo Projects</w:t>
       </w:r>
     </w:p>
@@ -852,7 +1050,6 @@
           </w:p>
           <w:p>
             <w:r>
-              <w:lastRenderedPageBreak/>
               <w:t xml:space="preserve">Show the Server </w:t>
             </w:r>
             <w:r>
@@ -886,7 +1083,6 @@
                 <w:rFonts w:ascii="Consolas" w:hAnsi="Consolas"/>
                 <w:b/>
               </w:rPr>
-              <w:lastRenderedPageBreak/>
               <w:t>&amp; 'C:\Program Files\Docker\Docker\DockerCli.exe' -</w:t>
             </w:r>
             <w:proofErr w:type="spellStart"/>
@@ -1899,6 +2095,7 @@
               <w:rPr>
                 <w:rFonts w:cstheme="minorHAnsi"/>
               </w:rPr>
+              <w:lastRenderedPageBreak/>
               <w:t xml:space="preserve">Create the </w:t>
             </w:r>
             <w:proofErr w:type="spellStart"/>
@@ -2076,7 +2273,6 @@
           </w:p>
           <w:p>
             <w:r>
-              <w:lastRenderedPageBreak/>
               <w:t>There is a post-build event added to the project to copy the necessary files.</w:t>
             </w:r>
           </w:p>
@@ -2572,17 +2768,19 @@
       <w:tr>
         <w:tc>
           <w:tcPr>
-            <w:tcW w:w="5485" w:type="dxa"/>
-          </w:tcPr>
-          <w:p>
-            <w:pPr>
+            <w:tcW w:w="10705" w:type="dxa"/>
+            <w:gridSpan w:val="2"/>
+          </w:tcPr>
+          <w:p>
+            <w:r>
               <w:rPr>
                 <w:rFonts w:cstheme="minorHAnsi"/>
                 <w:color w:val="000000"/>
                 <w:sz w:val="20"/>
                 <w:szCs w:val="20"/>
               </w:rPr>
-            </w:pPr>
+              <w:t xml:space="preserve">Run through the script located at </w:t>
+            </w:r>
             <w:r>
               <w:rPr>
                 <w:rFonts w:cstheme="minorHAnsi"/>
@@ -2590,8 +2788,9 @@
                 <w:sz w:val="20"/>
                 <w:szCs w:val="20"/>
               </w:rPr>
-              <w:t xml:space="preserve">Run through the script located at </w:t>
-            </w:r>
+              <w:t xml:space="preserve">"C:\Projects\CodeMash2017\Containers for Windows </w:t>
+            </w:r>
+            <w:proofErr w:type="spellStart"/>
             <w:r>
               <w:rPr>
                 <w:rFonts w:cstheme="minorHAnsi"/>
@@ -2599,9 +2798,9 @@
                 <w:sz w:val="20"/>
                 <w:szCs w:val="20"/>
               </w:rPr>
-              <w:t xml:space="preserve">"C:\Projects\CodeMash2017\Containers for Windows </w:t>
-            </w:r>
-            <w:proofErr w:type="spellStart"/>
+              <w:t>Devs</w:t>
+            </w:r>
+            <w:proofErr w:type="spellEnd"/>
             <w:r>
               <w:rPr>
                 <w:rFonts w:cstheme="minorHAnsi"/>
@@ -2609,9 +2808,9 @@
                 <w:sz w:val="20"/>
                 <w:szCs w:val="20"/>
               </w:rPr>
-              <w:t>Devs</w:t>
-            </w:r>
-            <w:proofErr w:type="spellEnd"/>
+              <w:t xml:space="preserve">\SQL </w:t>
+            </w:r>
+            <w:proofErr w:type="spellStart"/>
             <w:r>
               <w:rPr>
                 <w:rFonts w:cstheme="minorHAnsi"/>
@@ -2619,9 +2818,9 @@
                 <w:sz w:val="20"/>
                 <w:szCs w:val="20"/>
               </w:rPr>
-              <w:t xml:space="preserve">\SQL </w:t>
-            </w:r>
-            <w:proofErr w:type="spellStart"/>
+              <w:t>vNext</w:t>
+            </w:r>
+            <w:proofErr w:type="spellEnd"/>
             <w:r>
               <w:rPr>
                 <w:rFonts w:cstheme="minorHAnsi"/>
@@ -2629,25 +2828,9 @@
                 <w:sz w:val="20"/>
                 <w:szCs w:val="20"/>
               </w:rPr>
-              <w:t>vNext</w:t>
-            </w:r>
-            <w:proofErr w:type="spellEnd"/>
-            <w:r>
-              <w:rPr>
-                <w:rFonts w:cstheme="minorHAnsi"/>
-                <w:color w:val="000000"/>
-                <w:sz w:val="20"/>
-                <w:szCs w:val="20"/>
-              </w:rPr>
               <w:t xml:space="preserve"> Containers Demo.ps1"</w:t>
             </w:r>
           </w:p>
-        </w:tc>
-        <w:tc>
-          <w:tcPr>
-            <w:tcW w:w="5220" w:type="dxa"/>
-          </w:tcPr>
-          <w:p/>
         </w:tc>
       </w:tr>
       <w:tr>
@@ -3001,6 +3184,7 @@
             </w:pPr>
             <w:proofErr w:type="spellStart"/>
             <w:r>
+              <w:lastRenderedPageBreak/>
               <w:t>docker-compose.vs.release.yml</w:t>
             </w:r>
             <w:proofErr w:type="spellEnd"/>
@@ -3133,7 +3317,6 @@
               </w:numPr>
             </w:pPr>
             <w:r>
-              <w:lastRenderedPageBreak/>
               <w:t>.NET Framework 4.6.2 (or 3.5)</w:t>
             </w:r>
           </w:p>
@@ -3695,18 +3878,12 @@
         <w:pStyle w:val="Heading2"/>
       </w:pPr>
       <w:r>
-        <w:t>#</w:t>
-      </w:r>
-      <w:r>
-        <w:t>6 – Docker Compose w/ ASP.NET MVC and SQL Server</w:t>
+        <w:t>#6 – Docker Compose w/ ASP.NET MVC and SQL Server</w:t>
       </w:r>
     </w:p>
     <w:p>
       <w:r>
-        <w:t>In thi</w:t>
-      </w:r>
-      <w:r>
-        <w:t>s example, we’ll combine two recent examples, both ASP.NET MVC and SQL Server in containers, into one solution</w:t>
+        <w:t>In this example, we’ll combine two recent examples, both ASP.NET MVC and SQL Server in containers, into one solution</w:t>
       </w:r>
       <w:r>
         <w:t>! We’ll use Docker Compose to manage both containers and allow to work together.</w:t>
@@ -4009,7 +4186,6 @@
                 <w:rFonts w:ascii="Consolas" w:hAnsi="Consolas"/>
                 <w:b/>
               </w:rPr>
-              <w:lastRenderedPageBreak/>
               <w:t>db</w:t>
             </w:r>
             <w:proofErr w:type="spellEnd"/>
@@ -4133,8 +4309,6 @@
             <w:r>
               <w:t>.</w:t>
             </w:r>
-            <w:bookmarkStart w:id="0" w:name="_GoBack"/>
-            <w:bookmarkEnd w:id="0"/>
           </w:p>
         </w:tc>
       </w:tr>
@@ -4337,7 +4511,7 @@
         <w:sz w:val="20"/>
         <w:szCs w:val="20"/>
       </w:rPr>
-      <w:t>5</w:t>
+      <w:t>2</w:t>
     </w:r>
     <w:r>
       <w:rPr>
@@ -7105,7 +7279,7 @@
 </file>
 
 <file path=customXml/itemProps1.xml><?xml version="1.0" encoding="utf-8"?>
-<ds:datastoreItem xmlns:ds="http://schemas.openxmlformats.org/officeDocument/2006/customXml" ds:itemID="{68CAB2D7-7E7C-4354-8944-3DD448B943A6}">
+<ds:datastoreItem xmlns:ds="http://schemas.openxmlformats.org/officeDocument/2006/customXml" ds:itemID="{E7545B62-CA20-4076-8701-E4A48C6CDEE4}">
   <ds:schemaRefs>
     <ds:schemaRef ds:uri="http://schemas.openxmlformats.org/officeDocument/2006/bibliography"/>
   </ds:schemaRefs>

</xml_diff>

<commit_message>
Starting to update for StirTrek 2017.
</commit_message>
<xml_diff>
--- a/Demo Script.docx
+++ b/Demo Script.docx
@@ -1,6 +1,6 @@
 
 <file path=word/document.xml><?xml version="1.0" encoding="utf-8"?>
-<w:document xmlns:wpc="http://schemas.microsoft.com/office/word/2010/wordprocessingCanvas" xmlns:cx="http://schemas.microsoft.com/office/drawing/2014/chartex" xmlns:cx1="http://schemas.microsoft.com/office/drawing/2015/9/8/chartex" xmlns:cx2="http://schemas.microsoft.com/office/drawing/2015/10/21/chartex" xmlns:cx3="http://schemas.microsoft.com/office/drawing/2016/5/9/chartex" xmlns:cx4="http://schemas.microsoft.com/office/drawing/2016/5/10/chartex" xmlns:cx5="http://schemas.microsoft.com/office/drawing/2016/5/11/chartex" xmlns:mc="http://schemas.openxmlformats.org/markup-compatibility/2006" xmlns:o="urn:schemas-microsoft-com:office:office" xmlns:r="http://schemas.openxmlformats.org/officeDocument/2006/relationships" xmlns:m="http://schemas.openxmlformats.org/officeDocument/2006/math" xmlns:v="urn:schemas-microsoft-com:vml" xmlns:wp14="http://schemas.microsoft.com/office/word/2010/wordprocessingDrawing" xmlns:wp="http://schemas.openxmlformats.org/drawingml/2006/wordprocessingDrawing" xmlns:w10="urn:schemas-microsoft-com:office:word" xmlns:w="http://schemas.openxmlformats.org/wordprocessingml/2006/main" xmlns:w14="http://schemas.microsoft.com/office/word/2010/wordml" xmlns:w15="http://schemas.microsoft.com/office/word/2012/wordml" xmlns:w16se="http://schemas.microsoft.com/office/word/2015/wordml/symex" xmlns:wpg="http://schemas.microsoft.com/office/word/2010/wordprocessingGroup" xmlns:wpi="http://schemas.microsoft.com/office/word/2010/wordprocessingInk" xmlns:wne="http://schemas.microsoft.com/office/word/2006/wordml" xmlns:wps="http://schemas.microsoft.com/office/word/2010/wordprocessingShape" mc:Ignorable="w14 w15 w16se wp14">
+<w:document xmlns:wpc="http://schemas.microsoft.com/office/word/2010/wordprocessingCanvas" xmlns:cx="http://schemas.microsoft.com/office/drawing/2014/chartex" xmlns:cx1="http://schemas.microsoft.com/office/drawing/2015/9/8/chartex" xmlns:cx2="http://schemas.microsoft.com/office/drawing/2015/10/21/chartex" xmlns:cx3="http://schemas.microsoft.com/office/drawing/2016/5/9/chartex" xmlns:cx4="http://schemas.microsoft.com/office/drawing/2016/5/10/chartex" xmlns:cx5="http://schemas.microsoft.com/office/drawing/2016/5/11/chartex" xmlns:cx6="http://schemas.microsoft.com/office/drawing/2016/5/12/chartex" xmlns:cx7="http://schemas.microsoft.com/office/drawing/2016/5/13/chartex" xmlns:cx8="http://schemas.microsoft.com/office/drawing/2016/5/14/chartex" xmlns:mc="http://schemas.openxmlformats.org/markup-compatibility/2006" xmlns:aink="http://schemas.microsoft.com/office/drawing/2016/ink" xmlns:o="urn:schemas-microsoft-com:office:office" xmlns:r="http://schemas.openxmlformats.org/officeDocument/2006/relationships" xmlns:m="http://schemas.openxmlformats.org/officeDocument/2006/math" xmlns:v="urn:schemas-microsoft-com:vml" xmlns:wp14="http://schemas.microsoft.com/office/word/2010/wordprocessingDrawing" xmlns:wp="http://schemas.openxmlformats.org/drawingml/2006/wordprocessingDrawing" xmlns:w10="urn:schemas-microsoft-com:office:word" xmlns:w="http://schemas.openxmlformats.org/wordprocessingml/2006/main" xmlns:w14="http://schemas.microsoft.com/office/word/2010/wordml" xmlns:w15="http://schemas.microsoft.com/office/word/2012/wordml" xmlns:w16se="http://schemas.microsoft.com/office/word/2015/wordml/symex" xmlns:wpg="http://schemas.microsoft.com/office/word/2010/wordprocessingGroup" xmlns:wpi="http://schemas.microsoft.com/office/word/2010/wordprocessingInk" xmlns:wne="http://schemas.microsoft.com/office/word/2006/wordml" xmlns:wps="http://schemas.microsoft.com/office/word/2010/wordprocessingShape" mc:Ignorable="w14 w15 w16se wp14">
   <w:body>
     <w:p>
       <w:pPr>
@@ -63,16 +63,8 @@
     </w:p>
     <w:p>
       <w:r>
-        <w:t xml:space="preserve">C:\Projects\CodeMash2017\Containers for Windows </w:t>
-      </w:r>
-      <w:proofErr w:type="spellStart"/>
-      <w:r>
-        <w:t>De</w:t>
-      </w:r>
-      <w:r>
-        <w:t>vs</w:t>
-      </w:r>
-      <w:proofErr w:type="spellEnd"/>
+        <w:t>C:\Projects\ContainersForWindowsDevs</w:t>
+      </w:r>
       <w:r>
         <w:t>\ContainersForWindowsDev.pptx</w:t>
       </w:r>
@@ -170,39 +162,14 @@
           <w:rFonts w:ascii="Consolas" w:hAnsi="Consolas"/>
           <w:b/>
         </w:rPr>
-        <w:t xml:space="preserve">C:\Projects\CodeMash2017\Containers for Windows </w:t>
-      </w:r>
-      <w:proofErr w:type="spellStart"/>
-      <w:r>
-        <w:rPr>
-          <w:rFonts w:ascii="Consolas" w:hAnsi="Consolas"/>
-          <w:b/>
-        </w:rPr>
-        <w:t>Devs</w:t>
-      </w:r>
-      <w:proofErr w:type="spellEnd"/>
-      <w:r>
-        <w:rPr>
-          <w:rFonts w:ascii="Consolas" w:hAnsi="Consolas"/>
-          <w:b/>
-        </w:rPr>
-        <w:t>\</w:t>
-      </w:r>
-      <w:proofErr w:type="spellStart"/>
-      <w:r>
-        <w:rPr>
-          <w:rFonts w:ascii="Consolas" w:hAnsi="Consolas"/>
-          <w:b/>
-        </w:rPr>
-        <w:t>HelloWorldConsole</w:t>
-      </w:r>
-      <w:proofErr w:type="spellEnd"/>
-      <w:r>
-        <w:rPr>
-          <w:rFonts w:ascii="Consolas" w:hAnsi="Consolas"/>
-          <w:b/>
-        </w:rPr>
-        <w:t>\HelloWorldConsole.sln</w:t>
+        <w:t>C:\Projects\ContainersForWindowsDevs</w:t>
+      </w:r>
+      <w:r>
+        <w:rPr>
+          <w:rFonts w:ascii="Consolas" w:hAnsi="Consolas"/>
+          <w:b/>
+        </w:rPr>
+        <w:t>\HelloWorldConsole\HelloWorldConsole.sln</w:t>
       </w:r>
     </w:p>
     <w:p>
@@ -218,17 +185,8 @@
           <w:rFonts w:ascii="Consolas" w:hAnsi="Consolas"/>
           <w:b/>
         </w:rPr>
-        <w:t xml:space="preserve">C:\Projects\CodeMash2017\Containers for Windows </w:t>
-      </w:r>
-      <w:proofErr w:type="spellStart"/>
-      <w:r>
-        <w:rPr>
-          <w:rFonts w:ascii="Consolas" w:hAnsi="Consolas"/>
-          <w:b/>
-        </w:rPr>
-        <w:t>Devs</w:t>
-      </w:r>
-      <w:proofErr w:type="spellEnd"/>
+        <w:t>C:\Projects\ContainersForWindowsDevs</w:t>
+      </w:r>
       <w:r>
         <w:rPr>
           <w:rFonts w:ascii="Consolas" w:hAnsi="Consolas"/>
@@ -236,21 +194,12 @@
         </w:rPr>
         <w:t>\</w:t>
       </w:r>
-      <w:proofErr w:type="spellStart"/>
-      <w:r>
-        <w:rPr>
-          <w:rFonts w:ascii="Consolas" w:hAnsi="Consolas"/>
-          <w:b/>
-        </w:rPr>
-        <w:t>HelloWorldWeb</w:t>
-      </w:r>
-      <w:proofErr w:type="spellEnd"/>
-      <w:r>
-        <w:rPr>
-          <w:rFonts w:ascii="Consolas" w:hAnsi="Consolas"/>
-          <w:b/>
-        </w:rPr>
-        <w:t>\HelloWorldWeb.sln</w:t>
+      <w:r>
+        <w:rPr>
+          <w:rFonts w:ascii="Consolas" w:hAnsi="Consolas"/>
+          <w:b/>
+        </w:rPr>
+        <w:t>HelloWorldWeb\HelloWorldWeb.sln</w:t>
       </w:r>
     </w:p>
     <w:p>
@@ -266,7 +215,14 @@
           <w:rFonts w:ascii="Consolas" w:hAnsi="Consolas"/>
           <w:b/>
         </w:rPr>
-        <w:t xml:space="preserve">C:\Projects\CodeMash2017\Containers for Windows </w:t>
+        <w:t>C:\Projects\ContainersForWindowsDevs</w:t>
+      </w:r>
+      <w:r>
+        <w:rPr>
+          <w:rFonts w:ascii="Consolas" w:hAnsi="Consolas"/>
+          <w:b/>
+        </w:rPr>
+        <w:t xml:space="preserve">\Containers for Windows </w:t>
       </w:r>
       <w:proofErr w:type="spellStart"/>
       <w:r>
@@ -392,17 +348,8 @@
           <w:rFonts w:ascii="Consolas" w:hAnsi="Consolas" w:cstheme="minorHAnsi"/>
           <w:b/>
         </w:rPr>
-        <w:t xml:space="preserve">C:\Projects\CodeMash2017\Containers for Windows </w:t>
-      </w:r>
-      <w:proofErr w:type="spellStart"/>
-      <w:r>
-        <w:rPr>
-          <w:rFonts w:ascii="Consolas" w:hAnsi="Consolas" w:cstheme="minorHAnsi"/>
-          <w:b/>
-        </w:rPr>
-        <w:t>Devs</w:t>
-      </w:r>
-      <w:proofErr w:type="spellEnd"/>
+        <w:t>C:\Projects\ContainersForWindowsDevs</w:t>
+      </w:r>
       <w:r>
         <w:rPr>
           <w:rFonts w:ascii="Consolas" w:hAnsi="Consolas" w:cstheme="minorHAnsi"/>
@@ -436,24 +383,13 @@
           <w:b/>
         </w:rPr>
       </w:pPr>
-      <w:bookmarkStart w:id="0" w:name="_GoBack"/>
-      <w:bookmarkEnd w:id="0"/>
       <w:r>
         <w:rPr>
           <w:rFonts w:ascii="Consolas" w:hAnsi="Consolas" w:cstheme="minorHAnsi"/>
           <w:b/>
         </w:rPr>
-        <w:t xml:space="preserve">C:\Projects\CodeMash2017\Containers for Windows </w:t>
-      </w:r>
-      <w:proofErr w:type="spellStart"/>
-      <w:r>
-        <w:rPr>
-          <w:rFonts w:ascii="Consolas" w:hAnsi="Consolas" w:cstheme="minorHAnsi"/>
-          <w:b/>
-        </w:rPr>
-        <w:t>Devs</w:t>
-      </w:r>
-      <w:proofErr w:type="spellEnd"/>
+        <w:t>C:\Projects\ContainersForWindowsDevs</w:t>
+      </w:r>
       <w:r>
         <w:rPr>
           <w:rFonts w:ascii="Consolas" w:hAnsi="Consolas" w:cstheme="minorHAnsi"/>
@@ -1982,8 +1918,8 @@
         <w:tblLook w:val="04A0" w:firstRow="1" w:lastRow="0" w:firstColumn="1" w:lastColumn="0" w:noHBand="0" w:noVBand="1"/>
       </w:tblPr>
       <w:tblGrid>
-        <w:gridCol w:w="5485"/>
-        <w:gridCol w:w="5220"/>
+        <w:gridCol w:w="8142"/>
+        <w:gridCol w:w="2648"/>
       </w:tblGrid>
       <w:tr>
         <w:tc>
@@ -2095,7 +2031,6 @@
               <w:rPr>
                 <w:rFonts w:cstheme="minorHAnsi"/>
               </w:rPr>
-              <w:lastRenderedPageBreak/>
               <w:t xml:space="preserve">Create the </w:t>
             </w:r>
             <w:proofErr w:type="spellStart"/>
@@ -2331,55 +2266,21 @@
                 <w:rFonts w:ascii="Consolas" w:hAnsi="Consolas"/>
                 <w:b/>
               </w:rPr>
-              <w:t xml:space="preserve">cd 'C:\projects\CodeMash2017\Containers for Windows </w:t>
-            </w:r>
-            <w:proofErr w:type="spellStart"/>
-            <w:r>
-              <w:rPr>
-                <w:rFonts w:ascii="Consolas" w:hAnsi="Consolas"/>
-                <w:b/>
-              </w:rPr>
-              <w:t>Devs</w:t>
-            </w:r>
-            <w:proofErr w:type="spellEnd"/>
-            <w:r>
-              <w:rPr>
-                <w:rFonts w:ascii="Consolas" w:hAnsi="Consolas"/>
-                <w:b/>
-              </w:rPr>
-              <w:t>\</w:t>
-            </w:r>
-            <w:proofErr w:type="spellStart"/>
-            <w:r>
-              <w:rPr>
-                <w:rFonts w:ascii="Consolas" w:hAnsi="Consolas"/>
-                <w:b/>
-              </w:rPr>
-              <w:t>HelloWorldConsole</w:t>
-            </w:r>
-            <w:proofErr w:type="spellEnd"/>
-            <w:r>
-              <w:rPr>
-                <w:rFonts w:ascii="Consolas" w:hAnsi="Consolas"/>
-                <w:b/>
-              </w:rPr>
-              <w:t>\</w:t>
-            </w:r>
-            <w:proofErr w:type="spellStart"/>
-            <w:r>
-              <w:rPr>
-                <w:rFonts w:ascii="Consolas" w:hAnsi="Consolas"/>
-                <w:b/>
-              </w:rPr>
-              <w:t>HelloWorldConsole</w:t>
-            </w:r>
-            <w:proofErr w:type="spellEnd"/>
-            <w:r>
-              <w:rPr>
-                <w:rFonts w:ascii="Consolas" w:hAnsi="Consolas"/>
-                <w:b/>
-              </w:rPr>
-              <w:t>\'</w:t>
+              <w:t xml:space="preserve">cd </w:t>
+            </w:r>
+            <w:r>
+              <w:rPr>
+                <w:rFonts w:ascii="Consolas" w:hAnsi="Consolas"/>
+                <w:b/>
+              </w:rPr>
+              <w:t>C:\Projects\ContainersForWindowsDevs</w:t>
+            </w:r>
+            <w:r>
+              <w:rPr>
+                <w:rFonts w:ascii="Consolas" w:hAnsi="Consolas"/>
+                <w:b/>
+              </w:rPr>
+              <w:t>\HelloWorldConsole\HelloWorldConsole\'</w:t>
             </w:r>
           </w:p>
         </w:tc>
@@ -2721,7 +2622,11 @@
         <w:t>#4</w:t>
       </w:r>
       <w:r>
-        <w:t xml:space="preserve"> – SQL Server</w:t>
+        <w:t xml:space="preserve"> – </w:t>
+      </w:r>
+      <w:commentRangeStart w:id="0"/>
+      <w:r>
+        <w:t>SQL Server</w:t>
       </w:r>
       <w:r>
         <w:t xml:space="preserve"> </w:t>
@@ -2733,6 +2638,15 @@
       <w:proofErr w:type="spellEnd"/>
       <w:r>
         <w:t xml:space="preserve"> in a Container</w:t>
+      </w:r>
+      <w:commentRangeEnd w:id="0"/>
+      <w:r>
+        <w:rPr>
+          <w:rStyle w:val="CommentReference"/>
+          <w:rFonts w:asciiTheme="minorHAnsi" w:eastAsiaTheme="minorHAnsi" w:hAnsiTheme="minorHAnsi" w:cstheme="minorBidi"/>
+          <w:color w:val="auto"/>
+        </w:rPr>
+        <w:commentReference w:id="0"/>
       </w:r>
     </w:p>
     <w:p>
@@ -2788,9 +2702,8 @@
                 <w:sz w:val="20"/>
                 <w:szCs w:val="20"/>
               </w:rPr>
-              <w:t xml:space="preserve">"C:\Projects\CodeMash2017\Containers for Windows </w:t>
-            </w:r>
-            <w:proofErr w:type="spellStart"/>
+              <w:t>"</w:t>
+            </w:r>
             <w:r>
               <w:rPr>
                 <w:rFonts w:cstheme="minorHAnsi"/>
@@ -2798,9 +2711,8 @@
                 <w:sz w:val="20"/>
                 <w:szCs w:val="20"/>
               </w:rPr>
-              <w:t>Devs</w:t>
-            </w:r>
-            <w:proofErr w:type="spellEnd"/>
+              <w:t>C:\Projects\ContainersForWindowsDevs</w:t>
+            </w:r>
             <w:r>
               <w:rPr>
                 <w:rFonts w:cstheme="minorHAnsi"/>
@@ -2885,8 +2797,8 @@
         <w:tblLook w:val="04A0" w:firstRow="1" w:lastRow="0" w:firstColumn="1" w:lastColumn="0" w:noHBand="0" w:noVBand="1"/>
       </w:tblPr>
       <w:tblGrid>
-        <w:gridCol w:w="5485"/>
-        <w:gridCol w:w="5220"/>
+        <w:gridCol w:w="4007"/>
+        <w:gridCol w:w="6783"/>
       </w:tblGrid>
       <w:tr>
         <w:tc>
@@ -2961,43 +2873,23 @@
                 <w:color w:val="000000"/>
                 <w:szCs w:val="20"/>
               </w:rPr>
-              <w:t xml:space="preserve">"C:\Projects\CodeMash2017\Containers for Windows </w:t>
-            </w:r>
-            <w:proofErr w:type="spellStart"/>
+              <w:t>"</w:t>
+            </w:r>
             <w:r>
               <w:rPr>
                 <w:rFonts w:cstheme="minorHAnsi"/>
                 <w:color w:val="000000"/>
                 <w:szCs w:val="20"/>
               </w:rPr>
-              <w:t>Devs</w:t>
-            </w:r>
-            <w:proofErr w:type="spellEnd"/>
+              <w:t>C:\Projects\ContainersForWindowsDevs</w:t>
+            </w:r>
             <w:r>
               <w:rPr>
                 <w:rFonts w:cstheme="minorHAnsi"/>
                 <w:color w:val="000000"/>
                 <w:szCs w:val="20"/>
               </w:rPr>
-              <w:t>\</w:t>
-            </w:r>
-            <w:proofErr w:type="spellStart"/>
-            <w:r>
-              <w:rPr>
-                <w:rFonts w:cstheme="minorHAnsi"/>
-                <w:color w:val="000000"/>
-                <w:szCs w:val="20"/>
-              </w:rPr>
-              <w:t>HelloWorldWeb</w:t>
-            </w:r>
-            <w:proofErr w:type="spellEnd"/>
-            <w:r>
-              <w:rPr>
-                <w:rFonts w:cstheme="minorHAnsi"/>
-                <w:color w:val="000000"/>
-                <w:szCs w:val="20"/>
-              </w:rPr>
-              <w:t>\HelloWorldWeb.sln"</w:t>
+              <w:t>\HelloWorldWeb\HelloWorldWeb.sln"</w:t>
             </w:r>
           </w:p>
           <w:p>
@@ -3184,7 +3076,6 @@
             </w:pPr>
             <w:proofErr w:type="spellStart"/>
             <w:r>
-              <w:lastRenderedPageBreak/>
               <w:t>docker-compose.vs.release.yml</w:t>
             </w:r>
             <w:proofErr w:type="spellEnd"/>
@@ -3334,7 +3225,7 @@
           </w:p>
           <w:p/>
           <w:p>
-            <w:hyperlink r:id="rId10" w:history="1">
+            <w:hyperlink r:id="rId12" w:history="1">
               <w:r>
                 <w:rPr>
                   <w:rStyle w:val="Hyperlink"/>
@@ -3896,8 +3787,8 @@
         <w:tblLook w:val="04A0" w:firstRow="1" w:lastRow="0" w:firstColumn="1" w:lastColumn="0" w:noHBand="0" w:noVBand="1"/>
       </w:tblPr>
       <w:tblGrid>
-        <w:gridCol w:w="5485"/>
-        <w:gridCol w:w="5220"/>
+        <w:gridCol w:w="3002"/>
+        <w:gridCol w:w="7788"/>
       </w:tblGrid>
       <w:tr>
         <w:tc>
@@ -3980,18 +3871,18 @@
                 <w:color w:val="000000"/>
                 <w:szCs w:val="20"/>
               </w:rPr>
-              <w:t xml:space="preserve">"C:\Projects\CodeMash2017\Containers for Windows </w:t>
-            </w:r>
-            <w:proofErr w:type="spellStart"/>
+              <w:t>"</w:t>
+            </w:r>
             <w:r>
               <w:rPr>
                 <w:rFonts w:cstheme="minorHAnsi"/>
                 <w:color w:val="000000"/>
                 <w:szCs w:val="20"/>
               </w:rPr>
-              <w:t>Devs</w:t>
-            </w:r>
-            <w:proofErr w:type="spellEnd"/>
+              <w:t>C:\Projects\ContainersForWindowsDevs</w:t>
+            </w:r>
+            <w:bookmarkStart w:id="1" w:name="_GoBack"/>
+            <w:bookmarkEnd w:id="1"/>
             <w:r>
               <w:rPr>
                 <w:rFonts w:cstheme="minorHAnsi"/>
@@ -4000,7 +3891,6 @@
               </w:rPr>
               <w:t>\</w:t>
             </w:r>
-            <w:proofErr w:type="spellStart"/>
             <w:r>
               <w:rPr>
                 <w:rFonts w:cstheme="minorHAnsi"/>
@@ -4010,7 +3900,6 @@
               </w:rPr>
               <w:t>HelloWorldWebdb</w:t>
             </w:r>
-            <w:proofErr w:type="spellEnd"/>
             <w:r>
               <w:rPr>
                 <w:rFonts w:cstheme="minorHAnsi"/>
@@ -4336,7 +4225,7 @@
     </w:tbl>
     <w:p/>
     <w:sectPr>
-      <w:footerReference w:type="default" r:id="rId11"/>
+      <w:footerReference w:type="default" r:id="rId13"/>
       <w:pgSz w:w="12240" w:h="15840"/>
       <w:pgMar w:top="720" w:right="720" w:bottom="720" w:left="720" w:header="720" w:footer="720" w:gutter="0"/>
       <w:cols w:space="720"/>
@@ -4346,8 +4235,46 @@
 </w:document>
 </file>
 
+<file path=word/comments.xml><?xml version="1.0" encoding="utf-8"?>
+<w:comments xmlns:wpc="http://schemas.microsoft.com/office/word/2010/wordprocessingCanvas" xmlns:cx="http://schemas.microsoft.com/office/drawing/2014/chartex" xmlns:cx1="http://schemas.microsoft.com/office/drawing/2015/9/8/chartex" xmlns:cx2="http://schemas.microsoft.com/office/drawing/2015/10/21/chartex" xmlns:cx3="http://schemas.microsoft.com/office/drawing/2016/5/9/chartex" xmlns:cx4="http://schemas.microsoft.com/office/drawing/2016/5/10/chartex" xmlns:cx5="http://schemas.microsoft.com/office/drawing/2016/5/11/chartex" xmlns:cx6="http://schemas.microsoft.com/office/drawing/2016/5/12/chartex" xmlns:cx7="http://schemas.microsoft.com/office/drawing/2016/5/13/chartex" xmlns:cx8="http://schemas.microsoft.com/office/drawing/2016/5/14/chartex" xmlns:mc="http://schemas.openxmlformats.org/markup-compatibility/2006" xmlns:aink="http://schemas.microsoft.com/office/drawing/2016/ink" xmlns:o="urn:schemas-microsoft-com:office:office" xmlns:r="http://schemas.openxmlformats.org/officeDocument/2006/relationships" xmlns:m="http://schemas.openxmlformats.org/officeDocument/2006/math" xmlns:v="urn:schemas-microsoft-com:vml" xmlns:wp14="http://schemas.microsoft.com/office/word/2010/wordprocessingDrawing" xmlns:wp="http://schemas.openxmlformats.org/drawingml/2006/wordprocessingDrawing" xmlns:w10="urn:schemas-microsoft-com:office:word" xmlns:w="http://schemas.openxmlformats.org/wordprocessingml/2006/main" xmlns:w14="http://schemas.microsoft.com/office/word/2010/wordml" xmlns:w15="http://schemas.microsoft.com/office/word/2012/wordml" xmlns:w16se="http://schemas.microsoft.com/office/word/2015/wordml/symex" xmlns:wpg="http://schemas.microsoft.com/office/word/2010/wordprocessingGroup" xmlns:wpi="http://schemas.microsoft.com/office/word/2010/wordprocessingInk" xmlns:wne="http://schemas.microsoft.com/office/word/2006/wordml" xmlns:wps="http://schemas.microsoft.com/office/word/2010/wordprocessingShape" mc:Ignorable="w14 w15 w16se wp14">
+  <w:comment w:id="0" w:author="Michael Collier" w:date="2017-05-02T15:52:00Z" w:initials="MC">
+    <w:p>
+      <w:pPr>
+        <w:pStyle w:val="CommentText"/>
+      </w:pPr>
+      <w:r>
+        <w:rPr>
+          <w:rStyle w:val="CommentReference"/>
+        </w:rPr>
+        <w:annotationRef/>
+      </w:r>
+      <w:r>
+        <w:t xml:space="preserve">Update for SQL Server 2016 Developer Edition - </w:t>
+      </w:r>
+      <w:hyperlink r:id="rId1" w:history="1">
+        <w:r>
+          <w:rPr>
+            <w:rStyle w:val="Hyperlink"/>
+          </w:rPr>
+          <w:t>https://blogs.msdn.microsoft.com/sqlserverstorageengine/2017/02/21/sql-server-2016-developer-edition-in-windows-containers/</w:t>
+        </w:r>
+      </w:hyperlink>
+      <w:r>
+        <w:t xml:space="preserve"> </w:t>
+      </w:r>
+    </w:p>
+  </w:comment>
+</w:comments>
+</file>
+
+<file path=word/commentsExtended.xml><?xml version="1.0" encoding="utf-8"?>
+<w15:commentsEx xmlns:wpc="http://schemas.microsoft.com/office/word/2010/wordprocessingCanvas" xmlns:cx="http://schemas.microsoft.com/office/drawing/2014/chartex" xmlns:cx1="http://schemas.microsoft.com/office/drawing/2015/9/8/chartex" xmlns:cx2="http://schemas.microsoft.com/office/drawing/2015/10/21/chartex" xmlns:cx3="http://schemas.microsoft.com/office/drawing/2016/5/9/chartex" xmlns:cx4="http://schemas.microsoft.com/office/drawing/2016/5/10/chartex" xmlns:cx5="http://schemas.microsoft.com/office/drawing/2016/5/11/chartex" xmlns:cx6="http://schemas.microsoft.com/office/drawing/2016/5/12/chartex" xmlns:cx7="http://schemas.microsoft.com/office/drawing/2016/5/13/chartex" xmlns:cx8="http://schemas.microsoft.com/office/drawing/2016/5/14/chartex" xmlns:mc="http://schemas.openxmlformats.org/markup-compatibility/2006" xmlns:aink="http://schemas.microsoft.com/office/drawing/2016/ink" xmlns:o="urn:schemas-microsoft-com:office:office" xmlns:r="http://schemas.openxmlformats.org/officeDocument/2006/relationships" xmlns:m="http://schemas.openxmlformats.org/officeDocument/2006/math" xmlns:v="urn:schemas-microsoft-com:vml" xmlns:wp14="http://schemas.microsoft.com/office/word/2010/wordprocessingDrawing" xmlns:wp="http://schemas.openxmlformats.org/drawingml/2006/wordprocessingDrawing" xmlns:w10="urn:schemas-microsoft-com:office:word" xmlns:w="http://schemas.openxmlformats.org/wordprocessingml/2006/main" xmlns:w14="http://schemas.microsoft.com/office/word/2010/wordml" xmlns:w15="http://schemas.microsoft.com/office/word/2012/wordml" xmlns:w16se="http://schemas.microsoft.com/office/word/2015/wordml/symex" xmlns:wpg="http://schemas.microsoft.com/office/word/2010/wordprocessingGroup" xmlns:wpi="http://schemas.microsoft.com/office/word/2010/wordprocessingInk" xmlns:wne="http://schemas.microsoft.com/office/word/2006/wordml" xmlns:wps="http://schemas.microsoft.com/office/word/2010/wordprocessingShape" mc:Ignorable="w14 w15 w16se wp14">
+  <w15:commentEx w15:paraId="12A81690" w15:done="0"/>
+</w15:commentsEx>
+</file>
+
 <file path=word/endnotes.xml><?xml version="1.0" encoding="utf-8"?>
-<w:endnotes xmlns:wpc="http://schemas.microsoft.com/office/word/2010/wordprocessingCanvas" xmlns:cx="http://schemas.microsoft.com/office/drawing/2014/chartex" xmlns:cx1="http://schemas.microsoft.com/office/drawing/2015/9/8/chartex" xmlns:cx2="http://schemas.microsoft.com/office/drawing/2015/10/21/chartex" xmlns:cx3="http://schemas.microsoft.com/office/drawing/2016/5/9/chartex" xmlns:cx4="http://schemas.microsoft.com/office/drawing/2016/5/10/chartex" xmlns:cx5="http://schemas.microsoft.com/office/drawing/2016/5/11/chartex" xmlns:mc="http://schemas.openxmlformats.org/markup-compatibility/2006" xmlns:o="urn:schemas-microsoft-com:office:office" xmlns:r="http://schemas.openxmlformats.org/officeDocument/2006/relationships" xmlns:m="http://schemas.openxmlformats.org/officeDocument/2006/math" xmlns:v="urn:schemas-microsoft-com:vml" xmlns:wp14="http://schemas.microsoft.com/office/word/2010/wordprocessingDrawing" xmlns:wp="http://schemas.openxmlformats.org/drawingml/2006/wordprocessingDrawing" xmlns:w10="urn:schemas-microsoft-com:office:word" xmlns:w="http://schemas.openxmlformats.org/wordprocessingml/2006/main" xmlns:w14="http://schemas.microsoft.com/office/word/2010/wordml" xmlns:w15="http://schemas.microsoft.com/office/word/2012/wordml" xmlns:w16se="http://schemas.microsoft.com/office/word/2015/wordml/symex" xmlns:wpg="http://schemas.microsoft.com/office/word/2010/wordprocessingGroup" xmlns:wpi="http://schemas.microsoft.com/office/word/2010/wordprocessingInk" xmlns:wne="http://schemas.microsoft.com/office/word/2006/wordml" xmlns:wps="http://schemas.microsoft.com/office/word/2010/wordprocessingShape" mc:Ignorable="w14 w15 w16se wp14">
+<w:endnotes xmlns:wpc="http://schemas.microsoft.com/office/word/2010/wordprocessingCanvas" xmlns:cx="http://schemas.microsoft.com/office/drawing/2014/chartex" xmlns:cx1="http://schemas.microsoft.com/office/drawing/2015/9/8/chartex" xmlns:cx2="http://schemas.microsoft.com/office/drawing/2015/10/21/chartex" xmlns:cx3="http://schemas.microsoft.com/office/drawing/2016/5/9/chartex" xmlns:cx4="http://schemas.microsoft.com/office/drawing/2016/5/10/chartex" xmlns:cx5="http://schemas.microsoft.com/office/drawing/2016/5/11/chartex" xmlns:cx6="http://schemas.microsoft.com/office/drawing/2016/5/12/chartex" xmlns:cx7="http://schemas.microsoft.com/office/drawing/2016/5/13/chartex" xmlns:cx8="http://schemas.microsoft.com/office/drawing/2016/5/14/chartex" xmlns:mc="http://schemas.openxmlformats.org/markup-compatibility/2006" xmlns:aink="http://schemas.microsoft.com/office/drawing/2016/ink" xmlns:o="urn:schemas-microsoft-com:office:office" xmlns:r="http://schemas.openxmlformats.org/officeDocument/2006/relationships" xmlns:m="http://schemas.openxmlformats.org/officeDocument/2006/math" xmlns:v="urn:schemas-microsoft-com:vml" xmlns:wp14="http://schemas.microsoft.com/office/word/2010/wordprocessingDrawing" xmlns:wp="http://schemas.openxmlformats.org/drawingml/2006/wordprocessingDrawing" xmlns:w10="urn:schemas-microsoft-com:office:word" xmlns:w="http://schemas.openxmlformats.org/wordprocessingml/2006/main" xmlns:w14="http://schemas.microsoft.com/office/word/2010/wordml" xmlns:w15="http://schemas.microsoft.com/office/word/2012/wordml" xmlns:w16se="http://schemas.microsoft.com/office/word/2015/wordml/symex" xmlns:wpg="http://schemas.microsoft.com/office/word/2010/wordprocessingGroup" xmlns:wpi="http://schemas.microsoft.com/office/word/2010/wordprocessingInk" xmlns:wne="http://schemas.microsoft.com/office/word/2006/wordml" xmlns:wps="http://schemas.microsoft.com/office/word/2010/wordprocessingShape" mc:Ignorable="w14 w15 w16se wp14">
   <w:endnote w:type="separator" w:id="-1">
     <w:p>
       <w:pPr>
@@ -4372,7 +4299,7 @@
 </file>
 
 <file path=word/footer1.xml><?xml version="1.0" encoding="utf-8"?>
-<w:ftr xmlns:wpc="http://schemas.microsoft.com/office/word/2010/wordprocessingCanvas" xmlns:cx="http://schemas.microsoft.com/office/drawing/2014/chartex" xmlns:cx1="http://schemas.microsoft.com/office/drawing/2015/9/8/chartex" xmlns:cx2="http://schemas.microsoft.com/office/drawing/2015/10/21/chartex" xmlns:cx3="http://schemas.microsoft.com/office/drawing/2016/5/9/chartex" xmlns:cx4="http://schemas.microsoft.com/office/drawing/2016/5/10/chartex" xmlns:cx5="http://schemas.microsoft.com/office/drawing/2016/5/11/chartex" xmlns:mc="http://schemas.openxmlformats.org/markup-compatibility/2006" xmlns:o="urn:schemas-microsoft-com:office:office" xmlns:r="http://schemas.openxmlformats.org/officeDocument/2006/relationships" xmlns:m="http://schemas.openxmlformats.org/officeDocument/2006/math" xmlns:v="urn:schemas-microsoft-com:vml" xmlns:wp14="http://schemas.microsoft.com/office/word/2010/wordprocessingDrawing" xmlns:wp="http://schemas.openxmlformats.org/drawingml/2006/wordprocessingDrawing" xmlns:w10="urn:schemas-microsoft-com:office:word" xmlns:w="http://schemas.openxmlformats.org/wordprocessingml/2006/main" xmlns:w14="http://schemas.microsoft.com/office/word/2010/wordml" xmlns:w15="http://schemas.microsoft.com/office/word/2012/wordml" xmlns:w16se="http://schemas.microsoft.com/office/word/2015/wordml/symex" xmlns:wpg="http://schemas.microsoft.com/office/word/2010/wordprocessingGroup" xmlns:wpi="http://schemas.microsoft.com/office/word/2010/wordprocessingInk" xmlns:wne="http://schemas.microsoft.com/office/word/2006/wordml" xmlns:wps="http://schemas.microsoft.com/office/word/2010/wordprocessingShape" mc:Ignorable="w14 w15 w16se wp14">
+<w:ftr xmlns:wpc="http://schemas.microsoft.com/office/word/2010/wordprocessingCanvas" xmlns:cx="http://schemas.microsoft.com/office/drawing/2014/chartex" xmlns:cx1="http://schemas.microsoft.com/office/drawing/2015/9/8/chartex" xmlns:cx2="http://schemas.microsoft.com/office/drawing/2015/10/21/chartex" xmlns:cx3="http://schemas.microsoft.com/office/drawing/2016/5/9/chartex" xmlns:cx4="http://schemas.microsoft.com/office/drawing/2016/5/10/chartex" xmlns:cx5="http://schemas.microsoft.com/office/drawing/2016/5/11/chartex" xmlns:cx6="http://schemas.microsoft.com/office/drawing/2016/5/12/chartex" xmlns:cx7="http://schemas.microsoft.com/office/drawing/2016/5/13/chartex" xmlns:cx8="http://schemas.microsoft.com/office/drawing/2016/5/14/chartex" xmlns:mc="http://schemas.openxmlformats.org/markup-compatibility/2006" xmlns:aink="http://schemas.microsoft.com/office/drawing/2016/ink" xmlns:o="urn:schemas-microsoft-com:office:office" xmlns:r="http://schemas.openxmlformats.org/officeDocument/2006/relationships" xmlns:m="http://schemas.openxmlformats.org/officeDocument/2006/math" xmlns:v="urn:schemas-microsoft-com:vml" xmlns:wp14="http://schemas.microsoft.com/office/word/2010/wordprocessingDrawing" xmlns:wp="http://schemas.openxmlformats.org/drawingml/2006/wordprocessingDrawing" xmlns:w10="urn:schemas-microsoft-com:office:word" xmlns:w="http://schemas.openxmlformats.org/wordprocessingml/2006/main" xmlns:w14="http://schemas.microsoft.com/office/word/2010/wordml" xmlns:w15="http://schemas.microsoft.com/office/word/2012/wordml" xmlns:w16se="http://schemas.microsoft.com/office/word/2015/wordml/symex" xmlns:wpg="http://schemas.microsoft.com/office/word/2010/wordprocessingGroup" xmlns:wpi="http://schemas.microsoft.com/office/word/2010/wordprocessingInk" xmlns:wne="http://schemas.microsoft.com/office/word/2006/wordml" xmlns:wps="http://schemas.microsoft.com/office/word/2010/wordprocessingShape" mc:Ignorable="w14 w15 w16se wp14">
   <w:p>
     <w:pPr>
       <w:pStyle w:val="Footer"/>
@@ -4511,7 +4438,7 @@
         <w:sz w:val="20"/>
         <w:szCs w:val="20"/>
       </w:rPr>
-      <w:t>2</w:t>
+      <w:t>5</w:t>
     </w:r>
     <w:r>
       <w:rPr>
@@ -4528,7 +4455,7 @@
 </file>
 
 <file path=word/footnotes.xml><?xml version="1.0" encoding="utf-8"?>
-<w:footnotes xmlns:wpc="http://schemas.microsoft.com/office/word/2010/wordprocessingCanvas" xmlns:cx="http://schemas.microsoft.com/office/drawing/2014/chartex" xmlns:cx1="http://schemas.microsoft.com/office/drawing/2015/9/8/chartex" xmlns:cx2="http://schemas.microsoft.com/office/drawing/2015/10/21/chartex" xmlns:cx3="http://schemas.microsoft.com/office/drawing/2016/5/9/chartex" xmlns:cx4="http://schemas.microsoft.com/office/drawing/2016/5/10/chartex" xmlns:cx5="http://schemas.microsoft.com/office/drawing/2016/5/11/chartex" xmlns:mc="http://schemas.openxmlformats.org/markup-compatibility/2006" xmlns:o="urn:schemas-microsoft-com:office:office" xmlns:r="http://schemas.openxmlformats.org/officeDocument/2006/relationships" xmlns:m="http://schemas.openxmlformats.org/officeDocument/2006/math" xmlns:v="urn:schemas-microsoft-com:vml" xmlns:wp14="http://schemas.microsoft.com/office/word/2010/wordprocessingDrawing" xmlns:wp="http://schemas.openxmlformats.org/drawingml/2006/wordprocessingDrawing" xmlns:w10="urn:schemas-microsoft-com:office:word" xmlns:w="http://schemas.openxmlformats.org/wordprocessingml/2006/main" xmlns:w14="http://schemas.microsoft.com/office/word/2010/wordml" xmlns:w15="http://schemas.microsoft.com/office/word/2012/wordml" xmlns:w16se="http://schemas.microsoft.com/office/word/2015/wordml/symex" xmlns:wpg="http://schemas.microsoft.com/office/word/2010/wordprocessingGroup" xmlns:wpi="http://schemas.microsoft.com/office/word/2010/wordprocessingInk" xmlns:wne="http://schemas.microsoft.com/office/word/2006/wordml" xmlns:wps="http://schemas.microsoft.com/office/word/2010/wordprocessingShape" mc:Ignorable="w14 w15 w16se wp14">
+<w:footnotes xmlns:wpc="http://schemas.microsoft.com/office/word/2010/wordprocessingCanvas" xmlns:cx="http://schemas.microsoft.com/office/drawing/2014/chartex" xmlns:cx1="http://schemas.microsoft.com/office/drawing/2015/9/8/chartex" xmlns:cx2="http://schemas.microsoft.com/office/drawing/2015/10/21/chartex" xmlns:cx3="http://schemas.microsoft.com/office/drawing/2016/5/9/chartex" xmlns:cx4="http://schemas.microsoft.com/office/drawing/2016/5/10/chartex" xmlns:cx5="http://schemas.microsoft.com/office/drawing/2016/5/11/chartex" xmlns:cx6="http://schemas.microsoft.com/office/drawing/2016/5/12/chartex" xmlns:cx7="http://schemas.microsoft.com/office/drawing/2016/5/13/chartex" xmlns:cx8="http://schemas.microsoft.com/office/drawing/2016/5/14/chartex" xmlns:mc="http://schemas.openxmlformats.org/markup-compatibility/2006" xmlns:aink="http://schemas.microsoft.com/office/drawing/2016/ink" xmlns:o="urn:schemas-microsoft-com:office:office" xmlns:r="http://schemas.openxmlformats.org/officeDocument/2006/relationships" xmlns:m="http://schemas.openxmlformats.org/officeDocument/2006/math" xmlns:v="urn:schemas-microsoft-com:vml" xmlns:wp14="http://schemas.microsoft.com/office/word/2010/wordprocessingDrawing" xmlns:wp="http://schemas.openxmlformats.org/drawingml/2006/wordprocessingDrawing" xmlns:w10="urn:schemas-microsoft-com:office:word" xmlns:w="http://schemas.openxmlformats.org/wordprocessingml/2006/main" xmlns:w14="http://schemas.microsoft.com/office/word/2010/wordml" xmlns:w15="http://schemas.microsoft.com/office/word/2012/wordml" xmlns:w16se="http://schemas.microsoft.com/office/word/2015/wordml/symex" xmlns:wpg="http://schemas.microsoft.com/office/word/2010/wordprocessingGroup" xmlns:wpi="http://schemas.microsoft.com/office/word/2010/wordprocessingInk" xmlns:wne="http://schemas.microsoft.com/office/word/2006/wordml" xmlns:wps="http://schemas.microsoft.com/office/word/2010/wordprocessingShape" mc:Ignorable="w14 w15 w16se wp14">
   <w:footnote w:type="separator" w:id="-1">
     <w:p>
       <w:pPr>
@@ -4553,7 +4480,7 @@
 </file>
 
 <file path=word/numbering.xml><?xml version="1.0" encoding="utf-8"?>
-<w:numbering xmlns:wpc="http://schemas.microsoft.com/office/word/2010/wordprocessingCanvas" xmlns:cx="http://schemas.microsoft.com/office/drawing/2014/chartex" xmlns:cx1="http://schemas.microsoft.com/office/drawing/2015/9/8/chartex" xmlns:cx2="http://schemas.microsoft.com/office/drawing/2015/10/21/chartex" xmlns:cx3="http://schemas.microsoft.com/office/drawing/2016/5/9/chartex" xmlns:cx4="http://schemas.microsoft.com/office/drawing/2016/5/10/chartex" xmlns:cx5="http://schemas.microsoft.com/office/drawing/2016/5/11/chartex" xmlns:mc="http://schemas.openxmlformats.org/markup-compatibility/2006" xmlns:o="urn:schemas-microsoft-com:office:office" xmlns:r="http://schemas.openxmlformats.org/officeDocument/2006/relationships" xmlns:m="http://schemas.openxmlformats.org/officeDocument/2006/math" xmlns:v="urn:schemas-microsoft-com:vml" xmlns:wp14="http://schemas.microsoft.com/office/word/2010/wordprocessingDrawing" xmlns:wp="http://schemas.openxmlformats.org/drawingml/2006/wordprocessingDrawing" xmlns:w10="urn:schemas-microsoft-com:office:word" xmlns:w="http://schemas.openxmlformats.org/wordprocessingml/2006/main" xmlns:w14="http://schemas.microsoft.com/office/word/2010/wordml" xmlns:w15="http://schemas.microsoft.com/office/word/2012/wordml" xmlns:w16se="http://schemas.microsoft.com/office/word/2015/wordml/symex" xmlns:wpg="http://schemas.microsoft.com/office/word/2010/wordprocessingGroup" xmlns:wpi="http://schemas.microsoft.com/office/word/2010/wordprocessingInk" xmlns:wne="http://schemas.microsoft.com/office/word/2006/wordml" xmlns:wps="http://schemas.microsoft.com/office/word/2010/wordprocessingShape" mc:Ignorable="w14 w15 w16se wp14">
+<w:numbering xmlns:wpc="http://schemas.microsoft.com/office/word/2010/wordprocessingCanvas" xmlns:cx="http://schemas.microsoft.com/office/drawing/2014/chartex" xmlns:cx1="http://schemas.microsoft.com/office/drawing/2015/9/8/chartex" xmlns:cx2="http://schemas.microsoft.com/office/drawing/2015/10/21/chartex" xmlns:cx3="http://schemas.microsoft.com/office/drawing/2016/5/9/chartex" xmlns:cx4="http://schemas.microsoft.com/office/drawing/2016/5/10/chartex" xmlns:cx5="http://schemas.microsoft.com/office/drawing/2016/5/11/chartex" xmlns:cx6="http://schemas.microsoft.com/office/drawing/2016/5/12/chartex" xmlns:cx7="http://schemas.microsoft.com/office/drawing/2016/5/13/chartex" xmlns:cx8="http://schemas.microsoft.com/office/drawing/2016/5/14/chartex" xmlns:mc="http://schemas.openxmlformats.org/markup-compatibility/2006" xmlns:aink="http://schemas.microsoft.com/office/drawing/2016/ink" xmlns:o="urn:schemas-microsoft-com:office:office" xmlns:r="http://schemas.openxmlformats.org/officeDocument/2006/relationships" xmlns:m="http://schemas.openxmlformats.org/officeDocument/2006/math" xmlns:v="urn:schemas-microsoft-com:vml" xmlns:wp14="http://schemas.microsoft.com/office/word/2010/wordprocessingDrawing" xmlns:wp="http://schemas.openxmlformats.org/drawingml/2006/wordprocessingDrawing" xmlns:w10="urn:schemas-microsoft-com:office:word" xmlns:w="http://schemas.openxmlformats.org/wordprocessingml/2006/main" xmlns:w14="http://schemas.microsoft.com/office/word/2010/wordml" xmlns:w15="http://schemas.microsoft.com/office/word/2012/wordml" xmlns:w16se="http://schemas.microsoft.com/office/word/2015/wordml/symex" xmlns:wpg="http://schemas.microsoft.com/office/word/2010/wordprocessingGroup" xmlns:wpi="http://schemas.microsoft.com/office/word/2010/wordprocessingInk" xmlns:wne="http://schemas.microsoft.com/office/word/2006/wordml" xmlns:wps="http://schemas.microsoft.com/office/word/2010/wordprocessingShape" mc:Ignorable="w14 w15 w16se wp14">
   <w:abstractNum w:abstractNumId="0" w15:restartNumberingAfterBreak="0">
     <w:nsid w:val="082641B1"/>
     <w:multiLevelType w:val="hybridMultilevel"/>
@@ -6152,6 +6079,14 @@
     <w:abstractNumId w:val="7"/>
   </w:num>
 </w:numbering>
+</file>
+
+<file path=word/people.xml><?xml version="1.0" encoding="utf-8"?>
+<w15:people xmlns:wpc="http://schemas.microsoft.com/office/word/2010/wordprocessingCanvas" xmlns:cx="http://schemas.microsoft.com/office/drawing/2014/chartex" xmlns:cx1="http://schemas.microsoft.com/office/drawing/2015/9/8/chartex" xmlns:cx2="http://schemas.microsoft.com/office/drawing/2015/10/21/chartex" xmlns:cx3="http://schemas.microsoft.com/office/drawing/2016/5/9/chartex" xmlns:cx4="http://schemas.microsoft.com/office/drawing/2016/5/10/chartex" xmlns:cx5="http://schemas.microsoft.com/office/drawing/2016/5/11/chartex" xmlns:cx6="http://schemas.microsoft.com/office/drawing/2016/5/12/chartex" xmlns:cx7="http://schemas.microsoft.com/office/drawing/2016/5/13/chartex" xmlns:cx8="http://schemas.microsoft.com/office/drawing/2016/5/14/chartex" xmlns:mc="http://schemas.openxmlformats.org/markup-compatibility/2006" xmlns:aink="http://schemas.microsoft.com/office/drawing/2016/ink" xmlns:o="urn:schemas-microsoft-com:office:office" xmlns:r="http://schemas.openxmlformats.org/officeDocument/2006/relationships" xmlns:m="http://schemas.openxmlformats.org/officeDocument/2006/math" xmlns:v="urn:schemas-microsoft-com:vml" xmlns:wp14="http://schemas.microsoft.com/office/word/2010/wordprocessingDrawing" xmlns:wp="http://schemas.openxmlformats.org/drawingml/2006/wordprocessingDrawing" xmlns:w10="urn:schemas-microsoft-com:office:word" xmlns:w="http://schemas.openxmlformats.org/wordprocessingml/2006/main" xmlns:w14="http://schemas.microsoft.com/office/word/2010/wordml" xmlns:w15="http://schemas.microsoft.com/office/word/2012/wordml" xmlns:w16se="http://schemas.microsoft.com/office/word/2015/wordml/symex" xmlns:wpg="http://schemas.microsoft.com/office/word/2010/wordprocessingGroup" xmlns:wpi="http://schemas.microsoft.com/office/word/2010/wordprocessingInk" xmlns:wne="http://schemas.microsoft.com/office/word/2006/wordml" xmlns:wps="http://schemas.microsoft.com/office/word/2010/wordprocessingShape" mc:Ignorable="w14 w15 w16se wp14">
+  <w15:person w15:author="Michael Collier">
+    <w15:presenceInfo w15:providerId="AD" w15:userId="S-1-5-21-124525095-708259637-1543119021-1406568"/>
+  </w15:person>
+</w15:people>
 </file>
 
 <file path=word/styles.xml><?xml version="1.0" encoding="utf-8"?>
@@ -7279,7 +7214,7 @@
 </file>
 
 <file path=customXml/itemProps1.xml><?xml version="1.0" encoding="utf-8"?>
-<ds:datastoreItem xmlns:ds="http://schemas.openxmlformats.org/officeDocument/2006/customXml" ds:itemID="{E7545B62-CA20-4076-8701-E4A48C6CDEE4}">
+<ds:datastoreItem xmlns:ds="http://schemas.openxmlformats.org/officeDocument/2006/customXml" ds:itemID="{79848045-B565-48B5-A729-AAE892176AA8}">
   <ds:schemaRefs>
     <ds:schemaRef ds:uri="http://schemas.openxmlformats.org/officeDocument/2006/bibliography"/>
   </ds:schemaRefs>

</xml_diff>

<commit_message>
More updates to prep for StirTrek 2017.
</commit_message>
<xml_diff>
--- a/Demo Script.docx
+++ b/Demo Script.docx
@@ -507,10 +507,74 @@
     </w:p>
     <w:p>
       <w:pPr>
+        <w:rPr>
+          <w:rFonts w:ascii="Consolas" w:hAnsi="Consolas"/>
+          <w:b/>
+        </w:rPr>
+      </w:pPr>
+      <w:proofErr w:type="spellStart"/>
+      <w:r>
+        <w:rPr>
+          <w:rFonts w:ascii="Consolas" w:hAnsi="Consolas"/>
+          <w:b/>
+        </w:rPr>
+        <w:t>docker</w:t>
+      </w:r>
+      <w:proofErr w:type="spellEnd"/>
+      <w:r>
+        <w:rPr>
+          <w:rFonts w:ascii="Consolas" w:hAnsi="Consolas"/>
+          <w:b/>
+        </w:rPr>
+        <w:t xml:space="preserve"> </w:t>
+      </w:r>
+      <w:proofErr w:type="spellStart"/>
+      <w:r>
+        <w:rPr>
+          <w:rFonts w:ascii="Consolas" w:hAnsi="Consolas"/>
+          <w:b/>
+        </w:rPr>
+        <w:t>rmi</w:t>
+      </w:r>
+      <w:proofErr w:type="spellEnd"/>
+      <w:r>
+        <w:rPr>
+          <w:rFonts w:ascii="Consolas" w:hAnsi="Consolas"/>
+          <w:b/>
+        </w:rPr>
+        <w:t xml:space="preserve"> $(</w:t>
+      </w:r>
+      <w:proofErr w:type="spellStart"/>
+      <w:r>
+        <w:rPr>
+          <w:rFonts w:ascii="Consolas" w:hAnsi="Consolas"/>
+          <w:b/>
+        </w:rPr>
+        <w:t>docker</w:t>
+      </w:r>
+      <w:proofErr w:type="spellEnd"/>
+      <w:r>
+        <w:rPr>
+          <w:rFonts w:ascii="Consolas" w:hAnsi="Consolas"/>
+          <w:b/>
+        </w:rPr>
+        <w:t xml:space="preserve"> images -q)</w:t>
+      </w:r>
+    </w:p>
+    <w:p>
+      <w:pPr>
         <w:pStyle w:val="Heading2"/>
       </w:pPr>
       <w:r>
         <w:t>Cache Images</w:t>
+      </w:r>
+    </w:p>
+    <w:p>
+      <w:pPr>
+        <w:pStyle w:val="Heading3"/>
+      </w:pPr>
+      <w:r>
+        <w:t>Windows</w:t>
       </w:r>
     </w:p>
     <w:p>
@@ -848,6 +912,7 @@
           <w:rFonts w:ascii="Consolas" w:hAnsi="Consolas"/>
           <w:b/>
         </w:rPr>
+        <w:lastRenderedPageBreak/>
         <w:t>docker</w:t>
       </w:r>
       <w:proofErr w:type="spellEnd"/>
@@ -893,10 +958,53 @@
     </w:p>
     <w:p>
       <w:pPr>
+        <w:pStyle w:val="Heading3"/>
+      </w:pPr>
+      <w:r>
+        <w:t>Linux</w:t>
+      </w:r>
+    </w:p>
+    <w:p>
+      <w:pPr>
+        <w:rPr>
+          <w:rFonts w:ascii="Consolas" w:hAnsi="Consolas"/>
+          <w:b/>
+        </w:rPr>
+      </w:pPr>
+      <w:proofErr w:type="spellStart"/>
+      <w:r>
+        <w:rPr>
+          <w:rFonts w:ascii="Consolas" w:hAnsi="Consolas" w:cs="Consolas"/>
+          <w:b/>
+          <w:color w:val="000000"/>
+        </w:rPr>
+        <w:t>microsoft</w:t>
+      </w:r>
+      <w:proofErr w:type="spellEnd"/>
+      <w:r>
+        <w:rPr>
+          <w:rFonts w:ascii="Consolas" w:hAnsi="Consolas" w:cs="Consolas"/>
+          <w:b/>
+          <w:color w:val="000000"/>
+        </w:rPr>
+        <w:t>/</w:t>
+      </w:r>
+      <w:proofErr w:type="spellStart"/>
+      <w:r>
+        <w:rPr>
+          <w:rFonts w:ascii="Consolas" w:hAnsi="Consolas" w:cs="Consolas"/>
+          <w:b/>
+          <w:color w:val="000000"/>
+        </w:rPr>
+        <w:t>aspnetcore</w:t>
+      </w:r>
+      <w:proofErr w:type="spellEnd"/>
+    </w:p>
+    <w:p>
+      <w:pPr>
         <w:pStyle w:val="Heading1"/>
       </w:pPr>
       <w:r>
-        <w:lastRenderedPageBreak/>
         <w:t>Demo Projects</w:t>
       </w:r>
     </w:p>
@@ -1201,6 +1309,58 @@
                 <w:color w:val="000000"/>
               </w:rPr>
             </w:pPr>
+            <w:r>
+              <w:rPr>
+                <w:rFonts w:ascii="Consolas" w:hAnsi="Consolas" w:cs="Consolas"/>
+                <w:b/>
+                <w:color w:val="000000"/>
+              </w:rPr>
+              <w:t>Switch to Windows Containers</w:t>
+            </w:r>
+          </w:p>
+        </w:tc>
+        <w:tc>
+          <w:tcPr>
+            <w:tcW w:w="5220" w:type="dxa"/>
+          </w:tcPr>
+          <w:p/>
+        </w:tc>
+      </w:tr>
+      <w:tr>
+        <w:tc>
+          <w:tcPr>
+            <w:tcW w:w="5485" w:type="dxa"/>
+          </w:tcPr>
+          <w:p>
+            <w:pPr>
+              <w:rPr>
+                <w:rFonts w:ascii="Consolas" w:hAnsi="Consolas" w:cs="Consolas"/>
+                <w:b/>
+                <w:color w:val="000000"/>
+              </w:rPr>
+            </w:pPr>
+          </w:p>
+        </w:tc>
+        <w:tc>
+          <w:tcPr>
+            <w:tcW w:w="5220" w:type="dxa"/>
+          </w:tcPr>
+          <w:p/>
+        </w:tc>
+      </w:tr>
+      <w:tr>
+        <w:tc>
+          <w:tcPr>
+            <w:tcW w:w="5485" w:type="dxa"/>
+          </w:tcPr>
+          <w:p>
+            <w:pPr>
+              <w:rPr>
+                <w:rFonts w:ascii="Consolas" w:hAnsi="Consolas" w:cs="Consolas"/>
+                <w:b/>
+                <w:color w:val="000000"/>
+              </w:rPr>
+            </w:pPr>
             <w:proofErr w:type="spellStart"/>
             <w:r>
               <w:rPr>
@@ -1853,6 +2013,7 @@
         <w:pStyle w:val="Heading2"/>
       </w:pPr>
       <w:r>
+        <w:lastRenderedPageBreak/>
         <w:t>#3</w:t>
       </w:r>
       <w:r>
@@ -2342,7 +2503,30 @@
                 <w:rFonts w:ascii="Consolas" w:hAnsi="Consolas"/>
                 <w:b/>
               </w:rPr>
-              <w:t xml:space="preserve"> build -t helloworldconsole:codemash2017</w:t>
+              <w:t xml:space="preserve"> build -t </w:t>
+            </w:r>
+            <w:proofErr w:type="gramStart"/>
+            <w:r>
+              <w:rPr>
+                <w:rFonts w:ascii="Consolas" w:hAnsi="Consolas"/>
+                <w:b/>
+              </w:rPr>
+              <w:t>helloworldconsole:</w:t>
+            </w:r>
+            <w:r>
+              <w:rPr>
+                <w:rFonts w:ascii="Consolas" w:hAnsi="Consolas"/>
+                <w:b/>
+              </w:rPr>
+              <w:t>stirtrek</w:t>
+            </w:r>
+            <w:proofErr w:type="gramEnd"/>
+            <w:r>
+              <w:rPr>
+                <w:rFonts w:ascii="Consolas" w:hAnsi="Consolas"/>
+                <w:b/>
+              </w:rPr>
+              <w:t>2017</w:t>
             </w:r>
             <w:r>
               <w:rPr>
@@ -2505,7 +2689,30 @@
                 <w:rFonts w:ascii="Consolas" w:hAnsi="Consolas"/>
                 <w:b/>
               </w:rPr>
-              <w:t xml:space="preserve"> helloworldconsole:codemash2017 “mike”</w:t>
+              <w:t xml:space="preserve"> </w:t>
+            </w:r>
+            <w:proofErr w:type="gramStart"/>
+            <w:r>
+              <w:rPr>
+                <w:rFonts w:ascii="Consolas" w:hAnsi="Consolas"/>
+                <w:b/>
+              </w:rPr>
+              <w:t>helloworldconsole:</w:t>
+            </w:r>
+            <w:r>
+              <w:rPr>
+                <w:rFonts w:ascii="Consolas" w:hAnsi="Consolas"/>
+                <w:b/>
+              </w:rPr>
+              <w:t>stirtrek</w:t>
+            </w:r>
+            <w:proofErr w:type="gramEnd"/>
+            <w:r>
+              <w:rPr>
+                <w:rFonts w:ascii="Consolas" w:hAnsi="Consolas"/>
+                <w:b/>
+              </w:rPr>
+              <w:t>2017 “mike”</w:t>
             </w:r>
           </w:p>
         </w:tc>
@@ -2573,6 +2780,7 @@
                 <w:rFonts w:ascii="Consolas" w:hAnsi="Consolas"/>
                 <w:b/>
               </w:rPr>
+              <w:lastRenderedPageBreak/>
               <w:t>docker</w:t>
             </w:r>
             <w:proofErr w:type="spellEnd"/>
@@ -2622,11 +2830,7 @@
         <w:t>#4</w:t>
       </w:r>
       <w:r>
-        <w:t xml:space="preserve"> – </w:t>
-      </w:r>
-      <w:commentRangeStart w:id="0"/>
-      <w:r>
-        <w:t>SQL Server</w:t>
+        <w:t xml:space="preserve"> – SQL Server</w:t>
       </w:r>
       <w:r>
         <w:t xml:space="preserve"> </w:t>
@@ -2638,15 +2842,6 @@
       <w:proofErr w:type="spellEnd"/>
       <w:r>
         <w:t xml:space="preserve"> in a Container</w:t>
-      </w:r>
-      <w:commentRangeEnd w:id="0"/>
-      <w:r>
-        <w:rPr>
-          <w:rStyle w:val="CommentReference"/>
-          <w:rFonts w:asciiTheme="minorHAnsi" w:eastAsiaTheme="minorHAnsi" w:hAnsiTheme="minorHAnsi" w:cstheme="minorBidi"/>
-          <w:color w:val="auto"/>
-        </w:rPr>
-        <w:commentReference w:id="0"/>
       </w:r>
     </w:p>
     <w:p>
@@ -2773,10 +2968,23 @@
         <w:pStyle w:val="Heading2"/>
       </w:pPr>
       <w:r>
-        <w:t>#5</w:t>
+        <w:t>#</w:t>
+      </w:r>
+      <w:commentRangeStart w:id="0"/>
+      <w:r>
+        <w:t>5</w:t>
       </w:r>
       <w:r>
         <w:t xml:space="preserve"> – Visual Studio 2017 (Docker Tools)</w:t>
+      </w:r>
+      <w:commentRangeEnd w:id="0"/>
+      <w:r>
+        <w:rPr>
+          <w:rStyle w:val="CommentReference"/>
+          <w:rFonts w:asciiTheme="minorHAnsi" w:eastAsiaTheme="minorHAnsi" w:hAnsiTheme="minorHAnsi" w:cstheme="minorBidi"/>
+          <w:color w:val="auto"/>
+        </w:rPr>
+        <w:commentReference w:id="0"/>
       </w:r>
     </w:p>
     <w:p>
@@ -2803,7 +3011,7 @@
       <w:tr>
         <w:tc>
           <w:tcPr>
-            <w:tcW w:w="5485" w:type="dxa"/>
+            <w:tcW w:w="4007" w:type="dxa"/>
           </w:tcPr>
           <w:p>
             <w:pPr>
@@ -2857,7 +3065,7 @@
         </w:tc>
         <w:tc>
           <w:tcPr>
-            <w:tcW w:w="5220" w:type="dxa"/>
+            <w:tcW w:w="6783" w:type="dxa"/>
           </w:tcPr>
           <w:p>
             <w:pPr>
@@ -2937,20 +3145,20 @@
       <w:tr>
         <w:tc>
           <w:tcPr>
-            <w:tcW w:w="5485" w:type="dxa"/>
-          </w:tcPr>
-          <w:p>
-            <w:pPr>
-              <w:rPr>
-                <w:rFonts w:ascii="Consolas" w:hAnsi="Consolas"/>
-                <w:b/>
-              </w:rPr>
-            </w:pPr>
-          </w:p>
-        </w:tc>
-        <w:tc>
-          <w:tcPr>
-            <w:tcW w:w="5220" w:type="dxa"/>
+            <w:tcW w:w="4007" w:type="dxa"/>
+          </w:tcPr>
+          <w:p>
+            <w:pPr>
+              <w:rPr>
+                <w:rFonts w:ascii="Consolas" w:hAnsi="Consolas"/>
+                <w:b/>
+              </w:rPr>
+            </w:pPr>
+          </w:p>
+        </w:tc>
+        <w:tc>
+          <w:tcPr>
+            <w:tcW w:w="6783" w:type="dxa"/>
           </w:tcPr>
           <w:p/>
         </w:tc>
@@ -2958,7 +3166,7 @@
       <w:tr>
         <w:tc>
           <w:tcPr>
-            <w:tcW w:w="5485" w:type="dxa"/>
+            <w:tcW w:w="4007" w:type="dxa"/>
           </w:tcPr>
           <w:p>
             <w:pPr>
@@ -3008,7 +3216,7 @@
         </w:tc>
         <w:tc>
           <w:tcPr>
-            <w:tcW w:w="5220" w:type="dxa"/>
+            <w:tcW w:w="6783" w:type="dxa"/>
           </w:tcPr>
           <w:p>
             <w:r>
@@ -3099,20 +3307,20 @@
       <w:tr>
         <w:tc>
           <w:tcPr>
-            <w:tcW w:w="5485" w:type="dxa"/>
-          </w:tcPr>
-          <w:p>
-            <w:pPr>
-              <w:rPr>
-                <w:rFonts w:ascii="Consolas" w:hAnsi="Consolas"/>
-                <w:b/>
-              </w:rPr>
-            </w:pPr>
-          </w:p>
-        </w:tc>
-        <w:tc>
-          <w:tcPr>
-            <w:tcW w:w="5220" w:type="dxa"/>
+            <w:tcW w:w="4007" w:type="dxa"/>
+          </w:tcPr>
+          <w:p>
+            <w:pPr>
+              <w:rPr>
+                <w:rFonts w:ascii="Consolas" w:hAnsi="Consolas"/>
+                <w:b/>
+              </w:rPr>
+            </w:pPr>
+          </w:p>
+        </w:tc>
+        <w:tc>
+          <w:tcPr>
+            <w:tcW w:w="6783" w:type="dxa"/>
           </w:tcPr>
           <w:p/>
         </w:tc>
@@ -3120,7 +3328,7 @@
       <w:tr>
         <w:tc>
           <w:tcPr>
-            <w:tcW w:w="5485" w:type="dxa"/>
+            <w:tcW w:w="4007" w:type="dxa"/>
           </w:tcPr>
           <w:p>
             <w:pPr>
@@ -3149,7 +3357,7 @@
         </w:tc>
         <w:tc>
           <w:tcPr>
-            <w:tcW w:w="5220" w:type="dxa"/>
+            <w:tcW w:w="6783" w:type="dxa"/>
           </w:tcPr>
           <w:p>
             <w:r>
@@ -3242,20 +3450,20 @@
       <w:tr>
         <w:tc>
           <w:tcPr>
-            <w:tcW w:w="5485" w:type="dxa"/>
-          </w:tcPr>
-          <w:p>
-            <w:pPr>
-              <w:rPr>
-                <w:rFonts w:ascii="Consolas" w:hAnsi="Consolas"/>
-                <w:b/>
-              </w:rPr>
-            </w:pPr>
-          </w:p>
-        </w:tc>
-        <w:tc>
-          <w:tcPr>
-            <w:tcW w:w="5220" w:type="dxa"/>
+            <w:tcW w:w="4007" w:type="dxa"/>
+          </w:tcPr>
+          <w:p>
+            <w:pPr>
+              <w:rPr>
+                <w:rFonts w:ascii="Consolas" w:hAnsi="Consolas"/>
+                <w:b/>
+              </w:rPr>
+            </w:pPr>
+          </w:p>
+        </w:tc>
+        <w:tc>
+          <w:tcPr>
+            <w:tcW w:w="6783" w:type="dxa"/>
           </w:tcPr>
           <w:p/>
         </w:tc>
@@ -3263,35 +3471,21 @@
       <w:tr>
         <w:tc>
           <w:tcPr>
-            <w:tcW w:w="5485" w:type="dxa"/>
-          </w:tcPr>
-          <w:p>
-            <w:pPr>
-              <w:rPr>
-                <w:rFonts w:ascii="Consolas" w:hAnsi="Consolas"/>
-                <w:b/>
-              </w:rPr>
-            </w:pPr>
-            <w:r>
-              <w:rPr>
-                <w:rFonts w:ascii="Consolas" w:hAnsi="Consolas"/>
-                <w:b/>
-              </w:rPr>
-              <w:t>Change all</w:t>
-            </w:r>
-            <w:r>
-              <w:rPr>
-                <w:rFonts w:ascii="Consolas" w:hAnsi="Consolas"/>
-                <w:b/>
-              </w:rPr>
-              <w:t xml:space="preserve"> </w:t>
-            </w:r>
-            <w:r>
-              <w:rPr>
-                <w:rFonts w:ascii="Consolas" w:hAnsi="Consolas"/>
-                <w:b/>
-              </w:rPr>
-              <w:t>.</w:t>
+            <w:tcW w:w="4007" w:type="dxa"/>
+          </w:tcPr>
+          <w:p>
+            <w:pPr>
+              <w:rPr>
+                <w:rFonts w:ascii="Consolas" w:hAnsi="Consolas"/>
+                <w:b/>
+              </w:rPr>
+            </w:pPr>
+            <w:r>
+              <w:rPr>
+                <w:rFonts w:ascii="Consolas" w:hAnsi="Consolas"/>
+                <w:b/>
+              </w:rPr>
+              <w:t>Place debug point in a controller (e.g. /Controllers/</w:t>
             </w:r>
             <w:proofErr w:type="spellStart"/>
             <w:r>
@@ -3299,7 +3493,7 @@
                 <w:rFonts w:ascii="Consolas" w:hAnsi="Consolas"/>
                 <w:b/>
               </w:rPr>
-              <w:t>yml</w:t>
+              <w:t>HomeController</w:t>
             </w:r>
             <w:proofErr w:type="spellEnd"/>
             <w:r>
@@ -3307,41 +3501,41 @@
                 <w:rFonts w:ascii="Consolas" w:hAnsi="Consolas"/>
                 <w:b/>
               </w:rPr>
-              <w:t xml:space="preserve"> files to use version 2.1</w:t>
-            </w:r>
-          </w:p>
-        </w:tc>
-        <w:tc>
-          <w:tcPr>
-            <w:tcW w:w="5220" w:type="dxa"/>
-          </w:tcPr>
-          <w:p>
-            <w:r>
-              <w:t xml:space="preserve">Problem with </w:t>
-            </w:r>
-            <w:r>
-              <w:t>recent updates to Docker for Windows beta.</w:t>
-            </w:r>
-          </w:p>
+              <w:t>/About</w:t>
+            </w:r>
+            <w:r>
+              <w:rPr>
+                <w:rFonts w:ascii="Consolas" w:hAnsi="Consolas"/>
+                <w:b/>
+              </w:rPr>
+              <w:t>)</w:t>
+            </w:r>
+          </w:p>
+        </w:tc>
+        <w:tc>
+          <w:tcPr>
+            <w:tcW w:w="6783" w:type="dxa"/>
+          </w:tcPr>
+          <w:p/>
         </w:tc>
       </w:tr>
       <w:tr>
         <w:tc>
           <w:tcPr>
-            <w:tcW w:w="5485" w:type="dxa"/>
-          </w:tcPr>
-          <w:p>
-            <w:pPr>
-              <w:rPr>
-                <w:rFonts w:ascii="Consolas" w:hAnsi="Consolas"/>
-                <w:b/>
-              </w:rPr>
-            </w:pPr>
-          </w:p>
-        </w:tc>
-        <w:tc>
-          <w:tcPr>
-            <w:tcW w:w="5220" w:type="dxa"/>
+            <w:tcW w:w="4007" w:type="dxa"/>
+          </w:tcPr>
+          <w:p>
+            <w:pPr>
+              <w:rPr>
+                <w:rFonts w:ascii="Consolas" w:hAnsi="Consolas"/>
+                <w:b/>
+              </w:rPr>
+            </w:pPr>
+          </w:p>
+        </w:tc>
+        <w:tc>
+          <w:tcPr>
+            <w:tcW w:w="6783" w:type="dxa"/>
           </w:tcPr>
           <w:p/>
         </w:tc>
@@ -3349,21 +3543,21 @@
       <w:tr>
         <w:tc>
           <w:tcPr>
-            <w:tcW w:w="5485" w:type="dxa"/>
-          </w:tcPr>
-          <w:p>
-            <w:pPr>
-              <w:rPr>
-                <w:rFonts w:ascii="Consolas" w:hAnsi="Consolas"/>
-                <w:b/>
-              </w:rPr>
-            </w:pPr>
-            <w:r>
-              <w:rPr>
-                <w:rFonts w:ascii="Consolas" w:hAnsi="Consolas"/>
-                <w:b/>
-              </w:rPr>
-              <w:t>Place debug point in a controller (e.g. /Controllers/</w:t>
+            <w:tcW w:w="4007" w:type="dxa"/>
+          </w:tcPr>
+          <w:p>
+            <w:pPr>
+              <w:rPr>
+                <w:rFonts w:ascii="Consolas" w:hAnsi="Consolas"/>
+                <w:b/>
+              </w:rPr>
+            </w:pPr>
+            <w:r>
+              <w:rPr>
+                <w:rFonts w:ascii="Consolas" w:hAnsi="Consolas"/>
+                <w:b/>
+              </w:rPr>
+              <w:t>Debug the CONTAINER (</w:t>
             </w:r>
             <w:proofErr w:type="spellStart"/>
             <w:r>
@@ -3371,7 +3565,7 @@
                 <w:rFonts w:ascii="Consolas" w:hAnsi="Consolas"/>
                 <w:b/>
               </w:rPr>
-              <w:t>HomeController</w:t>
+              <w:t>Docker:Debug</w:t>
             </w:r>
             <w:proofErr w:type="spellEnd"/>
             <w:r>
@@ -3379,41 +3573,100 @@
                 <w:rFonts w:ascii="Consolas" w:hAnsi="Consolas"/>
                 <w:b/>
               </w:rPr>
-              <w:t>/About</w:t>
-            </w:r>
-            <w:r>
-              <w:rPr>
-                <w:rFonts w:ascii="Consolas" w:hAnsi="Consolas"/>
-                <w:b/>
-              </w:rPr>
-              <w:t>)</w:t>
-            </w:r>
-          </w:p>
-        </w:tc>
-        <w:tc>
-          <w:tcPr>
-            <w:tcW w:w="5220" w:type="dxa"/>
-          </w:tcPr>
+              <w:t xml:space="preserve"> Project)</w:t>
+            </w:r>
+          </w:p>
+        </w:tc>
+        <w:tc>
+          <w:tcPr>
+            <w:tcW w:w="6783" w:type="dxa"/>
+          </w:tcPr>
+          <w:p>
+            <w:r>
+              <w:t>Show the build output and how layers are being built, along with the image.</w:t>
+            </w:r>
+          </w:p>
           <w:p/>
+          <w:p>
+            <w:r>
+              <w:t>Show the command VS2017 runs to get the IP address for the Windows container:</w:t>
+            </w:r>
+          </w:p>
+          <w:p/>
+          <w:p>
+            <w:pPr>
+              <w:rPr>
+                <w:rFonts w:ascii="Consolas" w:hAnsi="Consolas"/>
+              </w:rPr>
+            </w:pPr>
+            <w:proofErr w:type="spellStart"/>
+            <w:r>
+              <w:rPr>
+                <w:rFonts w:ascii="Consolas" w:hAnsi="Consolas"/>
+              </w:rPr>
+              <w:t>docker</w:t>
+            </w:r>
+            <w:proofErr w:type="spellEnd"/>
+            <w:r>
+              <w:rPr>
+                <w:rFonts w:ascii="Consolas" w:hAnsi="Consolas"/>
+              </w:rPr>
+              <w:t xml:space="preserve"> inspect -f "{{ .</w:t>
+            </w:r>
+            <w:proofErr w:type="spellStart"/>
+            <w:r>
+              <w:rPr>
+                <w:rFonts w:ascii="Consolas" w:hAnsi="Consolas"/>
+              </w:rPr>
+              <w:t>NetworkSettings.Networks.nat.IPAddress</w:t>
+            </w:r>
+            <w:proofErr w:type="spellEnd"/>
+            <w:r>
+              <w:rPr>
+                <w:rFonts w:ascii="Consolas" w:hAnsi="Consolas"/>
+              </w:rPr>
+              <w:t xml:space="preserve"> }}"</w:t>
+            </w:r>
+            <w:r>
+              <w:rPr>
+                <w:rFonts w:ascii="Consolas" w:hAnsi="Consolas"/>
+              </w:rPr>
+              <w:t xml:space="preserve"> &lt;</w:t>
+            </w:r>
+            <w:proofErr w:type="spellStart"/>
+            <w:r>
+              <w:rPr>
+                <w:rFonts w:ascii="Consolas" w:hAnsi="Consolas"/>
+              </w:rPr>
+              <w:t>containerId</w:t>
+            </w:r>
+            <w:proofErr w:type="spellEnd"/>
+            <w:r>
+              <w:rPr>
+                <w:rFonts w:ascii="Consolas" w:hAnsi="Consolas"/>
+              </w:rPr>
+              <w:t>&gt;</w:t>
+            </w:r>
+          </w:p>
         </w:tc>
       </w:tr>
       <w:tr>
         <w:tc>
           <w:tcPr>
-            <w:tcW w:w="5485" w:type="dxa"/>
-          </w:tcPr>
-          <w:p>
-            <w:pPr>
-              <w:rPr>
-                <w:rFonts w:ascii="Consolas" w:hAnsi="Consolas"/>
-                <w:b/>
-              </w:rPr>
-            </w:pPr>
-          </w:p>
-        </w:tc>
-        <w:tc>
-          <w:tcPr>
-            <w:tcW w:w="5220" w:type="dxa"/>
+            <w:tcW w:w="4007" w:type="dxa"/>
+          </w:tcPr>
+          <w:p>
+            <w:pPr>
+              <w:rPr>
+                <w:rFonts w:ascii="Consolas" w:hAnsi="Consolas"/>
+                <w:b/>
+              </w:rPr>
+            </w:pPr>
+          </w:p>
+        </w:tc>
+        <w:tc>
+          <w:tcPr>
+            <w:tcW w:w="6783" w:type="dxa"/>
           </w:tcPr>
           <w:p/>
         </w:tc>
@@ -3421,109 +3674,68 @@
       <w:tr>
         <w:tc>
           <w:tcPr>
-            <w:tcW w:w="5485" w:type="dxa"/>
-          </w:tcPr>
-          <w:p>
-            <w:pPr>
-              <w:rPr>
-                <w:rFonts w:ascii="Consolas" w:hAnsi="Consolas"/>
-                <w:b/>
-              </w:rPr>
-            </w:pPr>
-            <w:r>
-              <w:rPr>
-                <w:rFonts w:ascii="Consolas" w:hAnsi="Consolas"/>
-                <w:b/>
-              </w:rPr>
-              <w:t>Debug the CONTAINER (</w:t>
+            <w:tcW w:w="4007" w:type="dxa"/>
+          </w:tcPr>
+          <w:p>
+            <w:pPr>
+              <w:rPr>
+                <w:rFonts w:ascii="Consolas" w:hAnsi="Consolas"/>
+                <w:b/>
+              </w:rPr>
+            </w:pPr>
+            <w:r>
+              <w:rPr>
+                <w:rFonts w:ascii="Consolas" w:hAnsi="Consolas"/>
+                <w:b/>
+              </w:rPr>
+              <w:t>Change text on Index view</w:t>
+            </w:r>
+          </w:p>
+        </w:tc>
+        <w:tc>
+          <w:tcPr>
+            <w:tcW w:w="6783" w:type="dxa"/>
+          </w:tcPr>
+          <w:p>
+            <w:r>
+              <w:t xml:space="preserve">Refresh browser. </w:t>
+            </w:r>
+          </w:p>
+          <w:p/>
+          <w:p>
+            <w:r>
+              <w:t xml:space="preserve">Show the change is reflected immediately. The </w:t>
             </w:r>
             <w:proofErr w:type="spellStart"/>
             <w:r>
-              <w:rPr>
-                <w:rFonts w:ascii="Consolas" w:hAnsi="Consolas"/>
-                <w:b/>
-              </w:rPr>
-              <w:t>Docker:Debug</w:t>
+              <w:t>docker-compose.</w:t>
+            </w:r>
+            <w:r>
+              <w:t>vs.debug.</w:t>
+            </w:r>
+            <w:r>
+              <w:t>yml</w:t>
             </w:r>
             <w:proofErr w:type="spellEnd"/>
             <w:r>
-              <w:rPr>
-                <w:rFonts w:ascii="Consolas" w:hAnsi="Consolas"/>
-                <w:b/>
-              </w:rPr>
-              <w:t xml:space="preserve"> Project)</w:t>
-            </w:r>
-          </w:p>
-        </w:tc>
-        <w:tc>
-          <w:tcPr>
-            <w:tcW w:w="5220" w:type="dxa"/>
-          </w:tcPr>
-          <w:p>
-            <w:r>
-              <w:t>Show the build output and how layers are being built, along with the image.</w:t>
+              <w:t xml:space="preserve"> file maps </w:t>
+            </w:r>
+            <w:r>
+              <w:t xml:space="preserve">the local directory to c:\inetpub\wwwroot in the container. </w:t>
             </w:r>
           </w:p>
           <w:p/>
           <w:p>
             <w:r>
-              <w:t>Show the command VS2017 runs to get the IP address for the Windows container:</w:t>
-            </w:r>
-          </w:p>
-          <w:p/>
-          <w:p>
-            <w:pPr>
-              <w:rPr>
-                <w:rFonts w:ascii="Consolas" w:hAnsi="Consolas"/>
-              </w:rPr>
-            </w:pPr>
+              <w:t xml:space="preserve">Look at </w:t>
+            </w:r>
             <w:proofErr w:type="spellStart"/>
             <w:r>
-              <w:rPr>
-                <w:rFonts w:ascii="Consolas" w:hAnsi="Consolas"/>
-              </w:rPr>
-              <w:t>docker</w:t>
+              <w:t>docker-compose.vs.release.yml</w:t>
             </w:r>
             <w:proofErr w:type="spellEnd"/>
             <w:r>
-              <w:rPr>
-                <w:rFonts w:ascii="Consolas" w:hAnsi="Consolas"/>
-              </w:rPr>
-              <w:t xml:space="preserve"> inspect -f "{{ .</w:t>
-            </w:r>
-            <w:proofErr w:type="spellStart"/>
-            <w:r>
-              <w:rPr>
-                <w:rFonts w:ascii="Consolas" w:hAnsi="Consolas"/>
-              </w:rPr>
-              <w:t>NetworkSettings.Networks.nat.IPAddress</w:t>
-            </w:r>
-            <w:proofErr w:type="spellEnd"/>
-            <w:r>
-              <w:rPr>
-                <w:rFonts w:ascii="Consolas" w:hAnsi="Consolas"/>
-              </w:rPr>
-              <w:t xml:space="preserve"> }}"</w:t>
-            </w:r>
-            <w:r>
-              <w:rPr>
-                <w:rFonts w:ascii="Consolas" w:hAnsi="Consolas"/>
-              </w:rPr>
-              <w:t xml:space="preserve"> &lt;</w:t>
-            </w:r>
-            <w:proofErr w:type="spellStart"/>
-            <w:r>
-              <w:rPr>
-                <w:rFonts w:ascii="Consolas" w:hAnsi="Consolas"/>
-              </w:rPr>
-              <w:t>containerId</w:t>
-            </w:r>
-            <w:proofErr w:type="spellEnd"/>
-            <w:r>
-              <w:rPr>
-                <w:rFonts w:ascii="Consolas" w:hAnsi="Consolas"/>
-              </w:rPr>
-              <w:t>&gt;</w:t>
+              <w:t xml:space="preserve"> and notice the mapping to c:\inetpub\wwwroot is not present.</w:t>
             </w:r>
           </w:p>
         </w:tc>
@@ -3531,20 +3743,20 @@
       <w:tr>
         <w:tc>
           <w:tcPr>
-            <w:tcW w:w="5485" w:type="dxa"/>
-          </w:tcPr>
-          <w:p>
-            <w:pPr>
-              <w:rPr>
-                <w:rFonts w:ascii="Consolas" w:hAnsi="Consolas"/>
-                <w:b/>
-              </w:rPr>
-            </w:pPr>
-          </w:p>
-        </w:tc>
-        <w:tc>
-          <w:tcPr>
-            <w:tcW w:w="5220" w:type="dxa"/>
+            <w:tcW w:w="4007" w:type="dxa"/>
+          </w:tcPr>
+          <w:p>
+            <w:pPr>
+              <w:rPr>
+                <w:rFonts w:ascii="Consolas" w:hAnsi="Consolas"/>
+                <w:b/>
+              </w:rPr>
+            </w:pPr>
+          </w:p>
+        </w:tc>
+        <w:tc>
+          <w:tcPr>
+            <w:tcW w:w="6783" w:type="dxa"/>
           </w:tcPr>
           <w:p/>
         </w:tc>
@@ -3552,68 +3764,48 @@
       <w:tr>
         <w:tc>
           <w:tcPr>
-            <w:tcW w:w="5485" w:type="dxa"/>
-          </w:tcPr>
-          <w:p>
-            <w:pPr>
-              <w:rPr>
-                <w:rFonts w:ascii="Consolas" w:hAnsi="Consolas"/>
-                <w:b/>
-              </w:rPr>
-            </w:pPr>
-            <w:r>
-              <w:rPr>
-                <w:rFonts w:ascii="Consolas" w:hAnsi="Consolas"/>
-                <w:b/>
-              </w:rPr>
-              <w:t>Change text on Index view</w:t>
-            </w:r>
-          </w:p>
-        </w:tc>
-        <w:tc>
-          <w:tcPr>
-            <w:tcW w:w="5220" w:type="dxa"/>
-          </w:tcPr>
-          <w:p>
-            <w:r>
-              <w:t xml:space="preserve">Refresh browser. </w:t>
-            </w:r>
-          </w:p>
-          <w:p/>
-          <w:p>
-            <w:r>
-              <w:t xml:space="preserve">Show the change is reflected immediately. The </w:t>
-            </w:r>
+            <w:tcW w:w="4007" w:type="dxa"/>
+          </w:tcPr>
+          <w:p>
+            <w:pPr>
+              <w:rPr>
+                <w:rFonts w:ascii="Consolas" w:hAnsi="Consolas"/>
+                <w:b/>
+              </w:rPr>
+            </w:pPr>
             <w:proofErr w:type="spellStart"/>
             <w:r>
-              <w:t>docker-compose.</w:t>
-            </w:r>
-            <w:r>
-              <w:t>vs.debug.</w:t>
-            </w:r>
-            <w:r>
-              <w:t>yml</w:t>
+              <w:rPr>
+                <w:rFonts w:ascii="Consolas" w:hAnsi="Consolas"/>
+                <w:b/>
+              </w:rPr>
+              <w:t>docker</w:t>
             </w:r>
             <w:proofErr w:type="spellEnd"/>
             <w:r>
-              <w:t xml:space="preserve"> file maps </w:t>
-            </w:r>
-            <w:r>
-              <w:t xml:space="preserve">the local directory to c:\inetpub\wwwroot in the container. </w:t>
-            </w:r>
-          </w:p>
-          <w:p/>
-          <w:p>
-            <w:r>
-              <w:t xml:space="preserve">Look at </w:t>
+              <w:rPr>
+                <w:rFonts w:ascii="Consolas" w:hAnsi="Consolas"/>
+                <w:b/>
+              </w:rPr>
+              <w:t xml:space="preserve"> images</w:t>
+            </w:r>
+          </w:p>
+        </w:tc>
+        <w:tc>
+          <w:tcPr>
+            <w:tcW w:w="6783" w:type="dxa"/>
+          </w:tcPr>
+          <w:p>
+            <w:r>
+              <w:t>Show that the ‘</w:t>
             </w:r>
             <w:proofErr w:type="spellStart"/>
             <w:r>
-              <w:t>docker-compose.vs.release.yml</w:t>
+              <w:t>helloworldweb:dev</w:t>
             </w:r>
             <w:proofErr w:type="spellEnd"/>
             <w:r>
-              <w:t xml:space="preserve"> and notice the mapping to c:\inetpub\wwwroot is not present.</w:t>
+              <w:t>’ image is present</w:t>
             </w:r>
           </w:p>
         </w:tc>
@@ -3621,20 +3813,20 @@
       <w:tr>
         <w:tc>
           <w:tcPr>
-            <w:tcW w:w="5485" w:type="dxa"/>
-          </w:tcPr>
-          <w:p>
-            <w:pPr>
-              <w:rPr>
-                <w:rFonts w:ascii="Consolas" w:hAnsi="Consolas"/>
-                <w:b/>
-              </w:rPr>
-            </w:pPr>
-          </w:p>
-        </w:tc>
-        <w:tc>
-          <w:tcPr>
-            <w:tcW w:w="5220" w:type="dxa"/>
+            <w:tcW w:w="4007" w:type="dxa"/>
+          </w:tcPr>
+          <w:p>
+            <w:pPr>
+              <w:rPr>
+                <w:rFonts w:ascii="Consolas" w:hAnsi="Consolas"/>
+                <w:b/>
+              </w:rPr>
+            </w:pPr>
+          </w:p>
+        </w:tc>
+        <w:tc>
+          <w:tcPr>
+            <w:tcW w:w="6783" w:type="dxa"/>
           </w:tcPr>
           <w:p/>
         </w:tc>
@@ -3642,7 +3834,7 @@
       <w:tr>
         <w:tc>
           <w:tcPr>
-            <w:tcW w:w="5485" w:type="dxa"/>
+            <w:tcW w:w="4007" w:type="dxa"/>
           </w:tcPr>
           <w:p>
             <w:pPr>
@@ -3665,92 +3857,22 @@
                 <w:rFonts w:ascii="Consolas" w:hAnsi="Consolas"/>
                 <w:b/>
               </w:rPr>
-              <w:t xml:space="preserve"> images</w:t>
-            </w:r>
-          </w:p>
-        </w:tc>
-        <w:tc>
-          <w:tcPr>
-            <w:tcW w:w="5220" w:type="dxa"/>
-          </w:tcPr>
-          <w:p>
-            <w:r>
-              <w:t>Show that the ‘</w:t>
+              <w:t xml:space="preserve"> </w:t>
             </w:r>
             <w:proofErr w:type="spellStart"/>
             <w:r>
-              <w:t>helloworldweb:dev</w:t>
+              <w:rPr>
+                <w:rFonts w:ascii="Consolas" w:hAnsi="Consolas"/>
+                <w:b/>
+              </w:rPr>
+              <w:t>ps</w:t>
             </w:r>
             <w:proofErr w:type="spellEnd"/>
-            <w:r>
-              <w:t>’ image is present</w:t>
-            </w:r>
-          </w:p>
-        </w:tc>
-      </w:tr>
-      <w:tr>
-        <w:tc>
-          <w:tcPr>
-            <w:tcW w:w="5485" w:type="dxa"/>
-          </w:tcPr>
-          <w:p>
-            <w:pPr>
-              <w:rPr>
-                <w:rFonts w:ascii="Consolas" w:hAnsi="Consolas"/>
-                <w:b/>
-              </w:rPr>
-            </w:pPr>
-          </w:p>
-        </w:tc>
-        <w:tc>
-          <w:tcPr>
-            <w:tcW w:w="5220" w:type="dxa"/>
-          </w:tcPr>
-          <w:p/>
-        </w:tc>
-      </w:tr>
-      <w:tr>
-        <w:tc>
-          <w:tcPr>
-            <w:tcW w:w="5485" w:type="dxa"/>
-          </w:tcPr>
-          <w:p>
-            <w:pPr>
-              <w:rPr>
-                <w:rFonts w:ascii="Consolas" w:hAnsi="Consolas"/>
-                <w:b/>
-              </w:rPr>
-            </w:pPr>
-            <w:proofErr w:type="spellStart"/>
-            <w:r>
-              <w:rPr>
-                <w:rFonts w:ascii="Consolas" w:hAnsi="Consolas"/>
-                <w:b/>
-              </w:rPr>
-              <w:t>docker</w:t>
-            </w:r>
-            <w:proofErr w:type="spellEnd"/>
-            <w:r>
-              <w:rPr>
-                <w:rFonts w:ascii="Consolas" w:hAnsi="Consolas"/>
-                <w:b/>
-              </w:rPr>
-              <w:t xml:space="preserve"> </w:t>
-            </w:r>
-            <w:proofErr w:type="spellStart"/>
-            <w:r>
-              <w:rPr>
-                <w:rFonts w:ascii="Consolas" w:hAnsi="Consolas"/>
-                <w:b/>
-              </w:rPr>
-              <w:t>ps</w:t>
-            </w:r>
-            <w:proofErr w:type="spellEnd"/>
-          </w:p>
-        </w:tc>
-        <w:tc>
-          <w:tcPr>
-            <w:tcW w:w="5220" w:type="dxa"/>
+          </w:p>
+        </w:tc>
+        <w:tc>
+          <w:tcPr>
+            <w:tcW w:w="6783" w:type="dxa"/>
           </w:tcPr>
           <w:p>
             <w:r>
@@ -3787,8 +3909,8 @@
         <w:tblLook w:val="04A0" w:firstRow="1" w:lastRow="0" w:firstColumn="1" w:lastColumn="0" w:noHBand="0" w:noVBand="1"/>
       </w:tblPr>
       <w:tblGrid>
-        <w:gridCol w:w="3002"/>
-        <w:gridCol w:w="7788"/>
+        <w:gridCol w:w="2779"/>
+        <w:gridCol w:w="8011"/>
       </w:tblGrid>
       <w:tr>
         <w:tc>
@@ -3812,7 +3934,7 @@
                 <w:color w:val="000000"/>
                 <w:szCs w:val="20"/>
               </w:rPr>
-              <w:t>In VS2017 RC, open ‘</w:t>
+              <w:t>In VS2017, open ‘</w:t>
             </w:r>
             <w:proofErr w:type="spellStart"/>
             <w:r>
@@ -3822,7 +3944,7 @@
                 <w:color w:val="000000"/>
                 <w:szCs w:val="20"/>
               </w:rPr>
-              <w:t>HelloWorldWeb</w:t>
+              <w:t>HelloWorldWithDatabase</w:t>
             </w:r>
             <w:proofErr w:type="spellEnd"/>
             <w:r>
@@ -3863,363 +3985,437 @@
                 <w:color w:val="000000"/>
                 <w:szCs w:val="20"/>
               </w:rPr>
-              <w:t>"</w:t>
-            </w:r>
-            <w:r>
+              <w:t>"C:\Projects\ContainersForWindowsDevs\HelloWorldWithDatabase\HelloWorldWithDatabase.sln"</w:t>
+            </w:r>
+          </w:p>
+          <w:p>
+            <w:pPr>
               <w:rPr>
                 <w:rFonts w:cstheme="minorHAnsi"/>
                 <w:color w:val="000000"/>
                 <w:szCs w:val="20"/>
               </w:rPr>
-              <w:t>"</w:t>
-            </w:r>
-            <w:r>
+            </w:pPr>
+          </w:p>
+          <w:p>
+            <w:pPr>
               <w:rPr>
                 <w:rFonts w:cstheme="minorHAnsi"/>
-                <w:color w:val="000000"/>
-                <w:szCs w:val="20"/>
-              </w:rPr>
-              <w:t>C:\Projects\ContainersForWindowsDevs</w:t>
+              </w:rPr>
+            </w:pPr>
+            <w:r>
+              <w:rPr>
+                <w:rFonts w:cstheme="minorHAnsi"/>
+              </w:rPr>
+              <w:t xml:space="preserve">Run application. Show basic ASP.NET </w:t>
+            </w:r>
+            <w:r>
+              <w:rPr>
+                <w:rFonts w:cstheme="minorHAnsi"/>
+              </w:rPr>
+              <w:t>MVC</w:t>
+            </w:r>
+            <w:r>
+              <w:rPr>
+                <w:rFonts w:cstheme="minorHAnsi"/>
+              </w:rPr>
+              <w:t xml:space="preserve"> </w:t>
+            </w:r>
+            <w:r>
+              <w:rPr>
+                <w:rFonts w:cstheme="minorHAnsi"/>
+              </w:rPr>
+              <w:t>application.</w:t>
+            </w:r>
+          </w:p>
+        </w:tc>
+      </w:tr>
+      <w:tr>
+        <w:tc>
+          <w:tcPr>
+            <w:tcW w:w="5485" w:type="dxa"/>
+          </w:tcPr>
+          <w:p>
+            <w:pPr>
+              <w:rPr>
+                <w:rFonts w:ascii="Consolas" w:hAnsi="Consolas"/>
+                <w:b/>
+              </w:rPr>
+            </w:pPr>
+          </w:p>
+        </w:tc>
+        <w:tc>
+          <w:tcPr>
+            <w:tcW w:w="5220" w:type="dxa"/>
+          </w:tcPr>
+          <w:p/>
+        </w:tc>
+      </w:tr>
+      <w:tr>
+        <w:tc>
+          <w:tcPr>
+            <w:tcW w:w="5485" w:type="dxa"/>
+          </w:tcPr>
+          <w:p>
+            <w:pPr>
+              <w:rPr>
+                <w:rFonts w:ascii="Consolas" w:hAnsi="Consolas"/>
+                <w:b/>
+              </w:rPr>
+            </w:pPr>
+            <w:proofErr w:type="spellStart"/>
+            <w:r>
+              <w:rPr>
+                <w:rFonts w:ascii="Consolas" w:hAnsi="Consolas"/>
+                <w:b/>
+              </w:rPr>
+              <w:t>docker-compose.yml</w:t>
+            </w:r>
+            <w:proofErr w:type="spellEnd"/>
+          </w:p>
+        </w:tc>
+        <w:tc>
+          <w:tcPr>
+            <w:tcW w:w="5220" w:type="dxa"/>
+          </w:tcPr>
+          <w:p>
+            <w:r>
+              <w:t>Same as before with ASP.NET example, but this includes a reference to the ‘</w:t>
+            </w:r>
+            <w:proofErr w:type="spellStart"/>
+            <w:r>
+              <w:t>db</w:t>
+            </w:r>
+            <w:proofErr w:type="spellEnd"/>
+            <w:r>
+              <w:t>’ service – SQL Server.</w:t>
+            </w:r>
+          </w:p>
+          <w:p/>
+          <w:p>
+            <w:r>
+              <w:t>Note the dependency on the “</w:t>
+            </w:r>
+            <w:proofErr w:type="spellStart"/>
+            <w:r>
+              <w:t>db</w:t>
+            </w:r>
+            <w:proofErr w:type="spellEnd"/>
+            <w:r>
+              <w:t>” service.</w:t>
+            </w:r>
+          </w:p>
+        </w:tc>
+      </w:tr>
+      <w:tr>
+        <w:tc>
+          <w:tcPr>
+            <w:tcW w:w="5485" w:type="dxa"/>
+          </w:tcPr>
+          <w:p>
+            <w:pPr>
+              <w:rPr>
+                <w:rFonts w:ascii="Consolas" w:hAnsi="Consolas"/>
+                <w:b/>
+              </w:rPr>
+            </w:pPr>
+          </w:p>
+        </w:tc>
+        <w:tc>
+          <w:tcPr>
+            <w:tcW w:w="5220" w:type="dxa"/>
+          </w:tcPr>
+          <w:p/>
+        </w:tc>
+      </w:tr>
+      <w:tr>
+        <w:tc>
+          <w:tcPr>
+            <w:tcW w:w="5485" w:type="dxa"/>
+          </w:tcPr>
+          <w:p>
+            <w:pPr>
+              <w:rPr>
+                <w:rFonts w:ascii="Consolas" w:hAnsi="Consolas"/>
+                <w:b/>
+              </w:rPr>
+            </w:pPr>
+            <w:proofErr w:type="spellStart"/>
+            <w:r>
+              <w:rPr>
+                <w:rFonts w:ascii="Consolas" w:hAnsi="Consolas"/>
+                <w:b/>
+              </w:rPr>
+              <w:t>db</w:t>
+            </w:r>
+            <w:proofErr w:type="spellEnd"/>
+            <w:r>
+              <w:rPr>
+                <w:rFonts w:ascii="Consolas" w:hAnsi="Consolas"/>
+                <w:b/>
+              </w:rPr>
+              <w:t>\</w:t>
+            </w:r>
+            <w:proofErr w:type="spellStart"/>
+            <w:r>
+              <w:rPr>
+                <w:rFonts w:ascii="Consolas" w:hAnsi="Consolas"/>
+                <w:b/>
+              </w:rPr>
+              <w:t>Dockerfile</w:t>
+            </w:r>
+            <w:proofErr w:type="spellEnd"/>
+          </w:p>
+        </w:tc>
+        <w:tc>
+          <w:tcPr>
+            <w:tcW w:w="5220" w:type="dxa"/>
+          </w:tcPr>
+          <w:p>
+            <w:r>
+              <w:t xml:space="preserve">This </w:t>
+            </w:r>
+            <w:proofErr w:type="spellStart"/>
+            <w:r>
+              <w:t>Dockerfile</w:t>
+            </w:r>
+            <w:proofErr w:type="spellEnd"/>
+            <w:r>
+              <w:t xml:space="preserve"> is used to build the SQL Server container. It’s very similar to what we executed previously from the </w:t>
+            </w:r>
+            <w:proofErr w:type="spellStart"/>
+            <w:r>
+              <w:t>docker</w:t>
+            </w:r>
+            <w:proofErr w:type="spellEnd"/>
+            <w:r>
+              <w:t xml:space="preserve"> command line.</w:t>
+            </w:r>
+          </w:p>
+          <w:p/>
+          <w:p>
+            <w:r>
+              <w:t>Have a SQL file to create the database and insert some data.</w:t>
+            </w:r>
+          </w:p>
+        </w:tc>
+      </w:tr>
+      <w:tr>
+        <w:tc>
+          <w:tcPr>
+            <w:tcW w:w="5485" w:type="dxa"/>
+          </w:tcPr>
+          <w:p>
+            <w:pPr>
+              <w:rPr>
+                <w:rFonts w:ascii="Consolas" w:hAnsi="Consolas"/>
+                <w:b/>
+              </w:rPr>
+            </w:pPr>
+          </w:p>
+        </w:tc>
+        <w:tc>
+          <w:tcPr>
+            <w:tcW w:w="5220" w:type="dxa"/>
+          </w:tcPr>
+          <w:p/>
+        </w:tc>
+      </w:tr>
+      <w:tr>
+        <w:tc>
+          <w:tcPr>
+            <w:tcW w:w="5485" w:type="dxa"/>
+          </w:tcPr>
+          <w:p>
+            <w:pPr>
+              <w:rPr>
+                <w:rFonts w:ascii="Consolas" w:hAnsi="Consolas"/>
+                <w:b/>
+              </w:rPr>
+            </w:pPr>
+            <w:r>
+              <w:rPr>
+                <w:rFonts w:ascii="Consolas" w:hAnsi="Consolas"/>
+                <w:b/>
+              </w:rPr>
+              <w:t>Debug the Docker project</w:t>
+            </w:r>
+          </w:p>
+        </w:tc>
+        <w:tc>
+          <w:tcPr>
+            <w:tcW w:w="5220" w:type="dxa"/>
+          </w:tcPr>
+          <w:p>
+            <w:r>
+              <w:t xml:space="preserve">Show the </w:t>
+            </w:r>
+            <w:proofErr w:type="spellStart"/>
+            <w:r>
+              <w:t>HomeController</w:t>
+            </w:r>
+            <w:proofErr w:type="spellEnd"/>
+            <w:r>
+              <w:t>\</w:t>
+            </w:r>
+            <w:proofErr w:type="spellStart"/>
+            <w:r>
+              <w:t>AboutAsync</w:t>
+            </w:r>
+            <w:proofErr w:type="spellEnd"/>
+            <w:r>
+              <w:t xml:space="preserve"> method</w:t>
+            </w:r>
+            <w:r>
+              <w:t>.</w:t>
+            </w:r>
+          </w:p>
+        </w:tc>
+      </w:tr>
+      <w:tr>
+        <w:tc>
+          <w:tcPr>
+            <w:tcW w:w="5485" w:type="dxa"/>
+          </w:tcPr>
+          <w:p>
+            <w:pPr>
+              <w:rPr>
+                <w:rFonts w:ascii="Consolas" w:hAnsi="Consolas"/>
+                <w:b/>
+              </w:rPr>
+            </w:pPr>
+          </w:p>
+        </w:tc>
+        <w:tc>
+          <w:tcPr>
+            <w:tcW w:w="5220" w:type="dxa"/>
+          </w:tcPr>
+          <w:p/>
+        </w:tc>
+      </w:tr>
+      <w:tr>
+        <w:tc>
+          <w:tcPr>
+            <w:tcW w:w="5485" w:type="dxa"/>
+          </w:tcPr>
+          <w:p>
+            <w:pPr>
+              <w:rPr>
+                <w:rFonts w:ascii="Consolas" w:hAnsi="Consolas"/>
+                <w:b/>
+              </w:rPr>
+            </w:pPr>
+            <w:r>
+              <w:rPr>
+                <w:rFonts w:ascii="Consolas" w:hAnsi="Consolas"/>
+                <w:b/>
+              </w:rPr>
+              <w:t>Show ‘</w:t>
+            </w:r>
+            <w:proofErr w:type="spellStart"/>
+            <w:r>
+              <w:rPr>
+                <w:rFonts w:ascii="Consolas" w:hAnsi="Consolas"/>
+                <w:b/>
+              </w:rPr>
+              <w:t>Api</w:t>
+            </w:r>
+            <w:proofErr w:type="spellEnd"/>
+            <w:r>
+              <w:rPr>
+                <w:rFonts w:ascii="Consolas" w:hAnsi="Consolas"/>
+                <w:b/>
+              </w:rPr>
+              <w:t>’ project</w:t>
+            </w:r>
+          </w:p>
+        </w:tc>
+        <w:tc>
+          <w:tcPr>
+            <w:tcW w:w="5220" w:type="dxa"/>
+          </w:tcPr>
+          <w:p>
+            <w:r>
+              <w:t xml:space="preserve">Basic ASP.NET MVC Web </w:t>
+            </w:r>
+            <w:proofErr w:type="spellStart"/>
+            <w:r>
+              <w:t>APi</w:t>
+            </w:r>
+            <w:proofErr w:type="spellEnd"/>
+            <w:r>
+              <w:t xml:space="preserve"> project to return answers for a magic 8 ball.</w:t>
+            </w:r>
+          </w:p>
+        </w:tc>
+      </w:tr>
+      <w:tr>
+        <w:tc>
+          <w:tcPr>
+            <w:tcW w:w="5485" w:type="dxa"/>
+          </w:tcPr>
+          <w:p>
+            <w:pPr>
+              <w:rPr>
+                <w:rFonts w:ascii="Consolas" w:hAnsi="Consolas"/>
+                <w:b/>
+              </w:rPr>
+            </w:pPr>
+          </w:p>
+        </w:tc>
+        <w:tc>
+          <w:tcPr>
+            <w:tcW w:w="5220" w:type="dxa"/>
+          </w:tcPr>
+          <w:p/>
+        </w:tc>
+      </w:tr>
+      <w:tr>
+        <w:tc>
+          <w:tcPr>
+            <w:tcW w:w="5485" w:type="dxa"/>
+          </w:tcPr>
+          <w:p>
+            <w:pPr>
+              <w:rPr>
+                <w:rFonts w:ascii="Consolas" w:hAnsi="Consolas"/>
+                <w:b/>
+              </w:rPr>
+            </w:pPr>
+            <w:r>
+              <w:rPr>
+                <w:rFonts w:ascii="Consolas" w:hAnsi="Consolas"/>
+                <w:b/>
+              </w:rPr>
+              <w:t>Debug the Docker project</w:t>
+            </w:r>
+          </w:p>
+        </w:tc>
+        <w:tc>
+          <w:tcPr>
+            <w:tcW w:w="5220" w:type="dxa"/>
+          </w:tcPr>
+          <w:p>
+            <w:r>
+              <w:t>Show ‘Magic’ path.</w:t>
+            </w:r>
+          </w:p>
+          <w:p/>
+          <w:p>
+            <w:r>
+              <w:t xml:space="preserve">Running three containers. Ability to step-into debug into the two web projects in Visual Studio </w:t>
+            </w:r>
+            <w:proofErr w:type="gramStart"/>
+            <w:r>
+              <w:t>. . . .</w:t>
+            </w:r>
+            <w:proofErr w:type="gramEnd"/>
+            <w:r>
+              <w:t xml:space="preserve"> just like you would expect.</w:t>
             </w:r>
             <w:bookmarkStart w:id="1" w:name="_GoBack"/>
             <w:bookmarkEnd w:id="1"/>
-            <w:r>
-              <w:rPr>
-                <w:rFonts w:cstheme="minorHAnsi"/>
-                <w:color w:val="000000"/>
-                <w:szCs w:val="20"/>
-              </w:rPr>
-              <w:t>\</w:t>
-            </w:r>
-            <w:r>
-              <w:rPr>
-                <w:rFonts w:cstheme="minorHAnsi"/>
-                <w:b/>
-                <w:color w:val="000000"/>
-                <w:szCs w:val="20"/>
-              </w:rPr>
-              <w:t>HelloWorldWebdb</w:t>
-            </w:r>
-            <w:r>
-              <w:rPr>
-                <w:rFonts w:cstheme="minorHAnsi"/>
-                <w:color w:val="000000"/>
-                <w:szCs w:val="20"/>
-              </w:rPr>
-              <w:t>\HelloWorldWeb.sln"</w:t>
-            </w:r>
-            <w:r>
-              <w:rPr>
-                <w:rFonts w:cstheme="minorHAnsi"/>
-                <w:color w:val="000000"/>
-                <w:szCs w:val="20"/>
-              </w:rPr>
-              <w:t>"</w:t>
-            </w:r>
-          </w:p>
-          <w:p>
-            <w:pPr>
-              <w:rPr>
-                <w:rFonts w:cstheme="minorHAnsi"/>
-                <w:color w:val="000000"/>
-                <w:szCs w:val="20"/>
-              </w:rPr>
-            </w:pPr>
-          </w:p>
-          <w:p>
-            <w:pPr>
-              <w:rPr>
-                <w:rFonts w:cstheme="minorHAnsi"/>
-              </w:rPr>
-            </w:pPr>
-            <w:r>
-              <w:rPr>
-                <w:rFonts w:cstheme="minorHAnsi"/>
-              </w:rPr>
-              <w:t xml:space="preserve">Run application. Show basic ASP.NET </w:t>
-            </w:r>
-            <w:r>
-              <w:rPr>
-                <w:rFonts w:cstheme="minorHAnsi"/>
-              </w:rPr>
-              <w:t>MVC</w:t>
-            </w:r>
-            <w:r>
-              <w:rPr>
-                <w:rFonts w:cstheme="minorHAnsi"/>
-              </w:rPr>
-              <w:t xml:space="preserve"> </w:t>
-            </w:r>
-            <w:r>
-              <w:rPr>
-                <w:rFonts w:cstheme="minorHAnsi"/>
-              </w:rPr>
-              <w:t>application.</w:t>
-            </w:r>
-          </w:p>
-        </w:tc>
-      </w:tr>
-      <w:tr>
-        <w:tc>
-          <w:tcPr>
-            <w:tcW w:w="5485" w:type="dxa"/>
-          </w:tcPr>
-          <w:p>
-            <w:pPr>
-              <w:rPr>
-                <w:rFonts w:ascii="Consolas" w:hAnsi="Consolas"/>
-                <w:b/>
-              </w:rPr>
-            </w:pPr>
-          </w:p>
-        </w:tc>
-        <w:tc>
-          <w:tcPr>
-            <w:tcW w:w="5220" w:type="dxa"/>
-          </w:tcPr>
-          <w:p/>
-        </w:tc>
-      </w:tr>
-      <w:tr>
-        <w:tc>
-          <w:tcPr>
-            <w:tcW w:w="5485" w:type="dxa"/>
-          </w:tcPr>
-          <w:p>
-            <w:pPr>
-              <w:rPr>
-                <w:rFonts w:ascii="Consolas" w:hAnsi="Consolas"/>
-                <w:b/>
-              </w:rPr>
-            </w:pPr>
-            <w:proofErr w:type="spellStart"/>
-            <w:r>
-              <w:rPr>
-                <w:rFonts w:ascii="Consolas" w:hAnsi="Consolas"/>
-                <w:b/>
-              </w:rPr>
-              <w:t>docker-compose.yml</w:t>
-            </w:r>
-            <w:proofErr w:type="spellEnd"/>
-          </w:p>
-        </w:tc>
-        <w:tc>
-          <w:tcPr>
-            <w:tcW w:w="5220" w:type="dxa"/>
-          </w:tcPr>
-          <w:p>
-            <w:r>
-              <w:t>Same as before with ASP.NET example, but this includes a reference to the ‘</w:t>
-            </w:r>
-            <w:proofErr w:type="spellStart"/>
-            <w:r>
-              <w:t>db</w:t>
-            </w:r>
-            <w:proofErr w:type="spellEnd"/>
-            <w:r>
-              <w:t>’ service – SQL Server.</w:t>
-            </w:r>
-          </w:p>
-          <w:p/>
-          <w:p>
-            <w:r>
-              <w:t>Note the dependency on the “</w:t>
-            </w:r>
-            <w:proofErr w:type="spellStart"/>
-            <w:r>
-              <w:t>db</w:t>
-            </w:r>
-            <w:proofErr w:type="spellEnd"/>
-            <w:r>
-              <w:t>” service.</w:t>
-            </w:r>
-          </w:p>
-        </w:tc>
-      </w:tr>
-      <w:tr>
-        <w:tc>
-          <w:tcPr>
-            <w:tcW w:w="5485" w:type="dxa"/>
-          </w:tcPr>
-          <w:p>
-            <w:pPr>
-              <w:rPr>
-                <w:rFonts w:ascii="Consolas" w:hAnsi="Consolas"/>
-                <w:b/>
-              </w:rPr>
-            </w:pPr>
-          </w:p>
-        </w:tc>
-        <w:tc>
-          <w:tcPr>
-            <w:tcW w:w="5220" w:type="dxa"/>
-          </w:tcPr>
-          <w:p/>
-        </w:tc>
-      </w:tr>
-      <w:tr>
-        <w:tc>
-          <w:tcPr>
-            <w:tcW w:w="5485" w:type="dxa"/>
-          </w:tcPr>
-          <w:p>
-            <w:pPr>
-              <w:rPr>
-                <w:rFonts w:ascii="Consolas" w:hAnsi="Consolas"/>
-                <w:b/>
-              </w:rPr>
-            </w:pPr>
-            <w:proofErr w:type="spellStart"/>
-            <w:r>
-              <w:rPr>
-                <w:rFonts w:ascii="Consolas" w:hAnsi="Consolas"/>
-                <w:b/>
-              </w:rPr>
-              <w:t>db</w:t>
-            </w:r>
-            <w:proofErr w:type="spellEnd"/>
-            <w:r>
-              <w:rPr>
-                <w:rFonts w:ascii="Consolas" w:hAnsi="Consolas"/>
-                <w:b/>
-              </w:rPr>
-              <w:t>\</w:t>
-            </w:r>
-            <w:proofErr w:type="spellStart"/>
-            <w:r>
-              <w:rPr>
-                <w:rFonts w:ascii="Consolas" w:hAnsi="Consolas"/>
-                <w:b/>
-              </w:rPr>
-              <w:t>Dockerfile</w:t>
-            </w:r>
-            <w:proofErr w:type="spellEnd"/>
-          </w:p>
-        </w:tc>
-        <w:tc>
-          <w:tcPr>
-            <w:tcW w:w="5220" w:type="dxa"/>
-          </w:tcPr>
-          <w:p>
-            <w:r>
-              <w:t xml:space="preserve">This </w:t>
-            </w:r>
-            <w:proofErr w:type="spellStart"/>
-            <w:r>
-              <w:t>Dockerfile</w:t>
-            </w:r>
-            <w:proofErr w:type="spellEnd"/>
-            <w:r>
-              <w:t xml:space="preserve"> is used to build the SQL Server container. It’s very similar to what we executed previously from the </w:t>
-            </w:r>
-            <w:proofErr w:type="spellStart"/>
-            <w:r>
-              <w:t>docker</w:t>
-            </w:r>
-            <w:proofErr w:type="spellEnd"/>
-            <w:r>
-              <w:t xml:space="preserve"> command line.</w:t>
-            </w:r>
-          </w:p>
-          <w:p/>
-          <w:p>
-            <w:r>
-              <w:t>Have a SQL file to create the database and insert some data.</w:t>
-            </w:r>
-          </w:p>
-        </w:tc>
-      </w:tr>
-      <w:tr>
-        <w:tc>
-          <w:tcPr>
-            <w:tcW w:w="5485" w:type="dxa"/>
-          </w:tcPr>
-          <w:p>
-            <w:pPr>
-              <w:rPr>
-                <w:rFonts w:ascii="Consolas" w:hAnsi="Consolas"/>
-                <w:b/>
-              </w:rPr>
-            </w:pPr>
-          </w:p>
-        </w:tc>
-        <w:tc>
-          <w:tcPr>
-            <w:tcW w:w="5220" w:type="dxa"/>
-          </w:tcPr>
-          <w:p/>
-        </w:tc>
-      </w:tr>
-      <w:tr>
-        <w:tc>
-          <w:tcPr>
-            <w:tcW w:w="5485" w:type="dxa"/>
-          </w:tcPr>
-          <w:p>
-            <w:pPr>
-              <w:rPr>
-                <w:rFonts w:ascii="Consolas" w:hAnsi="Consolas"/>
-                <w:b/>
-              </w:rPr>
-            </w:pPr>
-            <w:r>
-              <w:rPr>
-                <w:rFonts w:ascii="Consolas" w:hAnsi="Consolas"/>
-                <w:b/>
-              </w:rPr>
-              <w:t>Debug the Docker project</w:t>
-            </w:r>
-          </w:p>
-        </w:tc>
-        <w:tc>
-          <w:tcPr>
-            <w:tcW w:w="5220" w:type="dxa"/>
-          </w:tcPr>
-          <w:p>
-            <w:r>
-              <w:t xml:space="preserve">Show the </w:t>
-            </w:r>
-            <w:proofErr w:type="spellStart"/>
-            <w:r>
-              <w:t>HomeController</w:t>
-            </w:r>
-            <w:proofErr w:type="spellEnd"/>
-            <w:r>
-              <w:t>\</w:t>
-            </w:r>
-            <w:proofErr w:type="spellStart"/>
-            <w:r>
-              <w:t>AboutAsync</w:t>
-            </w:r>
-            <w:proofErr w:type="spellEnd"/>
-            <w:r>
-              <w:t xml:space="preserve"> method</w:t>
-            </w:r>
-            <w:r>
-              <w:t>.</w:t>
-            </w:r>
-          </w:p>
-        </w:tc>
-      </w:tr>
-      <w:tr>
-        <w:tc>
-          <w:tcPr>
-            <w:tcW w:w="5485" w:type="dxa"/>
-          </w:tcPr>
-          <w:p>
-            <w:pPr>
-              <w:rPr>
-                <w:rFonts w:ascii="Consolas" w:hAnsi="Consolas"/>
-                <w:b/>
-              </w:rPr>
-            </w:pPr>
-          </w:p>
-        </w:tc>
-        <w:tc>
-          <w:tcPr>
-            <w:tcW w:w="5220" w:type="dxa"/>
-          </w:tcPr>
-          <w:p/>
+          </w:p>
         </w:tc>
       </w:tr>
     </w:tbl>
@@ -4237,7 +4433,7 @@
 
 <file path=word/comments.xml><?xml version="1.0" encoding="utf-8"?>
 <w:comments xmlns:wpc="http://schemas.microsoft.com/office/word/2010/wordprocessingCanvas" xmlns:cx="http://schemas.microsoft.com/office/drawing/2014/chartex" xmlns:cx1="http://schemas.microsoft.com/office/drawing/2015/9/8/chartex" xmlns:cx2="http://schemas.microsoft.com/office/drawing/2015/10/21/chartex" xmlns:cx3="http://schemas.microsoft.com/office/drawing/2016/5/9/chartex" xmlns:cx4="http://schemas.microsoft.com/office/drawing/2016/5/10/chartex" xmlns:cx5="http://schemas.microsoft.com/office/drawing/2016/5/11/chartex" xmlns:cx6="http://schemas.microsoft.com/office/drawing/2016/5/12/chartex" xmlns:cx7="http://schemas.microsoft.com/office/drawing/2016/5/13/chartex" xmlns:cx8="http://schemas.microsoft.com/office/drawing/2016/5/14/chartex" xmlns:mc="http://schemas.openxmlformats.org/markup-compatibility/2006" xmlns:aink="http://schemas.microsoft.com/office/drawing/2016/ink" xmlns:o="urn:schemas-microsoft-com:office:office" xmlns:r="http://schemas.openxmlformats.org/officeDocument/2006/relationships" xmlns:m="http://schemas.openxmlformats.org/officeDocument/2006/math" xmlns:v="urn:schemas-microsoft-com:vml" xmlns:wp14="http://schemas.microsoft.com/office/word/2010/wordprocessingDrawing" xmlns:wp="http://schemas.openxmlformats.org/drawingml/2006/wordprocessingDrawing" xmlns:w10="urn:schemas-microsoft-com:office:word" xmlns:w="http://schemas.openxmlformats.org/wordprocessingml/2006/main" xmlns:w14="http://schemas.microsoft.com/office/word/2010/wordml" xmlns:w15="http://schemas.microsoft.com/office/word/2012/wordml" xmlns:w16se="http://schemas.microsoft.com/office/word/2015/wordml/symex" xmlns:wpg="http://schemas.microsoft.com/office/word/2010/wordprocessingGroup" xmlns:wpi="http://schemas.microsoft.com/office/word/2010/wordprocessingInk" xmlns:wne="http://schemas.microsoft.com/office/word/2006/wordml" xmlns:wps="http://schemas.microsoft.com/office/word/2010/wordprocessingShape" mc:Ignorable="w14 w15 w16se wp14">
-  <w:comment w:id="0" w:author="Michael Collier" w:date="2017-05-02T15:52:00Z" w:initials="MC">
+  <w:comment w:id="0" w:author="Michael Collier" w:date="2017-05-03T16:43:00Z" w:initials="MC">
     <w:p>
       <w:pPr>
         <w:pStyle w:val="CommentText"/>
@@ -4249,14 +4445,14 @@
         <w:annotationRef/>
       </w:r>
       <w:r>
-        <w:t xml:space="preserve">Update for SQL Server 2016 Developer Edition - </w:t>
+        <w:t xml:space="preserve">Use this instead? </w:t>
       </w:r>
       <w:hyperlink r:id="rId1" w:history="1">
         <w:r>
           <w:rPr>
             <w:rStyle w:val="Hyperlink"/>
           </w:rPr>
-          <w:t>https://blogs.msdn.microsoft.com/sqlserverstorageengine/2017/02/21/sql-server-2016-developer-edition-in-windows-containers/</w:t>
+          <w:t>https://github.com/SteveLasker/AspNetCoreMultiProject</w:t>
         </w:r>
       </w:hyperlink>
       <w:r>
@@ -4269,7 +4465,7 @@
 
 <file path=word/commentsExtended.xml><?xml version="1.0" encoding="utf-8"?>
 <w15:commentsEx xmlns:wpc="http://schemas.microsoft.com/office/word/2010/wordprocessingCanvas" xmlns:cx="http://schemas.microsoft.com/office/drawing/2014/chartex" xmlns:cx1="http://schemas.microsoft.com/office/drawing/2015/9/8/chartex" xmlns:cx2="http://schemas.microsoft.com/office/drawing/2015/10/21/chartex" xmlns:cx3="http://schemas.microsoft.com/office/drawing/2016/5/9/chartex" xmlns:cx4="http://schemas.microsoft.com/office/drawing/2016/5/10/chartex" xmlns:cx5="http://schemas.microsoft.com/office/drawing/2016/5/11/chartex" xmlns:cx6="http://schemas.microsoft.com/office/drawing/2016/5/12/chartex" xmlns:cx7="http://schemas.microsoft.com/office/drawing/2016/5/13/chartex" xmlns:cx8="http://schemas.microsoft.com/office/drawing/2016/5/14/chartex" xmlns:mc="http://schemas.openxmlformats.org/markup-compatibility/2006" xmlns:aink="http://schemas.microsoft.com/office/drawing/2016/ink" xmlns:o="urn:schemas-microsoft-com:office:office" xmlns:r="http://schemas.openxmlformats.org/officeDocument/2006/relationships" xmlns:m="http://schemas.openxmlformats.org/officeDocument/2006/math" xmlns:v="urn:schemas-microsoft-com:vml" xmlns:wp14="http://schemas.microsoft.com/office/word/2010/wordprocessingDrawing" xmlns:wp="http://schemas.openxmlformats.org/drawingml/2006/wordprocessingDrawing" xmlns:w10="urn:schemas-microsoft-com:office:word" xmlns:w="http://schemas.openxmlformats.org/wordprocessingml/2006/main" xmlns:w14="http://schemas.microsoft.com/office/word/2010/wordml" xmlns:w15="http://schemas.microsoft.com/office/word/2012/wordml" xmlns:w16se="http://schemas.microsoft.com/office/word/2015/wordml/symex" xmlns:wpg="http://schemas.microsoft.com/office/word/2010/wordprocessingGroup" xmlns:wpi="http://schemas.microsoft.com/office/word/2010/wordprocessingInk" xmlns:wne="http://schemas.microsoft.com/office/word/2006/wordml" xmlns:wps="http://schemas.microsoft.com/office/word/2010/wordprocessingShape" mc:Ignorable="w14 w15 w16se wp14">
-  <w15:commentEx w15:paraId="12A81690" w15:done="0"/>
+  <w15:commentEx w15:paraId="60314293" w15:done="0"/>
 </w15:commentsEx>
 </file>
 
@@ -4438,7 +4634,7 @@
         <w:sz w:val="20"/>
         <w:szCs w:val="20"/>
       </w:rPr>
-      <w:t>5</w:t>
+      <w:t>4</w:t>
     </w:r>
     <w:r>
       <w:rPr>
@@ -7214,7 +7410,7 @@
 </file>
 
 <file path=customXml/itemProps1.xml><?xml version="1.0" encoding="utf-8"?>
-<ds:datastoreItem xmlns:ds="http://schemas.openxmlformats.org/officeDocument/2006/customXml" ds:itemID="{79848045-B565-48B5-A729-AAE892176AA8}">
+<ds:datastoreItem xmlns:ds="http://schemas.openxmlformats.org/officeDocument/2006/customXml" ds:itemID="{F1D84486-316C-49E8-AAFD-A2309C5264EF}">
   <ds:schemaRefs>
     <ds:schemaRef ds:uri="http://schemas.openxmlformats.org/officeDocument/2006/bibliography"/>
   </ds:schemaRefs>

</xml_diff>

<commit_message>
fix a few path errors
</commit_message>
<xml_diff>
--- a/Demo Script.docx
+++ b/Demo Script.docx
@@ -10,13 +10,8 @@
         <w:t xml:space="preserve">Demo Script: </w:t>
       </w:r>
       <w:r>
-        <w:t xml:space="preserve">Containers for Windows </w:t>
-      </w:r>
-      <w:proofErr w:type="spellStart"/>
-      <w:r>
-        <w:t>Devs</w:t>
-      </w:r>
-      <w:proofErr w:type="spellEnd"/>
+        <w:t>Containers for Windows Devs</w:t>
+      </w:r>
     </w:p>
     <w:p/>
     <w:p>
@@ -45,13 +40,8 @@
         </w:r>
       </w:hyperlink>
       <w:r>
-        <w:t xml:space="preserve"> | @</w:t>
-      </w:r>
-      <w:proofErr w:type="spellStart"/>
-      <w:r>
-        <w:t>MichaelCollier</w:t>
-      </w:r>
-      <w:proofErr w:type="spellEnd"/>
+        <w:t xml:space="preserve"> | @MichaelCollier</w:t>
+      </w:r>
     </w:p>
     <w:p>
       <w:pPr>
@@ -74,13 +64,8 @@
         <w:pStyle w:val="Heading1"/>
       </w:pPr>
       <w:r>
-        <w:t xml:space="preserve">Demo environment setup &amp; </w:t>
-      </w:r>
-      <w:proofErr w:type="spellStart"/>
-      <w:r>
-        <w:t>prereqs</w:t>
-      </w:r>
-      <w:proofErr w:type="spellEnd"/>
+        <w:t>Demo environment setup &amp; prereqs</w:t>
+      </w:r>
     </w:p>
     <w:p>
       <w:pPr>
@@ -119,17 +104,8 @@
           <w:rFonts w:ascii="Consolas" w:hAnsi="Consolas"/>
           <w:b/>
         </w:rPr>
-        <w:t>&amp; 'C:\Program Files\Docker\Docker\DockerCli.exe' -</w:t>
-      </w:r>
-      <w:proofErr w:type="spellStart"/>
-      <w:r>
-        <w:rPr>
-          <w:rFonts w:ascii="Consolas" w:hAnsi="Consolas"/>
-          <w:b/>
-        </w:rPr>
-        <w:t>SwitchDaemon</w:t>
-      </w:r>
-      <w:proofErr w:type="spellEnd"/>
+        <w:t>&amp; 'C:\Program Files\Docker\Docker\DockerCli.exe' -SwitchDaemon</w:t>
+      </w:r>
     </w:p>
     <w:p>
       <w:pPr>
@@ -222,46 +198,14 @@
           <w:rFonts w:ascii="Consolas" w:hAnsi="Consolas"/>
           <w:b/>
         </w:rPr>
-        <w:t xml:space="preserve">\Containers for Windows </w:t>
-      </w:r>
-      <w:proofErr w:type="spellStart"/>
+        <w:t>\Containers for Windows Devs\He</w:t>
+      </w:r>
       <w:r>
         <w:rPr>
           <w:rFonts w:ascii="Consolas" w:hAnsi="Consolas"/>
           <w:b/>
         </w:rPr>
-        <w:t>Devs</w:t>
-      </w:r>
-      <w:proofErr w:type="spellEnd"/>
-      <w:r>
-        <w:rPr>
-          <w:rFonts w:ascii="Consolas" w:hAnsi="Consolas"/>
-          <w:b/>
-        </w:rPr>
-        <w:t>\</w:t>
-      </w:r>
-      <w:proofErr w:type="spellStart"/>
-      <w:r>
-        <w:rPr>
-          <w:rFonts w:ascii="Consolas" w:hAnsi="Consolas"/>
-          <w:b/>
-        </w:rPr>
-        <w:t>He</w:t>
-      </w:r>
-      <w:r>
-        <w:rPr>
-          <w:rFonts w:ascii="Consolas" w:hAnsi="Consolas"/>
-          <w:b/>
-        </w:rPr>
-        <w:t>lloWorldWebdb</w:t>
-      </w:r>
-      <w:proofErr w:type="spellEnd"/>
-      <w:r>
-        <w:rPr>
-          <w:rFonts w:ascii="Consolas" w:hAnsi="Consolas"/>
-          <w:b/>
-        </w:rPr>
-        <w:t>\HelloWorldWeb.sln</w:t>
+        <w:t>lloWorldWebdb\HelloWorldWeb.sln</w:t>
       </w:r>
     </w:p>
     <w:p>
@@ -355,23 +299,7 @@
           <w:rFonts w:ascii="Consolas" w:hAnsi="Consolas" w:cstheme="minorHAnsi"/>
           <w:b/>
         </w:rPr>
-        <w:t xml:space="preserve">\SQL </w:t>
-      </w:r>
-      <w:proofErr w:type="spellStart"/>
-      <w:r>
-        <w:rPr>
-          <w:rFonts w:ascii="Consolas" w:hAnsi="Consolas" w:cstheme="minorHAnsi"/>
-          <w:b/>
-        </w:rPr>
-        <w:t>vNext</w:t>
-      </w:r>
-      <w:proofErr w:type="spellEnd"/>
-      <w:r>
-        <w:rPr>
-          <w:rFonts w:ascii="Consolas" w:hAnsi="Consolas" w:cstheme="minorHAnsi"/>
-          <w:b/>
-        </w:rPr>
-        <w:t xml:space="preserve"> Containers Demo.ps1</w:t>
+        <w:t>\SQL vNext Containers Demo.ps1</w:t>
       </w:r>
     </w:p>
     <w:p>
@@ -395,40 +323,22 @@
           <w:rFonts w:ascii="Consolas" w:hAnsi="Consolas" w:cstheme="minorHAnsi"/>
           <w:b/>
         </w:rPr>
-        <w:t>\demo-script.ps1</w:t>
+        <w:t>\scratch</w:t>
+      </w:r>
+      <w:r>
+        <w:rPr>
+          <w:rFonts w:ascii="Consolas" w:hAnsi="Consolas" w:cstheme="minorHAnsi"/>
+          <w:b/>
+        </w:rPr>
+        <w:t>.ps1</w:t>
       </w:r>
     </w:p>
     <w:p>
       <w:pPr>
-        <w:pStyle w:val="ListParagraph"/>
-        <w:ind w:left="360"/>
-        <w:rPr>
-          <w:rFonts w:cstheme="minorHAnsi"/>
-        </w:rPr>
-      </w:pPr>
-    </w:p>
-    <w:p>
-      <w:pPr>
-        <w:pStyle w:val="ListParagraph"/>
-        <w:numPr>
-          <w:ilvl w:val="0"/>
-          <w:numId w:val="13"/>
-        </w:numPr>
-        <w:rPr>
-          <w:rFonts w:cstheme="minorHAnsi"/>
-        </w:rPr>
-      </w:pPr>
-      <w:r>
-        <w:rPr>
-          <w:rFonts w:cstheme="minorHAnsi"/>
-        </w:rPr>
-        <w:t>Launch Azure Portal – view Azure Container Registry key</w:t>
-      </w:r>
-    </w:p>
-    <w:p>
-      <w:pPr>
         <w:pStyle w:val="Heading1"/>
       </w:pPr>
+      <w:bookmarkStart w:id="0" w:name="_GoBack"/>
+      <w:bookmarkEnd w:id="0"/>
       <w:r>
         <w:t>Demo Reset</w:t>
       </w:r>
@@ -440,151 +350,52 @@
           <w:b/>
         </w:rPr>
       </w:pPr>
-      <w:proofErr w:type="spellStart"/>
       <w:r>
         <w:rPr>
           <w:rFonts w:ascii="Consolas" w:hAnsi="Consolas"/>
           <w:b/>
         </w:rPr>
-        <w:t>docker</w:t>
-      </w:r>
-      <w:proofErr w:type="spellEnd"/>
-      <w:r>
+        <w:t>docker rm -f $(docker ps -a -q)</w:t>
+      </w:r>
+    </w:p>
+    <w:p>
+      <w:pPr>
         <w:rPr>
           <w:rFonts w:ascii="Consolas" w:hAnsi="Consolas"/>
           <w:b/>
         </w:rPr>
-        <w:t xml:space="preserve"> </w:t>
-      </w:r>
-      <w:proofErr w:type="spellStart"/>
+      </w:pPr>
       <w:r>
         <w:rPr>
           <w:rFonts w:ascii="Consolas" w:hAnsi="Consolas"/>
           <w:b/>
         </w:rPr>
-        <w:t>rm</w:t>
-      </w:r>
-      <w:proofErr w:type="spellEnd"/>
-      <w:r>
+        <w:t>docker rmi $(docker images -q)</w:t>
+      </w:r>
+    </w:p>
+    <w:p>
+      <w:pPr>
+        <w:pStyle w:val="Heading2"/>
+      </w:pPr>
+      <w:r>
+        <w:t>Cache Images</w:t>
+      </w:r>
+    </w:p>
+    <w:p>
+      <w:pPr>
+        <w:pStyle w:val="Heading3"/>
+      </w:pPr>
+      <w:r>
+        <w:t>Windows</w:t>
+      </w:r>
+    </w:p>
+    <w:p>
+      <w:pPr>
         <w:rPr>
           <w:rFonts w:ascii="Consolas" w:hAnsi="Consolas"/>
           <w:b/>
         </w:rPr>
-        <w:t xml:space="preserve"> -f $(</w:t>
-      </w:r>
-      <w:proofErr w:type="spellStart"/>
-      <w:r>
-        <w:rPr>
-          <w:rFonts w:ascii="Consolas" w:hAnsi="Consolas"/>
-          <w:b/>
-        </w:rPr>
-        <w:t>docker</w:t>
-      </w:r>
-      <w:proofErr w:type="spellEnd"/>
-      <w:r>
-        <w:rPr>
-          <w:rFonts w:ascii="Consolas" w:hAnsi="Consolas"/>
-          <w:b/>
-        </w:rPr>
-        <w:t xml:space="preserve"> </w:t>
-      </w:r>
-      <w:proofErr w:type="spellStart"/>
-      <w:r>
-        <w:rPr>
-          <w:rFonts w:ascii="Consolas" w:hAnsi="Consolas"/>
-          <w:b/>
-        </w:rPr>
-        <w:t>ps</w:t>
-      </w:r>
-      <w:proofErr w:type="spellEnd"/>
-      <w:r>
-        <w:rPr>
-          <w:rFonts w:ascii="Consolas" w:hAnsi="Consolas"/>
-          <w:b/>
-        </w:rPr>
-        <w:t xml:space="preserve"> -a -q)</w:t>
-      </w:r>
-    </w:p>
-    <w:p>
-      <w:pPr>
-        <w:rPr>
-          <w:rFonts w:ascii="Consolas" w:hAnsi="Consolas"/>
-          <w:b/>
-        </w:rPr>
-      </w:pPr>
-      <w:proofErr w:type="spellStart"/>
-      <w:r>
-        <w:rPr>
-          <w:rFonts w:ascii="Consolas" w:hAnsi="Consolas"/>
-          <w:b/>
-        </w:rPr>
-        <w:t>docker</w:t>
-      </w:r>
-      <w:proofErr w:type="spellEnd"/>
-      <w:r>
-        <w:rPr>
-          <w:rFonts w:ascii="Consolas" w:hAnsi="Consolas"/>
-          <w:b/>
-        </w:rPr>
-        <w:t xml:space="preserve"> </w:t>
-      </w:r>
-      <w:proofErr w:type="spellStart"/>
-      <w:r>
-        <w:rPr>
-          <w:rFonts w:ascii="Consolas" w:hAnsi="Consolas"/>
-          <w:b/>
-        </w:rPr>
-        <w:t>rmi</w:t>
-      </w:r>
-      <w:proofErr w:type="spellEnd"/>
-      <w:r>
-        <w:rPr>
-          <w:rFonts w:ascii="Consolas" w:hAnsi="Consolas"/>
-          <w:b/>
-        </w:rPr>
-        <w:t xml:space="preserve"> $(</w:t>
-      </w:r>
-      <w:proofErr w:type="spellStart"/>
-      <w:r>
-        <w:rPr>
-          <w:rFonts w:ascii="Consolas" w:hAnsi="Consolas"/>
-          <w:b/>
-        </w:rPr>
-        <w:t>docker</w:t>
-      </w:r>
-      <w:proofErr w:type="spellEnd"/>
-      <w:r>
-        <w:rPr>
-          <w:rFonts w:ascii="Consolas" w:hAnsi="Consolas"/>
-          <w:b/>
-        </w:rPr>
-        <w:t xml:space="preserve"> images -q)</w:t>
-      </w:r>
-    </w:p>
-    <w:p>
-      <w:pPr>
-        <w:pStyle w:val="Heading2"/>
-      </w:pPr>
-      <w:r>
-        <w:t>Cache Images</w:t>
-      </w:r>
-    </w:p>
-    <w:p>
-      <w:pPr>
-        <w:pStyle w:val="Heading3"/>
-      </w:pPr>
-      <w:r>
-        <w:t>Windows</w:t>
-      </w:r>
-    </w:p>
-    <w:p>
-      <w:pPr>
-        <w:rPr>
-          <w:rFonts w:ascii="Consolas" w:hAnsi="Consolas"/>
-          <w:b/>
-        </w:rPr>
-      </w:pPr>
-      <w:proofErr w:type="spellStart"/>
+      </w:pPr>
       <w:r>
         <w:rPr>
           <w:rFonts w:ascii="Consolas" w:hAnsi="Consolas"/>
@@ -597,17 +408,8 @@
           <w:rFonts w:ascii="Consolas" w:hAnsi="Consolas"/>
           <w:b/>
         </w:rPr>
-        <w:t>ocker</w:t>
-      </w:r>
-      <w:proofErr w:type="spellEnd"/>
-      <w:r>
-        <w:rPr>
-          <w:rFonts w:ascii="Consolas" w:hAnsi="Consolas"/>
-          <w:b/>
-        </w:rPr>
-        <w:t xml:space="preserve"> pull </w:t>
-      </w:r>
-      <w:proofErr w:type="spellStart"/>
+        <w:t xml:space="preserve">ocker pull </w:t>
+      </w:r>
       <w:r>
         <w:rPr>
           <w:rFonts w:ascii="Consolas" w:hAnsi="Consolas"/>
@@ -620,170 +422,73 @@
           <w:rFonts w:ascii="Consolas" w:hAnsi="Consolas"/>
           <w:b/>
         </w:rPr>
-        <w:t>icrosoft</w:t>
-      </w:r>
-      <w:proofErr w:type="spellEnd"/>
-      <w:r>
+        <w:t>icrosoft/windowsservercore</w:t>
+      </w:r>
+    </w:p>
+    <w:p>
+      <w:pPr>
         <w:rPr>
           <w:rFonts w:ascii="Consolas" w:hAnsi="Consolas"/>
           <w:b/>
         </w:rPr>
-        <w:t>/</w:t>
-      </w:r>
-      <w:proofErr w:type="spellStart"/>
+      </w:pPr>
       <w:r>
         <w:rPr>
           <w:rFonts w:ascii="Consolas" w:hAnsi="Consolas"/>
           <w:b/>
         </w:rPr>
-        <w:t>windowsservercore</w:t>
-      </w:r>
-      <w:proofErr w:type="spellEnd"/>
-    </w:p>
-    <w:p>
-      <w:pPr>
+        <w:t xml:space="preserve">docker pull </w:t>
+      </w:r>
+      <w:r>
         <w:rPr>
           <w:rFonts w:ascii="Consolas" w:hAnsi="Consolas"/>
           <w:b/>
         </w:rPr>
-      </w:pPr>
-      <w:proofErr w:type="spellStart"/>
-      <w:r>
+        <w:t>microsoft/nanoserver:latest</w:t>
+      </w:r>
+    </w:p>
+    <w:p>
+      <w:pPr>
         <w:rPr>
           <w:rFonts w:ascii="Consolas" w:hAnsi="Consolas"/>
           <w:b/>
         </w:rPr>
-        <w:t>docker</w:t>
-      </w:r>
-      <w:proofErr w:type="spellEnd"/>
+      </w:pPr>
       <w:r>
         <w:rPr>
           <w:rFonts w:ascii="Consolas" w:hAnsi="Consolas"/>
           <w:b/>
         </w:rPr>
-        <w:t xml:space="preserve"> pull </w:t>
-      </w:r>
-      <w:proofErr w:type="spellStart"/>
+        <w:t xml:space="preserve">docker pull </w:t>
+      </w:r>
       <w:r>
         <w:rPr>
           <w:rFonts w:ascii="Consolas" w:hAnsi="Consolas"/>
           <w:b/>
         </w:rPr>
-        <w:t>microsoft</w:t>
-      </w:r>
-      <w:proofErr w:type="spellEnd"/>
-      <w:r>
+        <w:t>microsoft/dotnet:nanoserver</w:t>
+      </w:r>
+    </w:p>
+    <w:p>
+      <w:pPr>
         <w:rPr>
           <w:rFonts w:ascii="Consolas" w:hAnsi="Consolas"/>
           <w:b/>
         </w:rPr>
-        <w:t>/</w:t>
-      </w:r>
-      <w:proofErr w:type="spellStart"/>
+      </w:pPr>
       <w:r>
         <w:rPr>
           <w:rFonts w:ascii="Consolas" w:hAnsi="Consolas"/>
           <w:b/>
         </w:rPr>
-        <w:t>nanoserver:latest</w:t>
-      </w:r>
-      <w:proofErr w:type="spellEnd"/>
-    </w:p>
-    <w:p>
-      <w:pPr>
+        <w:t xml:space="preserve">docker pull </w:t>
+      </w:r>
+      <w:r>
         <w:rPr>
           <w:rFonts w:ascii="Consolas" w:hAnsi="Consolas"/>
           <w:b/>
         </w:rPr>
-      </w:pPr>
-      <w:proofErr w:type="spellStart"/>
-      <w:r>
-        <w:rPr>
-          <w:rFonts w:ascii="Consolas" w:hAnsi="Consolas"/>
-          <w:b/>
-        </w:rPr>
-        <w:t>docker</w:t>
-      </w:r>
-      <w:proofErr w:type="spellEnd"/>
-      <w:r>
-        <w:rPr>
-          <w:rFonts w:ascii="Consolas" w:hAnsi="Consolas"/>
-          <w:b/>
-        </w:rPr>
-        <w:t xml:space="preserve"> pull </w:t>
-      </w:r>
-      <w:proofErr w:type="spellStart"/>
-      <w:r>
-        <w:rPr>
-          <w:rFonts w:ascii="Consolas" w:hAnsi="Consolas"/>
-          <w:b/>
-        </w:rPr>
-        <w:t>microsoft</w:t>
-      </w:r>
-      <w:proofErr w:type="spellEnd"/>
-      <w:r>
-        <w:rPr>
-          <w:rFonts w:ascii="Consolas" w:hAnsi="Consolas"/>
-          <w:b/>
-        </w:rPr>
-        <w:t>/</w:t>
-      </w:r>
-      <w:proofErr w:type="spellStart"/>
-      <w:r>
-        <w:rPr>
-          <w:rFonts w:ascii="Consolas" w:hAnsi="Consolas"/>
-          <w:b/>
-        </w:rPr>
-        <w:t>dotnet:nanoserver</w:t>
-      </w:r>
-      <w:proofErr w:type="spellEnd"/>
-    </w:p>
-    <w:p>
-      <w:pPr>
-        <w:rPr>
-          <w:rFonts w:ascii="Consolas" w:hAnsi="Consolas"/>
-          <w:b/>
-        </w:rPr>
-      </w:pPr>
-      <w:proofErr w:type="spellStart"/>
-      <w:r>
-        <w:rPr>
-          <w:rFonts w:ascii="Consolas" w:hAnsi="Consolas"/>
-          <w:b/>
-        </w:rPr>
-        <w:t>docker</w:t>
-      </w:r>
-      <w:proofErr w:type="spellEnd"/>
-      <w:r>
-        <w:rPr>
-          <w:rFonts w:ascii="Consolas" w:hAnsi="Consolas"/>
-          <w:b/>
-        </w:rPr>
-        <w:t xml:space="preserve"> pull </w:t>
-      </w:r>
-      <w:proofErr w:type="spellStart"/>
-      <w:r>
-        <w:rPr>
-          <w:rFonts w:ascii="Consolas" w:hAnsi="Consolas"/>
-          <w:b/>
-        </w:rPr>
-        <w:t>microsoft</w:t>
-      </w:r>
-      <w:proofErr w:type="spellEnd"/>
-      <w:r>
-        <w:rPr>
-          <w:rFonts w:ascii="Consolas" w:hAnsi="Consolas"/>
-          <w:b/>
-        </w:rPr>
-        <w:t>/</w:t>
-      </w:r>
-      <w:proofErr w:type="spellStart"/>
-      <w:r>
-        <w:rPr>
-          <w:rFonts w:ascii="Consolas" w:hAnsi="Consolas"/>
-          <w:b/>
-        </w:rPr>
-        <w:t>dotnet-samples:</w:t>
+        <w:t>microsoft/dotnet-samples:</w:t>
       </w:r>
       <w:r>
         <w:rPr>
@@ -792,7 +497,6 @@
         </w:rPr>
         <w:t>dotnetapp-nanoserver</w:t>
       </w:r>
-      <w:proofErr w:type="spellEnd"/>
     </w:p>
     <w:p>
       <w:pPr>
@@ -801,54 +505,59 @@
           <w:b/>
         </w:rPr>
       </w:pPr>
-      <w:proofErr w:type="spellStart"/>
       <w:r>
         <w:rPr>
           <w:rFonts w:ascii="Consolas" w:hAnsi="Consolas"/>
           <w:b/>
         </w:rPr>
-        <w:t>docker</w:t>
-      </w:r>
-      <w:proofErr w:type="spellEnd"/>
+        <w:t>docker pull m</w:t>
+      </w:r>
       <w:r>
         <w:rPr>
           <w:rFonts w:ascii="Consolas" w:hAnsi="Consolas"/>
           <w:b/>
         </w:rPr>
-        <w:t xml:space="preserve"> pull </w:t>
-      </w:r>
-      <w:proofErr w:type="spellStart"/>
-      <w:r>
+        <w:t>icrosoft/iis</w:t>
+      </w:r>
+    </w:p>
+    <w:p>
+      <w:pPr>
         <w:rPr>
           <w:rFonts w:ascii="Consolas" w:hAnsi="Consolas"/>
           <w:b/>
         </w:rPr>
-        <w:t>m</w:t>
-      </w:r>
+      </w:pPr>
       <w:r>
         <w:rPr>
           <w:rFonts w:ascii="Consolas" w:hAnsi="Consolas"/>
           <w:b/>
         </w:rPr>
-        <w:t>icrosoft</w:t>
-      </w:r>
-      <w:proofErr w:type="spellEnd"/>
-      <w:r>
+        <w:t>docker pull microsoft/aspnet</w:t>
+      </w:r>
+    </w:p>
+    <w:p>
+      <w:pPr>
         <w:rPr>
           <w:rFonts w:ascii="Consolas" w:hAnsi="Consolas"/>
           <w:b/>
         </w:rPr>
-        <w:t>/</w:t>
-      </w:r>
-      <w:proofErr w:type="spellStart"/>
+      </w:pPr>
       <w:r>
         <w:rPr>
           <w:rFonts w:ascii="Consolas" w:hAnsi="Consolas"/>
           <w:b/>
         </w:rPr>
-        <w:t>iis</w:t>
-      </w:r>
-      <w:proofErr w:type="spellEnd"/>
+        <w:t>docker pull microsoft/mssql-server-windows</w:t>
+      </w:r>
+    </w:p>
+    <w:p>
+      <w:pPr>
+        <w:pStyle w:val="Heading3"/>
+      </w:pPr>
+      <w:r>
+        <w:lastRenderedPageBreak/>
+        <w:t>Linux</w:t>
+      </w:r>
     </w:p>
     <w:p>
       <w:pPr>
@@ -857,148 +566,14 @@
           <w:b/>
         </w:rPr>
       </w:pPr>
-      <w:proofErr w:type="spellStart"/>
-      <w:r>
-        <w:rPr>
-          <w:rFonts w:ascii="Consolas" w:hAnsi="Consolas"/>
-          <w:b/>
-        </w:rPr>
-        <w:t>docker</w:t>
-      </w:r>
-      <w:proofErr w:type="spellEnd"/>
-      <w:r>
-        <w:rPr>
-          <w:rFonts w:ascii="Consolas" w:hAnsi="Consolas"/>
-          <w:b/>
-        </w:rPr>
-        <w:t xml:space="preserve"> pull </w:t>
-      </w:r>
-      <w:proofErr w:type="spellStart"/>
-      <w:r>
-        <w:rPr>
-          <w:rFonts w:ascii="Consolas" w:hAnsi="Consolas"/>
-          <w:b/>
-        </w:rPr>
-        <w:t>microsoft</w:t>
-      </w:r>
-      <w:proofErr w:type="spellEnd"/>
-      <w:r>
-        <w:rPr>
-          <w:rFonts w:ascii="Consolas" w:hAnsi="Consolas"/>
-          <w:b/>
-        </w:rPr>
-        <w:t>/</w:t>
-      </w:r>
-      <w:proofErr w:type="spellStart"/>
-      <w:r>
-        <w:rPr>
-          <w:rFonts w:ascii="Consolas" w:hAnsi="Consolas"/>
-          <w:b/>
-        </w:rPr>
-        <w:t>aspnet</w:t>
-      </w:r>
-      <w:proofErr w:type="spellEnd"/>
-    </w:p>
-    <w:p>
-      <w:pPr>
-        <w:rPr>
-          <w:rFonts w:ascii="Consolas" w:hAnsi="Consolas"/>
-          <w:b/>
-        </w:rPr>
-      </w:pPr>
-      <w:proofErr w:type="spellStart"/>
-      <w:r>
-        <w:rPr>
-          <w:rFonts w:ascii="Consolas" w:hAnsi="Consolas"/>
-          <w:b/>
-        </w:rPr>
-        <w:lastRenderedPageBreak/>
-        <w:t>docker</w:t>
-      </w:r>
-      <w:proofErr w:type="spellEnd"/>
-      <w:r>
-        <w:rPr>
-          <w:rFonts w:ascii="Consolas" w:hAnsi="Consolas"/>
-          <w:b/>
-        </w:rPr>
-        <w:t xml:space="preserve"> pull </w:t>
-      </w:r>
-      <w:proofErr w:type="spellStart"/>
-      <w:r>
-        <w:rPr>
-          <w:rFonts w:ascii="Consolas" w:hAnsi="Consolas"/>
-          <w:b/>
-        </w:rPr>
-        <w:t>microsoft</w:t>
-      </w:r>
-      <w:proofErr w:type="spellEnd"/>
-      <w:r>
-        <w:rPr>
-          <w:rFonts w:ascii="Consolas" w:hAnsi="Consolas"/>
-          <w:b/>
-        </w:rPr>
-        <w:t>/</w:t>
-      </w:r>
-      <w:proofErr w:type="spellStart"/>
-      <w:r>
-        <w:rPr>
-          <w:rFonts w:ascii="Consolas" w:hAnsi="Consolas"/>
-          <w:b/>
-        </w:rPr>
-        <w:t>mssql</w:t>
-      </w:r>
-      <w:proofErr w:type="spellEnd"/>
-      <w:r>
-        <w:rPr>
-          <w:rFonts w:ascii="Consolas" w:hAnsi="Consolas"/>
-          <w:b/>
-        </w:rPr>
-        <w:t>-server-windows</w:t>
-      </w:r>
-    </w:p>
-    <w:p>
-      <w:pPr>
-        <w:pStyle w:val="Heading3"/>
-      </w:pPr>
-      <w:r>
-        <w:t>Linux</w:t>
-      </w:r>
-    </w:p>
-    <w:p>
-      <w:pPr>
-        <w:rPr>
-          <w:rFonts w:ascii="Consolas" w:hAnsi="Consolas"/>
-          <w:b/>
-        </w:rPr>
-      </w:pPr>
-      <w:proofErr w:type="spellStart"/>
       <w:r>
         <w:rPr>
           <w:rFonts w:ascii="Consolas" w:hAnsi="Consolas" w:cs="Consolas"/>
           <w:b/>
           <w:color w:val="000000"/>
         </w:rPr>
-        <w:t>microsoft</w:t>
-      </w:r>
-      <w:proofErr w:type="spellEnd"/>
-      <w:r>
-        <w:rPr>
-          <w:rFonts w:ascii="Consolas" w:hAnsi="Consolas" w:cs="Consolas"/>
-          <w:b/>
-          <w:color w:val="000000"/>
-        </w:rPr>
-        <w:t>/</w:t>
-      </w:r>
-      <w:proofErr w:type="spellStart"/>
-      <w:r>
-        <w:rPr>
-          <w:rFonts w:ascii="Consolas" w:hAnsi="Consolas" w:cs="Consolas"/>
-          <w:b/>
-          <w:color w:val="000000"/>
-        </w:rPr>
-        <w:t>aspnetcore</w:t>
-      </w:r>
-      <w:proofErr w:type="spellEnd"/>
+        <w:t>microsoft/aspnetcore</w:t>
+      </w:r>
     </w:p>
     <w:p>
       <w:pPr>
@@ -1021,15 +596,7 @@
     </w:p>
     <w:p>
       <w:r>
-        <w:t xml:space="preserve">In this first demo, we’ll show Docker running on Windows 10 (installed via Docker for Windows). We’ll also show the ability to switch the Docker daemon to flip between running Windows containers and Linux containers.  Finally, we’ll show the </w:t>
-      </w:r>
-      <w:proofErr w:type="spellStart"/>
-      <w:r>
-        <w:t>MobyLinuxVM</w:t>
-      </w:r>
-      <w:proofErr w:type="spellEnd"/>
-      <w:r>
-        <w:t xml:space="preserve"> that is installed to enable us to run Linux containers.</w:t>
+        <w:t>In this first demo, we’ll show Docker running on Windows 10 (installed via Docker for Windows). We’ll also show the ability to switch the Docker daemon to flip between running Windows containers and Linux containers.  Finally, we’ll show the MobyLinuxVM that is installed to enable us to run Linux containers.</w:t>
       </w:r>
     </w:p>
     <w:tbl>
@@ -1055,31 +622,90 @@
                 <w:color w:val="000000"/>
               </w:rPr>
             </w:pPr>
-            <w:proofErr w:type="spellStart"/>
             <w:r>
               <w:rPr>
                 <w:rFonts w:ascii="Consolas" w:hAnsi="Consolas" w:cs="Consolas"/>
                 <w:b/>
                 <w:color w:val="000000"/>
               </w:rPr>
-              <w:t>docker</w:t>
-            </w:r>
-            <w:proofErr w:type="spellEnd"/>
+              <w:t xml:space="preserve">docker </w:t>
+            </w:r>
             <w:r>
               <w:rPr>
                 <w:rFonts w:ascii="Consolas" w:hAnsi="Consolas" w:cs="Consolas"/>
                 <w:b/>
                 <w:color w:val="000000"/>
               </w:rPr>
-              <w:t xml:space="preserve"> </w:t>
-            </w:r>
+              <w:t>version</w:t>
+            </w:r>
+          </w:p>
+        </w:tc>
+        <w:tc>
+          <w:tcPr>
+            <w:tcW w:w="6750" w:type="dxa"/>
+          </w:tcPr>
+          <w:p>
+            <w:r>
+              <w:t>Show the Client and Server version for Docker.</w:t>
+            </w:r>
+          </w:p>
+          <w:p>
+            <w:r>
+              <w:t xml:space="preserve">Show the Server </w:t>
+            </w:r>
+            <w:r>
+              <w:t>OS/Arch setting – either ‘windows/amd64’ or ‘linux/amd64’.</w:t>
+            </w:r>
+          </w:p>
+        </w:tc>
+      </w:tr>
+      <w:tr>
+        <w:tc>
+          <w:tcPr>
+            <w:tcW w:w="3955" w:type="dxa"/>
+          </w:tcPr>
+          <w:p>
+            <w:pPr>
+              <w:rPr>
+                <w:rFonts w:ascii="Consolas" w:hAnsi="Consolas"/>
+                <w:b/>
+              </w:rPr>
+            </w:pPr>
+            <w:r>
+              <w:rPr>
+                <w:rFonts w:ascii="Consolas" w:hAnsi="Consolas"/>
+                <w:b/>
+              </w:rPr>
+              <w:t>&amp; 'C:\Program Files\Docker\Docker\DockerCli.exe' -SwitchDaemon</w:t>
+            </w:r>
+          </w:p>
+        </w:tc>
+        <w:tc>
+          <w:tcPr>
+            <w:tcW w:w="6750" w:type="dxa"/>
+          </w:tcPr>
+          <w:p/>
+        </w:tc>
+      </w:tr>
+      <w:tr>
+        <w:tc>
+          <w:tcPr>
+            <w:tcW w:w="3955" w:type="dxa"/>
+          </w:tcPr>
+          <w:p>
+            <w:pPr>
+              <w:rPr>
+                <w:rFonts w:ascii="Consolas" w:hAnsi="Consolas"/>
+                <w:b/>
+              </w:rPr>
+            </w:pPr>
             <w:r>
               <w:rPr>
                 <w:rFonts w:ascii="Consolas" w:hAnsi="Consolas" w:cs="Consolas"/>
                 <w:b/>
                 <w:color w:val="000000"/>
               </w:rPr>
-              <w:t>version</w:t>
+              <w:t>docker version</w:t>
             </w:r>
           </w:p>
         </w:tc>
@@ -1089,23 +715,7 @@
           </w:tcPr>
           <w:p>
             <w:r>
-              <w:t>Show the Client and Server version for Docker.</w:t>
-            </w:r>
-          </w:p>
-          <w:p>
-            <w:r>
-              <w:t xml:space="preserve">Show the Server </w:t>
-            </w:r>
-            <w:r>
-              <w:t>OS/Arch setting – either ‘windows/amd64’ or ‘</w:t>
-            </w:r>
-            <w:proofErr w:type="spellStart"/>
-            <w:r>
-              <w:t>linux</w:t>
-            </w:r>
-            <w:proofErr w:type="spellEnd"/>
-            <w:r>
-              <w:t>/amd64’.</w:t>
+              <w:t>Show the Server OS/Arch setting has changed.</w:t>
             </w:r>
           </w:p>
         </w:tc>
@@ -1122,22 +732,6 @@
                 <w:b/>
               </w:rPr>
             </w:pPr>
-            <w:r>
-              <w:rPr>
-                <w:rFonts w:ascii="Consolas" w:hAnsi="Consolas"/>
-                <w:b/>
-              </w:rPr>
-              <w:t>&amp; 'C:\Program Files\Docker\Docker\DockerCli.exe' -</w:t>
-            </w:r>
-            <w:proofErr w:type="spellStart"/>
-            <w:r>
-              <w:rPr>
-                <w:rFonts w:ascii="Consolas" w:hAnsi="Consolas"/>
-                <w:b/>
-              </w:rPr>
-              <w:t>SwitchDaemon</w:t>
-            </w:r>
-            <w:proofErr w:type="spellEnd"/>
           </w:p>
         </w:tc>
         <w:tc>
@@ -1159,23 +753,12 @@
                 <w:b/>
               </w:rPr>
             </w:pPr>
-            <w:proofErr w:type="spellStart"/>
-            <w:r>
-              <w:rPr>
-                <w:rFonts w:ascii="Consolas" w:hAnsi="Consolas" w:cs="Consolas"/>
-                <w:b/>
-                <w:color w:val="000000"/>
-              </w:rPr>
-              <w:t>docker</w:t>
-            </w:r>
-            <w:proofErr w:type="spellEnd"/>
-            <w:r>
-              <w:rPr>
-                <w:rFonts w:ascii="Consolas" w:hAnsi="Consolas" w:cs="Consolas"/>
-                <w:b/>
-                <w:color w:val="000000"/>
-              </w:rPr>
-              <w:t xml:space="preserve"> version</w:t>
+            <w:r>
+              <w:rPr>
+                <w:rFonts w:ascii="Consolas" w:hAnsi="Consolas"/>
+                <w:b/>
+              </w:rPr>
+              <w:t>Switch to Hyper-V Manager</w:t>
             </w:r>
           </w:p>
         </w:tc>
@@ -1185,71 +768,10 @@
           </w:tcPr>
           <w:p>
             <w:r>
-              <w:t>Show the Server OS/Arch setting has changed.</w:t>
-            </w:r>
-          </w:p>
-        </w:tc>
-      </w:tr>
-      <w:tr>
-        <w:tc>
-          <w:tcPr>
-            <w:tcW w:w="3955" w:type="dxa"/>
-          </w:tcPr>
-          <w:p>
-            <w:pPr>
-              <w:rPr>
-                <w:rFonts w:ascii="Consolas" w:hAnsi="Consolas"/>
-                <w:b/>
-              </w:rPr>
-            </w:pPr>
-          </w:p>
-        </w:tc>
-        <w:tc>
-          <w:tcPr>
-            <w:tcW w:w="6750" w:type="dxa"/>
-          </w:tcPr>
-          <w:p/>
-        </w:tc>
-      </w:tr>
-      <w:tr>
-        <w:tc>
-          <w:tcPr>
-            <w:tcW w:w="3955" w:type="dxa"/>
-          </w:tcPr>
-          <w:p>
-            <w:pPr>
-              <w:rPr>
-                <w:rFonts w:ascii="Consolas" w:hAnsi="Consolas"/>
-                <w:b/>
-              </w:rPr>
-            </w:pPr>
-            <w:r>
-              <w:rPr>
-                <w:rFonts w:ascii="Consolas" w:hAnsi="Consolas"/>
-                <w:b/>
-              </w:rPr>
-              <w:t>Switch to Hyper-V Manager</w:t>
-            </w:r>
-          </w:p>
-        </w:tc>
-        <w:tc>
-          <w:tcPr>
-            <w:tcW w:w="6750" w:type="dxa"/>
-          </w:tcPr>
-          <w:p>
-            <w:r>
               <w:t xml:space="preserve">Show the </w:t>
             </w:r>
             <w:r>
-              <w:t>‘</w:t>
-            </w:r>
-            <w:proofErr w:type="spellStart"/>
-            <w:r>
-              <w:t>MobyLinuxVM</w:t>
-            </w:r>
-            <w:proofErr w:type="spellEnd"/>
-            <w:r>
-              <w:t>’ running.</w:t>
+              <w:t>‘MobyLinuxVM’ running.</w:t>
             </w:r>
           </w:p>
         </w:tc>
@@ -1361,23 +883,13 @@
                 <w:color w:val="000000"/>
               </w:rPr>
             </w:pPr>
-            <w:proofErr w:type="spellStart"/>
             <w:r>
               <w:rPr>
                 <w:rFonts w:ascii="Consolas" w:hAnsi="Consolas" w:cs="Consolas"/>
                 <w:b/>
                 <w:color w:val="000000"/>
               </w:rPr>
-              <w:t>docker</w:t>
-            </w:r>
-            <w:proofErr w:type="spellEnd"/>
-            <w:r>
-              <w:rPr>
-                <w:rFonts w:ascii="Consolas" w:hAnsi="Consolas" w:cs="Consolas"/>
-                <w:b/>
-                <w:color w:val="000000"/>
-              </w:rPr>
-              <w:t xml:space="preserve"> images</w:t>
+              <w:t>docker images</w:t>
             </w:r>
           </w:p>
         </w:tc>
@@ -1425,45 +937,12 @@
                 <w:b/>
               </w:rPr>
             </w:pPr>
-            <w:proofErr w:type="spellStart"/>
-            <w:r>
-              <w:rPr>
-                <w:rFonts w:ascii="Consolas" w:hAnsi="Consolas"/>
-                <w:b/>
-              </w:rPr>
-              <w:t>docker</w:t>
-            </w:r>
-            <w:proofErr w:type="spellEnd"/>
-            <w:r>
-              <w:rPr>
-                <w:rFonts w:ascii="Consolas" w:hAnsi="Consolas"/>
-                <w:b/>
-              </w:rPr>
-              <w:t xml:space="preserve"> pull </w:t>
-            </w:r>
-            <w:proofErr w:type="spellStart"/>
-            <w:r>
-              <w:rPr>
-                <w:rFonts w:ascii="Consolas" w:hAnsi="Consolas"/>
-                <w:b/>
-              </w:rPr>
-              <w:t>microsoft</w:t>
-            </w:r>
-            <w:proofErr w:type="spellEnd"/>
-            <w:r>
-              <w:rPr>
-                <w:rFonts w:ascii="Consolas" w:hAnsi="Consolas"/>
-                <w:b/>
-              </w:rPr>
-              <w:t>/</w:t>
-            </w:r>
-            <w:proofErr w:type="spellStart"/>
-            <w:r>
-              <w:rPr>
-                <w:rFonts w:ascii="Consolas" w:hAnsi="Consolas"/>
-                <w:b/>
-              </w:rPr>
-              <w:t>dotnet</w:t>
+            <w:r>
+              <w:rPr>
+                <w:rFonts w:ascii="Consolas" w:hAnsi="Consolas"/>
+                <w:b/>
+              </w:rPr>
+              <w:t>docker pull microsoft/dotnet</w:t>
             </w:r>
             <w:r>
               <w:rPr>
@@ -1486,7 +965,6 @@
               </w:rPr>
               <w:t>dotnetapp-nanoserver</w:t>
             </w:r>
-            <w:proofErr w:type="spellEnd"/>
           </w:p>
         </w:tc>
         <w:tc>
@@ -1533,63 +1011,13 @@
                 <w:b/>
               </w:rPr>
             </w:pPr>
-            <w:proofErr w:type="spellStart"/>
-            <w:r>
-              <w:rPr>
-                <w:rFonts w:ascii="Consolas" w:hAnsi="Consolas"/>
-                <w:b/>
-              </w:rPr>
-              <w:t>docker</w:t>
-            </w:r>
-            <w:proofErr w:type="spellEnd"/>
-            <w:r>
-              <w:rPr>
-                <w:rFonts w:ascii="Consolas" w:hAnsi="Consolas"/>
-                <w:b/>
-              </w:rPr>
-              <w:t xml:space="preserve"> </w:t>
-            </w:r>
-            <w:proofErr w:type="spellStart"/>
-            <w:r>
-              <w:rPr>
-                <w:rFonts w:ascii="Consolas" w:hAnsi="Consolas"/>
-                <w:b/>
-              </w:rPr>
-              <w:t>rmi</w:t>
-            </w:r>
-            <w:proofErr w:type="spellEnd"/>
-            <w:r>
-              <w:rPr>
-                <w:rFonts w:ascii="Consolas" w:hAnsi="Consolas"/>
-                <w:b/>
-              </w:rPr>
-              <w:t xml:space="preserve"> </w:t>
-            </w:r>
-            <w:proofErr w:type="spellStart"/>
-            <w:r>
-              <w:rPr>
-                <w:rFonts w:ascii="Consolas" w:hAnsi="Consolas"/>
-                <w:b/>
-              </w:rPr>
-              <w:t>microsoft</w:t>
-            </w:r>
-            <w:proofErr w:type="spellEnd"/>
-            <w:r>
-              <w:rPr>
-                <w:rFonts w:ascii="Consolas" w:hAnsi="Consolas"/>
-                <w:b/>
-              </w:rPr>
-              <w:t>/</w:t>
-            </w:r>
-            <w:proofErr w:type="spellStart"/>
-            <w:r>
-              <w:rPr>
-                <w:rFonts w:ascii="Consolas" w:hAnsi="Consolas"/>
-                <w:b/>
-              </w:rPr>
-              <w:t>iis</w:t>
-            </w:r>
-            <w:proofErr w:type="spellEnd"/>
+            <w:r>
+              <w:rPr>
+                <w:rFonts w:ascii="Consolas" w:hAnsi="Consolas"/>
+                <w:b/>
+              </w:rPr>
+              <w:t>docker rmi microsoft/iis</w:t>
+            </w:r>
           </w:p>
         </w:tc>
         <w:tc>
@@ -1669,7 +1097,6 @@
                 <w:szCs w:val="19"/>
               </w:rPr>
             </w:pPr>
-            <w:proofErr w:type="spellStart"/>
             <w:r>
               <w:rPr>
                 <w:rFonts w:ascii="Consolas" w:hAnsi="Consolas" w:cs="Consolas"/>
@@ -1677,9 +1104,8 @@
                 <w:color w:val="000000"/>
                 <w:szCs w:val="19"/>
               </w:rPr>
-              <w:t>docker</w:t>
-            </w:r>
-            <w:proofErr w:type="spellEnd"/>
+              <w:t>docker run microsoft/dotnet-samples:</w:t>
+            </w:r>
             <w:r>
               <w:rPr>
                 <w:rFonts w:ascii="Consolas" w:hAnsi="Consolas" w:cs="Consolas"/>
@@ -1687,48 +1113,8 @@
                 <w:color w:val="000000"/>
                 <w:szCs w:val="19"/>
               </w:rPr>
-              <w:t xml:space="preserve"> run </w:t>
-            </w:r>
-            <w:proofErr w:type="spellStart"/>
-            <w:r>
-              <w:rPr>
-                <w:rFonts w:ascii="Consolas" w:hAnsi="Consolas" w:cs="Consolas"/>
-                <w:b/>
-                <w:color w:val="000000"/>
-                <w:szCs w:val="19"/>
-              </w:rPr>
-              <w:t>microsoft</w:t>
-            </w:r>
-            <w:proofErr w:type="spellEnd"/>
-            <w:r>
-              <w:rPr>
-                <w:rFonts w:ascii="Consolas" w:hAnsi="Consolas" w:cs="Consolas"/>
-                <w:b/>
-                <w:color w:val="000000"/>
-                <w:szCs w:val="19"/>
-              </w:rPr>
-              <w:t>/</w:t>
-            </w:r>
-            <w:proofErr w:type="spellStart"/>
-            <w:r>
-              <w:rPr>
-                <w:rFonts w:ascii="Consolas" w:hAnsi="Consolas" w:cs="Consolas"/>
-                <w:b/>
-                <w:color w:val="000000"/>
-                <w:szCs w:val="19"/>
-              </w:rPr>
-              <w:t>dotnet-samples:</w:t>
-            </w:r>
-            <w:r>
-              <w:rPr>
-                <w:rFonts w:ascii="Consolas" w:hAnsi="Consolas" w:cs="Consolas"/>
-                <w:b/>
-                <w:color w:val="000000"/>
-                <w:szCs w:val="19"/>
-              </w:rPr>
               <w:t>dotnetapp-nanoserver</w:t>
             </w:r>
-            <w:proofErr w:type="spellEnd"/>
           </w:p>
         </w:tc>
         <w:tc>
@@ -1775,31 +1161,13 @@
                 <w:b/>
               </w:rPr>
             </w:pPr>
-            <w:proofErr w:type="spellStart"/>
-            <w:r>
-              <w:rPr>
-                <w:rFonts w:ascii="Consolas" w:hAnsi="Consolas"/>
-                <w:b/>
-              </w:rPr>
-              <w:t>docker</w:t>
-            </w:r>
-            <w:proofErr w:type="spellEnd"/>
-            <w:r>
-              <w:rPr>
-                <w:rFonts w:ascii="Consolas" w:hAnsi="Consolas"/>
-                <w:b/>
-              </w:rPr>
-              <w:t xml:space="preserve"> </w:t>
-            </w:r>
-            <w:proofErr w:type="spellStart"/>
-            <w:r>
-              <w:rPr>
-                <w:rFonts w:ascii="Consolas" w:hAnsi="Consolas"/>
-                <w:b/>
-              </w:rPr>
-              <w:t>ps</w:t>
-            </w:r>
-            <w:proofErr w:type="spellEnd"/>
+            <w:r>
+              <w:rPr>
+                <w:rFonts w:ascii="Consolas" w:hAnsi="Consolas"/>
+                <w:b/>
+              </w:rPr>
+              <w:t>docker ps</w:t>
+            </w:r>
           </w:p>
         </w:tc>
         <w:tc>
@@ -1846,37 +1214,12 @@
                 <w:b/>
               </w:rPr>
             </w:pPr>
-            <w:proofErr w:type="spellStart"/>
-            <w:r>
-              <w:rPr>
-                <w:rFonts w:ascii="Consolas" w:hAnsi="Consolas"/>
-                <w:b/>
-              </w:rPr>
-              <w:t>docker</w:t>
-            </w:r>
-            <w:proofErr w:type="spellEnd"/>
-            <w:r>
-              <w:rPr>
-                <w:rFonts w:ascii="Consolas" w:hAnsi="Consolas"/>
-                <w:b/>
-              </w:rPr>
-              <w:t xml:space="preserve"> </w:t>
-            </w:r>
-            <w:proofErr w:type="spellStart"/>
-            <w:r>
-              <w:rPr>
-                <w:rFonts w:ascii="Consolas" w:hAnsi="Consolas"/>
-                <w:b/>
-              </w:rPr>
-              <w:t>ps</w:t>
-            </w:r>
-            <w:proofErr w:type="spellEnd"/>
-            <w:r>
-              <w:rPr>
-                <w:rFonts w:ascii="Consolas" w:hAnsi="Consolas"/>
-                <w:b/>
-              </w:rPr>
-              <w:t xml:space="preserve"> -a</w:t>
+            <w:r>
+              <w:rPr>
+                <w:rFonts w:ascii="Consolas" w:hAnsi="Consolas"/>
+                <w:b/>
+              </w:rPr>
+              <w:t>docker ps -a</w:t>
             </w:r>
           </w:p>
         </w:tc>
@@ -1924,53 +1267,19 @@
                 <w:b/>
               </w:rPr>
             </w:pPr>
-            <w:proofErr w:type="spellStart"/>
-            <w:r>
-              <w:rPr>
-                <w:rFonts w:ascii="Consolas" w:hAnsi="Consolas"/>
-                <w:b/>
-              </w:rPr>
-              <w:t>docker</w:t>
-            </w:r>
-            <w:proofErr w:type="spellEnd"/>
-            <w:r>
-              <w:rPr>
-                <w:rFonts w:ascii="Consolas" w:hAnsi="Consolas"/>
-                <w:b/>
-              </w:rPr>
-              <w:t xml:space="preserve"> start -</w:t>
-            </w:r>
-            <w:proofErr w:type="spellStart"/>
-            <w:r>
-              <w:rPr>
-                <w:rFonts w:ascii="Consolas" w:hAnsi="Consolas"/>
-                <w:b/>
-              </w:rPr>
-              <w:t>ia</w:t>
-            </w:r>
-            <w:proofErr w:type="spellEnd"/>
-            <w:r>
-              <w:rPr>
-                <w:rFonts w:ascii="Consolas" w:hAnsi="Consolas"/>
-                <w:b/>
-              </w:rPr>
-              <w:t xml:space="preserve"> &lt;</w:t>
-            </w:r>
-            <w:proofErr w:type="spellStart"/>
-            <w:r>
-              <w:rPr>
-                <w:rFonts w:ascii="Consolas" w:hAnsi="Consolas"/>
-                <w:b/>
-              </w:rPr>
-              <w:t>container_id</w:t>
-            </w:r>
-            <w:proofErr w:type="spellEnd"/>
-            <w:r>
-              <w:rPr>
-                <w:rFonts w:ascii="Consolas" w:hAnsi="Consolas"/>
-                <w:b/>
-              </w:rPr>
-              <w:t>&gt;</w:t>
+            <w:r>
+              <w:rPr>
+                <w:rFonts w:ascii="Consolas" w:hAnsi="Consolas"/>
+                <w:b/>
+              </w:rPr>
+              <w:t>docker start -ia</w:t>
+            </w:r>
+            <w:r>
+              <w:rPr>
+                <w:rFonts w:ascii="Consolas" w:hAnsi="Consolas"/>
+                <w:b/>
+              </w:rPr>
+              <w:t xml:space="preserve"> &lt;container_id&gt;</w:t>
             </w:r>
           </w:p>
         </w:tc>
@@ -2013,7 +1322,6 @@
         <w:pStyle w:val="Heading2"/>
       </w:pPr>
       <w:r>
-        <w:lastRenderedPageBreak/>
         <w:t>#3</w:t>
       </w:r>
       <w:r>
@@ -2025,13 +1333,8 @@
       <w:r>
         <w:t xml:space="preserve"> </w:t>
       </w:r>
-      <w:proofErr w:type="spellStart"/>
-      <w:r>
-        <w:t>Dockerize</w:t>
-      </w:r>
-      <w:proofErr w:type="spellEnd"/>
-      <w:r>
-        <w:t xml:space="preserve"> a </w:t>
+      <w:r>
+        <w:t xml:space="preserve">Dockerize a </w:t>
       </w:r>
       <w:r>
         <w:t>.NET C</w:t>
@@ -2045,31 +1348,7 @@
         <w:t xml:space="preserve">In this demo, we’ll show how to take a simplistic .NET 4.5.2 console application </w:t>
       </w:r>
       <w:r>
-        <w:t>and ‘</w:t>
-      </w:r>
-      <w:proofErr w:type="spellStart"/>
-      <w:r>
-        <w:t>Dockerize</w:t>
-      </w:r>
-      <w:proofErr w:type="spellEnd"/>
-      <w:r>
-        <w:t xml:space="preserve">’ it; create a </w:t>
-      </w:r>
-      <w:proofErr w:type="spellStart"/>
-      <w:r>
-        <w:t>docker</w:t>
-      </w:r>
-      <w:proofErr w:type="spellEnd"/>
-      <w:r>
-        <w:t xml:space="preserve"> image from the application. We’ll then run that newly created </w:t>
-      </w:r>
-      <w:proofErr w:type="spellStart"/>
-      <w:r>
-        <w:t>docker</w:t>
-      </w:r>
-      <w:proofErr w:type="spellEnd"/>
-      <w:r>
-        <w:t xml:space="preserve"> image as a container.</w:t>
+        <w:t>and ‘Dockerize’ it; create a docker image from the application. We’ll then run that newly created docker image as a container.</w:t>
       </w:r>
     </w:p>
     <w:tbl>
@@ -2102,120 +1381,66 @@
                 <w:color w:val="000000"/>
                 <w:szCs w:val="20"/>
               </w:rPr>
-              <w:t xml:space="preserve">Show the code in </w:t>
-            </w:r>
-            <w:proofErr w:type="spellStart"/>
-            <w:r>
+              <w:lastRenderedPageBreak/>
+              <w:t>Show the code in HelloWorldConsole/Program.cs</w:t>
+            </w:r>
+          </w:p>
+        </w:tc>
+        <w:tc>
+          <w:tcPr>
+            <w:tcW w:w="5220" w:type="dxa"/>
+          </w:tcPr>
+          <w:p>
+            <w:r>
+              <w:t>Simple .NET 4.5.2. console application.</w:t>
+            </w:r>
+          </w:p>
+          <w:p/>
+          <w:p>
+            <w:r>
+              <w:t>Readline() just to keep the console application open.</w:t>
+            </w:r>
+          </w:p>
+        </w:tc>
+      </w:tr>
+      <w:tr>
+        <w:tc>
+          <w:tcPr>
+            <w:tcW w:w="5485" w:type="dxa"/>
+          </w:tcPr>
+          <w:p>
+            <w:pPr>
+              <w:rPr>
+                <w:rFonts w:ascii="Consolas" w:hAnsi="Consolas"/>
+                <w:b/>
+              </w:rPr>
+            </w:pPr>
+          </w:p>
+        </w:tc>
+        <w:tc>
+          <w:tcPr>
+            <w:tcW w:w="5220" w:type="dxa"/>
+          </w:tcPr>
+          <w:p/>
+        </w:tc>
+      </w:tr>
+      <w:tr>
+        <w:tc>
+          <w:tcPr>
+            <w:tcW w:w="5485" w:type="dxa"/>
+          </w:tcPr>
+          <w:p>
+            <w:pPr>
               <w:rPr>
                 <w:rFonts w:cstheme="minorHAnsi"/>
-                <w:color w:val="000000"/>
-                <w:szCs w:val="20"/>
-              </w:rPr>
-              <w:t>HelloWorldConsole</w:t>
-            </w:r>
-            <w:proofErr w:type="spellEnd"/>
+              </w:rPr>
+            </w:pPr>
             <w:r>
               <w:rPr>
                 <w:rFonts w:cstheme="minorHAnsi"/>
-                <w:color w:val="000000"/>
-                <w:szCs w:val="20"/>
-              </w:rPr>
-              <w:t>/</w:t>
-            </w:r>
-            <w:proofErr w:type="spellStart"/>
-            <w:r>
-              <w:rPr>
-                <w:rFonts w:cstheme="minorHAnsi"/>
-                <w:color w:val="000000"/>
-                <w:szCs w:val="20"/>
-              </w:rPr>
-              <w:t>Program.cs</w:t>
-            </w:r>
-            <w:proofErr w:type="spellEnd"/>
-          </w:p>
-        </w:tc>
-        <w:tc>
-          <w:tcPr>
-            <w:tcW w:w="5220" w:type="dxa"/>
-          </w:tcPr>
-          <w:p>
-            <w:r>
-              <w:t>Simple .NET 4.5.2. console application.</w:t>
-            </w:r>
-          </w:p>
-          <w:p/>
-          <w:p>
-            <w:proofErr w:type="spellStart"/>
-            <w:r>
-              <w:t>Readline</w:t>
-            </w:r>
-            <w:proofErr w:type="spellEnd"/>
-            <w:r>
-              <w:t>() just to keep the console application open.</w:t>
-            </w:r>
-          </w:p>
-        </w:tc>
-      </w:tr>
-      <w:tr>
-        <w:tc>
-          <w:tcPr>
-            <w:tcW w:w="5485" w:type="dxa"/>
-          </w:tcPr>
-          <w:p>
-            <w:pPr>
-              <w:rPr>
-                <w:rFonts w:ascii="Consolas" w:hAnsi="Consolas"/>
-                <w:b/>
-              </w:rPr>
-            </w:pPr>
-          </w:p>
-        </w:tc>
-        <w:tc>
-          <w:tcPr>
-            <w:tcW w:w="5220" w:type="dxa"/>
-          </w:tcPr>
-          <w:p/>
-        </w:tc>
-      </w:tr>
-      <w:tr>
-        <w:tc>
-          <w:tcPr>
-            <w:tcW w:w="5485" w:type="dxa"/>
-          </w:tcPr>
-          <w:p>
-            <w:pPr>
-              <w:rPr>
-                <w:rFonts w:cstheme="minorHAnsi"/>
-              </w:rPr>
-            </w:pPr>
-            <w:r>
-              <w:rPr>
-                <w:rFonts w:cstheme="minorHAnsi"/>
-              </w:rPr>
-              <w:t xml:space="preserve">Create the </w:t>
-            </w:r>
-            <w:proofErr w:type="spellStart"/>
-            <w:r>
-              <w:rPr>
-                <w:rFonts w:cstheme="minorHAnsi"/>
-              </w:rPr>
-              <w:t>Dockerfile</w:t>
-            </w:r>
-            <w:proofErr w:type="spellEnd"/>
-            <w:r>
-              <w:rPr>
-                <w:rFonts w:cstheme="minorHAnsi"/>
-              </w:rPr>
-              <w:t xml:space="preserve"> / Add the existing </w:t>
-            </w:r>
-            <w:proofErr w:type="spellStart"/>
-            <w:r>
-              <w:rPr>
-                <w:rFonts w:cstheme="minorHAnsi"/>
-              </w:rPr>
-              <w:t>Dockerfile</w:t>
-            </w:r>
-            <w:proofErr w:type="spellEnd"/>
+              </w:rPr>
+              <w:t>Create the Dockerfile / Add the existing Dockerfile</w:t>
+            </w:r>
           </w:p>
           <w:p>
             <w:pPr>
@@ -2253,19 +1478,21 @@
                 <w:sz w:val="20"/>
                 <w:szCs w:val="19"/>
               </w:rPr>
-              <w:t xml:space="preserve"> </w:t>
-            </w:r>
-            <w:proofErr w:type="spellStart"/>
-            <w:r>
+              <w:t xml:space="preserve"> microsoft/windowsservercore</w:t>
+            </w:r>
+          </w:p>
+          <w:p>
+            <w:pPr>
+              <w:autoSpaceDE w:val="0"/>
+              <w:autoSpaceDN w:val="0"/>
+              <w:adjustRightInd w:val="0"/>
               <w:rPr>
                 <w:rFonts w:ascii="Consolas" w:hAnsi="Consolas" w:cs="Consolas"/>
                 <w:color w:val="000000"/>
                 <w:sz w:val="20"/>
                 <w:szCs w:val="19"/>
               </w:rPr>
-              <w:t>microsoft</w:t>
-            </w:r>
-            <w:proofErr w:type="spellEnd"/>
+            </w:pPr>
             <w:r>
               <w:rPr>
                 <w:rFonts w:ascii="Consolas" w:hAnsi="Consolas" w:cs="Consolas"/>
@@ -2273,9 +1500,16 @@
                 <w:sz w:val="20"/>
                 <w:szCs w:val="19"/>
               </w:rPr>
-              <w:t>/</w:t>
-            </w:r>
-            <w:proofErr w:type="spellStart"/>
+              <w:t>ADD publish/ /</w:t>
+            </w:r>
+          </w:p>
+          <w:p>
+            <w:pPr>
+              <w:rPr>
+                <w:rFonts w:ascii="Consolas" w:hAnsi="Consolas"/>
+                <w:b/>
+              </w:rPr>
+            </w:pPr>
             <w:r>
               <w:rPr>
                 <w:rFonts w:ascii="Consolas" w:hAnsi="Consolas" w:cs="Consolas"/>
@@ -2283,46 +1517,6 @@
                 <w:sz w:val="20"/>
                 <w:szCs w:val="19"/>
               </w:rPr>
-              <w:t>windowsservercore</w:t>
-            </w:r>
-            <w:proofErr w:type="spellEnd"/>
-          </w:p>
-          <w:p>
-            <w:pPr>
-              <w:autoSpaceDE w:val="0"/>
-              <w:autoSpaceDN w:val="0"/>
-              <w:adjustRightInd w:val="0"/>
-              <w:rPr>
-                <w:rFonts w:ascii="Consolas" w:hAnsi="Consolas" w:cs="Consolas"/>
-                <w:color w:val="000000"/>
-                <w:sz w:val="20"/>
-                <w:szCs w:val="19"/>
-              </w:rPr>
-            </w:pPr>
-            <w:r>
-              <w:rPr>
-                <w:rFonts w:ascii="Consolas" w:hAnsi="Consolas" w:cs="Consolas"/>
-                <w:color w:val="000000"/>
-                <w:sz w:val="20"/>
-                <w:szCs w:val="19"/>
-              </w:rPr>
-              <w:t>ADD publish/ /</w:t>
-            </w:r>
-          </w:p>
-          <w:p>
-            <w:pPr>
-              <w:rPr>
-                <w:rFonts w:ascii="Consolas" w:hAnsi="Consolas"/>
-                <w:b/>
-              </w:rPr>
-            </w:pPr>
-            <w:r>
-              <w:rPr>
-                <w:rFonts w:ascii="Consolas" w:hAnsi="Consolas" w:cs="Consolas"/>
-                <w:color w:val="000000"/>
-                <w:sz w:val="20"/>
-                <w:szCs w:val="19"/>
-              </w:rPr>
               <w:t>ENTRYPOINT HelloWorldConsole.exe</w:t>
             </w:r>
           </w:p>
@@ -2333,23 +1527,7 @@
           </w:tcPr>
           <w:p>
             <w:r>
-              <w:t xml:space="preserve">The base image used for a console .NET Framework application is </w:t>
-            </w:r>
-            <w:proofErr w:type="spellStart"/>
-            <w:r>
-              <w:t>microsoft</w:t>
-            </w:r>
-            <w:proofErr w:type="spellEnd"/>
-            <w:r>
-              <w:t>/</w:t>
-            </w:r>
-            <w:proofErr w:type="spellStart"/>
-            <w:r>
-              <w:t>windowsservercore</w:t>
-            </w:r>
-            <w:proofErr w:type="spellEnd"/>
-            <w:r>
-              <w:t>, publicly available on Docker Hub</w:t>
+              <w:t>The base image used for a console .NET Framework application is microsoft/windowsservercore, publicly available on Docker Hub</w:t>
             </w:r>
             <w:r>
               <w:t>.</w:t>
@@ -2489,29 +1667,12 @@
                 <w:b/>
               </w:rPr>
             </w:pPr>
-            <w:proofErr w:type="spellStart"/>
-            <w:r>
-              <w:rPr>
-                <w:rFonts w:ascii="Consolas" w:hAnsi="Consolas"/>
-                <w:b/>
-              </w:rPr>
-              <w:t>docker</w:t>
-            </w:r>
-            <w:proofErr w:type="spellEnd"/>
-            <w:r>
-              <w:rPr>
-                <w:rFonts w:ascii="Consolas" w:hAnsi="Consolas"/>
-                <w:b/>
-              </w:rPr>
-              <w:t xml:space="preserve"> build -t </w:t>
-            </w:r>
-            <w:proofErr w:type="gramStart"/>
-            <w:r>
-              <w:rPr>
-                <w:rFonts w:ascii="Consolas" w:hAnsi="Consolas"/>
-                <w:b/>
-              </w:rPr>
-              <w:t>helloworldconsole:</w:t>
+            <w:r>
+              <w:rPr>
+                <w:rFonts w:ascii="Consolas" w:hAnsi="Consolas"/>
+                <w:b/>
+              </w:rPr>
+              <w:t>docker build -t helloworldconsole:</w:t>
             </w:r>
             <w:r>
               <w:rPr>
@@ -2520,7 +1681,6 @@
               </w:rPr>
               <w:t>stirtrek</w:t>
             </w:r>
-            <w:proofErr w:type="gramEnd"/>
             <w:r>
               <w:rPr>
                 <w:rFonts w:ascii="Consolas" w:hAnsi="Consolas"/>
@@ -2597,21 +1757,12 @@
                 <w:b/>
               </w:rPr>
             </w:pPr>
-            <w:proofErr w:type="spellStart"/>
-            <w:r>
-              <w:rPr>
-                <w:rFonts w:ascii="Consolas" w:hAnsi="Consolas"/>
-                <w:b/>
-              </w:rPr>
-              <w:t>docker</w:t>
-            </w:r>
-            <w:proofErr w:type="spellEnd"/>
-            <w:r>
-              <w:rPr>
-                <w:rFonts w:ascii="Consolas" w:hAnsi="Consolas"/>
-                <w:b/>
-              </w:rPr>
-              <w:t xml:space="preserve"> images</w:t>
+            <w:r>
+              <w:rPr>
+                <w:rFonts w:ascii="Consolas" w:hAnsi="Consolas"/>
+                <w:b/>
+              </w:rPr>
+              <w:t>docker images</w:t>
             </w:r>
           </w:p>
         </w:tc>
@@ -2659,45 +1810,12 @@
                 <w:b/>
               </w:rPr>
             </w:pPr>
-            <w:proofErr w:type="spellStart"/>
-            <w:r>
-              <w:rPr>
-                <w:rFonts w:ascii="Consolas" w:hAnsi="Consolas"/>
-                <w:b/>
-              </w:rPr>
-              <w:t>docker</w:t>
-            </w:r>
-            <w:proofErr w:type="spellEnd"/>
-            <w:r>
-              <w:rPr>
-                <w:rFonts w:ascii="Consolas" w:hAnsi="Consolas"/>
-                <w:b/>
-              </w:rPr>
-              <w:t xml:space="preserve"> run --</w:t>
-            </w:r>
-            <w:proofErr w:type="spellStart"/>
-            <w:r>
-              <w:rPr>
-                <w:rFonts w:ascii="Consolas" w:hAnsi="Consolas"/>
-                <w:b/>
-              </w:rPr>
-              <w:t>rm</w:t>
-            </w:r>
-            <w:proofErr w:type="spellEnd"/>
-            <w:r>
-              <w:rPr>
-                <w:rFonts w:ascii="Consolas" w:hAnsi="Consolas"/>
-                <w:b/>
-              </w:rPr>
-              <w:t xml:space="preserve"> </w:t>
-            </w:r>
-            <w:proofErr w:type="gramStart"/>
-            <w:r>
-              <w:rPr>
-                <w:rFonts w:ascii="Consolas" w:hAnsi="Consolas"/>
-                <w:b/>
-              </w:rPr>
-              <w:t>helloworldconsole:</w:t>
+            <w:r>
+              <w:rPr>
+                <w:rFonts w:ascii="Consolas" w:hAnsi="Consolas"/>
+                <w:b/>
+              </w:rPr>
+              <w:t>docker run --rm helloworldconsole:</w:t>
             </w:r>
             <w:r>
               <w:rPr>
@@ -2706,7 +1824,6 @@
               </w:rPr>
               <w:t>stirtrek</w:t>
             </w:r>
-            <w:proofErr w:type="gramEnd"/>
             <w:r>
               <w:rPr>
                 <w:rFonts w:ascii="Consolas" w:hAnsi="Consolas"/>
@@ -2728,15 +1845,7 @@
           <w:p/>
           <w:p>
             <w:r>
-              <w:t>Using “--</w:t>
-            </w:r>
-            <w:proofErr w:type="spellStart"/>
-            <w:r>
-              <w:t>rm</w:t>
-            </w:r>
-            <w:proofErr w:type="spellEnd"/>
-            <w:r>
-              <w:t>” will remove the container after it exits.</w:t>
+              <w:t>Using “--rm” will remove the container after it exits.</w:t>
             </w:r>
           </w:p>
         </w:tc>
@@ -2774,38 +1883,12 @@
                 <w:b/>
               </w:rPr>
             </w:pPr>
-            <w:proofErr w:type="spellStart"/>
-            <w:r>
-              <w:rPr>
-                <w:rFonts w:ascii="Consolas" w:hAnsi="Consolas"/>
-                <w:b/>
-              </w:rPr>
-              <w:lastRenderedPageBreak/>
-              <w:t>docker</w:t>
-            </w:r>
-            <w:proofErr w:type="spellEnd"/>
-            <w:r>
-              <w:rPr>
-                <w:rFonts w:ascii="Consolas" w:hAnsi="Consolas"/>
-                <w:b/>
-              </w:rPr>
-              <w:t xml:space="preserve"> </w:t>
-            </w:r>
-            <w:proofErr w:type="spellStart"/>
-            <w:r>
-              <w:rPr>
-                <w:rFonts w:ascii="Consolas" w:hAnsi="Consolas"/>
-                <w:b/>
-              </w:rPr>
-              <w:t>ps</w:t>
-            </w:r>
-            <w:proofErr w:type="spellEnd"/>
-            <w:r>
-              <w:rPr>
-                <w:rFonts w:ascii="Consolas" w:hAnsi="Consolas"/>
-                <w:b/>
-              </w:rPr>
-              <w:t xml:space="preserve"> -a</w:t>
+            <w:r>
+              <w:rPr>
+                <w:rFonts w:ascii="Consolas" w:hAnsi="Consolas"/>
+                <w:b/>
+              </w:rPr>
+              <w:t>docker ps -a</w:t>
             </w:r>
           </w:p>
         </w:tc>
@@ -2827,19 +1910,15 @@
         <w:pStyle w:val="Heading2"/>
       </w:pPr>
       <w:r>
+        <w:lastRenderedPageBreak/>
         <w:t>#4</w:t>
       </w:r>
       <w:r>
         <w:t xml:space="preserve"> – SQL Server</w:t>
       </w:r>
       <w:r>
-        <w:t xml:space="preserve"> </w:t>
-      </w:r>
-      <w:proofErr w:type="spellStart"/>
-      <w:r>
-        <w:t>vNext</w:t>
-      </w:r>
-      <w:proofErr w:type="spellEnd"/>
+        <w:t xml:space="preserve"> vNext</w:t>
+      </w:r>
       <w:r>
         <w:t xml:space="preserve"> in a Container</w:t>
       </w:r>
@@ -2915,27 +1994,7 @@
                 <w:sz w:val="20"/>
                 <w:szCs w:val="20"/>
               </w:rPr>
-              <w:t xml:space="preserve">\SQL </w:t>
-            </w:r>
-            <w:proofErr w:type="spellStart"/>
-            <w:r>
-              <w:rPr>
-                <w:rFonts w:cstheme="minorHAnsi"/>
-                <w:color w:val="000000"/>
-                <w:sz w:val="20"/>
-                <w:szCs w:val="20"/>
-              </w:rPr>
-              <w:t>vNext</w:t>
-            </w:r>
-            <w:proofErr w:type="spellEnd"/>
-            <w:r>
-              <w:rPr>
-                <w:rFonts w:cstheme="minorHAnsi"/>
-                <w:color w:val="000000"/>
-                <w:sz w:val="20"/>
-                <w:szCs w:val="20"/>
-              </w:rPr>
-              <w:t xml:space="preserve"> Containers Demo.ps1"</w:t>
+              <w:t>\SQL vNext Containers Demo.ps1"</w:t>
             </w:r>
           </w:p>
         </w:tc>
@@ -2970,21 +2029,21 @@
       <w:r>
         <w:t>#</w:t>
       </w:r>
-      <w:commentRangeStart w:id="0"/>
+      <w:commentRangeStart w:id="1"/>
       <w:r>
         <w:t>5</w:t>
       </w:r>
       <w:r>
         <w:t xml:space="preserve"> – Visual Studio 2017 (Docker Tools)</w:t>
       </w:r>
-      <w:commentRangeEnd w:id="0"/>
+      <w:commentRangeEnd w:id="1"/>
       <w:r>
         <w:rPr>
           <w:rStyle w:val="CommentReference"/>
           <w:rFonts w:asciiTheme="minorHAnsi" w:eastAsiaTheme="minorHAnsi" w:hAnsiTheme="minorHAnsi" w:cstheme="minorBidi"/>
           <w:color w:val="auto"/>
         </w:rPr>
-        <w:commentReference w:id="0"/>
+        <w:commentReference w:id="1"/>
       </w:r>
     </w:p>
     <w:p>
@@ -3030,27 +2089,7 @@
                 <w:color w:val="000000"/>
                 <w:szCs w:val="20"/>
               </w:rPr>
-              <w:t>In VS2017 RC, open ‘</w:t>
-            </w:r>
-            <w:proofErr w:type="spellStart"/>
-            <w:r>
-              <w:rPr>
-                <w:rFonts w:ascii="Consolas" w:hAnsi="Consolas" w:cstheme="minorHAnsi"/>
-                <w:b/>
-                <w:color w:val="000000"/>
-                <w:szCs w:val="20"/>
-              </w:rPr>
-              <w:t>HelloWorldWeb</w:t>
-            </w:r>
-            <w:proofErr w:type="spellEnd"/>
-            <w:r>
-              <w:rPr>
-                <w:rFonts w:ascii="Consolas" w:hAnsi="Consolas" w:cstheme="minorHAnsi"/>
-                <w:b/>
-                <w:color w:val="000000"/>
-                <w:szCs w:val="20"/>
-              </w:rPr>
-              <w:t>’ sample applicatio</w:t>
+              <w:t>In VS2017 RC, open ‘HelloWorldWeb’ sample applicatio</w:t>
             </w:r>
             <w:r>
               <w:rPr>
@@ -3180,23 +2219,7 @@
                 <w:rFonts w:ascii="Consolas" w:hAnsi="Consolas"/>
                 <w:b/>
               </w:rPr>
-              <w:t xml:space="preserve">Right click on </w:t>
-            </w:r>
-            <w:proofErr w:type="spellStart"/>
-            <w:r>
-              <w:rPr>
-                <w:rFonts w:ascii="Consolas" w:hAnsi="Consolas"/>
-                <w:b/>
-              </w:rPr>
-              <w:t>HelloWorldWeb</w:t>
-            </w:r>
-            <w:proofErr w:type="spellEnd"/>
-            <w:r>
-              <w:rPr>
-                <w:rFonts w:ascii="Consolas" w:hAnsi="Consolas"/>
-                <w:b/>
-              </w:rPr>
-              <w:t xml:space="preserve"> project -&gt; Add -&gt; Docker </w:t>
+              <w:t xml:space="preserve">Right click on HelloWorldWeb project -&gt; Add -&gt; Docker </w:t>
             </w:r>
             <w:r>
               <w:rPr>
@@ -3237,14 +2260,12 @@
                 <w:numId w:val="13"/>
               </w:numPr>
             </w:pPr>
-            <w:proofErr w:type="spellStart"/>
             <w:r>
               <w:t>d</w:t>
             </w:r>
             <w:r>
               <w:t>ocker-compose.yml</w:t>
             </w:r>
-            <w:proofErr w:type="spellEnd"/>
           </w:p>
           <w:p>
             <w:pPr>
@@ -3254,11 +2275,9 @@
                 <w:numId w:val="13"/>
               </w:numPr>
             </w:pPr>
-            <w:proofErr w:type="spellStart"/>
             <w:r>
               <w:t>docker-compose.override.yml</w:t>
             </w:r>
-            <w:proofErr w:type="spellEnd"/>
           </w:p>
           <w:p>
             <w:pPr>
@@ -3268,11 +2287,9 @@
                 <w:numId w:val="13"/>
               </w:numPr>
             </w:pPr>
-            <w:proofErr w:type="spellStart"/>
             <w:r>
               <w:t>docker-compose.vs.debug.yml</w:t>
             </w:r>
-            <w:proofErr w:type="spellEnd"/>
           </w:p>
           <w:p>
             <w:pPr>
@@ -3282,11 +2299,9 @@
                 <w:numId w:val="13"/>
               </w:numPr>
             </w:pPr>
-            <w:proofErr w:type="spellStart"/>
             <w:r>
               <w:t>docker-compose.vs.release.yml</w:t>
             </w:r>
-            <w:proofErr w:type="spellEnd"/>
           </w:p>
           <w:p>
             <w:pPr>
@@ -3296,11 +2311,9 @@
                 <w:numId w:val="13"/>
               </w:numPr>
             </w:pPr>
-            <w:proofErr w:type="spellStart"/>
             <w:r>
               <w:t>Dockerfile</w:t>
             </w:r>
-            <w:proofErr w:type="spellEnd"/>
           </w:p>
         </w:tc>
       </w:tr>
@@ -3342,17 +2355,8 @@
                 <w:rFonts w:ascii="Consolas" w:hAnsi="Consolas"/>
                 <w:b/>
               </w:rPr>
-              <w:t xml:space="preserve">Show </w:t>
-            </w:r>
-            <w:proofErr w:type="spellStart"/>
-            <w:r>
-              <w:rPr>
-                <w:rFonts w:ascii="Consolas" w:hAnsi="Consolas"/>
-                <w:b/>
-              </w:rPr>
-              <w:t>Dockerfile</w:t>
-            </w:r>
-            <w:proofErr w:type="spellEnd"/>
+              <w:t>Show Dockerfile</w:t>
+            </w:r>
           </w:p>
         </w:tc>
         <w:tc>
@@ -3361,23 +2365,7 @@
           </w:tcPr>
           <w:p>
             <w:r>
-              <w:t>Starts with ‘</w:t>
-            </w:r>
-            <w:proofErr w:type="spellStart"/>
-            <w:r>
-              <w:t>microsoft</w:t>
-            </w:r>
-            <w:proofErr w:type="spellEnd"/>
-            <w:r>
-              <w:t>/</w:t>
-            </w:r>
-            <w:proofErr w:type="spellStart"/>
-            <w:r>
-              <w:t>aspnet</w:t>
-            </w:r>
-            <w:proofErr w:type="spellEnd"/>
-            <w:r>
-              <w:t>’ as base image. This images</w:t>
+              <w:t>Starts with ‘microsoft/aspnet’ as base image. This images</w:t>
             </w:r>
             <w:r>
               <w:t xml:space="preserve"> contains:</w:t>
@@ -3485,23 +2473,7 @@
                 <w:rFonts w:ascii="Consolas" w:hAnsi="Consolas"/>
                 <w:b/>
               </w:rPr>
-              <w:t>Place debug point in a controller (e.g. /Controllers/</w:t>
-            </w:r>
-            <w:proofErr w:type="spellStart"/>
-            <w:r>
-              <w:rPr>
-                <w:rFonts w:ascii="Consolas" w:hAnsi="Consolas"/>
-                <w:b/>
-              </w:rPr>
-              <w:t>HomeController</w:t>
-            </w:r>
-            <w:proofErr w:type="spellEnd"/>
-            <w:r>
-              <w:rPr>
-                <w:rFonts w:ascii="Consolas" w:hAnsi="Consolas"/>
-                <w:b/>
-              </w:rPr>
-              <w:t>/About</w:t>
+              <w:t>Place debug point in a controller (e.g. /Controllers/HomeController/About</w:t>
             </w:r>
             <w:r>
               <w:rPr>
@@ -3557,23 +2529,7 @@
                 <w:rFonts w:ascii="Consolas" w:hAnsi="Consolas"/>
                 <w:b/>
               </w:rPr>
-              <w:t>Debug the CONTAINER (</w:t>
-            </w:r>
-            <w:proofErr w:type="spellStart"/>
-            <w:r>
-              <w:rPr>
-                <w:rFonts w:ascii="Consolas" w:hAnsi="Consolas"/>
-                <w:b/>
-              </w:rPr>
-              <w:t>Docker:Debug</w:t>
-            </w:r>
-            <w:proofErr w:type="spellEnd"/>
-            <w:r>
-              <w:rPr>
-                <w:rFonts w:ascii="Consolas" w:hAnsi="Consolas"/>
-                <w:b/>
-              </w:rPr>
-              <w:t xml:space="preserve"> Project)</w:t>
+              <w:t>Debug the CONTAINER (Docker:Debug Project)</w:t>
             </w:r>
           </w:p>
         </w:tc>
@@ -3599,53 +2555,17 @@
                 <w:rFonts w:ascii="Consolas" w:hAnsi="Consolas"/>
               </w:rPr>
             </w:pPr>
-            <w:proofErr w:type="spellStart"/>
-            <w:r>
-              <w:rPr>
-                <w:rFonts w:ascii="Consolas" w:hAnsi="Consolas"/>
-              </w:rPr>
-              <w:t>docker</w:t>
-            </w:r>
-            <w:proofErr w:type="spellEnd"/>
-            <w:r>
-              <w:rPr>
-                <w:rFonts w:ascii="Consolas" w:hAnsi="Consolas"/>
-              </w:rPr>
-              <w:t xml:space="preserve"> inspect -f "{{ .</w:t>
-            </w:r>
-            <w:proofErr w:type="spellStart"/>
-            <w:r>
-              <w:rPr>
-                <w:rFonts w:ascii="Consolas" w:hAnsi="Consolas"/>
-              </w:rPr>
-              <w:t>NetworkSettings.Networks.nat.IPAddress</w:t>
-            </w:r>
-            <w:proofErr w:type="spellEnd"/>
-            <w:r>
-              <w:rPr>
-                <w:rFonts w:ascii="Consolas" w:hAnsi="Consolas"/>
-              </w:rPr>
-              <w:t xml:space="preserve"> }}"</w:t>
-            </w:r>
-            <w:r>
-              <w:rPr>
-                <w:rFonts w:ascii="Consolas" w:hAnsi="Consolas"/>
-              </w:rPr>
-              <w:t xml:space="preserve"> &lt;</w:t>
-            </w:r>
-            <w:proofErr w:type="spellStart"/>
-            <w:r>
-              <w:rPr>
-                <w:rFonts w:ascii="Consolas" w:hAnsi="Consolas"/>
-              </w:rPr>
-              <w:t>containerId</w:t>
-            </w:r>
-            <w:proofErr w:type="spellEnd"/>
-            <w:r>
-              <w:rPr>
-                <w:rFonts w:ascii="Consolas" w:hAnsi="Consolas"/>
-              </w:rPr>
-              <w:t>&gt;</w:t>
+            <w:r>
+              <w:rPr>
+                <w:rFonts w:ascii="Consolas" w:hAnsi="Consolas"/>
+              </w:rPr>
+              <w:t>docker inspect -f "{{ .NetworkSettings.Networks.nat.IPAddress }}"</w:t>
+            </w:r>
+            <w:r>
+              <w:rPr>
+                <w:rFonts w:ascii="Consolas" w:hAnsi="Consolas"/>
+              </w:rPr>
+              <w:t xml:space="preserve"> &lt;containerId&gt;</w:t>
             </w:r>
           </w:p>
         </w:tc>
@@ -3704,21 +2624,13 @@
           <w:p/>
           <w:p>
             <w:r>
-              <w:t xml:space="preserve">Show the change is reflected immediately. The </w:t>
-            </w:r>
-            <w:proofErr w:type="spellStart"/>
-            <w:r>
-              <w:t>docker-compose.</w:t>
+              <w:t>Show the change is reflected immediately. The docker-compose.</w:t>
             </w:r>
             <w:r>
               <w:t>vs.debug.</w:t>
             </w:r>
             <w:r>
-              <w:t>yml</w:t>
-            </w:r>
-            <w:proofErr w:type="spellEnd"/>
-            <w:r>
-              <w:t xml:space="preserve"> file maps </w:t>
+              <w:t xml:space="preserve">yml file maps </w:t>
             </w:r>
             <w:r>
               <w:t xml:space="preserve">the local directory to c:\inetpub\wwwroot in the container. </w:t>
@@ -3727,15 +2639,7 @@
           <w:p/>
           <w:p>
             <w:r>
-              <w:t xml:space="preserve">Look at </w:t>
-            </w:r>
-            <w:proofErr w:type="spellStart"/>
-            <w:r>
-              <w:t>docker-compose.vs.release.yml</w:t>
-            </w:r>
-            <w:proofErr w:type="spellEnd"/>
-            <w:r>
-              <w:t xml:space="preserve"> and notice the mapping to c:\inetpub\wwwroot is not present.</w:t>
+              <w:t>Look at docker-compose.vs.release.yml and notice the mapping to c:\inetpub\wwwroot is not present.</w:t>
             </w:r>
           </w:p>
         </w:tc>
@@ -3773,21 +2677,12 @@
                 <w:b/>
               </w:rPr>
             </w:pPr>
-            <w:proofErr w:type="spellStart"/>
-            <w:r>
-              <w:rPr>
-                <w:rFonts w:ascii="Consolas" w:hAnsi="Consolas"/>
-                <w:b/>
-              </w:rPr>
-              <w:t>docker</w:t>
-            </w:r>
-            <w:proofErr w:type="spellEnd"/>
-            <w:r>
-              <w:rPr>
-                <w:rFonts w:ascii="Consolas" w:hAnsi="Consolas"/>
-                <w:b/>
-              </w:rPr>
-              <w:t xml:space="preserve"> images</w:t>
+            <w:r>
+              <w:rPr>
+                <w:rFonts w:ascii="Consolas" w:hAnsi="Consolas"/>
+                <w:b/>
+              </w:rPr>
+              <w:t>docker images</w:t>
             </w:r>
           </w:p>
         </w:tc>
@@ -3797,15 +2692,7 @@
           </w:tcPr>
           <w:p>
             <w:r>
-              <w:t>Show that the ‘</w:t>
-            </w:r>
-            <w:proofErr w:type="spellStart"/>
-            <w:r>
-              <w:t>helloworldweb:dev</w:t>
-            </w:r>
-            <w:proofErr w:type="spellEnd"/>
-            <w:r>
-              <w:t>’ image is present</w:t>
+              <w:t>Show that the ‘helloworldweb:dev’ image is present</w:t>
             </w:r>
           </w:p>
         </w:tc>
@@ -3843,31 +2730,13 @@
                 <w:b/>
               </w:rPr>
             </w:pPr>
-            <w:proofErr w:type="spellStart"/>
-            <w:r>
-              <w:rPr>
-                <w:rFonts w:ascii="Consolas" w:hAnsi="Consolas"/>
-                <w:b/>
-              </w:rPr>
-              <w:t>docker</w:t>
-            </w:r>
-            <w:proofErr w:type="spellEnd"/>
-            <w:r>
-              <w:rPr>
-                <w:rFonts w:ascii="Consolas" w:hAnsi="Consolas"/>
-                <w:b/>
-              </w:rPr>
-              <w:t xml:space="preserve"> </w:t>
-            </w:r>
-            <w:proofErr w:type="spellStart"/>
-            <w:r>
-              <w:rPr>
-                <w:rFonts w:ascii="Consolas" w:hAnsi="Consolas"/>
-                <w:b/>
-              </w:rPr>
-              <w:t>ps</w:t>
-            </w:r>
-            <w:proofErr w:type="spellEnd"/>
+            <w:r>
+              <w:rPr>
+                <w:rFonts w:ascii="Consolas" w:hAnsi="Consolas"/>
+                <w:b/>
+              </w:rPr>
+              <w:t>docker ps</w:t>
+            </w:r>
           </w:p>
         </w:tc>
         <w:tc>
@@ -3934,19 +2803,8 @@
                 <w:color w:val="000000"/>
                 <w:szCs w:val="20"/>
               </w:rPr>
-              <w:t>In VS2017, open ‘</w:t>
-            </w:r>
-            <w:proofErr w:type="spellStart"/>
-            <w:r>
-              <w:rPr>
-                <w:rFonts w:ascii="Consolas" w:hAnsi="Consolas" w:cstheme="minorHAnsi"/>
-                <w:b/>
-                <w:color w:val="000000"/>
-                <w:szCs w:val="20"/>
-              </w:rPr>
-              <w:t>HelloWorldWithDatabase</w:t>
-            </w:r>
-            <w:proofErr w:type="spellEnd"/>
+              <w:t>In VS2017, open ‘HelloWorldWithDatabase</w:t>
+            </w:r>
             <w:r>
               <w:rPr>
                 <w:rFonts w:ascii="Consolas" w:hAnsi="Consolas" w:cstheme="minorHAnsi"/>
@@ -4063,7 +2921,6 @@
                 <w:b/>
               </w:rPr>
             </w:pPr>
-            <w:proofErr w:type="spellStart"/>
             <w:r>
               <w:rPr>
                 <w:rFonts w:ascii="Consolas" w:hAnsi="Consolas"/>
@@ -4071,7 +2928,6 @@
               </w:rPr>
               <w:t>docker-compose.yml</w:t>
             </w:r>
-            <w:proofErr w:type="spellEnd"/>
           </w:p>
         </w:tc>
         <w:tc>
@@ -4080,29 +2936,13 @@
           </w:tcPr>
           <w:p>
             <w:r>
-              <w:t>Same as before with ASP.NET example, but this includes a reference to the ‘</w:t>
-            </w:r>
-            <w:proofErr w:type="spellStart"/>
-            <w:r>
-              <w:t>db</w:t>
-            </w:r>
-            <w:proofErr w:type="spellEnd"/>
-            <w:r>
-              <w:t>’ service – SQL Server.</w:t>
+              <w:t>Same as before with ASP.NET example, but this includes a reference to the ‘db’ service – SQL Server.</w:t>
             </w:r>
           </w:p>
           <w:p/>
           <w:p>
             <w:r>
-              <w:t>Note the dependency on the “</w:t>
-            </w:r>
-            <w:proofErr w:type="spellStart"/>
-            <w:r>
-              <w:t>db</w:t>
-            </w:r>
-            <w:proofErr w:type="spellEnd"/>
-            <w:r>
-              <w:t>” service.</w:t>
+              <w:t>Note the dependency on the “db” service.</w:t>
             </w:r>
           </w:p>
         </w:tc>
@@ -4140,31 +2980,13 @@
                 <w:b/>
               </w:rPr>
             </w:pPr>
-            <w:proofErr w:type="spellStart"/>
-            <w:r>
-              <w:rPr>
-                <w:rFonts w:ascii="Consolas" w:hAnsi="Consolas"/>
-                <w:b/>
-              </w:rPr>
-              <w:t>db</w:t>
-            </w:r>
-            <w:proofErr w:type="spellEnd"/>
-            <w:r>
-              <w:rPr>
-                <w:rFonts w:ascii="Consolas" w:hAnsi="Consolas"/>
-                <w:b/>
-              </w:rPr>
-              <w:t>\</w:t>
-            </w:r>
-            <w:proofErr w:type="spellStart"/>
-            <w:r>
-              <w:rPr>
-                <w:rFonts w:ascii="Consolas" w:hAnsi="Consolas"/>
-                <w:b/>
-              </w:rPr>
-              <w:t>Dockerfile</w:t>
-            </w:r>
-            <w:proofErr w:type="spellEnd"/>
+            <w:r>
+              <w:rPr>
+                <w:rFonts w:ascii="Consolas" w:hAnsi="Consolas"/>
+                <w:b/>
+              </w:rPr>
+              <w:t>db\Dockerfile</w:t>
+            </w:r>
           </w:p>
         </w:tc>
         <w:tc>
@@ -4173,23 +2995,7 @@
           </w:tcPr>
           <w:p>
             <w:r>
-              <w:t xml:space="preserve">This </w:t>
-            </w:r>
-            <w:proofErr w:type="spellStart"/>
-            <w:r>
-              <w:t>Dockerfile</w:t>
-            </w:r>
-            <w:proofErr w:type="spellEnd"/>
-            <w:r>
-              <w:t xml:space="preserve"> is used to build the SQL Server container. It’s very similar to what we executed previously from the </w:t>
-            </w:r>
-            <w:proofErr w:type="spellStart"/>
-            <w:r>
-              <w:t>docker</w:t>
-            </w:r>
-            <w:proofErr w:type="spellEnd"/>
-            <w:r>
-              <w:t xml:space="preserve"> command line.</w:t>
+              <w:t>This Dockerfile is used to build the SQL Server container. It’s very similar to what we executed previously from the docker command line.</w:t>
             </w:r>
           </w:p>
           <w:p/>
@@ -4248,23 +3054,7 @@
           </w:tcPr>
           <w:p>
             <w:r>
-              <w:t xml:space="preserve">Show the </w:t>
-            </w:r>
-            <w:proofErr w:type="spellStart"/>
-            <w:r>
-              <w:t>HomeController</w:t>
-            </w:r>
-            <w:proofErr w:type="spellEnd"/>
-            <w:r>
-              <w:t>\</w:t>
-            </w:r>
-            <w:proofErr w:type="spellStart"/>
-            <w:r>
-              <w:t>AboutAsync</w:t>
-            </w:r>
-            <w:proofErr w:type="spellEnd"/>
-            <w:r>
-              <w:t xml:space="preserve"> method</w:t>
+              <w:t>Show the HomeController\AboutAsync method</w:t>
             </w:r>
             <w:r>
               <w:t>.</w:t>
@@ -4310,23 +3100,7 @@
                 <w:rFonts w:ascii="Consolas" w:hAnsi="Consolas"/>
                 <w:b/>
               </w:rPr>
-              <w:t>Show ‘</w:t>
-            </w:r>
-            <w:proofErr w:type="spellStart"/>
-            <w:r>
-              <w:rPr>
-                <w:rFonts w:ascii="Consolas" w:hAnsi="Consolas"/>
-                <w:b/>
-              </w:rPr>
-              <w:t>Api</w:t>
-            </w:r>
-            <w:proofErr w:type="spellEnd"/>
-            <w:r>
-              <w:rPr>
-                <w:rFonts w:ascii="Consolas" w:hAnsi="Consolas"/>
-                <w:b/>
-              </w:rPr>
-              <w:t>’ project</w:t>
+              <w:t>Show ‘Api’ project</w:t>
             </w:r>
           </w:p>
         </w:tc>
@@ -4336,15 +3110,7 @@
           </w:tcPr>
           <w:p>
             <w:r>
-              <w:t xml:space="preserve">Basic ASP.NET MVC Web </w:t>
-            </w:r>
-            <w:proofErr w:type="spellStart"/>
-            <w:r>
-              <w:t>APi</w:t>
-            </w:r>
-            <w:proofErr w:type="spellEnd"/>
-            <w:r>
-              <w:t xml:space="preserve"> project to return answers for a magic 8 ball.</w:t>
+              <w:t>Basic ASP.NET MVC Web APi project to return answers for a magic 8 ball.</w:t>
             </w:r>
           </w:p>
         </w:tc>
@@ -4403,18 +3169,8 @@
           <w:p/>
           <w:p>
             <w:r>
-              <w:t xml:space="preserve">Running three containers. Ability to step-into debug into the two web projects in Visual Studio </w:t>
-            </w:r>
-            <w:proofErr w:type="gramStart"/>
-            <w:r>
-              <w:t>. . . .</w:t>
-            </w:r>
-            <w:proofErr w:type="gramEnd"/>
-            <w:r>
-              <w:t xml:space="preserve"> just like you would expect.</w:t>
-            </w:r>
-            <w:bookmarkStart w:id="1" w:name="_GoBack"/>
-            <w:bookmarkEnd w:id="1"/>
+              <w:t>Running three containers. Ability to step-into debug into the two web projects in Visual Studio . . . . just like you would expect.</w:t>
+            </w:r>
           </w:p>
         </w:tc>
       </w:tr>
@@ -4433,7 +3189,7 @@
 
 <file path=word/comments.xml><?xml version="1.0" encoding="utf-8"?>
 <w:comments xmlns:wpc="http://schemas.microsoft.com/office/word/2010/wordprocessingCanvas" xmlns:cx="http://schemas.microsoft.com/office/drawing/2014/chartex" xmlns:cx1="http://schemas.microsoft.com/office/drawing/2015/9/8/chartex" xmlns:cx2="http://schemas.microsoft.com/office/drawing/2015/10/21/chartex" xmlns:cx3="http://schemas.microsoft.com/office/drawing/2016/5/9/chartex" xmlns:cx4="http://schemas.microsoft.com/office/drawing/2016/5/10/chartex" xmlns:cx5="http://schemas.microsoft.com/office/drawing/2016/5/11/chartex" xmlns:cx6="http://schemas.microsoft.com/office/drawing/2016/5/12/chartex" xmlns:cx7="http://schemas.microsoft.com/office/drawing/2016/5/13/chartex" xmlns:cx8="http://schemas.microsoft.com/office/drawing/2016/5/14/chartex" xmlns:mc="http://schemas.openxmlformats.org/markup-compatibility/2006" xmlns:aink="http://schemas.microsoft.com/office/drawing/2016/ink" xmlns:o="urn:schemas-microsoft-com:office:office" xmlns:r="http://schemas.openxmlformats.org/officeDocument/2006/relationships" xmlns:m="http://schemas.openxmlformats.org/officeDocument/2006/math" xmlns:v="urn:schemas-microsoft-com:vml" xmlns:wp14="http://schemas.microsoft.com/office/word/2010/wordprocessingDrawing" xmlns:wp="http://schemas.openxmlformats.org/drawingml/2006/wordprocessingDrawing" xmlns:w10="urn:schemas-microsoft-com:office:word" xmlns:w="http://schemas.openxmlformats.org/wordprocessingml/2006/main" xmlns:w14="http://schemas.microsoft.com/office/word/2010/wordml" xmlns:w15="http://schemas.microsoft.com/office/word/2012/wordml" xmlns:w16se="http://schemas.microsoft.com/office/word/2015/wordml/symex" xmlns:wpg="http://schemas.microsoft.com/office/word/2010/wordprocessingGroup" xmlns:wpi="http://schemas.microsoft.com/office/word/2010/wordprocessingInk" xmlns:wne="http://schemas.microsoft.com/office/word/2006/wordml" xmlns:wps="http://schemas.microsoft.com/office/word/2010/wordprocessingShape" mc:Ignorable="w14 w15 w16se wp14">
-  <w:comment w:id="0" w:author="Michael Collier" w:date="2017-05-03T16:43:00Z" w:initials="MC">
+  <w:comment w:id="1" w:author="Michael Collier" w:date="2017-05-03T16:43:00Z" w:initials="MC">
     <w:p>
       <w:pPr>
         <w:pStyle w:val="CommentText"/>
@@ -4634,7 +3390,7 @@
         <w:sz w:val="20"/>
         <w:szCs w:val="20"/>
       </w:rPr>
-      <w:t>4</w:t>
+      <w:t>5</w:t>
     </w:r>
     <w:r>
       <w:rPr>
@@ -7410,7 +6166,7 @@
 </file>
 
 <file path=customXml/itemProps1.xml><?xml version="1.0" encoding="utf-8"?>
-<ds:datastoreItem xmlns:ds="http://schemas.openxmlformats.org/officeDocument/2006/customXml" ds:itemID="{F1D84486-316C-49E8-AAFD-A2309C5264EF}">
+<ds:datastoreItem xmlns:ds="http://schemas.openxmlformats.org/officeDocument/2006/customXml" ds:itemID="{8F66EAD6-35AA-41FD-86FF-EA2BDA6FE30D}">
   <ds:schemaRefs>
     <ds:schemaRef ds:uri="http://schemas.openxmlformats.org/officeDocument/2006/bibliography"/>
   </ds:schemaRefs>

</xml_diff>

<commit_message>
a few minor tweaks . . again
</commit_message>
<xml_diff>
--- a/Demo Script.docx
+++ b/Demo Script.docx
@@ -205,7 +205,37 @@
           <w:rFonts w:ascii="Consolas" w:hAnsi="Consolas"/>
           <w:b/>
         </w:rPr>
-        <w:t>lloWorldWebdb\HelloWorldWeb.sln</w:t>
+        <w:t>lloWorld</w:t>
+      </w:r>
+      <w:r>
+        <w:rPr>
+          <w:rFonts w:ascii="Consolas" w:hAnsi="Consolas"/>
+          <w:b/>
+        </w:rPr>
+        <w:t>WithDatabase</w:t>
+      </w:r>
+      <w:r>
+        <w:rPr>
+          <w:rFonts w:ascii="Consolas" w:hAnsi="Consolas"/>
+          <w:b/>
+        </w:rPr>
+        <w:t>\HelloWorld</w:t>
+      </w:r>
+      <w:r>
+        <w:rPr>
+          <w:rFonts w:ascii="Consolas" w:hAnsi="Consolas"/>
+          <w:b/>
+        </w:rPr>
+        <w:t>WithDatabase</w:t>
+      </w:r>
+      <w:bookmarkStart w:id="0" w:name="_GoBack"/>
+      <w:bookmarkEnd w:id="0"/>
+      <w:r>
+        <w:rPr>
+          <w:rFonts w:ascii="Consolas" w:hAnsi="Consolas"/>
+          <w:b/>
+        </w:rPr>
+        <w:t>.sln</w:t>
       </w:r>
     </w:p>
     <w:p>
@@ -337,8 +367,6 @@
       <w:pPr>
         <w:pStyle w:val="Heading1"/>
       </w:pPr>
-      <w:bookmarkStart w:id="0" w:name="_GoBack"/>
-      <w:bookmarkEnd w:id="0"/>
       <w:r>
         <w:t>Demo Reset</w:t>
       </w:r>
@@ -6166,7 +6194,7 @@
 </file>
 
 <file path=customXml/itemProps1.xml><?xml version="1.0" encoding="utf-8"?>
-<ds:datastoreItem xmlns:ds="http://schemas.openxmlformats.org/officeDocument/2006/customXml" ds:itemID="{8F66EAD6-35AA-41FD-86FF-EA2BDA6FE30D}">
+<ds:datastoreItem xmlns:ds="http://schemas.openxmlformats.org/officeDocument/2006/customXml" ds:itemID="{53F77D26-EEA8-46F7-8A9A-F597D9107B25}">
   <ds:schemaRefs>
     <ds:schemaRef ds:uri="http://schemas.openxmlformats.org/officeDocument/2006/bibliography"/>
   </ds:schemaRefs>

</xml_diff>

<commit_message>
Updates in preparation for Windows Dev UG meeting.
</commit_message>
<xml_diff>
--- a/Demo Script.docx
+++ b/Demo Script.docx
@@ -1,6 +1,6 @@
 
 <file path=word/document.xml><?xml version="1.0" encoding="utf-8"?>
-<w:document xmlns:wpc="http://schemas.microsoft.com/office/word/2010/wordprocessingCanvas" xmlns:cx="http://schemas.microsoft.com/office/drawing/2014/chartex" xmlns:cx1="http://schemas.microsoft.com/office/drawing/2015/9/8/chartex" xmlns:cx2="http://schemas.microsoft.com/office/drawing/2015/10/21/chartex" xmlns:cx3="http://schemas.microsoft.com/office/drawing/2016/5/9/chartex" xmlns:cx4="http://schemas.microsoft.com/office/drawing/2016/5/10/chartex" xmlns:cx5="http://schemas.microsoft.com/office/drawing/2016/5/11/chartex" xmlns:cx6="http://schemas.microsoft.com/office/drawing/2016/5/12/chartex" xmlns:cx7="http://schemas.microsoft.com/office/drawing/2016/5/13/chartex" xmlns:cx8="http://schemas.microsoft.com/office/drawing/2016/5/14/chartex" xmlns:mc="http://schemas.openxmlformats.org/markup-compatibility/2006" xmlns:aink="http://schemas.microsoft.com/office/drawing/2016/ink" xmlns:o="urn:schemas-microsoft-com:office:office" xmlns:r="http://schemas.openxmlformats.org/officeDocument/2006/relationships" xmlns:m="http://schemas.openxmlformats.org/officeDocument/2006/math" xmlns:v="urn:schemas-microsoft-com:vml" xmlns:wp14="http://schemas.microsoft.com/office/word/2010/wordprocessingDrawing" xmlns:wp="http://schemas.openxmlformats.org/drawingml/2006/wordprocessingDrawing" xmlns:w10="urn:schemas-microsoft-com:office:word" xmlns:w="http://schemas.openxmlformats.org/wordprocessingml/2006/main" xmlns:w14="http://schemas.microsoft.com/office/word/2010/wordml" xmlns:w15="http://schemas.microsoft.com/office/word/2012/wordml" xmlns:w16se="http://schemas.microsoft.com/office/word/2015/wordml/symex" xmlns:wpg="http://schemas.microsoft.com/office/word/2010/wordprocessingGroup" xmlns:wpi="http://schemas.microsoft.com/office/word/2010/wordprocessingInk" xmlns:wne="http://schemas.microsoft.com/office/word/2006/wordml" xmlns:wps="http://schemas.microsoft.com/office/word/2010/wordprocessingShape" mc:Ignorable="w14 w15 w16se wp14">
+<w:document xmlns:wpc="http://schemas.microsoft.com/office/word/2010/wordprocessingCanvas" xmlns:cx="http://schemas.microsoft.com/office/drawing/2014/chartex" xmlns:cx1="http://schemas.microsoft.com/office/drawing/2015/9/8/chartex" xmlns:cx2="http://schemas.microsoft.com/office/drawing/2015/10/21/chartex" xmlns:cx3="http://schemas.microsoft.com/office/drawing/2016/5/9/chartex" xmlns:cx4="http://schemas.microsoft.com/office/drawing/2016/5/10/chartex" xmlns:cx5="http://schemas.microsoft.com/office/drawing/2016/5/11/chartex" xmlns:cx6="http://schemas.microsoft.com/office/drawing/2016/5/12/chartex" xmlns:cx7="http://schemas.microsoft.com/office/drawing/2016/5/13/chartex" xmlns:cx8="http://schemas.microsoft.com/office/drawing/2016/5/14/chartex" xmlns:mc="http://schemas.openxmlformats.org/markup-compatibility/2006" xmlns:aink="http://schemas.microsoft.com/office/drawing/2016/ink" xmlns:am3d="http://schemas.microsoft.com/office/drawing/2017/model3d" xmlns:o="urn:schemas-microsoft-com:office:office" xmlns:r="http://schemas.openxmlformats.org/officeDocument/2006/relationships" xmlns:m="http://schemas.openxmlformats.org/officeDocument/2006/math" xmlns:v="urn:schemas-microsoft-com:vml" xmlns:wp14="http://schemas.microsoft.com/office/word/2010/wordprocessingDrawing" xmlns:wp="http://schemas.openxmlformats.org/drawingml/2006/wordprocessingDrawing" xmlns:w10="urn:schemas-microsoft-com:office:word" xmlns:w="http://schemas.openxmlformats.org/wordprocessingml/2006/main" xmlns:w14="http://schemas.microsoft.com/office/word/2010/wordml" xmlns:w15="http://schemas.microsoft.com/office/word/2012/wordml" xmlns:w16se="http://schemas.microsoft.com/office/word/2015/wordml/symex" xmlns:wpg="http://schemas.microsoft.com/office/word/2010/wordprocessingGroup" xmlns:wpi="http://schemas.microsoft.com/office/word/2010/wordprocessingInk" xmlns:wne="http://schemas.microsoft.com/office/word/2006/wordml" xmlns:wps="http://schemas.microsoft.com/office/word/2010/wordprocessingShape" mc:Ignorable="w14 w15 w16se wp14">
   <w:body>
     <w:p>
       <w:pPr>
@@ -10,8 +10,13 @@
         <w:t xml:space="preserve">Demo Script: </w:t>
       </w:r>
       <w:r>
-        <w:t>Containers for Windows Devs</w:t>
-      </w:r>
+        <w:t xml:space="preserve">Containers for Windows </w:t>
+      </w:r>
+      <w:proofErr w:type="spellStart"/>
+      <w:r>
+        <w:t>Devs</w:t>
+      </w:r>
+      <w:proofErr w:type="spellEnd"/>
     </w:p>
     <w:p/>
     <w:p>
@@ -40,8 +45,13 @@
         </w:r>
       </w:hyperlink>
       <w:r>
-        <w:t xml:space="preserve"> | @MichaelCollier</w:t>
-      </w:r>
+        <w:t xml:space="preserve"> | @</w:t>
+      </w:r>
+      <w:proofErr w:type="spellStart"/>
+      <w:r>
+        <w:t>MichaelCollier</w:t>
+      </w:r>
+      <w:proofErr w:type="spellEnd"/>
     </w:p>
     <w:p>
       <w:pPr>
@@ -64,8 +74,13 @@
         <w:pStyle w:val="Heading1"/>
       </w:pPr>
       <w:r>
-        <w:t>Demo environment setup &amp; prereqs</w:t>
-      </w:r>
+        <w:t xml:space="preserve">Demo environment setup &amp; </w:t>
+      </w:r>
+      <w:proofErr w:type="spellStart"/>
+      <w:r>
+        <w:t>prereqs</w:t>
+      </w:r>
+      <w:proofErr w:type="spellEnd"/>
     </w:p>
     <w:p>
       <w:pPr>
@@ -104,8 +119,17 @@
           <w:rFonts w:ascii="Consolas" w:hAnsi="Consolas"/>
           <w:b/>
         </w:rPr>
-        <w:t>&amp; 'C:\Program Files\Docker\Docker\DockerCli.exe' -SwitchDaemon</w:t>
-      </w:r>
+        <w:t>&amp; 'C:\Program Files\Docker\Docker\DockerCli.exe' -</w:t>
+      </w:r>
+      <w:proofErr w:type="spellStart"/>
+      <w:r>
+        <w:rPr>
+          <w:rFonts w:ascii="Consolas" w:hAnsi="Consolas"/>
+          <w:b/>
+        </w:rPr>
+        <w:t>SwitchDaemon</w:t>
+      </w:r>
+      <w:proofErr w:type="spellEnd"/>
     </w:p>
     <w:p>
       <w:pPr>
@@ -198,7 +222,31 @@
           <w:rFonts w:ascii="Consolas" w:hAnsi="Consolas"/>
           <w:b/>
         </w:rPr>
-        <w:t>\Containers for Windows Devs\He</w:t>
+        <w:t xml:space="preserve">\Containers for Windows </w:t>
+      </w:r>
+      <w:proofErr w:type="spellStart"/>
+      <w:r>
+        <w:rPr>
+          <w:rFonts w:ascii="Consolas" w:hAnsi="Consolas"/>
+          <w:b/>
+        </w:rPr>
+        <w:t>Devs</w:t>
+      </w:r>
+      <w:proofErr w:type="spellEnd"/>
+      <w:r>
+        <w:rPr>
+          <w:rFonts w:ascii="Consolas" w:hAnsi="Consolas"/>
+          <w:b/>
+        </w:rPr>
+        <w:t>\</w:t>
+      </w:r>
+      <w:proofErr w:type="spellStart"/>
+      <w:r>
+        <w:rPr>
+          <w:rFonts w:ascii="Consolas" w:hAnsi="Consolas"/>
+          <w:b/>
+        </w:rPr>
+        <w:t>He</w:t>
       </w:r>
       <w:r>
         <w:rPr>
@@ -214,6 +262,7 @@
         </w:rPr>
         <w:t>WithDatabase</w:t>
       </w:r>
+      <w:proofErr w:type="spellEnd"/>
       <w:r>
         <w:rPr>
           <w:rFonts w:ascii="Consolas" w:hAnsi="Consolas"/>
@@ -228,8 +277,6 @@
         </w:rPr>
         <w:t>WithDatabase</w:t>
       </w:r>
-      <w:bookmarkStart w:id="0" w:name="_GoBack"/>
-      <w:bookmarkEnd w:id="0"/>
       <w:r>
         <w:rPr>
           <w:rFonts w:ascii="Consolas" w:hAnsi="Consolas"/>
@@ -329,7 +376,23 @@
           <w:rFonts w:ascii="Consolas" w:hAnsi="Consolas" w:cstheme="minorHAnsi"/>
           <w:b/>
         </w:rPr>
-        <w:t>\SQL vNext Containers Demo.ps1</w:t>
+        <w:t xml:space="preserve">\SQL </w:t>
+      </w:r>
+      <w:proofErr w:type="spellStart"/>
+      <w:r>
+        <w:rPr>
+          <w:rFonts w:ascii="Consolas" w:hAnsi="Consolas" w:cstheme="minorHAnsi"/>
+          <w:b/>
+        </w:rPr>
+        <w:t>vNext</w:t>
+      </w:r>
+      <w:proofErr w:type="spellEnd"/>
+      <w:r>
+        <w:rPr>
+          <w:rFonts w:ascii="Consolas" w:hAnsi="Consolas" w:cstheme="minorHAnsi"/>
+          <w:b/>
+        </w:rPr>
+        <w:t xml:space="preserve"> Containers Demo.ps1</w:t>
       </w:r>
     </w:p>
     <w:p>
@@ -383,7 +446,39 @@
           <w:rFonts w:ascii="Consolas" w:hAnsi="Consolas"/>
           <w:b/>
         </w:rPr>
-        <w:t>docker rm -f $(docker ps -a -q)</w:t>
+        <w:t xml:space="preserve">docker </w:t>
+      </w:r>
+      <w:proofErr w:type="spellStart"/>
+      <w:r>
+        <w:rPr>
+          <w:rFonts w:ascii="Consolas" w:hAnsi="Consolas"/>
+          <w:b/>
+        </w:rPr>
+        <w:t>rm</w:t>
+      </w:r>
+      <w:proofErr w:type="spellEnd"/>
+      <w:r>
+        <w:rPr>
+          <w:rFonts w:ascii="Consolas" w:hAnsi="Consolas"/>
+          <w:b/>
+        </w:rPr>
+        <w:t xml:space="preserve"> -f $(docker </w:t>
+      </w:r>
+      <w:proofErr w:type="spellStart"/>
+      <w:r>
+        <w:rPr>
+          <w:rFonts w:ascii="Consolas" w:hAnsi="Consolas"/>
+          <w:b/>
+        </w:rPr>
+        <w:t>ps</w:t>
+      </w:r>
+      <w:proofErr w:type="spellEnd"/>
+      <w:r>
+        <w:rPr>
+          <w:rFonts w:ascii="Consolas" w:hAnsi="Consolas"/>
+          <w:b/>
+        </w:rPr>
+        <w:t xml:space="preserve"> -a -q)</w:t>
       </w:r>
     </w:p>
     <w:p>
@@ -398,7 +493,23 @@
           <w:rFonts w:ascii="Consolas" w:hAnsi="Consolas"/>
           <w:b/>
         </w:rPr>
-        <w:t>docker rmi $(docker images -q)</w:t>
+        <w:t xml:space="preserve">docker </w:t>
+      </w:r>
+      <w:proofErr w:type="spellStart"/>
+      <w:r>
+        <w:rPr>
+          <w:rFonts w:ascii="Consolas" w:hAnsi="Consolas"/>
+          <w:b/>
+        </w:rPr>
+        <w:t>rmi</w:t>
+      </w:r>
+      <w:proofErr w:type="spellEnd"/>
+      <w:r>
+        <w:rPr>
+          <w:rFonts w:ascii="Consolas" w:hAnsi="Consolas"/>
+          <w:b/>
+        </w:rPr>
+        <w:t xml:space="preserve"> $(docker images -q)</w:t>
       </w:r>
     </w:p>
     <w:p>
@@ -438,6 +549,7 @@
         </w:rPr>
         <w:t xml:space="preserve">ocker pull </w:t>
       </w:r>
+      <w:proofErr w:type="spellStart"/>
       <w:r>
         <w:rPr>
           <w:rFonts w:ascii="Consolas" w:hAnsi="Consolas"/>
@@ -450,8 +562,25 @@
           <w:rFonts w:ascii="Consolas" w:hAnsi="Consolas"/>
           <w:b/>
         </w:rPr>
-        <w:t>icrosoft/windowsservercore</w:t>
-      </w:r>
+        <w:t>icrosoft</w:t>
+      </w:r>
+      <w:proofErr w:type="spellEnd"/>
+      <w:r>
+        <w:rPr>
+          <w:rFonts w:ascii="Consolas" w:hAnsi="Consolas"/>
+          <w:b/>
+        </w:rPr>
+        <w:t>/</w:t>
+      </w:r>
+      <w:proofErr w:type="spellStart"/>
+      <w:r>
+        <w:rPr>
+          <w:rFonts w:ascii="Consolas" w:hAnsi="Consolas"/>
+          <w:b/>
+        </w:rPr>
+        <w:t>windowsservercore</w:t>
+      </w:r>
+      <w:proofErr w:type="spellEnd"/>
     </w:p>
     <w:p>
       <w:pPr>
@@ -467,13 +596,33 @@
         </w:rPr>
         <w:t xml:space="preserve">docker pull </w:t>
       </w:r>
-      <w:r>
-        <w:rPr>
-          <w:rFonts w:ascii="Consolas" w:hAnsi="Consolas"/>
-          <w:b/>
-        </w:rPr>
-        <w:t>microsoft/nanoserver:latest</w:t>
-      </w:r>
+      <w:proofErr w:type="spellStart"/>
+      <w:r>
+        <w:rPr>
+          <w:rFonts w:ascii="Consolas" w:hAnsi="Consolas"/>
+          <w:b/>
+        </w:rPr>
+        <w:t>microsoft</w:t>
+      </w:r>
+      <w:proofErr w:type="spellEnd"/>
+      <w:r>
+        <w:rPr>
+          <w:rFonts w:ascii="Consolas" w:hAnsi="Consolas"/>
+          <w:b/>
+        </w:rPr>
+        <w:t>/</w:t>
+      </w:r>
+      <w:proofErr w:type="spellStart"/>
+      <w:proofErr w:type="gramStart"/>
+      <w:r>
+        <w:rPr>
+          <w:rFonts w:ascii="Consolas" w:hAnsi="Consolas"/>
+          <w:b/>
+        </w:rPr>
+        <w:t>nanoserver:latest</w:t>
+      </w:r>
+      <w:proofErr w:type="spellEnd"/>
+      <w:proofErr w:type="gramEnd"/>
     </w:p>
     <w:p>
       <w:pPr>
@@ -489,13 +638,33 @@
         </w:rPr>
         <w:t xml:space="preserve">docker pull </w:t>
       </w:r>
-      <w:r>
-        <w:rPr>
-          <w:rFonts w:ascii="Consolas" w:hAnsi="Consolas"/>
-          <w:b/>
-        </w:rPr>
-        <w:t>microsoft/dotnet:nanoserver</w:t>
-      </w:r>
+      <w:proofErr w:type="spellStart"/>
+      <w:r>
+        <w:rPr>
+          <w:rFonts w:ascii="Consolas" w:hAnsi="Consolas"/>
+          <w:b/>
+        </w:rPr>
+        <w:t>microsoft</w:t>
+      </w:r>
+      <w:proofErr w:type="spellEnd"/>
+      <w:r>
+        <w:rPr>
+          <w:rFonts w:ascii="Consolas" w:hAnsi="Consolas"/>
+          <w:b/>
+        </w:rPr>
+        <w:t>/</w:t>
+      </w:r>
+      <w:proofErr w:type="spellStart"/>
+      <w:proofErr w:type="gramStart"/>
+      <w:r>
+        <w:rPr>
+          <w:rFonts w:ascii="Consolas" w:hAnsi="Consolas"/>
+          <w:b/>
+        </w:rPr>
+        <w:t>dotnet:nanoserver</w:t>
+      </w:r>
+      <w:proofErr w:type="spellEnd"/>
+      <w:proofErr w:type="gramEnd"/>
     </w:p>
     <w:p>
       <w:pPr>
@@ -511,20 +680,54 @@
         </w:rPr>
         <w:t xml:space="preserve">docker pull </w:t>
       </w:r>
-      <w:r>
-        <w:rPr>
-          <w:rFonts w:ascii="Consolas" w:hAnsi="Consolas"/>
-          <w:b/>
-        </w:rPr>
-        <w:t>microsoft/dotnet-samples:</w:t>
-      </w:r>
-      <w:r>
-        <w:rPr>
-          <w:rFonts w:ascii="Consolas" w:hAnsi="Consolas"/>
-          <w:b/>
-        </w:rPr>
-        <w:t>dotnetapp-nanoserver</w:t>
-      </w:r>
+      <w:proofErr w:type="spellStart"/>
+      <w:r>
+        <w:rPr>
+          <w:rFonts w:ascii="Consolas" w:hAnsi="Consolas"/>
+          <w:b/>
+        </w:rPr>
+        <w:t>microsoft</w:t>
+      </w:r>
+      <w:proofErr w:type="spellEnd"/>
+      <w:r>
+        <w:rPr>
+          <w:rFonts w:ascii="Consolas" w:hAnsi="Consolas"/>
+          <w:b/>
+        </w:rPr>
+        <w:t>/</w:t>
+      </w:r>
+      <w:proofErr w:type="spellStart"/>
+      <w:r>
+        <w:rPr>
+          <w:rFonts w:ascii="Consolas" w:hAnsi="Consolas"/>
+          <w:b/>
+        </w:rPr>
+        <w:t>dotnet-</w:t>
+      </w:r>
+      <w:proofErr w:type="gramStart"/>
+      <w:r>
+        <w:rPr>
+          <w:rFonts w:ascii="Consolas" w:hAnsi="Consolas"/>
+          <w:b/>
+        </w:rPr>
+        <w:t>samples:</w:t>
+      </w:r>
+      <w:r>
+        <w:rPr>
+          <w:rFonts w:ascii="Consolas" w:hAnsi="Consolas"/>
+          <w:b/>
+        </w:rPr>
+        <w:t>dotnetapp</w:t>
+      </w:r>
+      <w:proofErr w:type="gramEnd"/>
+      <w:r>
+        <w:rPr>
+          <w:rFonts w:ascii="Consolas" w:hAnsi="Consolas"/>
+          <w:b/>
+        </w:rPr>
+        <w:t>-nanoserver</w:t>
+      </w:r>
+      <w:proofErr w:type="spellEnd"/>
     </w:p>
     <w:p>
       <w:pPr>
@@ -538,15 +741,40 @@
           <w:rFonts w:ascii="Consolas" w:hAnsi="Consolas"/>
           <w:b/>
         </w:rPr>
-        <w:t>docker pull m</w:t>
-      </w:r>
-      <w:r>
-        <w:rPr>
-          <w:rFonts w:ascii="Consolas" w:hAnsi="Consolas"/>
-          <w:b/>
-        </w:rPr>
-        <w:t>icrosoft/iis</w:t>
-      </w:r>
+        <w:t xml:space="preserve">docker pull </w:t>
+      </w:r>
+      <w:proofErr w:type="spellStart"/>
+      <w:r>
+        <w:rPr>
+          <w:rFonts w:ascii="Consolas" w:hAnsi="Consolas"/>
+          <w:b/>
+        </w:rPr>
+        <w:t>m</w:t>
+      </w:r>
+      <w:r>
+        <w:rPr>
+          <w:rFonts w:ascii="Consolas" w:hAnsi="Consolas"/>
+          <w:b/>
+        </w:rPr>
+        <w:t>icrosoft</w:t>
+      </w:r>
+      <w:proofErr w:type="spellEnd"/>
+      <w:r>
+        <w:rPr>
+          <w:rFonts w:ascii="Consolas" w:hAnsi="Consolas"/>
+          <w:b/>
+        </w:rPr>
+        <w:t>/</w:t>
+      </w:r>
+      <w:proofErr w:type="spellStart"/>
+      <w:r>
+        <w:rPr>
+          <w:rFonts w:ascii="Consolas" w:hAnsi="Consolas"/>
+          <w:b/>
+        </w:rPr>
+        <w:t>iis</w:t>
+      </w:r>
+      <w:proofErr w:type="spellEnd"/>
     </w:p>
     <w:p>
       <w:pPr>
@@ -560,8 +788,33 @@
           <w:rFonts w:ascii="Consolas" w:hAnsi="Consolas"/>
           <w:b/>
         </w:rPr>
-        <w:t>docker pull microsoft/aspnet</w:t>
-      </w:r>
+        <w:t xml:space="preserve">docker pull </w:t>
+      </w:r>
+      <w:proofErr w:type="spellStart"/>
+      <w:r>
+        <w:rPr>
+          <w:rFonts w:ascii="Consolas" w:hAnsi="Consolas"/>
+          <w:b/>
+        </w:rPr>
+        <w:t>microsoft</w:t>
+      </w:r>
+      <w:proofErr w:type="spellEnd"/>
+      <w:r>
+        <w:rPr>
+          <w:rFonts w:ascii="Consolas" w:hAnsi="Consolas"/>
+          <w:b/>
+        </w:rPr>
+        <w:t>/</w:t>
+      </w:r>
+      <w:proofErr w:type="spellStart"/>
+      <w:r>
+        <w:rPr>
+          <w:rFonts w:ascii="Consolas" w:hAnsi="Consolas"/>
+          <w:b/>
+        </w:rPr>
+        <w:t>aspnet</w:t>
+      </w:r>
+      <w:proofErr w:type="spellEnd"/>
     </w:p>
     <w:p>
       <w:pPr>
@@ -575,7 +828,39 @@
           <w:rFonts w:ascii="Consolas" w:hAnsi="Consolas"/>
           <w:b/>
         </w:rPr>
-        <w:t>docker pull microsoft/mssql-server-windows</w:t>
+        <w:t xml:space="preserve">docker pull </w:t>
+      </w:r>
+      <w:proofErr w:type="spellStart"/>
+      <w:r>
+        <w:rPr>
+          <w:rFonts w:ascii="Consolas" w:hAnsi="Consolas"/>
+          <w:b/>
+        </w:rPr>
+        <w:t>microsoft</w:t>
+      </w:r>
+      <w:proofErr w:type="spellEnd"/>
+      <w:r>
+        <w:rPr>
+          <w:rFonts w:ascii="Consolas" w:hAnsi="Consolas"/>
+          <w:b/>
+        </w:rPr>
+        <w:t>/</w:t>
+      </w:r>
+      <w:proofErr w:type="spellStart"/>
+      <w:r>
+        <w:rPr>
+          <w:rFonts w:ascii="Consolas" w:hAnsi="Consolas"/>
+          <w:b/>
+        </w:rPr>
+        <w:t>mssql</w:t>
+      </w:r>
+      <w:proofErr w:type="spellEnd"/>
+      <w:r>
+        <w:rPr>
+          <w:rFonts w:ascii="Consolas" w:hAnsi="Consolas"/>
+          <w:b/>
+        </w:rPr>
+        <w:t>-server-windows</w:t>
       </w:r>
     </w:p>
     <w:p>
@@ -594,14 +879,34 @@
           <w:b/>
         </w:rPr>
       </w:pPr>
+      <w:proofErr w:type="spellStart"/>
       <w:r>
         <w:rPr>
           <w:rFonts w:ascii="Consolas" w:hAnsi="Consolas" w:cs="Consolas"/>
           <w:b/>
           <w:color w:val="000000"/>
         </w:rPr>
-        <w:t>microsoft/aspnetcore</w:t>
-      </w:r>
+        <w:t>microsoft</w:t>
+      </w:r>
+      <w:proofErr w:type="spellEnd"/>
+      <w:r>
+        <w:rPr>
+          <w:rFonts w:ascii="Consolas" w:hAnsi="Consolas" w:cs="Consolas"/>
+          <w:b/>
+          <w:color w:val="000000"/>
+        </w:rPr>
+        <w:t>/</w:t>
+      </w:r>
+      <w:proofErr w:type="spellStart"/>
+      <w:r>
+        <w:rPr>
+          <w:rFonts w:ascii="Consolas" w:hAnsi="Consolas" w:cs="Consolas"/>
+          <w:b/>
+          <w:color w:val="000000"/>
+        </w:rPr>
+        <w:t>aspnetcore</w:t>
+      </w:r>
+      <w:proofErr w:type="spellEnd"/>
     </w:p>
     <w:p>
       <w:pPr>
@@ -624,7 +929,15 @@
     </w:p>
     <w:p>
       <w:r>
-        <w:t>In this first demo, we’ll show Docker running on Windows 10 (installed via Docker for Windows). We’ll also show the ability to switch the Docker daemon to flip between running Windows containers and Linux containers.  Finally, we’ll show the MobyLinuxVM that is installed to enable us to run Linux containers.</w:t>
+        <w:t xml:space="preserve">In this first demo, we’ll show Docker running on Windows 10 (installed via Docker for Windows). We’ll also show the ability to switch the Docker daemon to flip between running Windows containers and Linux containers.  Finally, we’ll show the </w:t>
+      </w:r>
+      <w:proofErr w:type="spellStart"/>
+      <w:r>
+        <w:t>MobyLinuxVM</w:t>
+      </w:r>
+      <w:proofErr w:type="spellEnd"/>
+      <w:r>
+        <w:t xml:space="preserve"> that is installed to enable us to run Linux containers.</w:t>
       </w:r>
     </w:p>
     <w:tbl>
@@ -682,7 +995,15 @@
               <w:t xml:space="preserve">Show the Server </w:t>
             </w:r>
             <w:r>
-              <w:t>OS/Arch setting – either ‘windows/amd64’ or ‘linux/amd64’.</w:t>
+              <w:t>OS/Arch setting – either ‘windows/amd64’ or ‘</w:t>
+            </w:r>
+            <w:proofErr w:type="spellStart"/>
+            <w:r>
+              <w:t>linux</w:t>
+            </w:r>
+            <w:proofErr w:type="spellEnd"/>
+            <w:r>
+              <w:t>/amd64’.</w:t>
             </w:r>
           </w:p>
         </w:tc>
@@ -704,8 +1025,17 @@
                 <w:rFonts w:ascii="Consolas" w:hAnsi="Consolas"/>
                 <w:b/>
               </w:rPr>
-              <w:t>&amp; 'C:\Program Files\Docker\Docker\DockerCli.exe' -SwitchDaemon</w:t>
-            </w:r>
+              <w:t>&amp; 'C:\Program Files\Docker\Docker\DockerCli.exe' -</w:t>
+            </w:r>
+            <w:proofErr w:type="spellStart"/>
+            <w:r>
+              <w:rPr>
+                <w:rFonts w:ascii="Consolas" w:hAnsi="Consolas"/>
+                <w:b/>
+              </w:rPr>
+              <w:t>SwitchDaemon</w:t>
+            </w:r>
+            <w:proofErr w:type="spellEnd"/>
           </w:p>
         </w:tc>
         <w:tc>
@@ -799,7 +1129,15 @@
               <w:t xml:space="preserve">Show the </w:t>
             </w:r>
             <w:r>
-              <w:t>‘MobyLinuxVM’ running.</w:t>
+              <w:t>‘</w:t>
+            </w:r>
+            <w:proofErr w:type="spellStart"/>
+            <w:r>
+              <w:t>MobyLinuxVM</w:t>
+            </w:r>
+            <w:proofErr w:type="spellEnd"/>
+            <w:r>
+              <w:t>’ running.</w:t>
             </w:r>
           </w:p>
         </w:tc>
@@ -970,7 +1308,31 @@
                 <w:rFonts w:ascii="Consolas" w:hAnsi="Consolas"/>
                 <w:b/>
               </w:rPr>
-              <w:t>docker pull microsoft/dotnet</w:t>
+              <w:t xml:space="preserve">docker pull </w:t>
+            </w:r>
+            <w:proofErr w:type="spellStart"/>
+            <w:r>
+              <w:rPr>
+                <w:rFonts w:ascii="Consolas" w:hAnsi="Consolas"/>
+                <w:b/>
+              </w:rPr>
+              <w:t>microsoft</w:t>
+            </w:r>
+            <w:proofErr w:type="spellEnd"/>
+            <w:r>
+              <w:rPr>
+                <w:rFonts w:ascii="Consolas" w:hAnsi="Consolas"/>
+                <w:b/>
+              </w:rPr>
+              <w:t>/</w:t>
+            </w:r>
+            <w:proofErr w:type="spellStart"/>
+            <w:r>
+              <w:rPr>
+                <w:rFonts w:ascii="Consolas" w:hAnsi="Consolas"/>
+                <w:b/>
+              </w:rPr>
+              <w:t>dotnet</w:t>
             </w:r>
             <w:r>
               <w:rPr>
@@ -979,6 +1341,7 @@
               </w:rPr>
               <w:t>-</w:t>
             </w:r>
+            <w:proofErr w:type="gramStart"/>
             <w:r>
               <w:rPr>
                 <w:rFonts w:ascii="Consolas" w:hAnsi="Consolas"/>
@@ -991,8 +1354,17 @@
                 <w:rFonts w:ascii="Consolas" w:hAnsi="Consolas"/>
                 <w:b/>
               </w:rPr>
-              <w:t>dotnetapp-nanoserver</w:t>
-            </w:r>
+              <w:t>dotnetapp</w:t>
+            </w:r>
+            <w:proofErr w:type="gramEnd"/>
+            <w:r>
+              <w:rPr>
+                <w:rFonts w:ascii="Consolas" w:hAnsi="Consolas"/>
+                <w:b/>
+              </w:rPr>
+              <w:t>-nanoserver</w:t>
+            </w:r>
+            <w:proofErr w:type="spellEnd"/>
           </w:p>
         </w:tc>
         <w:tc>
@@ -1044,8 +1416,49 @@
                 <w:rFonts w:ascii="Consolas" w:hAnsi="Consolas"/>
                 <w:b/>
               </w:rPr>
-              <w:t>docker rmi microsoft/iis</w:t>
-            </w:r>
+              <w:t xml:space="preserve">docker </w:t>
+            </w:r>
+            <w:proofErr w:type="spellStart"/>
+            <w:r>
+              <w:rPr>
+                <w:rFonts w:ascii="Consolas" w:hAnsi="Consolas"/>
+                <w:b/>
+              </w:rPr>
+              <w:t>rmi</w:t>
+            </w:r>
+            <w:proofErr w:type="spellEnd"/>
+            <w:r>
+              <w:rPr>
+                <w:rFonts w:ascii="Consolas" w:hAnsi="Consolas"/>
+                <w:b/>
+              </w:rPr>
+              <w:t xml:space="preserve"> </w:t>
+            </w:r>
+            <w:proofErr w:type="spellStart"/>
+            <w:r>
+              <w:rPr>
+                <w:rFonts w:ascii="Consolas" w:hAnsi="Consolas"/>
+                <w:b/>
+              </w:rPr>
+              <w:t>microsoft</w:t>
+            </w:r>
+            <w:proofErr w:type="spellEnd"/>
+            <w:r>
+              <w:rPr>
+                <w:rFonts w:ascii="Consolas" w:hAnsi="Consolas"/>
+                <w:b/>
+              </w:rPr>
+              <w:t>/</w:t>
+            </w:r>
+            <w:proofErr w:type="spellStart"/>
+            <w:r>
+              <w:rPr>
+                <w:rFonts w:ascii="Consolas" w:hAnsi="Consolas"/>
+                <w:b/>
+              </w:rPr>
+              <w:t>iis</w:t>
+            </w:r>
+            <w:proofErr w:type="spellEnd"/>
           </w:p>
         </w:tc>
         <w:tc>
@@ -1132,8 +1545,9 @@
                 <w:color w:val="000000"/>
                 <w:szCs w:val="19"/>
               </w:rPr>
-              <w:t>docker run microsoft/dotnet-samples:</w:t>
-            </w:r>
+              <w:t xml:space="preserve">docker run </w:t>
+            </w:r>
+            <w:proofErr w:type="spellStart"/>
             <w:r>
               <w:rPr>
                 <w:rFonts w:ascii="Consolas" w:hAnsi="Consolas" w:cs="Consolas"/>
@@ -1141,8 +1555,58 @@
                 <w:color w:val="000000"/>
                 <w:szCs w:val="19"/>
               </w:rPr>
-              <w:t>dotnetapp-nanoserver</w:t>
-            </w:r>
+              <w:t>microsoft</w:t>
+            </w:r>
+            <w:proofErr w:type="spellEnd"/>
+            <w:r>
+              <w:rPr>
+                <w:rFonts w:ascii="Consolas" w:hAnsi="Consolas" w:cs="Consolas"/>
+                <w:b/>
+                <w:color w:val="000000"/>
+                <w:szCs w:val="19"/>
+              </w:rPr>
+              <w:t>/</w:t>
+            </w:r>
+            <w:proofErr w:type="spellStart"/>
+            <w:r>
+              <w:rPr>
+                <w:rFonts w:ascii="Consolas" w:hAnsi="Consolas" w:cs="Consolas"/>
+                <w:b/>
+                <w:color w:val="000000"/>
+                <w:szCs w:val="19"/>
+              </w:rPr>
+              <w:t>dotnet-</w:t>
+            </w:r>
+            <w:proofErr w:type="gramStart"/>
+            <w:r>
+              <w:rPr>
+                <w:rFonts w:ascii="Consolas" w:hAnsi="Consolas" w:cs="Consolas"/>
+                <w:b/>
+                <w:color w:val="000000"/>
+                <w:szCs w:val="19"/>
+              </w:rPr>
+              <w:t>samples:</w:t>
+            </w:r>
+            <w:r>
+              <w:rPr>
+                <w:rFonts w:ascii="Consolas" w:hAnsi="Consolas" w:cs="Consolas"/>
+                <w:b/>
+                <w:color w:val="000000"/>
+                <w:szCs w:val="19"/>
+              </w:rPr>
+              <w:t>dotnetapp</w:t>
+            </w:r>
+            <w:proofErr w:type="gramEnd"/>
+            <w:r>
+              <w:rPr>
+                <w:rFonts w:ascii="Consolas" w:hAnsi="Consolas" w:cs="Consolas"/>
+                <w:b/>
+                <w:color w:val="000000"/>
+                <w:szCs w:val="19"/>
+              </w:rPr>
+              <w:t>-nanoserver</w:t>
+            </w:r>
+            <w:proofErr w:type="spellEnd"/>
           </w:p>
         </w:tc>
         <w:tc>
@@ -1194,8 +1658,17 @@
                 <w:rFonts w:ascii="Consolas" w:hAnsi="Consolas"/>
                 <w:b/>
               </w:rPr>
-              <w:t>docker ps</w:t>
-            </w:r>
+              <w:t xml:space="preserve">docker </w:t>
+            </w:r>
+            <w:proofErr w:type="spellStart"/>
+            <w:r>
+              <w:rPr>
+                <w:rFonts w:ascii="Consolas" w:hAnsi="Consolas"/>
+                <w:b/>
+              </w:rPr>
+              <w:t>ps</w:t>
+            </w:r>
+            <w:proofErr w:type="spellEnd"/>
           </w:p>
         </w:tc>
         <w:tc>
@@ -1247,7 +1720,23 @@
                 <w:rFonts w:ascii="Consolas" w:hAnsi="Consolas"/>
                 <w:b/>
               </w:rPr>
-              <w:t>docker ps -a</w:t>
+              <w:t xml:space="preserve">docker </w:t>
+            </w:r>
+            <w:proofErr w:type="spellStart"/>
+            <w:r>
+              <w:rPr>
+                <w:rFonts w:ascii="Consolas" w:hAnsi="Consolas"/>
+                <w:b/>
+              </w:rPr>
+              <w:t>ps</w:t>
+            </w:r>
+            <w:proofErr w:type="spellEnd"/>
+            <w:r>
+              <w:rPr>
+                <w:rFonts w:ascii="Consolas" w:hAnsi="Consolas"/>
+                <w:b/>
+              </w:rPr>
+              <w:t xml:space="preserve"> -a</w:t>
             </w:r>
           </w:p>
         </w:tc>
@@ -1300,14 +1789,39 @@
                 <w:rFonts w:ascii="Consolas" w:hAnsi="Consolas"/>
                 <w:b/>
               </w:rPr>
-              <w:t>docker start -ia</w:t>
-            </w:r>
-            <w:r>
-              <w:rPr>
-                <w:rFonts w:ascii="Consolas" w:hAnsi="Consolas"/>
-                <w:b/>
-              </w:rPr>
-              <w:t xml:space="preserve"> &lt;container_id&gt;</w:t>
+              <w:t>docker start -</w:t>
+            </w:r>
+            <w:proofErr w:type="spellStart"/>
+            <w:r>
+              <w:rPr>
+                <w:rFonts w:ascii="Consolas" w:hAnsi="Consolas"/>
+                <w:b/>
+              </w:rPr>
+              <w:t>ia</w:t>
+            </w:r>
+            <w:proofErr w:type="spellEnd"/>
+            <w:r>
+              <w:rPr>
+                <w:rFonts w:ascii="Consolas" w:hAnsi="Consolas"/>
+                <w:b/>
+              </w:rPr>
+              <w:t xml:space="preserve"> &lt;</w:t>
+            </w:r>
+            <w:proofErr w:type="spellStart"/>
+            <w:r>
+              <w:rPr>
+                <w:rFonts w:ascii="Consolas" w:hAnsi="Consolas"/>
+                <w:b/>
+              </w:rPr>
+              <w:t>container_id</w:t>
+            </w:r>
+            <w:proofErr w:type="spellEnd"/>
+            <w:r>
+              <w:rPr>
+                <w:rFonts w:ascii="Consolas" w:hAnsi="Consolas"/>
+                <w:b/>
+              </w:rPr>
+              <w:t>&gt;</w:t>
             </w:r>
           </w:p>
         </w:tc>
@@ -1361,8 +1875,13 @@
       <w:r>
         <w:t xml:space="preserve"> </w:t>
       </w:r>
-      <w:r>
-        <w:t xml:space="preserve">Dockerize a </w:t>
+      <w:proofErr w:type="spellStart"/>
+      <w:r>
+        <w:t>Dockerize</w:t>
+      </w:r>
+      <w:proofErr w:type="spellEnd"/>
+      <w:r>
+        <w:t xml:space="preserve"> a </w:t>
       </w:r>
       <w:r>
         <w:t>.NET C</w:t>
@@ -1376,7 +1895,15 @@
         <w:t xml:space="preserve">In this demo, we’ll show how to take a simplistic .NET 4.5.2 console application </w:t>
       </w:r>
       <w:r>
-        <w:t>and ‘Dockerize’ it; create a docker image from the application. We’ll then run that newly created docker image as a container.</w:t>
+        <w:t>and ‘</w:t>
+      </w:r>
+      <w:proofErr w:type="spellStart"/>
+      <w:r>
+        <w:t>Dockerize</w:t>
+      </w:r>
+      <w:proofErr w:type="spellEnd"/>
+      <w:r>
+        <w:t>’ it; create a docker image from the application. We’ll then run that newly created docker image as a container.</w:t>
       </w:r>
     </w:p>
     <w:tbl>
@@ -1410,8 +1937,36 @@
                 <w:szCs w:val="20"/>
               </w:rPr>
               <w:lastRenderedPageBreak/>
-              <w:t>Show the code in HelloWorldConsole/Program.cs</w:t>
-            </w:r>
+              <w:t xml:space="preserve">Show the code in </w:t>
+            </w:r>
+            <w:proofErr w:type="spellStart"/>
+            <w:r>
+              <w:rPr>
+                <w:rFonts w:cstheme="minorHAnsi"/>
+                <w:color w:val="000000"/>
+                <w:szCs w:val="20"/>
+              </w:rPr>
+              <w:t>HelloWorldConsole</w:t>
+            </w:r>
+            <w:proofErr w:type="spellEnd"/>
+            <w:r>
+              <w:rPr>
+                <w:rFonts w:cstheme="minorHAnsi"/>
+                <w:color w:val="000000"/>
+                <w:szCs w:val="20"/>
+              </w:rPr>
+              <w:t>/</w:t>
+            </w:r>
+            <w:proofErr w:type="spellStart"/>
+            <w:r>
+              <w:rPr>
+                <w:rFonts w:cstheme="minorHAnsi"/>
+                <w:color w:val="000000"/>
+                <w:szCs w:val="20"/>
+              </w:rPr>
+              <w:t>Program.cs</w:t>
+            </w:r>
+            <w:proofErr w:type="spellEnd"/>
           </w:p>
         </w:tc>
         <w:tc>
@@ -1425,8 +1980,18 @@
           </w:p>
           <w:p/>
           <w:p>
-            <w:r>
-              <w:t>Readline() just to keep the console application open.</w:t>
+            <w:proofErr w:type="spellStart"/>
+            <w:proofErr w:type="gramStart"/>
+            <w:r>
+              <w:t>Readline</w:t>
+            </w:r>
+            <w:proofErr w:type="spellEnd"/>
+            <w:r>
+              <w:t>(</w:t>
+            </w:r>
+            <w:proofErr w:type="gramEnd"/>
+            <w:r>
+              <w:t>) just to keep the console application open.</w:t>
             </w:r>
           </w:p>
         </w:tc>
@@ -1467,8 +2032,30 @@
               <w:rPr>
                 <w:rFonts w:cstheme="minorHAnsi"/>
               </w:rPr>
-              <w:t>Create the Dockerfile / Add the existing Dockerfile</w:t>
-            </w:r>
+              <w:t xml:space="preserve">Create the </w:t>
+            </w:r>
+            <w:proofErr w:type="spellStart"/>
+            <w:r>
+              <w:rPr>
+                <w:rFonts w:cstheme="minorHAnsi"/>
+              </w:rPr>
+              <w:t>Dockerfile</w:t>
+            </w:r>
+            <w:proofErr w:type="spellEnd"/>
+            <w:r>
+              <w:rPr>
+                <w:rFonts w:cstheme="minorHAnsi"/>
+              </w:rPr>
+              <w:t xml:space="preserve"> / Add the existing </w:t>
+            </w:r>
+            <w:proofErr w:type="spellStart"/>
+            <w:r>
+              <w:rPr>
+                <w:rFonts w:cstheme="minorHAnsi"/>
+              </w:rPr>
+              <w:t>Dockerfile</w:t>
+            </w:r>
+            <w:proofErr w:type="spellEnd"/>
           </w:p>
           <w:p>
             <w:pPr>
@@ -1506,21 +2093,19 @@
                 <w:sz w:val="20"/>
                 <w:szCs w:val="19"/>
               </w:rPr>
-              <w:t xml:space="preserve"> microsoft/windowsservercore</w:t>
-            </w:r>
-          </w:p>
-          <w:p>
-            <w:pPr>
-              <w:autoSpaceDE w:val="0"/>
-              <w:autoSpaceDN w:val="0"/>
-              <w:adjustRightInd w:val="0"/>
+              <w:t xml:space="preserve"> </w:t>
+            </w:r>
+            <w:proofErr w:type="spellStart"/>
+            <w:r>
               <w:rPr>
                 <w:rFonts w:ascii="Consolas" w:hAnsi="Consolas" w:cs="Consolas"/>
                 <w:color w:val="000000"/>
                 <w:sz w:val="20"/>
                 <w:szCs w:val="19"/>
               </w:rPr>
-            </w:pPr>
+              <w:t>microsoft</w:t>
+            </w:r>
+            <w:proofErr w:type="spellEnd"/>
             <w:r>
               <w:rPr>
                 <w:rFonts w:ascii="Consolas" w:hAnsi="Consolas" w:cs="Consolas"/>
@@ -1528,16 +2113,9 @@
                 <w:sz w:val="20"/>
                 <w:szCs w:val="19"/>
               </w:rPr>
-              <w:t>ADD publish/ /</w:t>
-            </w:r>
-          </w:p>
-          <w:p>
-            <w:pPr>
-              <w:rPr>
-                <w:rFonts w:ascii="Consolas" w:hAnsi="Consolas"/>
-                <w:b/>
-              </w:rPr>
-            </w:pPr>
+              <w:t>/</w:t>
+            </w:r>
+            <w:proofErr w:type="spellStart"/>
             <w:r>
               <w:rPr>
                 <w:rFonts w:ascii="Consolas" w:hAnsi="Consolas" w:cs="Consolas"/>
@@ -1545,6 +2123,46 @@
                 <w:sz w:val="20"/>
                 <w:szCs w:val="19"/>
               </w:rPr>
+              <w:t>windowsservercore</w:t>
+            </w:r>
+            <w:proofErr w:type="spellEnd"/>
+          </w:p>
+          <w:p>
+            <w:pPr>
+              <w:autoSpaceDE w:val="0"/>
+              <w:autoSpaceDN w:val="0"/>
+              <w:adjustRightInd w:val="0"/>
+              <w:rPr>
+                <w:rFonts w:ascii="Consolas" w:hAnsi="Consolas" w:cs="Consolas"/>
+                <w:color w:val="000000"/>
+                <w:sz w:val="20"/>
+                <w:szCs w:val="19"/>
+              </w:rPr>
+            </w:pPr>
+            <w:r>
+              <w:rPr>
+                <w:rFonts w:ascii="Consolas" w:hAnsi="Consolas" w:cs="Consolas"/>
+                <w:color w:val="000000"/>
+                <w:sz w:val="20"/>
+                <w:szCs w:val="19"/>
+              </w:rPr>
+              <w:t>ADD publish/ /</w:t>
+            </w:r>
+          </w:p>
+          <w:p>
+            <w:pPr>
+              <w:rPr>
+                <w:rFonts w:ascii="Consolas" w:hAnsi="Consolas"/>
+                <w:b/>
+              </w:rPr>
+            </w:pPr>
+            <w:r>
+              <w:rPr>
+                <w:rFonts w:ascii="Consolas" w:hAnsi="Consolas" w:cs="Consolas"/>
+                <w:color w:val="000000"/>
+                <w:sz w:val="20"/>
+                <w:szCs w:val="19"/>
+              </w:rPr>
               <w:t>ENTRYPOINT HelloWorldConsole.exe</w:t>
             </w:r>
           </w:p>
@@ -1555,7 +2173,23 @@
           </w:tcPr>
           <w:p>
             <w:r>
-              <w:t>The base image used for a console .NET Framework application is microsoft/windowsservercore, publicly available on Docker Hub</w:t>
+              <w:t xml:space="preserve">The base image used for a console .NET Framework application is </w:t>
+            </w:r>
+            <w:proofErr w:type="spellStart"/>
+            <w:r>
+              <w:t>microsoft</w:t>
+            </w:r>
+            <w:proofErr w:type="spellEnd"/>
+            <w:r>
+              <w:t>/</w:t>
+            </w:r>
+            <w:proofErr w:type="spellStart"/>
+            <w:r>
+              <w:t>windowsservercore</w:t>
+            </w:r>
+            <w:proofErr w:type="spellEnd"/>
+            <w:r>
+              <w:t>, publicly available on Docker Hub</w:t>
             </w:r>
             <w:r>
               <w:t>.</w:t>
@@ -1700,28 +2334,42 @@
                 <w:rFonts w:ascii="Consolas" w:hAnsi="Consolas"/>
                 <w:b/>
               </w:rPr>
-              <w:t>docker build -t helloworldconsole:</w:t>
-            </w:r>
-            <w:r>
-              <w:rPr>
-                <w:rFonts w:ascii="Consolas" w:hAnsi="Consolas"/>
-                <w:b/>
-              </w:rPr>
-              <w:t>stirtrek</w:t>
-            </w:r>
-            <w:r>
-              <w:rPr>
-                <w:rFonts w:ascii="Consolas" w:hAnsi="Consolas"/>
-                <w:b/>
-              </w:rPr>
-              <w:t>2017</w:t>
-            </w:r>
-            <w:r>
-              <w:rPr>
-                <w:rFonts w:ascii="Consolas" w:hAnsi="Consolas"/>
-                <w:b/>
-              </w:rPr>
-              <w:t xml:space="preserve"> .</w:t>
+              <w:t xml:space="preserve">docker build -t </w:t>
+            </w:r>
+            <w:proofErr w:type="spellStart"/>
+            <w:r>
+              <w:rPr>
+                <w:rFonts w:ascii="Consolas" w:hAnsi="Consolas"/>
+                <w:b/>
+              </w:rPr>
+              <w:t>helloworldconsole</w:t>
+            </w:r>
+            <w:proofErr w:type="spellEnd"/>
+            <w:r>
+              <w:rPr>
+                <w:rFonts w:ascii="Consolas" w:hAnsi="Consolas"/>
+                <w:b/>
+              </w:rPr>
+              <w:t>:</w:t>
+            </w:r>
+            <w:r>
+              <w:t xml:space="preserve"> </w:t>
+            </w:r>
+            <w:proofErr w:type="spellStart"/>
+            <w:r>
+              <w:rPr>
+                <w:rFonts w:ascii="Consolas" w:hAnsi="Consolas"/>
+                <w:b/>
+              </w:rPr>
+              <w:t>windevug</w:t>
+            </w:r>
+            <w:proofErr w:type="spellEnd"/>
+            <w:r>
+              <w:rPr>
+                <w:rFonts w:ascii="Consolas" w:hAnsi="Consolas"/>
+                <w:b/>
+              </w:rPr>
+              <w:t>.</w:t>
             </w:r>
           </w:p>
         </w:tc>
@@ -1843,21 +2491,55 @@
                 <w:rFonts w:ascii="Consolas" w:hAnsi="Consolas"/>
                 <w:b/>
               </w:rPr>
-              <w:t>docker run --rm helloworldconsole:</w:t>
-            </w:r>
-            <w:r>
-              <w:rPr>
-                <w:rFonts w:ascii="Consolas" w:hAnsi="Consolas"/>
-                <w:b/>
-              </w:rPr>
-              <w:t>stirtrek</w:t>
-            </w:r>
-            <w:r>
-              <w:rPr>
-                <w:rFonts w:ascii="Consolas" w:hAnsi="Consolas"/>
-                <w:b/>
-              </w:rPr>
-              <w:t>2017 “mike”</w:t>
+              <w:t>docker run --</w:t>
+            </w:r>
+            <w:proofErr w:type="spellStart"/>
+            <w:r>
+              <w:rPr>
+                <w:rFonts w:ascii="Consolas" w:hAnsi="Consolas"/>
+                <w:b/>
+              </w:rPr>
+              <w:t>rm</w:t>
+            </w:r>
+            <w:proofErr w:type="spellEnd"/>
+            <w:r>
+              <w:rPr>
+                <w:rFonts w:ascii="Consolas" w:hAnsi="Consolas"/>
+                <w:b/>
+              </w:rPr>
+              <w:t xml:space="preserve"> </w:t>
+            </w:r>
+            <w:proofErr w:type="gramStart"/>
+            <w:r>
+              <w:rPr>
+                <w:rFonts w:ascii="Consolas" w:hAnsi="Consolas"/>
+                <w:b/>
+              </w:rPr>
+              <w:t>helloworldconsole:</w:t>
+            </w:r>
+            <w:r>
+              <w:rPr>
+                <w:rFonts w:ascii="Consolas" w:hAnsi="Consolas"/>
+                <w:b/>
+              </w:rPr>
+              <w:t>wind</w:t>
+            </w:r>
+            <w:r>
+              <w:rPr>
+                <w:rFonts w:ascii="Consolas" w:hAnsi="Consolas"/>
+                <w:b/>
+              </w:rPr>
+              <w:t>evug</w:t>
+            </w:r>
+            <w:bookmarkStart w:id="0" w:name="_GoBack"/>
+            <w:bookmarkEnd w:id="0"/>
+            <w:proofErr w:type="gramEnd"/>
+            <w:r>
+              <w:rPr>
+                <w:rFonts w:ascii="Consolas" w:hAnsi="Consolas"/>
+                <w:b/>
+              </w:rPr>
+              <w:t xml:space="preserve"> “mike”</w:t>
             </w:r>
           </w:p>
         </w:tc>
@@ -1873,7 +2555,15 @@
           <w:p/>
           <w:p>
             <w:r>
-              <w:t>Using “--rm” will remove the container after it exits.</w:t>
+              <w:t>Using “--</w:t>
+            </w:r>
+            <w:proofErr w:type="spellStart"/>
+            <w:r>
+              <w:t>rm</w:t>
+            </w:r>
+            <w:proofErr w:type="spellEnd"/>
+            <w:r>
+              <w:t>” will remove the container after it exits.</w:t>
             </w:r>
           </w:p>
         </w:tc>
@@ -1916,7 +2606,23 @@
                 <w:rFonts w:ascii="Consolas" w:hAnsi="Consolas"/>
                 <w:b/>
               </w:rPr>
-              <w:t>docker ps -a</w:t>
+              <w:t xml:space="preserve">docker </w:t>
+            </w:r>
+            <w:proofErr w:type="spellStart"/>
+            <w:r>
+              <w:rPr>
+                <w:rFonts w:ascii="Consolas" w:hAnsi="Consolas"/>
+                <w:b/>
+              </w:rPr>
+              <w:t>ps</w:t>
+            </w:r>
+            <w:proofErr w:type="spellEnd"/>
+            <w:r>
+              <w:rPr>
+                <w:rFonts w:ascii="Consolas" w:hAnsi="Consolas"/>
+                <w:b/>
+              </w:rPr>
+              <w:t xml:space="preserve"> -a</w:t>
             </w:r>
           </w:p>
         </w:tc>
@@ -1945,8 +2651,13 @@
         <w:t xml:space="preserve"> – SQL Server</w:t>
       </w:r>
       <w:r>
-        <w:t xml:space="preserve"> vNext</w:t>
-      </w:r>
+        <w:t xml:space="preserve"> </w:t>
+      </w:r>
+      <w:proofErr w:type="spellStart"/>
+      <w:r>
+        <w:t>vNext</w:t>
+      </w:r>
+      <w:proofErr w:type="spellEnd"/>
       <w:r>
         <w:t xml:space="preserve"> in a Container</w:t>
       </w:r>
@@ -2022,7 +2733,27 @@
                 <w:sz w:val="20"/>
                 <w:szCs w:val="20"/>
               </w:rPr>
-              <w:t>\SQL vNext Containers Demo.ps1"</w:t>
+              <w:t xml:space="preserve">\SQL </w:t>
+            </w:r>
+            <w:proofErr w:type="spellStart"/>
+            <w:r>
+              <w:rPr>
+                <w:rFonts w:cstheme="minorHAnsi"/>
+                <w:color w:val="000000"/>
+                <w:sz w:val="20"/>
+                <w:szCs w:val="20"/>
+              </w:rPr>
+              <w:t>vNext</w:t>
+            </w:r>
+            <w:proofErr w:type="spellEnd"/>
+            <w:r>
+              <w:rPr>
+                <w:rFonts w:cstheme="minorHAnsi"/>
+                <w:color w:val="000000"/>
+                <w:sz w:val="20"/>
+                <w:szCs w:val="20"/>
+              </w:rPr>
+              <w:t xml:space="preserve"> Containers Demo.ps1"</w:t>
             </w:r>
           </w:p>
         </w:tc>
@@ -2117,7 +2848,27 @@
                 <w:color w:val="000000"/>
                 <w:szCs w:val="20"/>
               </w:rPr>
-              <w:t>In VS2017 RC, open ‘HelloWorldWeb’ sample applicatio</w:t>
+              <w:t>In VS2017 RC, open ‘</w:t>
+            </w:r>
+            <w:proofErr w:type="spellStart"/>
+            <w:r>
+              <w:rPr>
+                <w:rFonts w:ascii="Consolas" w:hAnsi="Consolas" w:cstheme="minorHAnsi"/>
+                <w:b/>
+                <w:color w:val="000000"/>
+                <w:szCs w:val="20"/>
+              </w:rPr>
+              <w:t>HelloWorldWeb</w:t>
+            </w:r>
+            <w:proofErr w:type="spellEnd"/>
+            <w:r>
+              <w:rPr>
+                <w:rFonts w:ascii="Consolas" w:hAnsi="Consolas" w:cstheme="minorHAnsi"/>
+                <w:b/>
+                <w:color w:val="000000"/>
+                <w:szCs w:val="20"/>
+              </w:rPr>
+              <w:t>’ sample applicatio</w:t>
             </w:r>
             <w:r>
               <w:rPr>
@@ -2247,7 +2998,23 @@
                 <w:rFonts w:ascii="Consolas" w:hAnsi="Consolas"/>
                 <w:b/>
               </w:rPr>
-              <w:t xml:space="preserve">Right click on HelloWorldWeb project -&gt; Add -&gt; Docker </w:t>
+              <w:t xml:space="preserve">Right click on </w:t>
+            </w:r>
+            <w:proofErr w:type="spellStart"/>
+            <w:r>
+              <w:rPr>
+                <w:rFonts w:ascii="Consolas" w:hAnsi="Consolas"/>
+                <w:b/>
+              </w:rPr>
+              <w:t>HelloWorldWeb</w:t>
+            </w:r>
+            <w:proofErr w:type="spellEnd"/>
+            <w:r>
+              <w:rPr>
+                <w:rFonts w:ascii="Consolas" w:hAnsi="Consolas"/>
+                <w:b/>
+              </w:rPr>
+              <w:t xml:space="preserve"> project -&gt; Add -&gt; Docker </w:t>
             </w:r>
             <w:r>
               <w:rPr>
@@ -2292,8 +3059,13 @@
               <w:t>d</w:t>
             </w:r>
             <w:r>
-              <w:t>ocker-compose.yml</w:t>
-            </w:r>
+              <w:t>ocker-</w:t>
+            </w:r>
+            <w:proofErr w:type="spellStart"/>
+            <w:r>
+              <w:t>compose.yml</w:t>
+            </w:r>
+            <w:proofErr w:type="spellEnd"/>
           </w:p>
           <w:p>
             <w:pPr>
@@ -2304,8 +3076,13 @@
               </w:numPr>
             </w:pPr>
             <w:r>
-              <w:t>docker-compose.override.yml</w:t>
-            </w:r>
+              <w:t>docker-</w:t>
+            </w:r>
+            <w:proofErr w:type="spellStart"/>
+            <w:r>
+              <w:t>compose.override.yml</w:t>
+            </w:r>
+            <w:proofErr w:type="spellEnd"/>
           </w:p>
           <w:p>
             <w:pPr>
@@ -2316,8 +3093,13 @@
               </w:numPr>
             </w:pPr>
             <w:r>
-              <w:t>docker-compose.vs.debug.yml</w:t>
-            </w:r>
+              <w:t>docker-</w:t>
+            </w:r>
+            <w:proofErr w:type="spellStart"/>
+            <w:r>
+              <w:t>compose.vs.debug.yml</w:t>
+            </w:r>
+            <w:proofErr w:type="spellEnd"/>
           </w:p>
           <w:p>
             <w:pPr>
@@ -2328,8 +3110,13 @@
               </w:numPr>
             </w:pPr>
             <w:r>
-              <w:t>docker-compose.vs.release.yml</w:t>
-            </w:r>
+              <w:t>docker-</w:t>
+            </w:r>
+            <w:proofErr w:type="spellStart"/>
+            <w:r>
+              <w:t>compose.vs.release.yml</w:t>
+            </w:r>
+            <w:proofErr w:type="spellEnd"/>
           </w:p>
           <w:p>
             <w:pPr>
@@ -2339,9 +3126,11 @@
                 <w:numId w:val="13"/>
               </w:numPr>
             </w:pPr>
+            <w:proofErr w:type="spellStart"/>
             <w:r>
               <w:t>Dockerfile</w:t>
             </w:r>
+            <w:proofErr w:type="spellEnd"/>
           </w:p>
         </w:tc>
       </w:tr>
@@ -2383,8 +3172,17 @@
                 <w:rFonts w:ascii="Consolas" w:hAnsi="Consolas"/>
                 <w:b/>
               </w:rPr>
-              <w:t>Show Dockerfile</w:t>
-            </w:r>
+              <w:t xml:space="preserve">Show </w:t>
+            </w:r>
+            <w:proofErr w:type="spellStart"/>
+            <w:r>
+              <w:rPr>
+                <w:rFonts w:ascii="Consolas" w:hAnsi="Consolas"/>
+                <w:b/>
+              </w:rPr>
+              <w:t>Dockerfile</w:t>
+            </w:r>
+            <w:proofErr w:type="spellEnd"/>
           </w:p>
         </w:tc>
         <w:tc>
@@ -2393,8 +3191,29 @@
           </w:tcPr>
           <w:p>
             <w:r>
-              <w:t>Starts with ‘microsoft/aspnet’ as base image. This images</w:t>
-            </w:r>
+              <w:t>Starts with ‘</w:t>
+            </w:r>
+            <w:proofErr w:type="spellStart"/>
+            <w:r>
+              <w:t>microsoft</w:t>
+            </w:r>
+            <w:proofErr w:type="spellEnd"/>
+            <w:r>
+              <w:t>/</w:t>
+            </w:r>
+            <w:proofErr w:type="spellStart"/>
+            <w:r>
+              <w:t>aspnet</w:t>
+            </w:r>
+            <w:proofErr w:type="spellEnd"/>
+            <w:r>
+              <w:t xml:space="preserve">’ as base image. </w:t>
+            </w:r>
+            <w:proofErr w:type="gramStart"/>
+            <w:r>
+              <w:t>This images</w:t>
+            </w:r>
+            <w:proofErr w:type="gramEnd"/>
             <w:r>
               <w:t xml:space="preserve"> contains:</w:t>
             </w:r>
@@ -2501,7 +3320,23 @@
                 <w:rFonts w:ascii="Consolas" w:hAnsi="Consolas"/>
                 <w:b/>
               </w:rPr>
-              <w:t>Place debug point in a controller (e.g. /Controllers/HomeController/About</w:t>
+              <w:t>Place debug point in a controller (e.g. /Controllers/</w:t>
+            </w:r>
+            <w:proofErr w:type="spellStart"/>
+            <w:r>
+              <w:rPr>
+                <w:rFonts w:ascii="Consolas" w:hAnsi="Consolas"/>
+                <w:b/>
+              </w:rPr>
+              <w:t>HomeController</w:t>
+            </w:r>
+            <w:proofErr w:type="spellEnd"/>
+            <w:r>
+              <w:rPr>
+                <w:rFonts w:ascii="Consolas" w:hAnsi="Consolas"/>
+                <w:b/>
+              </w:rPr>
+              <w:t>/About</w:t>
             </w:r>
             <w:r>
               <w:rPr>
@@ -2557,7 +3392,25 @@
                 <w:rFonts w:ascii="Consolas" w:hAnsi="Consolas"/>
                 <w:b/>
               </w:rPr>
-              <w:t>Debug the CONTAINER (Docker:Debug Project)</w:t>
+              <w:t>Debug the CONTAINER (</w:t>
+            </w:r>
+            <w:proofErr w:type="spellStart"/>
+            <w:proofErr w:type="gramStart"/>
+            <w:r>
+              <w:rPr>
+                <w:rFonts w:ascii="Consolas" w:hAnsi="Consolas"/>
+                <w:b/>
+              </w:rPr>
+              <w:t>Docker:Debug</w:t>
+            </w:r>
+            <w:proofErr w:type="spellEnd"/>
+            <w:proofErr w:type="gramEnd"/>
+            <w:r>
+              <w:rPr>
+                <w:rFonts w:ascii="Consolas" w:hAnsi="Consolas"/>
+                <w:b/>
+              </w:rPr>
+              <w:t xml:space="preserve"> Project)</w:t>
             </w:r>
           </w:p>
         </w:tc>
@@ -2587,13 +3440,49 @@
               <w:rPr>
                 <w:rFonts w:ascii="Consolas" w:hAnsi="Consolas"/>
               </w:rPr>
-              <w:t>docker inspect -f "{{ .NetworkSettings.Networks.nat.IPAddress }}"</w:t>
-            </w:r>
-            <w:r>
-              <w:rPr>
-                <w:rFonts w:ascii="Consolas" w:hAnsi="Consolas"/>
-              </w:rPr>
-              <w:t xml:space="preserve"> &lt;containerId&gt;</w:t>
+              <w:t>docker inspect -f "</w:t>
+            </w:r>
+            <w:proofErr w:type="gramStart"/>
+            <w:r>
+              <w:rPr>
+                <w:rFonts w:ascii="Consolas" w:hAnsi="Consolas"/>
+              </w:rPr>
+              <w:t>{{ .</w:t>
+            </w:r>
+            <w:proofErr w:type="spellStart"/>
+            <w:proofErr w:type="gramEnd"/>
+            <w:r>
+              <w:rPr>
+                <w:rFonts w:ascii="Consolas" w:hAnsi="Consolas"/>
+              </w:rPr>
+              <w:t>NetworkSettings.Networks.nat.IPAddress</w:t>
+            </w:r>
+            <w:proofErr w:type="spellEnd"/>
+            <w:r>
+              <w:rPr>
+                <w:rFonts w:ascii="Consolas" w:hAnsi="Consolas"/>
+              </w:rPr>
+              <w:t xml:space="preserve"> }}"</w:t>
+            </w:r>
+            <w:r>
+              <w:rPr>
+                <w:rFonts w:ascii="Consolas" w:hAnsi="Consolas"/>
+              </w:rPr>
+              <w:t xml:space="preserve"> &lt;</w:t>
+            </w:r>
+            <w:proofErr w:type="spellStart"/>
+            <w:r>
+              <w:rPr>
+                <w:rFonts w:ascii="Consolas" w:hAnsi="Consolas"/>
+              </w:rPr>
+              <w:t>containerId</w:t>
+            </w:r>
+            <w:proofErr w:type="spellEnd"/>
+            <w:r>
+              <w:rPr>
+                <w:rFonts w:ascii="Consolas" w:hAnsi="Consolas"/>
+              </w:rPr>
+              <w:t>&gt;</w:t>
             </w:r>
           </w:p>
         </w:tc>
@@ -2652,13 +3541,21 @@
           <w:p/>
           <w:p>
             <w:r>
-              <w:t>Show the change is reflected immediately. The docker-compose.</w:t>
+              <w:t>Show the change is reflected immediately. The docker-</w:t>
+            </w:r>
+            <w:proofErr w:type="spellStart"/>
+            <w:r>
+              <w:t>compose.</w:t>
             </w:r>
             <w:r>
               <w:t>vs.debug.</w:t>
             </w:r>
             <w:r>
-              <w:t xml:space="preserve">yml file maps </w:t>
+              <w:t>yml</w:t>
+            </w:r>
+            <w:proofErr w:type="spellEnd"/>
+            <w:r>
+              <w:t xml:space="preserve"> file maps </w:t>
             </w:r>
             <w:r>
               <w:t xml:space="preserve">the local directory to c:\inetpub\wwwroot in the container. </w:t>
@@ -2667,7 +3564,15 @@
           <w:p/>
           <w:p>
             <w:r>
-              <w:t>Look at docker-compose.vs.release.yml and notice the mapping to c:\inetpub\wwwroot is not present.</w:t>
+              <w:t>Look at docker-</w:t>
+            </w:r>
+            <w:proofErr w:type="spellStart"/>
+            <w:r>
+              <w:t>compose.vs.release.yml</w:t>
+            </w:r>
+            <w:proofErr w:type="spellEnd"/>
+            <w:r>
+              <w:t xml:space="preserve"> and notice the mapping to c:\inetpub\wwwroot is not present.</w:t>
             </w:r>
           </w:p>
         </w:tc>
@@ -2720,7 +3625,17 @@
           </w:tcPr>
           <w:p>
             <w:r>
-              <w:t>Show that the ‘helloworldweb:dev’ image is present</w:t>
+              <w:t>Show that the ‘</w:t>
+            </w:r>
+            <w:proofErr w:type="spellStart"/>
+            <w:proofErr w:type="gramStart"/>
+            <w:r>
+              <w:t>helloworldweb:dev</w:t>
+            </w:r>
+            <w:proofErr w:type="spellEnd"/>
+            <w:proofErr w:type="gramEnd"/>
+            <w:r>
+              <w:t>’ image is present</w:t>
             </w:r>
           </w:p>
         </w:tc>
@@ -2763,8 +3678,17 @@
                 <w:rFonts w:ascii="Consolas" w:hAnsi="Consolas"/>
                 <w:b/>
               </w:rPr>
-              <w:t>docker ps</w:t>
-            </w:r>
+              <w:t xml:space="preserve">docker </w:t>
+            </w:r>
+            <w:proofErr w:type="spellStart"/>
+            <w:r>
+              <w:rPr>
+                <w:rFonts w:ascii="Consolas" w:hAnsi="Consolas"/>
+                <w:b/>
+              </w:rPr>
+              <w:t>ps</w:t>
+            </w:r>
+            <w:proofErr w:type="spellEnd"/>
           </w:p>
         </w:tc>
         <w:tc>
@@ -2831,8 +3755,19 @@
                 <w:color w:val="000000"/>
                 <w:szCs w:val="20"/>
               </w:rPr>
-              <w:t>In VS2017, open ‘HelloWorldWithDatabase</w:t>
-            </w:r>
+              <w:t>In VS2017, open ‘</w:t>
+            </w:r>
+            <w:proofErr w:type="spellStart"/>
+            <w:r>
+              <w:rPr>
+                <w:rFonts w:ascii="Consolas" w:hAnsi="Consolas" w:cstheme="minorHAnsi"/>
+                <w:b/>
+                <w:color w:val="000000"/>
+                <w:szCs w:val="20"/>
+              </w:rPr>
+              <w:t>HelloWorldWithDatabase</w:t>
+            </w:r>
+            <w:proofErr w:type="spellEnd"/>
             <w:r>
               <w:rPr>
                 <w:rFonts w:ascii="Consolas" w:hAnsi="Consolas" w:cstheme="minorHAnsi"/>
@@ -2954,8 +3889,17 @@
                 <w:rFonts w:ascii="Consolas" w:hAnsi="Consolas"/>
                 <w:b/>
               </w:rPr>
-              <w:t>docker-compose.yml</w:t>
-            </w:r>
+              <w:t>docker-</w:t>
+            </w:r>
+            <w:proofErr w:type="spellStart"/>
+            <w:r>
+              <w:rPr>
+                <w:rFonts w:ascii="Consolas" w:hAnsi="Consolas"/>
+                <w:b/>
+              </w:rPr>
+              <w:t>compose.yml</w:t>
+            </w:r>
+            <w:proofErr w:type="spellEnd"/>
           </w:p>
         </w:tc>
         <w:tc>
@@ -2964,13 +3908,29 @@
           </w:tcPr>
           <w:p>
             <w:r>
-              <w:t>Same as before with ASP.NET example, but this includes a reference to the ‘db’ service – SQL Server.</w:t>
+              <w:t>Same as before with ASP.NET example, but this includes a reference to the ‘</w:t>
+            </w:r>
+            <w:proofErr w:type="spellStart"/>
+            <w:r>
+              <w:t>db</w:t>
+            </w:r>
+            <w:proofErr w:type="spellEnd"/>
+            <w:r>
+              <w:t>’ service – SQL Server.</w:t>
             </w:r>
           </w:p>
           <w:p/>
           <w:p>
             <w:r>
-              <w:t>Note the dependency on the “db” service.</w:t>
+              <w:t>Note the dependency on the “</w:t>
+            </w:r>
+            <w:proofErr w:type="spellStart"/>
+            <w:r>
+              <w:t>db</w:t>
+            </w:r>
+            <w:proofErr w:type="spellEnd"/>
+            <w:r>
+              <w:t>” service.</w:t>
             </w:r>
           </w:p>
         </w:tc>
@@ -3008,13 +3968,31 @@
                 <w:b/>
               </w:rPr>
             </w:pPr>
-            <w:r>
-              <w:rPr>
-                <w:rFonts w:ascii="Consolas" w:hAnsi="Consolas"/>
-                <w:b/>
-              </w:rPr>
-              <w:t>db\Dockerfile</w:t>
-            </w:r>
+            <w:proofErr w:type="spellStart"/>
+            <w:r>
+              <w:rPr>
+                <w:rFonts w:ascii="Consolas" w:hAnsi="Consolas"/>
+                <w:b/>
+              </w:rPr>
+              <w:t>db</w:t>
+            </w:r>
+            <w:proofErr w:type="spellEnd"/>
+            <w:r>
+              <w:rPr>
+                <w:rFonts w:ascii="Consolas" w:hAnsi="Consolas"/>
+                <w:b/>
+              </w:rPr>
+              <w:t>\</w:t>
+            </w:r>
+            <w:proofErr w:type="spellStart"/>
+            <w:r>
+              <w:rPr>
+                <w:rFonts w:ascii="Consolas" w:hAnsi="Consolas"/>
+                <w:b/>
+              </w:rPr>
+              <w:t>Dockerfile</w:t>
+            </w:r>
+            <w:proofErr w:type="spellEnd"/>
           </w:p>
         </w:tc>
         <w:tc>
@@ -3023,7 +4001,23 @@
           </w:tcPr>
           <w:p>
             <w:r>
-              <w:t>This Dockerfile is used to build the SQL Server container. It’s very similar to what we executed previously from the docker command line.</w:t>
+              <w:t xml:space="preserve">This </w:t>
+            </w:r>
+            <w:proofErr w:type="spellStart"/>
+            <w:r>
+              <w:t>Dockerfile</w:t>
+            </w:r>
+            <w:proofErr w:type="spellEnd"/>
+            <w:r>
+              <w:t xml:space="preserve"> is used to build the SQL Server container. It’s very </w:t>
+            </w:r>
+            <w:proofErr w:type="gramStart"/>
+            <w:r>
+              <w:t>similar to</w:t>
+            </w:r>
+            <w:proofErr w:type="gramEnd"/>
+            <w:r>
+              <w:t xml:space="preserve"> what we executed previously from the docker command line.</w:t>
             </w:r>
           </w:p>
           <w:p/>
@@ -3082,7 +4076,23 @@
           </w:tcPr>
           <w:p>
             <w:r>
-              <w:t>Show the HomeController\AboutAsync method</w:t>
+              <w:t xml:space="preserve">Show the </w:t>
+            </w:r>
+            <w:proofErr w:type="spellStart"/>
+            <w:r>
+              <w:t>HomeController</w:t>
+            </w:r>
+            <w:proofErr w:type="spellEnd"/>
+            <w:r>
+              <w:t>\</w:t>
+            </w:r>
+            <w:proofErr w:type="spellStart"/>
+            <w:r>
+              <w:t>AboutAsync</w:t>
+            </w:r>
+            <w:proofErr w:type="spellEnd"/>
+            <w:r>
+              <w:t xml:space="preserve"> method</w:t>
             </w:r>
             <w:r>
               <w:t>.</w:t>
@@ -3128,7 +4138,23 @@
                 <w:rFonts w:ascii="Consolas" w:hAnsi="Consolas"/>
                 <w:b/>
               </w:rPr>
-              <w:t>Show ‘Api’ project</w:t>
+              <w:t>Show ‘</w:t>
+            </w:r>
+            <w:proofErr w:type="spellStart"/>
+            <w:r>
+              <w:rPr>
+                <w:rFonts w:ascii="Consolas" w:hAnsi="Consolas"/>
+                <w:b/>
+              </w:rPr>
+              <w:t>Api</w:t>
+            </w:r>
+            <w:proofErr w:type="spellEnd"/>
+            <w:r>
+              <w:rPr>
+                <w:rFonts w:ascii="Consolas" w:hAnsi="Consolas"/>
+                <w:b/>
+              </w:rPr>
+              <w:t>’ project</w:t>
             </w:r>
           </w:p>
         </w:tc>
@@ -3138,7 +4164,15 @@
           </w:tcPr>
           <w:p>
             <w:r>
-              <w:t>Basic ASP.NET MVC Web APi project to return answers for a magic 8 ball.</w:t>
+              <w:t xml:space="preserve">Basic ASP.NET MVC Web </w:t>
+            </w:r>
+            <w:proofErr w:type="spellStart"/>
+            <w:r>
+              <w:t>APi</w:t>
+            </w:r>
+            <w:proofErr w:type="spellEnd"/>
+            <w:r>
+              <w:t xml:space="preserve"> project to return answers for a magic 8 ball.</w:t>
             </w:r>
           </w:p>
         </w:tc>
@@ -3197,7 +4231,15 @@
           <w:p/>
           <w:p>
             <w:r>
-              <w:t>Running three containers. Ability to step-into debug into the two web projects in Visual Studio . . . . just like you would expect.</w:t>
+              <w:t xml:space="preserve">Running three containers. Ability to step-into debug into the two web projects in Visual Studio </w:t>
+            </w:r>
+            <w:proofErr w:type="gramStart"/>
+            <w:r>
+              <w:t>. . . .</w:t>
+            </w:r>
+            <w:proofErr w:type="gramEnd"/>
+            <w:r>
+              <w:t xml:space="preserve"> just like you would expect.</w:t>
             </w:r>
           </w:p>
         </w:tc>
@@ -3216,7 +4258,7 @@
 </file>
 
 <file path=word/comments.xml><?xml version="1.0" encoding="utf-8"?>
-<w:comments xmlns:wpc="http://schemas.microsoft.com/office/word/2010/wordprocessingCanvas" xmlns:cx="http://schemas.microsoft.com/office/drawing/2014/chartex" xmlns:cx1="http://schemas.microsoft.com/office/drawing/2015/9/8/chartex" xmlns:cx2="http://schemas.microsoft.com/office/drawing/2015/10/21/chartex" xmlns:cx3="http://schemas.microsoft.com/office/drawing/2016/5/9/chartex" xmlns:cx4="http://schemas.microsoft.com/office/drawing/2016/5/10/chartex" xmlns:cx5="http://schemas.microsoft.com/office/drawing/2016/5/11/chartex" xmlns:cx6="http://schemas.microsoft.com/office/drawing/2016/5/12/chartex" xmlns:cx7="http://schemas.microsoft.com/office/drawing/2016/5/13/chartex" xmlns:cx8="http://schemas.microsoft.com/office/drawing/2016/5/14/chartex" xmlns:mc="http://schemas.openxmlformats.org/markup-compatibility/2006" xmlns:aink="http://schemas.microsoft.com/office/drawing/2016/ink" xmlns:o="urn:schemas-microsoft-com:office:office" xmlns:r="http://schemas.openxmlformats.org/officeDocument/2006/relationships" xmlns:m="http://schemas.openxmlformats.org/officeDocument/2006/math" xmlns:v="urn:schemas-microsoft-com:vml" xmlns:wp14="http://schemas.microsoft.com/office/word/2010/wordprocessingDrawing" xmlns:wp="http://schemas.openxmlformats.org/drawingml/2006/wordprocessingDrawing" xmlns:w10="urn:schemas-microsoft-com:office:word" xmlns:w="http://schemas.openxmlformats.org/wordprocessingml/2006/main" xmlns:w14="http://schemas.microsoft.com/office/word/2010/wordml" xmlns:w15="http://schemas.microsoft.com/office/word/2012/wordml" xmlns:w16se="http://schemas.microsoft.com/office/word/2015/wordml/symex" xmlns:wpg="http://schemas.microsoft.com/office/word/2010/wordprocessingGroup" xmlns:wpi="http://schemas.microsoft.com/office/word/2010/wordprocessingInk" xmlns:wne="http://schemas.microsoft.com/office/word/2006/wordml" xmlns:wps="http://schemas.microsoft.com/office/word/2010/wordprocessingShape" mc:Ignorable="w14 w15 w16se wp14">
+<w:comments xmlns:wpc="http://schemas.microsoft.com/office/word/2010/wordprocessingCanvas" xmlns:cx="http://schemas.microsoft.com/office/drawing/2014/chartex" xmlns:cx1="http://schemas.microsoft.com/office/drawing/2015/9/8/chartex" xmlns:cx2="http://schemas.microsoft.com/office/drawing/2015/10/21/chartex" xmlns:cx3="http://schemas.microsoft.com/office/drawing/2016/5/9/chartex" xmlns:cx4="http://schemas.microsoft.com/office/drawing/2016/5/10/chartex" xmlns:cx5="http://schemas.microsoft.com/office/drawing/2016/5/11/chartex" xmlns:cx6="http://schemas.microsoft.com/office/drawing/2016/5/12/chartex" xmlns:cx7="http://schemas.microsoft.com/office/drawing/2016/5/13/chartex" xmlns:cx8="http://schemas.microsoft.com/office/drawing/2016/5/14/chartex" xmlns:mc="http://schemas.openxmlformats.org/markup-compatibility/2006" xmlns:aink="http://schemas.microsoft.com/office/drawing/2016/ink" xmlns:am3d="http://schemas.microsoft.com/office/drawing/2017/model3d" xmlns:o="urn:schemas-microsoft-com:office:office" xmlns:r="http://schemas.openxmlformats.org/officeDocument/2006/relationships" xmlns:m="http://schemas.openxmlformats.org/officeDocument/2006/math" xmlns:v="urn:schemas-microsoft-com:vml" xmlns:wp14="http://schemas.microsoft.com/office/word/2010/wordprocessingDrawing" xmlns:wp="http://schemas.openxmlformats.org/drawingml/2006/wordprocessingDrawing" xmlns:w10="urn:schemas-microsoft-com:office:word" xmlns:w="http://schemas.openxmlformats.org/wordprocessingml/2006/main" xmlns:w14="http://schemas.microsoft.com/office/word/2010/wordml" xmlns:w15="http://schemas.microsoft.com/office/word/2012/wordml" xmlns:w16se="http://schemas.microsoft.com/office/word/2015/wordml/symex" xmlns:wpg="http://schemas.microsoft.com/office/word/2010/wordprocessingGroup" xmlns:wpi="http://schemas.microsoft.com/office/word/2010/wordprocessingInk" xmlns:wne="http://schemas.microsoft.com/office/word/2006/wordml" xmlns:wps="http://schemas.microsoft.com/office/word/2010/wordprocessingShape" mc:Ignorable="w14 w15 w16se wp14">
   <w:comment w:id="1" w:author="Michael Collier" w:date="2017-05-03T16:43:00Z" w:initials="MC">
     <w:p>
       <w:pPr>
@@ -3248,13 +4290,13 @@
 </file>
 
 <file path=word/commentsExtended.xml><?xml version="1.0" encoding="utf-8"?>
-<w15:commentsEx xmlns:wpc="http://schemas.microsoft.com/office/word/2010/wordprocessingCanvas" xmlns:cx="http://schemas.microsoft.com/office/drawing/2014/chartex" xmlns:cx1="http://schemas.microsoft.com/office/drawing/2015/9/8/chartex" xmlns:cx2="http://schemas.microsoft.com/office/drawing/2015/10/21/chartex" xmlns:cx3="http://schemas.microsoft.com/office/drawing/2016/5/9/chartex" xmlns:cx4="http://schemas.microsoft.com/office/drawing/2016/5/10/chartex" xmlns:cx5="http://schemas.microsoft.com/office/drawing/2016/5/11/chartex" xmlns:cx6="http://schemas.microsoft.com/office/drawing/2016/5/12/chartex" xmlns:cx7="http://schemas.microsoft.com/office/drawing/2016/5/13/chartex" xmlns:cx8="http://schemas.microsoft.com/office/drawing/2016/5/14/chartex" xmlns:mc="http://schemas.openxmlformats.org/markup-compatibility/2006" xmlns:aink="http://schemas.microsoft.com/office/drawing/2016/ink" xmlns:o="urn:schemas-microsoft-com:office:office" xmlns:r="http://schemas.openxmlformats.org/officeDocument/2006/relationships" xmlns:m="http://schemas.openxmlformats.org/officeDocument/2006/math" xmlns:v="urn:schemas-microsoft-com:vml" xmlns:wp14="http://schemas.microsoft.com/office/word/2010/wordprocessingDrawing" xmlns:wp="http://schemas.openxmlformats.org/drawingml/2006/wordprocessingDrawing" xmlns:w10="urn:schemas-microsoft-com:office:word" xmlns:w="http://schemas.openxmlformats.org/wordprocessingml/2006/main" xmlns:w14="http://schemas.microsoft.com/office/word/2010/wordml" xmlns:w15="http://schemas.microsoft.com/office/word/2012/wordml" xmlns:w16se="http://schemas.microsoft.com/office/word/2015/wordml/symex" xmlns:wpg="http://schemas.microsoft.com/office/word/2010/wordprocessingGroup" xmlns:wpi="http://schemas.microsoft.com/office/word/2010/wordprocessingInk" xmlns:wne="http://schemas.microsoft.com/office/word/2006/wordml" xmlns:wps="http://schemas.microsoft.com/office/word/2010/wordprocessingShape" mc:Ignorable="w14 w15 w16se wp14">
+<w15:commentsEx xmlns:wpc="http://schemas.microsoft.com/office/word/2010/wordprocessingCanvas" xmlns:cx="http://schemas.microsoft.com/office/drawing/2014/chartex" xmlns:cx1="http://schemas.microsoft.com/office/drawing/2015/9/8/chartex" xmlns:cx2="http://schemas.microsoft.com/office/drawing/2015/10/21/chartex" xmlns:cx3="http://schemas.microsoft.com/office/drawing/2016/5/9/chartex" xmlns:cx4="http://schemas.microsoft.com/office/drawing/2016/5/10/chartex" xmlns:cx5="http://schemas.microsoft.com/office/drawing/2016/5/11/chartex" xmlns:cx6="http://schemas.microsoft.com/office/drawing/2016/5/12/chartex" xmlns:cx7="http://schemas.microsoft.com/office/drawing/2016/5/13/chartex" xmlns:cx8="http://schemas.microsoft.com/office/drawing/2016/5/14/chartex" xmlns:mc="http://schemas.openxmlformats.org/markup-compatibility/2006" xmlns:aink="http://schemas.microsoft.com/office/drawing/2016/ink" xmlns:am3d="http://schemas.microsoft.com/office/drawing/2017/model3d" xmlns:o="urn:schemas-microsoft-com:office:office" xmlns:r="http://schemas.openxmlformats.org/officeDocument/2006/relationships" xmlns:m="http://schemas.openxmlformats.org/officeDocument/2006/math" xmlns:v="urn:schemas-microsoft-com:vml" xmlns:wp14="http://schemas.microsoft.com/office/word/2010/wordprocessingDrawing" xmlns:wp="http://schemas.openxmlformats.org/drawingml/2006/wordprocessingDrawing" xmlns:w10="urn:schemas-microsoft-com:office:word" xmlns:w="http://schemas.openxmlformats.org/wordprocessingml/2006/main" xmlns:w14="http://schemas.microsoft.com/office/word/2010/wordml" xmlns:w15="http://schemas.microsoft.com/office/word/2012/wordml" xmlns:w16se="http://schemas.microsoft.com/office/word/2015/wordml/symex" xmlns:wpg="http://schemas.microsoft.com/office/word/2010/wordprocessingGroup" xmlns:wpi="http://schemas.microsoft.com/office/word/2010/wordprocessingInk" xmlns:wne="http://schemas.microsoft.com/office/word/2006/wordml" xmlns:wps="http://schemas.microsoft.com/office/word/2010/wordprocessingShape" mc:Ignorable="w14 w15 w16se wp14">
   <w15:commentEx w15:paraId="60314293" w15:done="0"/>
 </w15:commentsEx>
 </file>
 
 <file path=word/endnotes.xml><?xml version="1.0" encoding="utf-8"?>
-<w:endnotes xmlns:wpc="http://schemas.microsoft.com/office/word/2010/wordprocessingCanvas" xmlns:cx="http://schemas.microsoft.com/office/drawing/2014/chartex" xmlns:cx1="http://schemas.microsoft.com/office/drawing/2015/9/8/chartex" xmlns:cx2="http://schemas.microsoft.com/office/drawing/2015/10/21/chartex" xmlns:cx3="http://schemas.microsoft.com/office/drawing/2016/5/9/chartex" xmlns:cx4="http://schemas.microsoft.com/office/drawing/2016/5/10/chartex" xmlns:cx5="http://schemas.microsoft.com/office/drawing/2016/5/11/chartex" xmlns:cx6="http://schemas.microsoft.com/office/drawing/2016/5/12/chartex" xmlns:cx7="http://schemas.microsoft.com/office/drawing/2016/5/13/chartex" xmlns:cx8="http://schemas.microsoft.com/office/drawing/2016/5/14/chartex" xmlns:mc="http://schemas.openxmlformats.org/markup-compatibility/2006" xmlns:aink="http://schemas.microsoft.com/office/drawing/2016/ink" xmlns:o="urn:schemas-microsoft-com:office:office" xmlns:r="http://schemas.openxmlformats.org/officeDocument/2006/relationships" xmlns:m="http://schemas.openxmlformats.org/officeDocument/2006/math" xmlns:v="urn:schemas-microsoft-com:vml" xmlns:wp14="http://schemas.microsoft.com/office/word/2010/wordprocessingDrawing" xmlns:wp="http://schemas.openxmlformats.org/drawingml/2006/wordprocessingDrawing" xmlns:w10="urn:schemas-microsoft-com:office:word" xmlns:w="http://schemas.openxmlformats.org/wordprocessingml/2006/main" xmlns:w14="http://schemas.microsoft.com/office/word/2010/wordml" xmlns:w15="http://schemas.microsoft.com/office/word/2012/wordml" xmlns:w16se="http://schemas.microsoft.com/office/word/2015/wordml/symex" xmlns:wpg="http://schemas.microsoft.com/office/word/2010/wordprocessingGroup" xmlns:wpi="http://schemas.microsoft.com/office/word/2010/wordprocessingInk" xmlns:wne="http://schemas.microsoft.com/office/word/2006/wordml" xmlns:wps="http://schemas.microsoft.com/office/word/2010/wordprocessingShape" mc:Ignorable="w14 w15 w16se wp14">
+<w:endnotes xmlns:wpc="http://schemas.microsoft.com/office/word/2010/wordprocessingCanvas" xmlns:cx="http://schemas.microsoft.com/office/drawing/2014/chartex" xmlns:cx1="http://schemas.microsoft.com/office/drawing/2015/9/8/chartex" xmlns:cx2="http://schemas.microsoft.com/office/drawing/2015/10/21/chartex" xmlns:cx3="http://schemas.microsoft.com/office/drawing/2016/5/9/chartex" xmlns:cx4="http://schemas.microsoft.com/office/drawing/2016/5/10/chartex" xmlns:cx5="http://schemas.microsoft.com/office/drawing/2016/5/11/chartex" xmlns:cx6="http://schemas.microsoft.com/office/drawing/2016/5/12/chartex" xmlns:cx7="http://schemas.microsoft.com/office/drawing/2016/5/13/chartex" xmlns:cx8="http://schemas.microsoft.com/office/drawing/2016/5/14/chartex" xmlns:mc="http://schemas.openxmlformats.org/markup-compatibility/2006" xmlns:aink="http://schemas.microsoft.com/office/drawing/2016/ink" xmlns:am3d="http://schemas.microsoft.com/office/drawing/2017/model3d" xmlns:o="urn:schemas-microsoft-com:office:office" xmlns:r="http://schemas.openxmlformats.org/officeDocument/2006/relationships" xmlns:m="http://schemas.openxmlformats.org/officeDocument/2006/math" xmlns:v="urn:schemas-microsoft-com:vml" xmlns:wp14="http://schemas.microsoft.com/office/word/2010/wordprocessingDrawing" xmlns:wp="http://schemas.openxmlformats.org/drawingml/2006/wordprocessingDrawing" xmlns:w10="urn:schemas-microsoft-com:office:word" xmlns:w="http://schemas.openxmlformats.org/wordprocessingml/2006/main" xmlns:w14="http://schemas.microsoft.com/office/word/2010/wordml" xmlns:w15="http://schemas.microsoft.com/office/word/2012/wordml" xmlns:w16se="http://schemas.microsoft.com/office/word/2015/wordml/symex" xmlns:wpg="http://schemas.microsoft.com/office/word/2010/wordprocessingGroup" xmlns:wpi="http://schemas.microsoft.com/office/word/2010/wordprocessingInk" xmlns:wne="http://schemas.microsoft.com/office/word/2006/wordml" xmlns:wps="http://schemas.microsoft.com/office/word/2010/wordprocessingShape" mc:Ignorable="w14 w15 w16se wp14">
   <w:endnote w:type="separator" w:id="-1">
     <w:p>
       <w:pPr>
@@ -3279,7 +4321,7 @@
 </file>
 
 <file path=word/footer1.xml><?xml version="1.0" encoding="utf-8"?>
-<w:ftr xmlns:wpc="http://schemas.microsoft.com/office/word/2010/wordprocessingCanvas" xmlns:cx="http://schemas.microsoft.com/office/drawing/2014/chartex" xmlns:cx1="http://schemas.microsoft.com/office/drawing/2015/9/8/chartex" xmlns:cx2="http://schemas.microsoft.com/office/drawing/2015/10/21/chartex" xmlns:cx3="http://schemas.microsoft.com/office/drawing/2016/5/9/chartex" xmlns:cx4="http://schemas.microsoft.com/office/drawing/2016/5/10/chartex" xmlns:cx5="http://schemas.microsoft.com/office/drawing/2016/5/11/chartex" xmlns:cx6="http://schemas.microsoft.com/office/drawing/2016/5/12/chartex" xmlns:cx7="http://schemas.microsoft.com/office/drawing/2016/5/13/chartex" xmlns:cx8="http://schemas.microsoft.com/office/drawing/2016/5/14/chartex" xmlns:mc="http://schemas.openxmlformats.org/markup-compatibility/2006" xmlns:aink="http://schemas.microsoft.com/office/drawing/2016/ink" xmlns:o="urn:schemas-microsoft-com:office:office" xmlns:r="http://schemas.openxmlformats.org/officeDocument/2006/relationships" xmlns:m="http://schemas.openxmlformats.org/officeDocument/2006/math" xmlns:v="urn:schemas-microsoft-com:vml" xmlns:wp14="http://schemas.microsoft.com/office/word/2010/wordprocessingDrawing" xmlns:wp="http://schemas.openxmlformats.org/drawingml/2006/wordprocessingDrawing" xmlns:w10="urn:schemas-microsoft-com:office:word" xmlns:w="http://schemas.openxmlformats.org/wordprocessingml/2006/main" xmlns:w14="http://schemas.microsoft.com/office/word/2010/wordml" xmlns:w15="http://schemas.microsoft.com/office/word/2012/wordml" xmlns:w16se="http://schemas.microsoft.com/office/word/2015/wordml/symex" xmlns:wpg="http://schemas.microsoft.com/office/word/2010/wordprocessingGroup" xmlns:wpi="http://schemas.microsoft.com/office/word/2010/wordprocessingInk" xmlns:wne="http://schemas.microsoft.com/office/word/2006/wordml" xmlns:wps="http://schemas.microsoft.com/office/word/2010/wordprocessingShape" mc:Ignorable="w14 w15 w16se wp14">
+<w:ftr xmlns:wpc="http://schemas.microsoft.com/office/word/2010/wordprocessingCanvas" xmlns:cx="http://schemas.microsoft.com/office/drawing/2014/chartex" xmlns:cx1="http://schemas.microsoft.com/office/drawing/2015/9/8/chartex" xmlns:cx2="http://schemas.microsoft.com/office/drawing/2015/10/21/chartex" xmlns:cx3="http://schemas.microsoft.com/office/drawing/2016/5/9/chartex" xmlns:cx4="http://schemas.microsoft.com/office/drawing/2016/5/10/chartex" xmlns:cx5="http://schemas.microsoft.com/office/drawing/2016/5/11/chartex" xmlns:cx6="http://schemas.microsoft.com/office/drawing/2016/5/12/chartex" xmlns:cx7="http://schemas.microsoft.com/office/drawing/2016/5/13/chartex" xmlns:cx8="http://schemas.microsoft.com/office/drawing/2016/5/14/chartex" xmlns:mc="http://schemas.openxmlformats.org/markup-compatibility/2006" xmlns:aink="http://schemas.microsoft.com/office/drawing/2016/ink" xmlns:am3d="http://schemas.microsoft.com/office/drawing/2017/model3d" xmlns:o="urn:schemas-microsoft-com:office:office" xmlns:r="http://schemas.openxmlformats.org/officeDocument/2006/relationships" xmlns:m="http://schemas.openxmlformats.org/officeDocument/2006/math" xmlns:v="urn:schemas-microsoft-com:vml" xmlns:wp14="http://schemas.microsoft.com/office/word/2010/wordprocessingDrawing" xmlns:wp="http://schemas.openxmlformats.org/drawingml/2006/wordprocessingDrawing" xmlns:w10="urn:schemas-microsoft-com:office:word" xmlns:w="http://schemas.openxmlformats.org/wordprocessingml/2006/main" xmlns:w14="http://schemas.microsoft.com/office/word/2010/wordml" xmlns:w15="http://schemas.microsoft.com/office/word/2012/wordml" xmlns:w16se="http://schemas.microsoft.com/office/word/2015/wordml/symex" xmlns:wpg="http://schemas.microsoft.com/office/word/2010/wordprocessingGroup" xmlns:wpi="http://schemas.microsoft.com/office/word/2010/wordprocessingInk" xmlns:wne="http://schemas.microsoft.com/office/word/2006/wordml" xmlns:wps="http://schemas.microsoft.com/office/word/2010/wordprocessingShape" mc:Ignorable="w14 w15 w16se wp14">
   <w:p>
     <w:pPr>
       <w:pStyle w:val="Footer"/>
@@ -3435,7 +4477,7 @@
 </file>
 
 <file path=word/footnotes.xml><?xml version="1.0" encoding="utf-8"?>
-<w:footnotes xmlns:wpc="http://schemas.microsoft.com/office/word/2010/wordprocessingCanvas" xmlns:cx="http://schemas.microsoft.com/office/drawing/2014/chartex" xmlns:cx1="http://schemas.microsoft.com/office/drawing/2015/9/8/chartex" xmlns:cx2="http://schemas.microsoft.com/office/drawing/2015/10/21/chartex" xmlns:cx3="http://schemas.microsoft.com/office/drawing/2016/5/9/chartex" xmlns:cx4="http://schemas.microsoft.com/office/drawing/2016/5/10/chartex" xmlns:cx5="http://schemas.microsoft.com/office/drawing/2016/5/11/chartex" xmlns:cx6="http://schemas.microsoft.com/office/drawing/2016/5/12/chartex" xmlns:cx7="http://schemas.microsoft.com/office/drawing/2016/5/13/chartex" xmlns:cx8="http://schemas.microsoft.com/office/drawing/2016/5/14/chartex" xmlns:mc="http://schemas.openxmlformats.org/markup-compatibility/2006" xmlns:aink="http://schemas.microsoft.com/office/drawing/2016/ink" xmlns:o="urn:schemas-microsoft-com:office:office" xmlns:r="http://schemas.openxmlformats.org/officeDocument/2006/relationships" xmlns:m="http://schemas.openxmlformats.org/officeDocument/2006/math" xmlns:v="urn:schemas-microsoft-com:vml" xmlns:wp14="http://schemas.microsoft.com/office/word/2010/wordprocessingDrawing" xmlns:wp="http://schemas.openxmlformats.org/drawingml/2006/wordprocessingDrawing" xmlns:w10="urn:schemas-microsoft-com:office:word" xmlns:w="http://schemas.openxmlformats.org/wordprocessingml/2006/main" xmlns:w14="http://schemas.microsoft.com/office/word/2010/wordml" xmlns:w15="http://schemas.microsoft.com/office/word/2012/wordml" xmlns:w16se="http://schemas.microsoft.com/office/word/2015/wordml/symex" xmlns:wpg="http://schemas.microsoft.com/office/word/2010/wordprocessingGroup" xmlns:wpi="http://schemas.microsoft.com/office/word/2010/wordprocessingInk" xmlns:wne="http://schemas.microsoft.com/office/word/2006/wordml" xmlns:wps="http://schemas.microsoft.com/office/word/2010/wordprocessingShape" mc:Ignorable="w14 w15 w16se wp14">
+<w:footnotes xmlns:wpc="http://schemas.microsoft.com/office/word/2010/wordprocessingCanvas" xmlns:cx="http://schemas.microsoft.com/office/drawing/2014/chartex" xmlns:cx1="http://schemas.microsoft.com/office/drawing/2015/9/8/chartex" xmlns:cx2="http://schemas.microsoft.com/office/drawing/2015/10/21/chartex" xmlns:cx3="http://schemas.microsoft.com/office/drawing/2016/5/9/chartex" xmlns:cx4="http://schemas.microsoft.com/office/drawing/2016/5/10/chartex" xmlns:cx5="http://schemas.microsoft.com/office/drawing/2016/5/11/chartex" xmlns:cx6="http://schemas.microsoft.com/office/drawing/2016/5/12/chartex" xmlns:cx7="http://schemas.microsoft.com/office/drawing/2016/5/13/chartex" xmlns:cx8="http://schemas.microsoft.com/office/drawing/2016/5/14/chartex" xmlns:mc="http://schemas.openxmlformats.org/markup-compatibility/2006" xmlns:aink="http://schemas.microsoft.com/office/drawing/2016/ink" xmlns:am3d="http://schemas.microsoft.com/office/drawing/2017/model3d" xmlns:o="urn:schemas-microsoft-com:office:office" xmlns:r="http://schemas.openxmlformats.org/officeDocument/2006/relationships" xmlns:m="http://schemas.openxmlformats.org/officeDocument/2006/math" xmlns:v="urn:schemas-microsoft-com:vml" xmlns:wp14="http://schemas.microsoft.com/office/word/2010/wordprocessingDrawing" xmlns:wp="http://schemas.openxmlformats.org/drawingml/2006/wordprocessingDrawing" xmlns:w10="urn:schemas-microsoft-com:office:word" xmlns:w="http://schemas.openxmlformats.org/wordprocessingml/2006/main" xmlns:w14="http://schemas.microsoft.com/office/word/2010/wordml" xmlns:w15="http://schemas.microsoft.com/office/word/2012/wordml" xmlns:w16se="http://schemas.microsoft.com/office/word/2015/wordml/symex" xmlns:wpg="http://schemas.microsoft.com/office/word/2010/wordprocessingGroup" xmlns:wpi="http://schemas.microsoft.com/office/word/2010/wordprocessingInk" xmlns:wne="http://schemas.microsoft.com/office/word/2006/wordml" xmlns:wps="http://schemas.microsoft.com/office/word/2010/wordprocessingShape" mc:Ignorable="w14 w15 w16se wp14">
   <w:footnote w:type="separator" w:id="-1">
     <w:p>
       <w:pPr>
@@ -3460,7 +4502,7 @@
 </file>
 
 <file path=word/numbering.xml><?xml version="1.0" encoding="utf-8"?>
-<w:numbering xmlns:wpc="http://schemas.microsoft.com/office/word/2010/wordprocessingCanvas" xmlns:cx="http://schemas.microsoft.com/office/drawing/2014/chartex" xmlns:cx1="http://schemas.microsoft.com/office/drawing/2015/9/8/chartex" xmlns:cx2="http://schemas.microsoft.com/office/drawing/2015/10/21/chartex" xmlns:cx3="http://schemas.microsoft.com/office/drawing/2016/5/9/chartex" xmlns:cx4="http://schemas.microsoft.com/office/drawing/2016/5/10/chartex" xmlns:cx5="http://schemas.microsoft.com/office/drawing/2016/5/11/chartex" xmlns:cx6="http://schemas.microsoft.com/office/drawing/2016/5/12/chartex" xmlns:cx7="http://schemas.microsoft.com/office/drawing/2016/5/13/chartex" xmlns:cx8="http://schemas.microsoft.com/office/drawing/2016/5/14/chartex" xmlns:mc="http://schemas.openxmlformats.org/markup-compatibility/2006" xmlns:aink="http://schemas.microsoft.com/office/drawing/2016/ink" xmlns:o="urn:schemas-microsoft-com:office:office" xmlns:r="http://schemas.openxmlformats.org/officeDocument/2006/relationships" xmlns:m="http://schemas.openxmlformats.org/officeDocument/2006/math" xmlns:v="urn:schemas-microsoft-com:vml" xmlns:wp14="http://schemas.microsoft.com/office/word/2010/wordprocessingDrawing" xmlns:wp="http://schemas.openxmlformats.org/drawingml/2006/wordprocessingDrawing" xmlns:w10="urn:schemas-microsoft-com:office:word" xmlns:w="http://schemas.openxmlformats.org/wordprocessingml/2006/main" xmlns:w14="http://schemas.microsoft.com/office/word/2010/wordml" xmlns:w15="http://schemas.microsoft.com/office/word/2012/wordml" xmlns:w16se="http://schemas.microsoft.com/office/word/2015/wordml/symex" xmlns:wpg="http://schemas.microsoft.com/office/word/2010/wordprocessingGroup" xmlns:wpi="http://schemas.microsoft.com/office/word/2010/wordprocessingInk" xmlns:wne="http://schemas.microsoft.com/office/word/2006/wordml" xmlns:wps="http://schemas.microsoft.com/office/word/2010/wordprocessingShape" mc:Ignorable="w14 w15 w16se wp14">
+<w:numbering xmlns:wpc="http://schemas.microsoft.com/office/word/2010/wordprocessingCanvas" xmlns:cx="http://schemas.microsoft.com/office/drawing/2014/chartex" xmlns:cx1="http://schemas.microsoft.com/office/drawing/2015/9/8/chartex" xmlns:cx2="http://schemas.microsoft.com/office/drawing/2015/10/21/chartex" xmlns:cx3="http://schemas.microsoft.com/office/drawing/2016/5/9/chartex" xmlns:cx4="http://schemas.microsoft.com/office/drawing/2016/5/10/chartex" xmlns:cx5="http://schemas.microsoft.com/office/drawing/2016/5/11/chartex" xmlns:cx6="http://schemas.microsoft.com/office/drawing/2016/5/12/chartex" xmlns:cx7="http://schemas.microsoft.com/office/drawing/2016/5/13/chartex" xmlns:cx8="http://schemas.microsoft.com/office/drawing/2016/5/14/chartex" xmlns:mc="http://schemas.openxmlformats.org/markup-compatibility/2006" xmlns:aink="http://schemas.microsoft.com/office/drawing/2016/ink" xmlns:am3d="http://schemas.microsoft.com/office/drawing/2017/model3d" xmlns:o="urn:schemas-microsoft-com:office:office" xmlns:r="http://schemas.openxmlformats.org/officeDocument/2006/relationships" xmlns:m="http://schemas.openxmlformats.org/officeDocument/2006/math" xmlns:v="urn:schemas-microsoft-com:vml" xmlns:wp14="http://schemas.microsoft.com/office/word/2010/wordprocessingDrawing" xmlns:wp="http://schemas.openxmlformats.org/drawingml/2006/wordprocessingDrawing" xmlns:w10="urn:schemas-microsoft-com:office:word" xmlns:w="http://schemas.openxmlformats.org/wordprocessingml/2006/main" xmlns:w14="http://schemas.microsoft.com/office/word/2010/wordml" xmlns:w15="http://schemas.microsoft.com/office/word/2012/wordml" xmlns:w16se="http://schemas.microsoft.com/office/word/2015/wordml/symex" xmlns:wpg="http://schemas.microsoft.com/office/word/2010/wordprocessingGroup" xmlns:wpi="http://schemas.microsoft.com/office/word/2010/wordprocessingInk" xmlns:wne="http://schemas.microsoft.com/office/word/2006/wordml" xmlns:wps="http://schemas.microsoft.com/office/word/2010/wordprocessingShape" mc:Ignorable="w14 w15 w16se wp14">
   <w:abstractNum w:abstractNumId="0" w15:restartNumberingAfterBreak="0">
     <w:nsid w:val="082641B1"/>
     <w:multiLevelType w:val="hybridMultilevel"/>
@@ -5062,7 +6104,7 @@
 </file>
 
 <file path=word/people.xml><?xml version="1.0" encoding="utf-8"?>
-<w15:people xmlns:wpc="http://schemas.microsoft.com/office/word/2010/wordprocessingCanvas" xmlns:cx="http://schemas.microsoft.com/office/drawing/2014/chartex" xmlns:cx1="http://schemas.microsoft.com/office/drawing/2015/9/8/chartex" xmlns:cx2="http://schemas.microsoft.com/office/drawing/2015/10/21/chartex" xmlns:cx3="http://schemas.microsoft.com/office/drawing/2016/5/9/chartex" xmlns:cx4="http://schemas.microsoft.com/office/drawing/2016/5/10/chartex" xmlns:cx5="http://schemas.microsoft.com/office/drawing/2016/5/11/chartex" xmlns:cx6="http://schemas.microsoft.com/office/drawing/2016/5/12/chartex" xmlns:cx7="http://schemas.microsoft.com/office/drawing/2016/5/13/chartex" xmlns:cx8="http://schemas.microsoft.com/office/drawing/2016/5/14/chartex" xmlns:mc="http://schemas.openxmlformats.org/markup-compatibility/2006" xmlns:aink="http://schemas.microsoft.com/office/drawing/2016/ink" xmlns:o="urn:schemas-microsoft-com:office:office" xmlns:r="http://schemas.openxmlformats.org/officeDocument/2006/relationships" xmlns:m="http://schemas.openxmlformats.org/officeDocument/2006/math" xmlns:v="urn:schemas-microsoft-com:vml" xmlns:wp14="http://schemas.microsoft.com/office/word/2010/wordprocessingDrawing" xmlns:wp="http://schemas.openxmlformats.org/drawingml/2006/wordprocessingDrawing" xmlns:w10="urn:schemas-microsoft-com:office:word" xmlns:w="http://schemas.openxmlformats.org/wordprocessingml/2006/main" xmlns:w14="http://schemas.microsoft.com/office/word/2010/wordml" xmlns:w15="http://schemas.microsoft.com/office/word/2012/wordml" xmlns:w16se="http://schemas.microsoft.com/office/word/2015/wordml/symex" xmlns:wpg="http://schemas.microsoft.com/office/word/2010/wordprocessingGroup" xmlns:wpi="http://schemas.microsoft.com/office/word/2010/wordprocessingInk" xmlns:wne="http://schemas.microsoft.com/office/word/2006/wordml" xmlns:wps="http://schemas.microsoft.com/office/word/2010/wordprocessingShape" mc:Ignorable="w14 w15 w16se wp14">
+<w15:people xmlns:wpc="http://schemas.microsoft.com/office/word/2010/wordprocessingCanvas" xmlns:cx="http://schemas.microsoft.com/office/drawing/2014/chartex" xmlns:cx1="http://schemas.microsoft.com/office/drawing/2015/9/8/chartex" xmlns:cx2="http://schemas.microsoft.com/office/drawing/2015/10/21/chartex" xmlns:cx3="http://schemas.microsoft.com/office/drawing/2016/5/9/chartex" xmlns:cx4="http://schemas.microsoft.com/office/drawing/2016/5/10/chartex" xmlns:cx5="http://schemas.microsoft.com/office/drawing/2016/5/11/chartex" xmlns:cx6="http://schemas.microsoft.com/office/drawing/2016/5/12/chartex" xmlns:cx7="http://schemas.microsoft.com/office/drawing/2016/5/13/chartex" xmlns:cx8="http://schemas.microsoft.com/office/drawing/2016/5/14/chartex" xmlns:mc="http://schemas.openxmlformats.org/markup-compatibility/2006" xmlns:aink="http://schemas.microsoft.com/office/drawing/2016/ink" xmlns:am3d="http://schemas.microsoft.com/office/drawing/2017/model3d" xmlns:o="urn:schemas-microsoft-com:office:office" xmlns:r="http://schemas.openxmlformats.org/officeDocument/2006/relationships" xmlns:m="http://schemas.openxmlformats.org/officeDocument/2006/math" xmlns:v="urn:schemas-microsoft-com:vml" xmlns:wp14="http://schemas.microsoft.com/office/word/2010/wordprocessingDrawing" xmlns:wp="http://schemas.openxmlformats.org/drawingml/2006/wordprocessingDrawing" xmlns:w10="urn:schemas-microsoft-com:office:word" xmlns:w="http://schemas.openxmlformats.org/wordprocessingml/2006/main" xmlns:w14="http://schemas.microsoft.com/office/word/2010/wordml" xmlns:w15="http://schemas.microsoft.com/office/word/2012/wordml" xmlns:w16se="http://schemas.microsoft.com/office/word/2015/wordml/symex" xmlns:wpg="http://schemas.microsoft.com/office/word/2010/wordprocessingGroup" xmlns:wpi="http://schemas.microsoft.com/office/word/2010/wordprocessingInk" xmlns:wne="http://schemas.microsoft.com/office/word/2006/wordml" xmlns:wps="http://schemas.microsoft.com/office/word/2010/wordprocessingShape" mc:Ignorable="w14 w15 w16se wp14">
   <w15:person w15:author="Michael Collier">
     <w15:presenceInfo w15:providerId="AD" w15:userId="S-1-5-21-124525095-708259637-1543119021-1406568"/>
   </w15:person>
@@ -5086,7 +6128,7 @@
       </w:pPr>
     </w:pPrDefault>
   </w:docDefaults>
-  <w:latentStyles w:defLockedState="0" w:defUIPriority="99" w:defSemiHidden="0" w:defUnhideWhenUsed="0" w:defQFormat="0" w:count="374">
+  <w:latentStyles w:defLockedState="0" w:defUIPriority="99" w:defSemiHidden="0" w:defUnhideWhenUsed="0" w:defQFormat="0" w:count="375">
     <w:lsdException w:name="Normal" w:uiPriority="0" w:qFormat="1"/>
     <w:lsdException w:name="heading 1" w:uiPriority="9" w:qFormat="1"/>
     <w:lsdException w:name="heading 2" w:semiHidden="1" w:uiPriority="9" w:unhideWhenUsed="1" w:qFormat="1"/>
@@ -5192,7 +6234,6 @@
     <w:lsdException w:name="HTML Sample" w:semiHidden="1" w:unhideWhenUsed="1"/>
     <w:lsdException w:name="HTML Typewriter" w:semiHidden="1" w:unhideWhenUsed="1"/>
     <w:lsdException w:name="HTML Variable" w:semiHidden="1" w:unhideWhenUsed="1"/>
-    <w:lsdException w:name="Normal Table" w:semiHidden="1" w:unhideWhenUsed="1"/>
     <w:lsdException w:name="annotation subject" w:semiHidden="1" w:unhideWhenUsed="1"/>
     <w:lsdException w:name="No List" w:semiHidden="1" w:unhideWhenUsed="1"/>
     <w:lsdException w:name="Outline List 1" w:semiHidden="1" w:unhideWhenUsed="1"/>
@@ -5239,10 +6280,8 @@
     <w:lsdException w:name="Table Subtle 2" w:semiHidden="1" w:unhideWhenUsed="1"/>
     <w:lsdException w:name="Table Web 1" w:semiHidden="1" w:unhideWhenUsed="1"/>
     <w:lsdException w:name="Table Web 2" w:semiHidden="1" w:unhideWhenUsed="1"/>
-    <w:lsdException w:name="Table Web 3" w:semiHidden="1" w:unhideWhenUsed="1"/>
     <w:lsdException w:name="Balloon Text" w:semiHidden="1" w:unhideWhenUsed="1"/>
     <w:lsdException w:name="Table Grid" w:uiPriority="39"/>
-    <w:lsdException w:name="Table Theme" w:semiHidden="1" w:unhideWhenUsed="1"/>
     <w:lsdException w:name="Placeholder Text" w:semiHidden="1"/>
     <w:lsdException w:name="No Spacing" w:uiPriority="1" w:qFormat="1"/>
     <w:lsdException w:name="Light Shading" w:uiPriority="60"/>
@@ -5461,6 +6500,7 @@
     <w:lsdException w:name="Mention" w:semiHidden="1" w:unhideWhenUsed="1"/>
     <w:lsdException w:name="Smart Hyperlink" w:semiHidden="1" w:unhideWhenUsed="1"/>
     <w:lsdException w:name="Hashtag" w:semiHidden="1" w:unhideWhenUsed="1"/>
+    <w:lsdException w:name="Unresolved Mention" w:semiHidden="1" w:unhideWhenUsed="1"/>
   </w:latentStyles>
   <w:style w:type="paragraph" w:default="1" w:styleId="Normal">
     <w:name w:val="Normal"/>
@@ -6194,7 +7234,7 @@
 </file>
 
 <file path=customXml/itemProps1.xml><?xml version="1.0" encoding="utf-8"?>
-<ds:datastoreItem xmlns:ds="http://schemas.openxmlformats.org/officeDocument/2006/customXml" ds:itemID="{53F77D26-EEA8-46F7-8A9A-F597D9107B25}">
+<ds:datastoreItem xmlns:ds="http://schemas.openxmlformats.org/officeDocument/2006/customXml" ds:itemID="{F500219B-35C5-4B47-ADF7-F91B6D516517}">
   <ds:schemaRefs>
     <ds:schemaRef ds:uri="http://schemas.openxmlformats.org/officeDocument/2006/bibliography"/>
   </ds:schemaRefs>

</xml_diff>

<commit_message>
Changed how DB connection string is set.
</commit_message>
<xml_diff>
--- a/Demo Script.docx
+++ b/Demo Script.docx
@@ -828,40 +828,17 @@
           <w:rFonts w:ascii="Consolas" w:hAnsi="Consolas"/>
           <w:b/>
         </w:rPr>
-        <w:t xml:space="preserve">docker pull </w:t>
-      </w:r>
-      <w:proofErr w:type="spellStart"/>
+        <w:t>docker pull microsoft/mssql-server-windows</w:t>
+      </w:r>
       <w:r>
         <w:rPr>
           <w:rFonts w:ascii="Consolas" w:hAnsi="Consolas"/>
           <w:b/>
         </w:rPr>
-        <w:t>microsoft</w:t>
-      </w:r>
-      <w:proofErr w:type="spellEnd"/>
-      <w:r>
-        <w:rPr>
-          <w:rFonts w:ascii="Consolas" w:hAnsi="Consolas"/>
-          <w:b/>
-        </w:rPr>
-        <w:t>/</w:t>
-      </w:r>
-      <w:proofErr w:type="spellStart"/>
-      <w:r>
-        <w:rPr>
-          <w:rFonts w:ascii="Consolas" w:hAnsi="Consolas"/>
-          <w:b/>
-        </w:rPr>
-        <w:t>mssql</w:t>
-      </w:r>
-      <w:proofErr w:type="spellEnd"/>
-      <w:r>
-        <w:rPr>
-          <w:rFonts w:ascii="Consolas" w:hAnsi="Consolas"/>
-          <w:b/>
-        </w:rPr>
-        <w:t>-server-windows</w:t>
-      </w:r>
+        <w:t>-developer</w:t>
+      </w:r>
+      <w:bookmarkStart w:id="0" w:name="_GoBack"/>
+      <w:bookmarkEnd w:id="0"/>
     </w:p>
     <w:p>
       <w:pPr>
@@ -2509,6 +2486,7 @@
               </w:rPr>
               <w:t xml:space="preserve"> </w:t>
             </w:r>
+            <w:proofErr w:type="spellStart"/>
             <w:proofErr w:type="gramStart"/>
             <w:r>
               <w:rPr>
@@ -2531,8 +2509,7 @@
               </w:rPr>
               <w:t>evug</w:t>
             </w:r>
-            <w:bookmarkStart w:id="0" w:name="_GoBack"/>
-            <w:bookmarkEnd w:id="0"/>
+            <w:proofErr w:type="spellEnd"/>
             <w:proofErr w:type="gramEnd"/>
             <w:r>
               <w:rPr>
@@ -2848,7 +2825,16 @@
                 <w:color w:val="000000"/>
                 <w:szCs w:val="20"/>
               </w:rPr>
-              <w:t>In VS2017 RC, open ‘</w:t>
+              <w:t>In VS2017</w:t>
+            </w:r>
+            <w:r>
+              <w:rPr>
+                <w:rFonts w:ascii="Consolas" w:hAnsi="Consolas" w:cstheme="minorHAnsi"/>
+                <w:b/>
+                <w:color w:val="000000"/>
+                <w:szCs w:val="20"/>
+              </w:rPr>
+              <w:t>, open ‘</w:t>
             </w:r>
             <w:proofErr w:type="spellStart"/>
             <w:r>
@@ -7234,7 +7220,7 @@
 </file>
 
 <file path=customXml/itemProps1.xml><?xml version="1.0" encoding="utf-8"?>
-<ds:datastoreItem xmlns:ds="http://schemas.openxmlformats.org/officeDocument/2006/customXml" ds:itemID="{F500219B-35C5-4B47-ADF7-F91B6D516517}">
+<ds:datastoreItem xmlns:ds="http://schemas.openxmlformats.org/officeDocument/2006/customXml" ds:itemID="{113A49FC-6381-47FF-8A99-83F750F2246F}">
   <ds:schemaRefs>
     <ds:schemaRef ds:uri="http://schemas.openxmlformats.org/officeDocument/2006/bibliography"/>
   </ds:schemaRefs>

</xml_diff>